<commit_message>
Remove references to flatfile.
</commit_message>
<xml_diff>
--- a/docs/H2O_on_Hadoop_0xdata.docx
+++ b/docs/H2O_on_Hadoop_0xdata.docx
@@ -330,7 +330,7 @@
                                         </pic:cNvPicPr>
                                       </pic:nvPicPr>
                                       <pic:blipFill>
-                                        <a:blip r:embed="rId9">
+                                        <a:blip r:embed="rId10">
                                           <a:alphaModFix amt="40000"/>
                                           <a:extLst>
                                             <a:ext uri="{28A0092B-C50C-407E-A947-70E740481C1C}">
@@ -547,6 +547,7 @@
                                   <w:dataBinding w:prefixMappings="xmlns:ns0='http://schemas.openxmlformats.org/package/2006/metadata/core-properties' xmlns:ns1='http://purl.org/dc/elements/1.1/'" w:xpath="/ns0:coreProperties[1]/ns1:title[1]" w:storeItemID="{6C3C8BC8-F283-45AE-878A-BAB7291924A1}"/>
                                   <w:text/>
                                 </w:sdtPr>
+                                <w:sdtEndPr/>
                                 <w:sdtContent>
                                   <w:p>
                                     <w:pPr>
@@ -897,7 +898,7 @@
             <w:r>
               <w:t xml:space="preserve">Maker of H2O.  Visit our website at </w:t>
             </w:r>
-            <w:hyperlink r:id="rId10" w:history="1">
+            <w:hyperlink r:id="rId11" w:history="1">
               <w:r>
                 <w:rPr>
                   <w:rStyle w:val="Hyperlink"/>
@@ -1800,7 +1801,7 @@
                     <pic:cNvPicPr/>
                   </pic:nvPicPr>
                   <pic:blipFill>
-                    <a:blip r:embed="rId11">
+                    <a:blip r:embed="rId12">
                       <a:extLst>
                         <a:ext uri="{28A0092B-C50C-407E-A947-70E740481C1C}">
                           <a14:useLocalDpi xmlns:a14="http://schemas.microsoft.com/office/drawing/2010/main" val="0"/>
@@ -1874,7 +1875,7 @@
                     <pic:cNvPicPr/>
                   </pic:nvPicPr>
                   <pic:blipFill>
-                    <a:blip r:embed="rId12">
+                    <a:blip r:embed="rId13">
                       <a:extLst>
                         <a:ext uri="{28A0092B-C50C-407E-A947-70E740481C1C}">
                           <a14:useLocalDpi xmlns:a14="http://schemas.microsoft.com/office/drawing/2010/main" val="0"/>
@@ -1932,7 +1933,7 @@
                     <pic:cNvPicPr/>
                   </pic:nvPicPr>
                   <pic:blipFill>
-                    <a:blip r:embed="rId13">
+                    <a:blip r:embed="rId14">
                       <a:extLst>
                         <a:ext uri="{28A0092B-C50C-407E-A947-70E740481C1C}">
                           <a14:useLocalDpi xmlns:a14="http://schemas.microsoft.com/office/drawing/2010/main" val="0"/>
@@ -2071,7 +2072,25 @@
           <w:bCs/>
           <w:szCs w:val="20"/>
         </w:rPr>
-        <w:t>$ hadoop jar h2odriver_mapr2.1.3.jar water.hadoop.h2odriver -files flatfile.txt -libjars h2o.jar -mapperXmx 10g -nodes 4 -output output100</w:t>
+        <w:t xml:space="preserve">$ hadoop jar h2odriver_mapr2.1.3.jar water.hadoop.h2odriver </w:t>
+      </w:r>
+      <w:r>
+        <w:rPr>
+          <w:rFonts w:ascii="Courier New" w:hAnsi="Courier New"/>
+          <w:b/>
+          <w:bCs/>
+          <w:szCs w:val="20"/>
+        </w:rPr>
+        <w:t>-</w:t>
+      </w:r>
+      <w:r>
+        <w:rPr>
+          <w:rFonts w:ascii="Courier New" w:hAnsi="Courier New"/>
+          <w:b/>
+          <w:bCs/>
+          <w:szCs w:val="20"/>
+        </w:rPr>
+        <w:t>libjars h2o.jar -mapperXmx 10g -nodes 4 -output output100</w:t>
       </w:r>
     </w:p>
     <w:p>
@@ -2430,7 +2449,7 @@
       <w:r>
         <w:t xml:space="preserve">At this point, the H2O cluster is up, and you can interact with it using one of the nodes printed to stdout (e.g. </w:t>
       </w:r>
-      <w:hyperlink r:id="rId14" w:history="1">
+      <w:hyperlink r:id="rId15" w:history="1">
         <w:r>
           <w:rPr>
             <w:rStyle w:val="Hyperlink"/>
@@ -2697,7 +2716,7 @@
                     <pic:cNvPicPr/>
                   </pic:nvPicPr>
                   <pic:blipFill>
-                    <a:blip r:embed="rId15">
+                    <a:blip r:embed="rId16">
                       <a:extLst>
                         <a:ext uri="{28A0092B-C50C-407E-A947-70E740481C1C}">
                           <a14:useLocalDpi xmlns:a14="http://schemas.microsoft.com/office/drawing/2010/main" val="0"/>
@@ -2901,7 +2920,7 @@
                     <pic:cNvPicPr/>
                   </pic:nvPicPr>
                   <pic:blipFill>
-                    <a:blip r:embed="rId16">
+                    <a:blip r:embed="rId17">
                       <a:extLst>
                         <a:ext uri="{28A0092B-C50C-407E-A947-70E740481C1C}">
                           <a14:useLocalDpi xmlns:a14="http://schemas.microsoft.com/office/drawing/2010/main" val="0"/>
@@ -3095,7 +3114,7 @@
                     <pic:cNvPicPr/>
                   </pic:nvPicPr>
                   <pic:blipFill>
-                    <a:blip r:embed="rId17">
+                    <a:blip r:embed="rId18">
                       <a:extLst>
                         <a:ext uri="{28A0092B-C50C-407E-A947-70E740481C1C}">
                           <a14:useLocalDpi xmlns:a14="http://schemas.microsoft.com/office/drawing/2010/main" val="0"/>
@@ -3302,7 +3321,7 @@
                     <pic:cNvPicPr/>
                   </pic:nvPicPr>
                   <pic:blipFill>
-                    <a:blip r:embed="rId18">
+                    <a:blip r:embed="rId19">
                       <a:extLst>
                         <a:ext uri="{28A0092B-C50C-407E-A947-70E740481C1C}">
                           <a14:useLocalDpi xmlns:a14="http://schemas.microsoft.com/office/drawing/2010/main" val="0"/>
@@ -3366,7 +3385,7 @@
                     <pic:cNvPicPr/>
                   </pic:nvPicPr>
                   <pic:blipFill>
-                    <a:blip r:embed="rId19">
+                    <a:blip r:embed="rId20">
                       <a:extLst>
                         <a:ext uri="{28A0092B-C50C-407E-A947-70E740481C1C}">
                           <a14:useLocalDpi xmlns:a14="http://schemas.microsoft.com/office/drawing/2010/main" val="0"/>
@@ -3617,7 +3636,7 @@
                     <pic:cNvPicPr/>
                   </pic:nvPicPr>
                   <pic:blipFill>
-                    <a:blip r:embed="rId20">
+                    <a:blip r:embed="rId21">
                       <a:extLst>
                         <a:ext uri="{28A0092B-C50C-407E-A947-70E740481C1C}">
                           <a14:useLocalDpi xmlns:a14="http://schemas.microsoft.com/office/drawing/2010/main" val="0"/>
@@ -3831,7 +3850,7 @@
                     <pic:cNvPicPr/>
                   </pic:nvPicPr>
                   <pic:blipFill>
-                    <a:blip r:embed="rId21">
+                    <a:blip r:embed="rId22">
                       <a:extLst>
                         <a:ext uri="{28A0092B-C50C-407E-A947-70E740481C1C}">
                           <a14:useLocalDpi xmlns:a14="http://schemas.microsoft.com/office/drawing/2010/main" val="0"/>
@@ -3894,7 +3913,7 @@
                     <pic:cNvPicPr/>
                   </pic:nvPicPr>
                   <pic:blipFill>
-                    <a:blip r:embed="rId22">
+                    <a:blip r:embed="rId23">
                       <a:extLst>
                         <a:ext uri="{28A0092B-C50C-407E-A947-70E740481C1C}">
                           <a14:useLocalDpi xmlns:a14="http://schemas.microsoft.com/office/drawing/2010/main" val="0"/>
@@ -3971,73 +3990,6 @@
                 <pic:pic xmlns:pic="http://schemas.openxmlformats.org/drawingml/2006/picture">
                   <pic:nvPicPr>
                     <pic:cNvPr id="0" name="H2O main.png"/>
-                    <pic:cNvPicPr/>
-                  </pic:nvPicPr>
-                  <pic:blipFill>
-                    <a:blip r:embed="rId23">
-                      <a:extLst>
-                        <a:ext uri="{28A0092B-C50C-407E-A947-70E740481C1C}">
-                          <a14:useLocalDpi xmlns:a14="http://schemas.microsoft.com/office/drawing/2010/main" val="0"/>
-                        </a:ext>
-                      </a:extLst>
-                    </a:blip>
-                    <a:stretch>
-                      <a:fillRect/>
-                    </a:stretch>
-                  </pic:blipFill>
-                  <pic:spPr>
-                    <a:xfrm>
-                      <a:off x="0" y="0"/>
-                      <a:ext cx="5486400" cy="3539490"/>
-                    </a:xfrm>
-                    <a:prstGeom prst="rect">
-                      <a:avLst/>
-                    </a:prstGeom>
-                  </pic:spPr>
-                </pic:pic>
-              </a:graphicData>
-            </a:graphic>
-          </wp:inline>
-        </w:drawing>
-      </w:r>
-    </w:p>
-    <w:p>
-      <w:pPr>
-        <w:spacing w:line="240" w:lineRule="auto"/>
-      </w:pPr>
-      <w:r>
-        <w:br w:type="page"/>
-      </w:r>
-    </w:p>
-    <w:p>
-      <w:pPr>
-        <w:jc w:val="center"/>
-      </w:pPr>
-      <w:r>
-        <w:t>H2O Cluster Status View</w:t>
-      </w:r>
-    </w:p>
-    <w:p>
-      <w:pPr>
-        <w:jc w:val="center"/>
-      </w:pPr>
-      <w:r>
-        <w:rPr>
-          <w:noProof/>
-        </w:rPr>
-        <w:drawing>
-          <wp:inline distT="0" distB="0" distL="0" distR="0" wp14:anchorId="6F148814" wp14:editId="01B56BAB">
-            <wp:extent cx="5486400" cy="3539490"/>
-            <wp:effectExtent l="0" t="0" r="0" b="0"/>
-            <wp:docPr id="12" name="Picture 12"/>
-            <wp:cNvGraphicFramePr>
-              <a:graphicFrameLocks xmlns:a="http://schemas.openxmlformats.org/drawingml/2006/main" noChangeAspect="1"/>
-            </wp:cNvGraphicFramePr>
-            <a:graphic xmlns:a="http://schemas.openxmlformats.org/drawingml/2006/main">
-              <a:graphicData uri="http://schemas.openxmlformats.org/drawingml/2006/picture">
-                <pic:pic xmlns:pic="http://schemas.openxmlformats.org/drawingml/2006/picture">
-                  <pic:nvPicPr>
-                    <pic:cNvPr id="0" name="H2O cluster status.png"/>
                     <pic:cNvPicPr/>
                   </pic:nvPicPr>
                   <pic:blipFill>
@@ -4068,6 +4020,73 @@
         </w:drawing>
       </w:r>
     </w:p>
+    <w:p>
+      <w:pPr>
+        <w:spacing w:line="240" w:lineRule="auto"/>
+      </w:pPr>
+      <w:r>
+        <w:br w:type="page"/>
+      </w:r>
+    </w:p>
+    <w:p>
+      <w:pPr>
+        <w:jc w:val="center"/>
+      </w:pPr>
+      <w:r>
+        <w:t>H2O Cluster Status View</w:t>
+      </w:r>
+    </w:p>
+    <w:p>
+      <w:pPr>
+        <w:jc w:val="center"/>
+      </w:pPr>
+      <w:r>
+        <w:rPr>
+          <w:noProof/>
+        </w:rPr>
+        <w:drawing>
+          <wp:inline distT="0" distB="0" distL="0" distR="0" wp14:anchorId="6F148814" wp14:editId="01B56BAB">
+            <wp:extent cx="5486400" cy="3539490"/>
+            <wp:effectExtent l="0" t="0" r="0" b="0"/>
+            <wp:docPr id="12" name="Picture 12"/>
+            <wp:cNvGraphicFramePr>
+              <a:graphicFrameLocks xmlns:a="http://schemas.openxmlformats.org/drawingml/2006/main" noChangeAspect="1"/>
+            </wp:cNvGraphicFramePr>
+            <a:graphic xmlns:a="http://schemas.openxmlformats.org/drawingml/2006/main">
+              <a:graphicData uri="http://schemas.openxmlformats.org/drawingml/2006/picture">
+                <pic:pic xmlns:pic="http://schemas.openxmlformats.org/drawingml/2006/picture">
+                  <pic:nvPicPr>
+                    <pic:cNvPr id="0" name="H2O cluster status.png"/>
+                    <pic:cNvPicPr/>
+                  </pic:nvPicPr>
+                  <pic:blipFill>
+                    <a:blip r:embed="rId25">
+                      <a:extLst>
+                        <a:ext uri="{28A0092B-C50C-407E-A947-70E740481C1C}">
+                          <a14:useLocalDpi xmlns:a14="http://schemas.microsoft.com/office/drawing/2010/main" val="0"/>
+                        </a:ext>
+                      </a:extLst>
+                    </a:blip>
+                    <a:stretch>
+                      <a:fillRect/>
+                    </a:stretch>
+                  </pic:blipFill>
+                  <pic:spPr>
+                    <a:xfrm>
+                      <a:off x="0" y="0"/>
+                      <a:ext cx="5486400" cy="3539490"/>
+                    </a:xfrm>
+                    <a:prstGeom prst="rect">
+                      <a:avLst/>
+                    </a:prstGeom>
+                  </pic:spPr>
+                </pic:pic>
+              </a:graphicData>
+            </a:graphic>
+          </wp:inline>
+        </w:drawing>
+      </w:r>
+    </w:p>
     <w:p/>
     <w:p/>
     <w:p/>
@@ -4118,27 +4137,16 @@
       <w:r>
         <w:t xml:space="preserve">Latest version of the appendix is here: </w:t>
       </w:r>
-      <w:hyperlink r:id="rId25" w:history="1">
+      <w:hyperlink r:id="rId26" w:history="1">
         <w:r>
           <w:rPr>
             <w:rStyle w:val="Hyperlink"/>
           </w:rPr>
-          <w:t>https://github.com/0xdata/h2o/blob/master/hadoop/R</w:t>
-        </w:r>
-        <w:r>
-          <w:rPr>
-            <w:rStyle w:val="Hyperlink"/>
-          </w:rPr>
-          <w:t>E</w:t>
-        </w:r>
-        <w:r>
-          <w:rPr>
-            <w:rStyle w:val="Hyperlink"/>
-          </w:rPr>
-          <w:t>ADME.txt</w:t>
+          <w:t>https://github.com/0xdata/h2o/blob/master/hadoop/README.txt</w:t>
         </w:r>
       </w:hyperlink>
     </w:p>
+    <w:p/>
     <w:p/>
     <w:p>
       <w:pPr>
@@ -4162,14 +4170,14 @@
         </w:tabs>
         <w:spacing w:line="240" w:lineRule="auto"/>
         <w:rPr>
-          <w:rFonts w:ascii="Courier" w:hAnsi="Courier" w:cs="Arial"/>
-          <w:color w:val="auto"/>
-          <w:szCs w:val="20"/>
-        </w:rPr>
-      </w:pPr>
-      <w:r>
-        <w:rPr>
-          <w:rFonts w:ascii="Courier" w:hAnsi="Courier" w:cs="Arial"/>
+          <w:rFonts w:ascii="Courier New" w:hAnsi="Courier New" w:cs="Arial"/>
+          <w:color w:val="auto"/>
+          <w:szCs w:val="20"/>
+        </w:rPr>
+      </w:pPr>
+      <w:r>
+        <w:rPr>
+          <w:rFonts w:ascii="Courier New" w:hAnsi="Courier New" w:cs="Arial"/>
           <w:color w:val="auto"/>
           <w:szCs w:val="20"/>
         </w:rPr>
@@ -4198,14 +4206,14 @@
         </w:tabs>
         <w:spacing w:line="240" w:lineRule="auto"/>
         <w:rPr>
-          <w:rFonts w:ascii="Courier" w:hAnsi="Courier" w:cs="Arial"/>
-          <w:color w:val="auto"/>
-          <w:szCs w:val="20"/>
-        </w:rPr>
-      </w:pPr>
-      <w:r>
-        <w:rPr>
-          <w:rFonts w:ascii="Courier" w:hAnsi="Courier" w:cs="Arial"/>
+          <w:rFonts w:ascii="Courier New" w:hAnsi="Courier New" w:cs="Arial"/>
+          <w:color w:val="auto"/>
+          <w:szCs w:val="20"/>
+        </w:rPr>
+      </w:pPr>
+      <w:r>
+        <w:rPr>
+          <w:rFonts w:ascii="Courier New" w:hAnsi="Courier New" w:cs="Arial"/>
           <w:color w:val="auto"/>
           <w:szCs w:val="20"/>
         </w:rPr>
@@ -4234,7 +4242,7 @@
         </w:tabs>
         <w:spacing w:line="240" w:lineRule="auto"/>
         <w:rPr>
-          <w:rFonts w:ascii="Courier" w:hAnsi="Courier" w:cs="Arial"/>
+          <w:rFonts w:ascii="Courier New" w:hAnsi="Courier New" w:cs="Arial"/>
           <w:color w:val="auto"/>
           <w:szCs w:val="20"/>
         </w:rPr>
@@ -4262,14 +4270,14 @@
         </w:tabs>
         <w:spacing w:line="240" w:lineRule="auto"/>
         <w:rPr>
-          <w:rFonts w:ascii="Courier" w:hAnsi="Courier" w:cs="Arial"/>
-          <w:color w:val="auto"/>
-          <w:szCs w:val="20"/>
-        </w:rPr>
-      </w:pPr>
-      <w:r>
-        <w:rPr>
-          <w:rFonts w:ascii="Courier" w:hAnsi="Courier" w:cs="Arial"/>
+          <w:rFonts w:ascii="Courier New" w:hAnsi="Courier New" w:cs="Arial"/>
+          <w:color w:val="auto"/>
+          <w:szCs w:val="20"/>
+        </w:rPr>
+      </w:pPr>
+      <w:r>
+        <w:rPr>
+          <w:rFonts w:ascii="Courier New" w:hAnsi="Courier New" w:cs="Arial"/>
           <w:color w:val="auto"/>
           <w:szCs w:val="20"/>
         </w:rPr>
@@ -4298,14 +4306,14 @@
         </w:tabs>
         <w:spacing w:line="240" w:lineRule="auto"/>
         <w:rPr>
-          <w:rFonts w:ascii="Courier" w:hAnsi="Courier" w:cs="Arial"/>
-          <w:color w:val="auto"/>
-          <w:szCs w:val="20"/>
-        </w:rPr>
-      </w:pPr>
-      <w:r>
-        <w:rPr>
-          <w:rFonts w:ascii="Courier" w:hAnsi="Courier" w:cs="Arial"/>
+          <w:rFonts w:ascii="Courier New" w:hAnsi="Courier New" w:cs="Arial"/>
+          <w:color w:val="auto"/>
+          <w:szCs w:val="20"/>
+        </w:rPr>
+      </w:pPr>
+      <w:r>
+        <w:rPr>
+          <w:rFonts w:ascii="Courier New" w:hAnsi="Courier New" w:cs="Arial"/>
           <w:color w:val="auto"/>
           <w:szCs w:val="20"/>
         </w:rPr>
@@ -4334,14 +4342,14 @@
         </w:tabs>
         <w:spacing w:line="240" w:lineRule="auto"/>
         <w:rPr>
-          <w:rFonts w:ascii="Courier" w:hAnsi="Courier" w:cs="Arial"/>
-          <w:color w:val="auto"/>
-          <w:szCs w:val="20"/>
-        </w:rPr>
-      </w:pPr>
-      <w:r>
-        <w:rPr>
-          <w:rFonts w:ascii="Courier" w:hAnsi="Courier" w:cs="Arial"/>
+          <w:rFonts w:ascii="Courier New" w:hAnsi="Courier New" w:cs="Arial"/>
+          <w:color w:val="auto"/>
+          <w:szCs w:val="20"/>
+        </w:rPr>
+      </w:pPr>
+      <w:r>
+        <w:rPr>
+          <w:rFonts w:ascii="Courier New" w:hAnsi="Courier New" w:cs="Arial"/>
           <w:color w:val="auto"/>
           <w:szCs w:val="20"/>
         </w:rPr>
@@ -4370,7 +4378,7 @@
         </w:tabs>
         <w:spacing w:line="240" w:lineRule="auto"/>
         <w:rPr>
-          <w:rFonts w:ascii="Courier" w:hAnsi="Courier" w:cs="Arial"/>
+          <w:rFonts w:ascii="Courier New" w:hAnsi="Courier New" w:cs="Arial"/>
           <w:color w:val="auto"/>
           <w:szCs w:val="20"/>
         </w:rPr>
@@ -4398,14 +4406,14 @@
         </w:tabs>
         <w:spacing w:line="240" w:lineRule="auto"/>
         <w:rPr>
-          <w:rFonts w:ascii="Courier" w:hAnsi="Courier" w:cs="Arial"/>
-          <w:color w:val="auto"/>
-          <w:szCs w:val="20"/>
-        </w:rPr>
-      </w:pPr>
-      <w:r>
-        <w:rPr>
-          <w:rFonts w:ascii="Courier" w:hAnsi="Courier" w:cs="Arial"/>
+          <w:rFonts w:ascii="Courier New" w:hAnsi="Courier New" w:cs="Arial"/>
+          <w:color w:val="auto"/>
+          <w:szCs w:val="20"/>
+        </w:rPr>
+      </w:pPr>
+      <w:r>
+        <w:rPr>
+          <w:rFonts w:ascii="Courier New" w:hAnsi="Courier New" w:cs="Arial"/>
           <w:color w:val="auto"/>
           <w:szCs w:val="20"/>
         </w:rPr>
@@ -4434,14 +4442,14 @@
         </w:tabs>
         <w:spacing w:line="240" w:lineRule="auto"/>
         <w:rPr>
-          <w:rFonts w:ascii="Courier" w:hAnsi="Courier" w:cs="Arial"/>
-          <w:color w:val="auto"/>
-          <w:szCs w:val="20"/>
-        </w:rPr>
-      </w:pPr>
-      <w:r>
-        <w:rPr>
-          <w:rFonts w:ascii="Courier" w:hAnsi="Courier" w:cs="Arial"/>
+          <w:rFonts w:ascii="Courier New" w:hAnsi="Courier New" w:cs="Arial"/>
+          <w:color w:val="auto"/>
+          <w:szCs w:val="20"/>
+        </w:rPr>
+      </w:pPr>
+      <w:r>
+        <w:rPr>
+          <w:rFonts w:ascii="Courier New" w:hAnsi="Courier New" w:cs="Arial"/>
           <w:color w:val="auto"/>
           <w:szCs w:val="20"/>
         </w:rPr>
@@ -4470,7 +4478,7 @@
         </w:tabs>
         <w:spacing w:line="240" w:lineRule="auto"/>
         <w:rPr>
-          <w:rFonts w:ascii="Courier" w:hAnsi="Courier" w:cs="Arial"/>
+          <w:rFonts w:ascii="Courier New" w:hAnsi="Courier New" w:cs="Arial"/>
           <w:color w:val="auto"/>
           <w:szCs w:val="20"/>
         </w:rPr>
@@ -4498,7 +4506,7 @@
         </w:tabs>
         <w:spacing w:line="240" w:lineRule="auto"/>
         <w:rPr>
-          <w:rFonts w:ascii="Courier" w:hAnsi="Courier" w:cs="Arial"/>
+          <w:rFonts w:ascii="Courier New" w:hAnsi="Courier New" w:cs="Arial"/>
           <w:color w:val="auto"/>
           <w:szCs w:val="20"/>
         </w:rPr>
@@ -4526,14 +4534,14 @@
         </w:tabs>
         <w:spacing w:line="240" w:lineRule="auto"/>
         <w:rPr>
-          <w:rFonts w:ascii="Courier" w:hAnsi="Courier" w:cs="Arial"/>
-          <w:color w:val="auto"/>
-          <w:szCs w:val="20"/>
-        </w:rPr>
-      </w:pPr>
-      <w:r>
-        <w:rPr>
-          <w:rFonts w:ascii="Courier" w:hAnsi="Courier" w:cs="Arial"/>
+          <w:rFonts w:ascii="Courier New" w:hAnsi="Courier New" w:cs="Arial"/>
+          <w:color w:val="auto"/>
+          <w:szCs w:val="20"/>
+        </w:rPr>
+      </w:pPr>
+      <w:r>
+        <w:rPr>
+          <w:rFonts w:ascii="Courier New" w:hAnsi="Courier New" w:cs="Arial"/>
           <w:color w:val="auto"/>
           <w:szCs w:val="20"/>
         </w:rPr>
@@ -4562,14 +4570,14 @@
         </w:tabs>
         <w:spacing w:line="240" w:lineRule="auto"/>
         <w:rPr>
-          <w:rFonts w:ascii="Courier" w:hAnsi="Courier" w:cs="Arial"/>
-          <w:color w:val="auto"/>
-          <w:szCs w:val="20"/>
-        </w:rPr>
-      </w:pPr>
-      <w:r>
-        <w:rPr>
-          <w:rFonts w:ascii="Courier" w:hAnsi="Courier" w:cs="Arial"/>
+          <w:rFonts w:ascii="Courier New" w:hAnsi="Courier New" w:cs="Arial"/>
+          <w:color w:val="auto"/>
+          <w:szCs w:val="20"/>
+        </w:rPr>
+      </w:pPr>
+      <w:r>
+        <w:rPr>
+          <w:rFonts w:ascii="Courier New" w:hAnsi="Courier New" w:cs="Arial"/>
           <w:color w:val="auto"/>
           <w:szCs w:val="20"/>
         </w:rPr>
@@ -4598,7 +4606,7 @@
         </w:tabs>
         <w:spacing w:line="240" w:lineRule="auto"/>
         <w:rPr>
-          <w:rFonts w:ascii="Courier" w:hAnsi="Courier" w:cs="Arial"/>
+          <w:rFonts w:ascii="Courier New" w:hAnsi="Courier New" w:cs="Arial"/>
           <w:color w:val="auto"/>
           <w:szCs w:val="20"/>
         </w:rPr>
@@ -4626,14 +4634,14 @@
         </w:tabs>
         <w:spacing w:line="240" w:lineRule="auto"/>
         <w:rPr>
-          <w:rFonts w:ascii="Courier" w:hAnsi="Courier" w:cs="Arial"/>
-          <w:color w:val="auto"/>
-          <w:szCs w:val="20"/>
-        </w:rPr>
-      </w:pPr>
-      <w:r>
-        <w:rPr>
-          <w:rFonts w:ascii="Courier" w:hAnsi="Courier" w:cs="Arial"/>
+          <w:rFonts w:ascii="Courier New" w:hAnsi="Courier New" w:cs="Arial"/>
+          <w:color w:val="auto"/>
+          <w:szCs w:val="20"/>
+        </w:rPr>
+      </w:pPr>
+      <w:r>
+        <w:rPr>
+          <w:rFonts w:ascii="Courier New" w:hAnsi="Courier New" w:cs="Arial"/>
           <w:color w:val="auto"/>
           <w:szCs w:val="20"/>
         </w:rPr>
@@ -4662,14 +4670,14 @@
         </w:tabs>
         <w:spacing w:line="240" w:lineRule="auto"/>
         <w:rPr>
-          <w:rFonts w:ascii="Courier" w:hAnsi="Courier" w:cs="Arial"/>
-          <w:color w:val="auto"/>
-          <w:szCs w:val="20"/>
-        </w:rPr>
-      </w:pPr>
-      <w:r>
-        <w:rPr>
-          <w:rFonts w:ascii="Courier" w:hAnsi="Courier" w:cs="Arial"/>
+          <w:rFonts w:ascii="Courier New" w:hAnsi="Courier New" w:cs="Arial"/>
+          <w:color w:val="auto"/>
+          <w:szCs w:val="20"/>
+        </w:rPr>
+      </w:pPr>
+      <w:r>
+        <w:rPr>
+          <w:rFonts w:ascii="Courier New" w:hAnsi="Courier New" w:cs="Arial"/>
           <w:color w:val="auto"/>
           <w:szCs w:val="20"/>
         </w:rPr>
@@ -4698,7 +4706,7 @@
         </w:tabs>
         <w:spacing w:line="240" w:lineRule="auto"/>
         <w:rPr>
-          <w:rFonts w:ascii="Courier" w:hAnsi="Courier" w:cs="Arial"/>
+          <w:rFonts w:ascii="Courier New" w:hAnsi="Courier New" w:cs="Arial"/>
           <w:color w:val="auto"/>
           <w:szCs w:val="20"/>
         </w:rPr>
@@ -4726,7 +4734,7 @@
         </w:tabs>
         <w:spacing w:line="240" w:lineRule="auto"/>
         <w:rPr>
-          <w:rFonts w:ascii="Courier" w:hAnsi="Courier" w:cs="Arial"/>
+          <w:rFonts w:ascii="Courier New" w:hAnsi="Courier New" w:cs="Arial"/>
           <w:color w:val="auto"/>
           <w:szCs w:val="20"/>
         </w:rPr>
@@ -4754,14 +4762,14 @@
         </w:tabs>
         <w:spacing w:line="240" w:lineRule="auto"/>
         <w:rPr>
-          <w:rFonts w:ascii="Courier" w:hAnsi="Courier" w:cs="Arial"/>
-          <w:color w:val="auto"/>
-          <w:szCs w:val="20"/>
-        </w:rPr>
-      </w:pPr>
-      <w:r>
-        <w:rPr>
-          <w:rFonts w:ascii="Courier" w:hAnsi="Courier" w:cs="Arial"/>
+          <w:rFonts w:ascii="Courier New" w:hAnsi="Courier New" w:cs="Arial"/>
+          <w:color w:val="auto"/>
+          <w:szCs w:val="20"/>
+        </w:rPr>
+      </w:pPr>
+      <w:r>
+        <w:rPr>
+          <w:rFonts w:ascii="Courier New" w:hAnsi="Courier New" w:cs="Arial"/>
           <w:color w:val="auto"/>
           <w:szCs w:val="20"/>
         </w:rPr>
@@ -4790,14 +4798,14 @@
         </w:tabs>
         <w:spacing w:line="240" w:lineRule="auto"/>
         <w:rPr>
-          <w:rFonts w:ascii="Courier" w:hAnsi="Courier" w:cs="Arial"/>
-          <w:color w:val="auto"/>
-          <w:szCs w:val="20"/>
-        </w:rPr>
-      </w:pPr>
-      <w:r>
-        <w:rPr>
-          <w:rFonts w:ascii="Courier" w:hAnsi="Courier" w:cs="Arial"/>
+          <w:rFonts w:ascii="Courier New" w:hAnsi="Courier New" w:cs="Arial"/>
+          <w:color w:val="auto"/>
+          <w:szCs w:val="20"/>
+        </w:rPr>
+      </w:pPr>
+      <w:r>
+        <w:rPr>
+          <w:rFonts w:ascii="Courier New" w:hAnsi="Courier New" w:cs="Arial"/>
           <w:color w:val="auto"/>
           <w:szCs w:val="20"/>
         </w:rPr>
@@ -4826,7 +4834,7 @@
         </w:tabs>
         <w:spacing w:line="240" w:lineRule="auto"/>
         <w:rPr>
-          <w:rFonts w:ascii="Courier" w:hAnsi="Courier" w:cs="Arial"/>
+          <w:rFonts w:ascii="Courier New" w:hAnsi="Courier New" w:cs="Arial"/>
           <w:color w:val="auto"/>
           <w:szCs w:val="20"/>
         </w:rPr>
@@ -4854,14 +4862,14 @@
         </w:tabs>
         <w:spacing w:line="240" w:lineRule="auto"/>
         <w:rPr>
-          <w:rFonts w:ascii="Courier" w:hAnsi="Courier" w:cs="Arial"/>
-          <w:color w:val="auto"/>
-          <w:szCs w:val="20"/>
-        </w:rPr>
-      </w:pPr>
-      <w:r>
-        <w:rPr>
-          <w:rFonts w:ascii="Courier" w:hAnsi="Courier" w:cs="Arial"/>
+          <w:rFonts w:ascii="Courier New" w:hAnsi="Courier New" w:cs="Arial"/>
+          <w:color w:val="auto"/>
+          <w:szCs w:val="20"/>
+        </w:rPr>
+      </w:pPr>
+      <w:r>
+        <w:rPr>
+          <w:rFonts w:ascii="Courier New" w:hAnsi="Courier New" w:cs="Arial"/>
           <w:color w:val="auto"/>
           <w:szCs w:val="20"/>
         </w:rPr>
@@ -4890,7 +4898,7 @@
         </w:tabs>
         <w:spacing w:line="240" w:lineRule="auto"/>
         <w:rPr>
-          <w:rFonts w:ascii="Courier" w:hAnsi="Courier" w:cs="Arial"/>
+          <w:rFonts w:ascii="Courier New" w:hAnsi="Courier New" w:cs="Arial"/>
           <w:color w:val="auto"/>
           <w:szCs w:val="20"/>
         </w:rPr>
@@ -4918,7 +4926,7 @@
         </w:tabs>
         <w:spacing w:line="240" w:lineRule="auto"/>
         <w:rPr>
-          <w:rFonts w:ascii="Courier" w:hAnsi="Courier" w:cs="Arial"/>
+          <w:rFonts w:ascii="Courier New" w:hAnsi="Courier New" w:cs="Arial"/>
           <w:color w:val="auto"/>
           <w:szCs w:val="20"/>
         </w:rPr>
@@ -4946,14 +4954,14 @@
         </w:tabs>
         <w:spacing w:line="240" w:lineRule="auto"/>
         <w:rPr>
-          <w:rFonts w:ascii="Courier" w:hAnsi="Courier" w:cs="Arial"/>
-          <w:color w:val="auto"/>
-          <w:szCs w:val="20"/>
-        </w:rPr>
-      </w:pPr>
-      <w:r>
-        <w:rPr>
-          <w:rFonts w:ascii="Courier" w:hAnsi="Courier" w:cs="Arial"/>
+          <w:rFonts w:ascii="Courier New" w:hAnsi="Courier New" w:cs="Arial"/>
+          <w:color w:val="auto"/>
+          <w:szCs w:val="20"/>
+        </w:rPr>
+      </w:pPr>
+      <w:r>
+        <w:rPr>
+          <w:rFonts w:ascii="Courier New" w:hAnsi="Courier New" w:cs="Arial"/>
           <w:color w:val="auto"/>
           <w:szCs w:val="20"/>
         </w:rPr>
@@ -4982,14 +4990,14 @@
         </w:tabs>
         <w:spacing w:line="240" w:lineRule="auto"/>
         <w:rPr>
-          <w:rFonts w:ascii="Courier" w:hAnsi="Courier" w:cs="Arial"/>
-          <w:color w:val="auto"/>
-          <w:szCs w:val="20"/>
-        </w:rPr>
-      </w:pPr>
-      <w:r>
-        <w:rPr>
-          <w:rFonts w:ascii="Courier" w:hAnsi="Courier" w:cs="Arial"/>
+          <w:rFonts w:ascii="Courier New" w:hAnsi="Courier New" w:cs="Arial"/>
+          <w:color w:val="auto"/>
+          <w:szCs w:val="20"/>
+        </w:rPr>
+      </w:pPr>
+      <w:r>
+        <w:rPr>
+          <w:rFonts w:ascii="Courier New" w:hAnsi="Courier New" w:cs="Arial"/>
           <w:color w:val="auto"/>
           <w:szCs w:val="20"/>
         </w:rPr>
@@ -5018,7 +5026,7 @@
         </w:tabs>
         <w:spacing w:line="240" w:lineRule="auto"/>
         <w:rPr>
-          <w:rFonts w:ascii="Courier" w:hAnsi="Courier" w:cs="Arial"/>
+          <w:rFonts w:ascii="Courier New" w:hAnsi="Courier New" w:cs="Arial"/>
           <w:color w:val="auto"/>
           <w:szCs w:val="20"/>
         </w:rPr>
@@ -5046,14 +5054,14 @@
         </w:tabs>
         <w:spacing w:line="240" w:lineRule="auto"/>
         <w:rPr>
-          <w:rFonts w:ascii="Courier" w:hAnsi="Courier" w:cs="Arial"/>
-          <w:color w:val="auto"/>
-          <w:szCs w:val="20"/>
-        </w:rPr>
-      </w:pPr>
-      <w:r>
-        <w:rPr>
-          <w:rFonts w:ascii="Courier" w:hAnsi="Courier" w:cs="Arial"/>
+          <w:rFonts w:ascii="Courier New" w:hAnsi="Courier New" w:cs="Arial"/>
+          <w:color w:val="auto"/>
+          <w:szCs w:val="20"/>
+        </w:rPr>
+      </w:pPr>
+      <w:r>
+        <w:rPr>
+          <w:rFonts w:ascii="Courier New" w:hAnsi="Courier New" w:cs="Arial"/>
           <w:color w:val="auto"/>
           <w:szCs w:val="20"/>
         </w:rPr>
@@ -5082,7 +5090,7 @@
         </w:tabs>
         <w:spacing w:line="240" w:lineRule="auto"/>
         <w:rPr>
-          <w:rFonts w:ascii="Courier" w:hAnsi="Courier" w:cs="Arial"/>
+          <w:rFonts w:ascii="Courier New" w:hAnsi="Courier New" w:cs="Arial"/>
           <w:color w:val="auto"/>
           <w:szCs w:val="20"/>
         </w:rPr>
@@ -5110,7 +5118,7 @@
         </w:tabs>
         <w:spacing w:line="240" w:lineRule="auto"/>
         <w:rPr>
-          <w:rFonts w:ascii="Courier" w:hAnsi="Courier" w:cs="Arial"/>
+          <w:rFonts w:ascii="Courier New" w:hAnsi="Courier New" w:cs="Arial"/>
           <w:color w:val="auto"/>
           <w:szCs w:val="20"/>
         </w:rPr>
@@ -5138,14 +5146,14 @@
         </w:tabs>
         <w:spacing w:line="240" w:lineRule="auto"/>
         <w:rPr>
-          <w:rFonts w:ascii="Courier" w:hAnsi="Courier" w:cs="Arial"/>
-          <w:color w:val="auto"/>
-          <w:szCs w:val="20"/>
-        </w:rPr>
-      </w:pPr>
-      <w:r>
-        <w:rPr>
-          <w:rFonts w:ascii="Courier" w:hAnsi="Courier" w:cs="Arial"/>
+          <w:rFonts w:ascii="Courier New" w:hAnsi="Courier New" w:cs="Arial"/>
+          <w:color w:val="auto"/>
+          <w:szCs w:val="20"/>
+        </w:rPr>
+      </w:pPr>
+      <w:r>
+        <w:rPr>
+          <w:rFonts w:ascii="Courier New" w:hAnsi="Courier New" w:cs="Arial"/>
           <w:color w:val="auto"/>
           <w:szCs w:val="20"/>
         </w:rPr>
@@ -5174,14 +5182,14 @@
         </w:tabs>
         <w:spacing w:line="240" w:lineRule="auto"/>
         <w:rPr>
-          <w:rFonts w:ascii="Courier" w:hAnsi="Courier" w:cs="Arial"/>
-          <w:color w:val="auto"/>
-          <w:szCs w:val="20"/>
-        </w:rPr>
-      </w:pPr>
-      <w:r>
-        <w:rPr>
-          <w:rFonts w:ascii="Courier" w:hAnsi="Courier" w:cs="Arial"/>
+          <w:rFonts w:ascii="Courier New" w:hAnsi="Courier New" w:cs="Arial"/>
+          <w:color w:val="auto"/>
+          <w:szCs w:val="20"/>
+        </w:rPr>
+      </w:pPr>
+      <w:r>
+        <w:rPr>
+          <w:rFonts w:ascii="Courier New" w:hAnsi="Courier New" w:cs="Arial"/>
           <w:color w:val="auto"/>
           <w:szCs w:val="20"/>
         </w:rPr>
@@ -5210,7 +5218,7 @@
         </w:tabs>
         <w:spacing w:line="240" w:lineRule="auto"/>
         <w:rPr>
-          <w:rFonts w:ascii="Courier" w:hAnsi="Courier" w:cs="Arial"/>
+          <w:rFonts w:ascii="Courier New" w:hAnsi="Courier New" w:cs="Arial"/>
           <w:color w:val="auto"/>
           <w:szCs w:val="20"/>
         </w:rPr>
@@ -5238,14 +5246,14 @@
         </w:tabs>
         <w:spacing w:line="240" w:lineRule="auto"/>
         <w:rPr>
-          <w:rFonts w:ascii="Courier" w:hAnsi="Courier" w:cs="Arial"/>
-          <w:color w:val="auto"/>
-          <w:szCs w:val="20"/>
-        </w:rPr>
-      </w:pPr>
-      <w:r>
-        <w:rPr>
-          <w:rFonts w:ascii="Courier" w:hAnsi="Courier" w:cs="Arial"/>
+          <w:rFonts w:ascii="Courier New" w:hAnsi="Courier New" w:cs="Arial"/>
+          <w:color w:val="auto"/>
+          <w:szCs w:val="20"/>
+        </w:rPr>
+      </w:pPr>
+      <w:r>
+        <w:rPr>
+          <w:rFonts w:ascii="Courier New" w:hAnsi="Courier New" w:cs="Arial"/>
           <w:color w:val="auto"/>
           <w:szCs w:val="20"/>
         </w:rPr>
@@ -5274,14 +5282,14 @@
         </w:tabs>
         <w:spacing w:line="240" w:lineRule="auto"/>
         <w:rPr>
-          <w:rFonts w:ascii="Courier" w:hAnsi="Courier" w:cs="Arial"/>
-          <w:color w:val="auto"/>
-          <w:szCs w:val="20"/>
-        </w:rPr>
-      </w:pPr>
-      <w:r>
-        <w:rPr>
-          <w:rFonts w:ascii="Courier" w:hAnsi="Courier" w:cs="Arial"/>
+          <w:rFonts w:ascii="Courier New" w:hAnsi="Courier New" w:cs="Arial"/>
+          <w:color w:val="auto"/>
+          <w:szCs w:val="20"/>
+        </w:rPr>
+      </w:pPr>
+      <w:r>
+        <w:rPr>
+          <w:rFonts w:ascii="Courier New" w:hAnsi="Courier New" w:cs="Arial"/>
           <w:color w:val="auto"/>
           <w:szCs w:val="20"/>
         </w:rPr>
@@ -5310,14 +5318,14 @@
         </w:tabs>
         <w:spacing w:line="240" w:lineRule="auto"/>
         <w:rPr>
-          <w:rFonts w:ascii="Courier" w:hAnsi="Courier" w:cs="Arial"/>
-          <w:color w:val="auto"/>
-          <w:szCs w:val="20"/>
-        </w:rPr>
-      </w:pPr>
-      <w:r>
-        <w:rPr>
-          <w:rFonts w:ascii="Courier" w:hAnsi="Courier" w:cs="Arial"/>
+          <w:rFonts w:ascii="Courier New" w:hAnsi="Courier New" w:cs="Arial"/>
+          <w:color w:val="auto"/>
+          <w:szCs w:val="20"/>
+        </w:rPr>
+      </w:pPr>
+      <w:r>
+        <w:rPr>
+          <w:rFonts w:ascii="Courier New" w:hAnsi="Courier New" w:cs="Arial"/>
           <w:color w:val="auto"/>
           <w:szCs w:val="20"/>
         </w:rPr>
@@ -5346,7 +5354,7 @@
         </w:tabs>
         <w:spacing w:line="240" w:lineRule="auto"/>
         <w:rPr>
-          <w:rFonts w:ascii="Courier" w:hAnsi="Courier" w:cs="Arial"/>
+          <w:rFonts w:ascii="Courier New" w:hAnsi="Courier New" w:cs="Arial"/>
           <w:color w:val="auto"/>
           <w:szCs w:val="20"/>
         </w:rPr>
@@ -5374,19 +5382,11 @@
         </w:tabs>
         <w:spacing w:line="240" w:lineRule="auto"/>
         <w:rPr>
-          <w:rFonts w:ascii="Courier" w:hAnsi="Courier" w:cs="Arial"/>
-          <w:color w:val="auto"/>
-          <w:szCs w:val="20"/>
-        </w:rPr>
-      </w:pPr>
-      <w:r>
-        <w:rPr>
-          <w:rFonts w:ascii="Courier" w:hAnsi="Courier" w:cs="Arial"/>
-          <w:color w:val="auto"/>
-          <w:szCs w:val="20"/>
-        </w:rPr>
-        <w:t>Create flatfile.txt.</w:t>
-      </w:r>
+          <w:rFonts w:ascii="Courier New" w:hAnsi="Courier New" w:cs="Arial"/>
+          <w:color w:val="auto"/>
+          <w:szCs w:val="20"/>
+        </w:rPr>
+      </w:pPr>
     </w:p>
     <w:p>
       <w:pPr>
@@ -5410,11 +5410,19 @@
         </w:tabs>
         <w:spacing w:line="240" w:lineRule="auto"/>
         <w:rPr>
-          <w:rFonts w:ascii="Courier" w:hAnsi="Courier" w:cs="Arial"/>
-          <w:color w:val="auto"/>
-          <w:szCs w:val="20"/>
-        </w:rPr>
-      </w:pPr>
+          <w:rFonts w:ascii="Courier New" w:hAnsi="Courier New" w:cs="Arial"/>
+          <w:color w:val="auto"/>
+          <w:szCs w:val="20"/>
+        </w:rPr>
+      </w:pPr>
+      <w:r>
+        <w:rPr>
+          <w:rFonts w:ascii="Courier New" w:hAnsi="Courier New" w:cs="Arial"/>
+          <w:color w:val="auto"/>
+          <w:szCs w:val="20"/>
+        </w:rPr>
+        <w:t>RUN JOB</w:t>
+      </w:r>
     </w:p>
     <w:p>
       <w:pPr>
@@ -5438,18 +5446,18 @@
         </w:tabs>
         <w:spacing w:line="240" w:lineRule="auto"/>
         <w:rPr>
-          <w:rFonts w:ascii="Courier" w:hAnsi="Courier" w:cs="Arial"/>
-          <w:color w:val="auto"/>
-          <w:szCs w:val="20"/>
-        </w:rPr>
-      </w:pPr>
-      <w:r>
-        <w:rPr>
-          <w:rFonts w:ascii="Courier" w:hAnsi="Courier" w:cs="Arial"/>
-          <w:color w:val="auto"/>
-          <w:szCs w:val="20"/>
-        </w:rPr>
-        <w:t>(Note: The flat file must contain the list of possible IP addresses an</w:t>
+          <w:rFonts w:ascii="Courier New" w:hAnsi="Courier New" w:cs="Arial"/>
+          <w:color w:val="auto"/>
+          <w:szCs w:val="20"/>
+        </w:rPr>
+      </w:pPr>
+      <w:r>
+        <w:rPr>
+          <w:rFonts w:ascii="Courier New" w:hAnsi="Courier New" w:cs="Arial"/>
+          <w:color w:val="auto"/>
+          <w:szCs w:val="20"/>
+        </w:rPr>
+        <w:t>-------</w:t>
       </w:r>
     </w:p>
     <w:p>
@@ -5474,19 +5482,11 @@
         </w:tabs>
         <w:spacing w:line="240" w:lineRule="auto"/>
         <w:rPr>
-          <w:rFonts w:ascii="Courier" w:hAnsi="Courier" w:cs="Arial"/>
-          <w:color w:val="auto"/>
-          <w:szCs w:val="20"/>
-        </w:rPr>
-      </w:pPr>
-      <w:r>
-        <w:rPr>
-          <w:rFonts w:ascii="Courier" w:hAnsi="Courier" w:cs="Arial"/>
-          <w:color w:val="auto"/>
-          <w:szCs w:val="20"/>
-        </w:rPr>
-        <w:t xml:space="preserve">       H2O node (i.e. mapper) may be scheduled on.  One IP address</w:t>
-      </w:r>
+          <w:rFonts w:ascii="Courier New" w:hAnsi="Courier New" w:cs="Arial"/>
+          <w:color w:val="auto"/>
+          <w:szCs w:val="20"/>
+        </w:rPr>
+      </w:pPr>
     </w:p>
     <w:p>
       <w:pPr>
@@ -5510,18 +5510,18 @@
         </w:tabs>
         <w:spacing w:line="240" w:lineRule="auto"/>
         <w:rPr>
-          <w:rFonts w:ascii="Courier" w:hAnsi="Courier" w:cs="Arial"/>
-          <w:color w:val="auto"/>
-          <w:szCs w:val="20"/>
-        </w:rPr>
-      </w:pPr>
-      <w:r>
-        <w:rPr>
-          <w:rFonts w:ascii="Courier" w:hAnsi="Courier" w:cs="Arial"/>
-          <w:color w:val="auto"/>
-          <w:szCs w:val="20"/>
-        </w:rPr>
-        <w:t xml:space="preserve">       per line.)</w:t>
+          <w:rFonts w:ascii="Courier New" w:hAnsi="Courier New" w:cs="Arial"/>
+          <w:color w:val="auto"/>
+          <w:szCs w:val="20"/>
+        </w:rPr>
+      </w:pPr>
+      <w:r>
+        <w:rPr>
+          <w:rFonts w:ascii="Courier New" w:hAnsi="Courier New" w:cs="Arial"/>
+          <w:color w:val="auto"/>
+          <w:szCs w:val="20"/>
+        </w:rPr>
+        <w:t>$ hadoop jar h2odriver_cdh4.jar water.hadoop.h2odriver [-jt &lt;jobtracker:port&gt;] -libjars ../h2o.jar -mapperXmx 1g -nodes 1 -output hdfsOutputDirName</w:t>
       </w:r>
     </w:p>
     <w:p>
@@ -5546,7 +5546,7 @@
         </w:tabs>
         <w:spacing w:line="240" w:lineRule="auto"/>
         <w:rPr>
-          <w:rFonts w:ascii="Courier" w:hAnsi="Courier" w:cs="Arial"/>
+          <w:rFonts w:ascii="Courier New" w:hAnsi="Courier New" w:cs="Arial"/>
           <w:color w:val="auto"/>
           <w:szCs w:val="20"/>
         </w:rPr>
@@ -5574,18 +5574,18 @@
         </w:tabs>
         <w:spacing w:line="240" w:lineRule="auto"/>
         <w:rPr>
-          <w:rFonts w:ascii="Courier" w:hAnsi="Courier" w:cs="Arial"/>
-          <w:color w:val="auto"/>
-          <w:szCs w:val="20"/>
-        </w:rPr>
-      </w:pPr>
-      <w:r>
-        <w:rPr>
-          <w:rFonts w:ascii="Courier" w:hAnsi="Courier" w:cs="Arial"/>
-          <w:color w:val="auto"/>
-          <w:szCs w:val="20"/>
-        </w:rPr>
-        <w:t>Here is an example flatfile.txt:</w:t>
+          <w:rFonts w:ascii="Courier New" w:hAnsi="Courier New" w:cs="Arial"/>
+          <w:color w:val="auto"/>
+          <w:szCs w:val="20"/>
+        </w:rPr>
+      </w:pPr>
+      <w:r>
+        <w:rPr>
+          <w:rFonts w:ascii="Courier New" w:hAnsi="Courier New" w:cs="Arial"/>
+          <w:color w:val="auto"/>
+          <w:szCs w:val="20"/>
+        </w:rPr>
+        <w:t>(Note: -nodes refers to H2O nodes.  This may be less than or equal to</w:t>
       </w:r>
     </w:p>
     <w:p>
@@ -5610,18 +5610,18 @@
         </w:tabs>
         <w:spacing w:line="240" w:lineRule="auto"/>
         <w:rPr>
-          <w:rFonts w:ascii="Courier" w:hAnsi="Courier" w:cs="Arial"/>
-          <w:color w:val="auto"/>
-          <w:szCs w:val="20"/>
-        </w:rPr>
-      </w:pPr>
-      <w:r>
-        <w:rPr>
-          <w:rFonts w:ascii="Courier" w:hAnsi="Courier" w:cs="Arial"/>
-          <w:color w:val="auto"/>
-          <w:szCs w:val="20"/>
-        </w:rPr>
-        <w:t xml:space="preserve">$ cat flatfile.txt </w:t>
+          <w:rFonts w:ascii="Courier New" w:hAnsi="Courier New" w:cs="Arial"/>
+          <w:color w:val="auto"/>
+          <w:szCs w:val="20"/>
+        </w:rPr>
+      </w:pPr>
+      <w:r>
+        <w:rPr>
+          <w:rFonts w:ascii="Courier New" w:hAnsi="Courier New" w:cs="Arial"/>
+          <w:color w:val="auto"/>
+          <w:szCs w:val="20"/>
+        </w:rPr>
+        <w:t xml:space="preserve">       the number of hadoop machines running TaskTrackers where hadoop </w:t>
       </w:r>
     </w:p>
     <w:p>
@@ -5646,18 +5646,18 @@
         </w:tabs>
         <w:spacing w:line="240" w:lineRule="auto"/>
         <w:rPr>
-          <w:rFonts w:ascii="Courier" w:hAnsi="Courier" w:cs="Arial"/>
-          <w:color w:val="auto"/>
-          <w:szCs w:val="20"/>
-        </w:rPr>
-      </w:pPr>
-      <w:r>
-        <w:rPr>
-          <w:rFonts w:ascii="Courier" w:hAnsi="Courier" w:cs="Arial"/>
-          <w:color w:val="auto"/>
-          <w:szCs w:val="20"/>
-        </w:rPr>
-        <w:t>192.168.1.150</w:t>
+          <w:rFonts w:ascii="Courier New" w:hAnsi="Courier New" w:cs="Arial"/>
+          <w:color w:val="auto"/>
+          <w:szCs w:val="20"/>
+        </w:rPr>
+      </w:pPr>
+      <w:r>
+        <w:rPr>
+          <w:rFonts w:ascii="Courier New" w:hAnsi="Courier New" w:cs="Arial"/>
+          <w:color w:val="auto"/>
+          <w:szCs w:val="20"/>
+        </w:rPr>
+        <w:t xml:space="preserve">       mapreduce Tasks may land.)</w:t>
       </w:r>
     </w:p>
     <w:p>
@@ -5682,19 +5682,11 @@
         </w:tabs>
         <w:spacing w:line="240" w:lineRule="auto"/>
         <w:rPr>
-          <w:rFonts w:ascii="Courier" w:hAnsi="Courier" w:cs="Arial"/>
-          <w:color w:val="auto"/>
-          <w:szCs w:val="20"/>
-        </w:rPr>
-      </w:pPr>
-      <w:r>
-        <w:rPr>
-          <w:rFonts w:ascii="Courier" w:hAnsi="Courier" w:cs="Arial"/>
-          <w:color w:val="auto"/>
-          <w:szCs w:val="20"/>
-        </w:rPr>
-        <w:t>192.168.1.151</w:t>
-      </w:r>
+          <w:rFonts w:ascii="Courier New" w:hAnsi="Courier New" w:cs="Arial"/>
+          <w:color w:val="auto"/>
+          <w:szCs w:val="20"/>
+        </w:rPr>
+      </w:pPr>
     </w:p>
     <w:p>
       <w:pPr>
@@ -5718,18 +5710,18 @@
         </w:tabs>
         <w:spacing w:line="240" w:lineRule="auto"/>
         <w:rPr>
-          <w:rFonts w:ascii="Courier" w:hAnsi="Courier" w:cs="Arial"/>
-          <w:color w:val="auto"/>
-          <w:szCs w:val="20"/>
-        </w:rPr>
-      </w:pPr>
-      <w:r>
-        <w:rPr>
-          <w:rFonts w:ascii="Courier" w:hAnsi="Courier" w:cs="Arial"/>
-          <w:color w:val="auto"/>
-          <w:szCs w:val="20"/>
-        </w:rPr>
-        <w:t>192.168.1.152</w:t>
+          <w:rFonts w:ascii="Courier New" w:hAnsi="Courier New" w:cs="Arial"/>
+          <w:color w:val="auto"/>
+          <w:szCs w:val="20"/>
+        </w:rPr>
+      </w:pPr>
+      <w:r>
+        <w:rPr>
+          <w:rFonts w:ascii="Courier New" w:hAnsi="Courier New" w:cs="Arial"/>
+          <w:color w:val="auto"/>
+          <w:szCs w:val="20"/>
+        </w:rPr>
+        <w:t>(Note: Make sure to use the h2odriver flavor for the correct version</w:t>
       </w:r>
     </w:p>
     <w:p>
@@ -5754,18 +5746,18 @@
         </w:tabs>
         <w:spacing w:line="240" w:lineRule="auto"/>
         <w:rPr>
-          <w:rFonts w:ascii="Courier" w:hAnsi="Courier" w:cs="Arial"/>
-          <w:color w:val="auto"/>
-          <w:szCs w:val="20"/>
-        </w:rPr>
-      </w:pPr>
-      <w:r>
-        <w:rPr>
-          <w:rFonts w:ascii="Courier" w:hAnsi="Courier" w:cs="Arial"/>
-          <w:color w:val="auto"/>
-          <w:szCs w:val="20"/>
-        </w:rPr>
-        <w:t>192.168.1.153</w:t>
+          <w:rFonts w:ascii="Courier New" w:hAnsi="Courier New" w:cs="Arial"/>
+          <w:color w:val="auto"/>
+          <w:szCs w:val="20"/>
+        </w:rPr>
+      </w:pPr>
+      <w:r>
+        <w:rPr>
+          <w:rFonts w:ascii="Courier New" w:hAnsi="Courier New" w:cs="Arial"/>
+          <w:color w:val="auto"/>
+          <w:szCs w:val="20"/>
+        </w:rPr>
+        <w:t xml:space="preserve">       of hadoop!  We recommend running the hadoop command from a</w:t>
       </w:r>
     </w:p>
     <w:p>
@@ -5790,18 +5782,18 @@
         </w:tabs>
         <w:spacing w:line="240" w:lineRule="auto"/>
         <w:rPr>
-          <w:rFonts w:ascii="Courier" w:hAnsi="Courier" w:cs="Arial"/>
-          <w:color w:val="auto"/>
-          <w:szCs w:val="20"/>
-        </w:rPr>
-      </w:pPr>
-      <w:r>
-        <w:rPr>
-          <w:rFonts w:ascii="Courier" w:hAnsi="Courier" w:cs="Arial"/>
-          <w:color w:val="auto"/>
-          <w:szCs w:val="20"/>
-        </w:rPr>
-        <w:t>192.168.1.154</w:t>
+          <w:rFonts w:ascii="Courier New" w:hAnsi="Courier New" w:cs="Arial"/>
+          <w:color w:val="auto"/>
+          <w:szCs w:val="20"/>
+        </w:rPr>
+      </w:pPr>
+      <w:r>
+        <w:rPr>
+          <w:rFonts w:ascii="Courier New" w:hAnsi="Courier New" w:cs="Arial"/>
+          <w:color w:val="auto"/>
+          <w:szCs w:val="20"/>
+        </w:rPr>
+        <w:t xml:space="preserve">       machine in the hadoop cluster.)</w:t>
       </w:r>
     </w:p>
     <w:p>
@@ -5826,19 +5818,11 @@
         </w:tabs>
         <w:spacing w:line="240" w:lineRule="auto"/>
         <w:rPr>
-          <w:rFonts w:ascii="Courier" w:hAnsi="Courier" w:cs="Arial"/>
-          <w:color w:val="auto"/>
-          <w:szCs w:val="20"/>
-        </w:rPr>
-      </w:pPr>
-      <w:r>
-        <w:rPr>
-          <w:rFonts w:ascii="Courier" w:hAnsi="Courier" w:cs="Arial"/>
-          <w:color w:val="auto"/>
-          <w:szCs w:val="20"/>
-        </w:rPr>
-        <w:t>192.168.1.155</w:t>
-      </w:r>
+          <w:rFonts w:ascii="Courier New" w:hAnsi="Courier New" w:cs="Arial"/>
+          <w:color w:val="auto"/>
+          <w:szCs w:val="20"/>
+        </w:rPr>
+      </w:pPr>
     </w:p>
     <w:p>
       <w:pPr>
@@ -5862,11 +5846,19 @@
         </w:tabs>
         <w:spacing w:line="240" w:lineRule="auto"/>
         <w:rPr>
-          <w:rFonts w:ascii="Courier" w:hAnsi="Courier" w:cs="Arial"/>
-          <w:color w:val="auto"/>
-          <w:szCs w:val="20"/>
-        </w:rPr>
-      </w:pPr>
+          <w:rFonts w:ascii="Courier New" w:hAnsi="Courier New" w:cs="Arial"/>
+          <w:color w:val="auto"/>
+          <w:szCs w:val="20"/>
+        </w:rPr>
+      </w:pPr>
+      <w:r>
+        <w:rPr>
+          <w:rFonts w:ascii="Courier New" w:hAnsi="Courier New" w:cs="Arial"/>
+          <w:color w:val="auto"/>
+          <w:szCs w:val="20"/>
+        </w:rPr>
+        <w:t>(Note: Port 8021 is the default jobtracker port for Cloudera.</w:t>
+      </w:r>
     </w:p>
     <w:p>
       <w:pPr>
@@ -5890,11 +5882,19 @@
         </w:tabs>
         <w:spacing w:line="240" w:lineRule="auto"/>
         <w:rPr>
-          <w:rFonts w:ascii="Courier" w:hAnsi="Courier" w:cs="Arial"/>
-          <w:color w:val="auto"/>
-          <w:szCs w:val="20"/>
-        </w:rPr>
-      </w:pPr>
+          <w:rFonts w:ascii="Courier New" w:hAnsi="Courier New" w:cs="Arial"/>
+          <w:color w:val="auto"/>
+          <w:szCs w:val="20"/>
+        </w:rPr>
+      </w:pPr>
+      <w:r>
+        <w:rPr>
+          <w:rFonts w:ascii="Courier New" w:hAnsi="Courier New" w:cs="Arial"/>
+          <w:color w:val="auto"/>
+          <w:szCs w:val="20"/>
+        </w:rPr>
+        <w:t xml:space="preserve">       Port 9001 is the default jobtracker port for MapR.)</w:t>
+      </w:r>
     </w:p>
     <w:p>
       <w:pPr>
@@ -5918,19 +5918,11 @@
         </w:tabs>
         <w:spacing w:line="240" w:lineRule="auto"/>
         <w:rPr>
-          <w:rFonts w:ascii="Courier" w:hAnsi="Courier" w:cs="Arial"/>
-          <w:color w:val="auto"/>
-          <w:szCs w:val="20"/>
-        </w:rPr>
-      </w:pPr>
-      <w:r>
-        <w:rPr>
-          <w:rFonts w:ascii="Courier" w:hAnsi="Courier" w:cs="Arial"/>
-          <w:color w:val="auto"/>
-          <w:szCs w:val="20"/>
-        </w:rPr>
-        <w:t>For your convenience, we have included a tool to help you genearate</w:t>
-      </w:r>
+          <w:rFonts w:ascii="Courier New" w:hAnsi="Courier New" w:cs="Arial"/>
+          <w:color w:val="auto"/>
+          <w:szCs w:val="20"/>
+        </w:rPr>
+      </w:pPr>
     </w:p>
     <w:p>
       <w:pPr>
@@ -5954,19 +5946,11 @@
         </w:tabs>
         <w:spacing w:line="240" w:lineRule="auto"/>
         <w:rPr>
-          <w:rFonts w:ascii="Courier" w:hAnsi="Courier" w:cs="Arial"/>
-          <w:color w:val="auto"/>
-          <w:szCs w:val="20"/>
-        </w:rPr>
-      </w:pPr>
-      <w:r>
-        <w:rPr>
-          <w:rFonts w:ascii="Courier" w:hAnsi="Courier" w:cs="Arial"/>
-          <w:color w:val="auto"/>
-          <w:szCs w:val="20"/>
-        </w:rPr>
-        <w:t>a flatfile.  This is only meant to assist you, and may encounter</w:t>
-      </w:r>
+          <w:rFonts w:ascii="Courier New" w:hAnsi="Courier New" w:cs="Arial"/>
+          <w:color w:val="auto"/>
+          <w:szCs w:val="20"/>
+        </w:rPr>
+      </w:pPr>
     </w:p>
     <w:p>
       <w:pPr>
@@ -5990,18 +5974,18 @@
         </w:tabs>
         <w:spacing w:line="240" w:lineRule="auto"/>
         <w:rPr>
-          <w:rFonts w:ascii="Courier" w:hAnsi="Courier" w:cs="Arial"/>
-          <w:color w:val="auto"/>
-          <w:szCs w:val="20"/>
-        </w:rPr>
-      </w:pPr>
-      <w:r>
-        <w:rPr>
-          <w:rFonts w:ascii="Courier" w:hAnsi="Courier" w:cs="Arial"/>
-          <w:color w:val="auto"/>
-          <w:szCs w:val="20"/>
-        </w:rPr>
-        <w:t>Java exceptions if DNS and DHCP are not fully configured.</w:t>
+          <w:rFonts w:ascii="Courier New" w:hAnsi="Courier New" w:cs="Arial"/>
+          <w:color w:val="auto"/>
+          <w:szCs w:val="20"/>
+        </w:rPr>
+      </w:pPr>
+      <w:r>
+        <w:rPr>
+          <w:rFonts w:ascii="Courier New" w:hAnsi="Courier New" w:cs="Arial"/>
+          <w:color w:val="auto"/>
+          <w:szCs w:val="20"/>
+        </w:rPr>
+        <w:t>MONITOR JOB</w:t>
       </w:r>
     </w:p>
     <w:p>
@@ -6026,18 +6010,18 @@
         </w:tabs>
         <w:spacing w:line="240" w:lineRule="auto"/>
         <w:rPr>
-          <w:rFonts w:ascii="Courier" w:hAnsi="Courier" w:cs="Arial"/>
-          <w:color w:val="auto"/>
-          <w:szCs w:val="20"/>
-        </w:rPr>
-      </w:pPr>
-      <w:r>
-        <w:rPr>
-          <w:rFonts w:ascii="Courier" w:hAnsi="Courier" w:cs="Arial"/>
-          <w:color w:val="auto"/>
-          <w:szCs w:val="20"/>
-        </w:rPr>
-        <w:t xml:space="preserve">This generator tool is still experimental, please double check the </w:t>
+          <w:rFonts w:ascii="Courier New" w:hAnsi="Courier New" w:cs="Arial"/>
+          <w:color w:val="auto"/>
+          <w:szCs w:val="20"/>
+        </w:rPr>
+      </w:pPr>
+      <w:r>
+        <w:rPr>
+          <w:rFonts w:ascii="Courier New" w:hAnsi="Courier New" w:cs="Arial"/>
+          <w:color w:val="auto"/>
+          <w:szCs w:val="20"/>
+        </w:rPr>
+        <w:t>-----------</w:t>
       </w:r>
     </w:p>
     <w:p>
@@ -6062,19 +6046,11 @@
         </w:tabs>
         <w:spacing w:line="240" w:lineRule="auto"/>
         <w:rPr>
-          <w:rFonts w:ascii="Courier" w:hAnsi="Courier" w:cs="Arial"/>
-          <w:color w:val="auto"/>
-          <w:szCs w:val="20"/>
-        </w:rPr>
-      </w:pPr>
-      <w:r>
-        <w:rPr>
-          <w:rFonts w:ascii="Courier" w:hAnsi="Courier" w:cs="Arial"/>
-          <w:color w:val="auto"/>
-          <w:szCs w:val="20"/>
-        </w:rPr>
-        <w:t>output yourself before relying on it.</w:t>
-      </w:r>
+          <w:rFonts w:ascii="Courier New" w:hAnsi="Courier New" w:cs="Arial"/>
+          <w:color w:val="auto"/>
+          <w:szCs w:val="20"/>
+        </w:rPr>
+      </w:pPr>
     </w:p>
     <w:p>
       <w:pPr>
@@ -6098,11 +6074,19 @@
         </w:tabs>
         <w:spacing w:line="240" w:lineRule="auto"/>
         <w:rPr>
-          <w:rFonts w:ascii="Courier" w:hAnsi="Courier" w:cs="Arial"/>
-          <w:color w:val="auto"/>
-          <w:szCs w:val="20"/>
-        </w:rPr>
-      </w:pPr>
+          <w:rFonts w:ascii="Courier New" w:hAnsi="Courier New" w:cs="Arial"/>
+          <w:color w:val="auto"/>
+          <w:szCs w:val="20"/>
+        </w:rPr>
+      </w:pPr>
+      <w:r>
+        <w:rPr>
+          <w:rFonts w:ascii="Courier New" w:hAnsi="Courier New" w:cs="Arial"/>
+          <w:color w:val="auto"/>
+          <w:szCs w:val="20"/>
+        </w:rPr>
+        <w:t>Use standard job tracker web UI.  (http://&lt;jobtrackerip&gt;:50030)</w:t>
+      </w:r>
     </w:p>
     <w:p>
       <w:pPr>
@@ -6126,18 +6110,18 @@
         </w:tabs>
         <w:spacing w:line="240" w:lineRule="auto"/>
         <w:rPr>
-          <w:rFonts w:ascii="Courier" w:hAnsi="Courier" w:cs="Arial"/>
-          <w:color w:val="auto"/>
-          <w:szCs w:val="20"/>
-        </w:rPr>
-      </w:pPr>
-      <w:r>
-        <w:rPr>
-          <w:rFonts w:ascii="Courier" w:hAnsi="Courier" w:cs="Arial"/>
-          <w:color w:val="auto"/>
-          <w:szCs w:val="20"/>
-        </w:rPr>
-        <w:t>$ hadoop jar h2odriver_cdh4.jar water.hadoop.gen_flatfile -jt &lt;jobtracker:port&gt; &gt; flatfile.txt</w:t>
+          <w:rFonts w:ascii="Courier New" w:hAnsi="Courier New" w:cs="Arial"/>
+          <w:color w:val="auto"/>
+          <w:szCs w:val="20"/>
+        </w:rPr>
+      </w:pPr>
+      <w:r>
+        <w:rPr>
+          <w:rFonts w:ascii="Courier New" w:hAnsi="Courier New" w:cs="Arial"/>
+          <w:color w:val="auto"/>
+          <w:szCs w:val="20"/>
+        </w:rPr>
+        <w:t>Different distros sometimes have different job tracker Web UI ports.</w:t>
       </w:r>
     </w:p>
     <w:p>
@@ -6162,11 +6146,19 @@
         </w:tabs>
         <w:spacing w:line="240" w:lineRule="auto"/>
         <w:rPr>
-          <w:rFonts w:ascii="Courier" w:hAnsi="Courier" w:cs="Arial"/>
-          <w:color w:val="auto"/>
-          <w:szCs w:val="20"/>
-        </w:rPr>
-      </w:pPr>
+          <w:rFonts w:ascii="Courier New" w:hAnsi="Courier New" w:cs="Arial"/>
+          <w:color w:val="auto"/>
+          <w:szCs w:val="20"/>
+        </w:rPr>
+      </w:pPr>
+      <w:r>
+        <w:rPr>
+          <w:rFonts w:ascii="Courier New" w:hAnsi="Courier New" w:cs="Arial"/>
+          <w:color w:val="auto"/>
+          <w:szCs w:val="20"/>
+        </w:rPr>
+        <w:t>The cloudera default is 50030.</w:t>
+      </w:r>
     </w:p>
     <w:p>
       <w:pPr>
@@ -6190,19 +6182,11 @@
         </w:tabs>
         <w:spacing w:line="240" w:lineRule="auto"/>
         <w:rPr>
-          <w:rFonts w:ascii="Courier" w:hAnsi="Courier" w:cs="Arial"/>
-          <w:color w:val="auto"/>
-          <w:szCs w:val="20"/>
-        </w:rPr>
-      </w:pPr>
-      <w:r>
-        <w:rPr>
-          <w:rFonts w:ascii="Courier" w:hAnsi="Courier" w:cs="Arial"/>
-          <w:color w:val="auto"/>
-          <w:szCs w:val="20"/>
-        </w:rPr>
-        <w:t>(Note: Make sure to use the h2odriver flavor for the correct version</w:t>
-      </w:r>
+          <w:rFonts w:ascii="Courier New" w:hAnsi="Courier New" w:cs="Arial"/>
+          <w:color w:val="auto"/>
+          <w:szCs w:val="20"/>
+        </w:rPr>
+      </w:pPr>
     </w:p>
     <w:p>
       <w:pPr>
@@ -6226,19 +6210,11 @@
         </w:tabs>
         <w:spacing w:line="240" w:lineRule="auto"/>
         <w:rPr>
-          <w:rFonts w:ascii="Courier" w:hAnsi="Courier" w:cs="Arial"/>
-          <w:color w:val="auto"/>
-          <w:szCs w:val="20"/>
-        </w:rPr>
-      </w:pPr>
-      <w:r>
-        <w:rPr>
-          <w:rFonts w:ascii="Courier" w:hAnsi="Courier" w:cs="Arial"/>
-          <w:color w:val="auto"/>
-          <w:szCs w:val="20"/>
-        </w:rPr>
-        <w:t xml:space="preserve">       of hadoop!  We recommend running the hadoop command from a</w:t>
-      </w:r>
+          <w:rFonts w:ascii="Courier New" w:hAnsi="Courier New" w:cs="Arial"/>
+          <w:color w:val="auto"/>
+          <w:szCs w:val="20"/>
+        </w:rPr>
+      </w:pPr>
     </w:p>
     <w:p>
       <w:pPr>
@@ -6262,18 +6238,18 @@
         </w:tabs>
         <w:spacing w:line="240" w:lineRule="auto"/>
         <w:rPr>
-          <w:rFonts w:ascii="Courier" w:hAnsi="Courier" w:cs="Arial"/>
-          <w:color w:val="auto"/>
-          <w:szCs w:val="20"/>
-        </w:rPr>
-      </w:pPr>
-      <w:r>
-        <w:rPr>
-          <w:rFonts w:ascii="Courier" w:hAnsi="Courier" w:cs="Arial"/>
-          <w:color w:val="auto"/>
-          <w:szCs w:val="20"/>
-        </w:rPr>
-        <w:t xml:space="preserve">       machine in the hadoop cluster.)</w:t>
+          <w:rFonts w:ascii="Courier New" w:hAnsi="Courier New" w:cs="Arial"/>
+          <w:color w:val="auto"/>
+          <w:szCs w:val="20"/>
+        </w:rPr>
+      </w:pPr>
+      <w:r>
+        <w:rPr>
+          <w:rFonts w:ascii="Courier New" w:hAnsi="Courier New" w:cs="Arial"/>
+          <w:color w:val="auto"/>
+          <w:szCs w:val="20"/>
+        </w:rPr>
+        <w:t>SHUT DOWN THE CLUSTER</w:t>
       </w:r>
     </w:p>
     <w:p>
@@ -6298,11 +6274,19 @@
         </w:tabs>
         <w:spacing w:line="240" w:lineRule="auto"/>
         <w:rPr>
-          <w:rFonts w:ascii="Courier" w:hAnsi="Courier" w:cs="Arial"/>
-          <w:color w:val="auto"/>
-          <w:szCs w:val="20"/>
-        </w:rPr>
-      </w:pPr>
+          <w:rFonts w:ascii="Courier New" w:hAnsi="Courier New" w:cs="Arial"/>
+          <w:color w:val="auto"/>
+          <w:szCs w:val="20"/>
+        </w:rPr>
+      </w:pPr>
+      <w:r>
+        <w:rPr>
+          <w:rFonts w:ascii="Courier New" w:hAnsi="Courier New" w:cs="Arial"/>
+          <w:color w:val="auto"/>
+          <w:szCs w:val="20"/>
+        </w:rPr>
+        <w:t>---------------------</w:t>
+      </w:r>
     </w:p>
     <w:p>
       <w:pPr>
@@ -6326,19 +6310,11 @@
         </w:tabs>
         <w:spacing w:line="240" w:lineRule="auto"/>
         <w:rPr>
-          <w:rFonts w:ascii="Courier" w:hAnsi="Courier" w:cs="Arial"/>
-          <w:color w:val="auto"/>
-          <w:szCs w:val="20"/>
-        </w:rPr>
-      </w:pPr>
-      <w:r>
-        <w:rPr>
-          <w:rFonts w:ascii="Courier" w:hAnsi="Courier" w:cs="Arial"/>
-          <w:color w:val="auto"/>
-          <w:szCs w:val="20"/>
-        </w:rPr>
-        <w:t>(Note: Port 8021 is the default jobtracker port for Cloudera.</w:t>
-      </w:r>
+          <w:rFonts w:ascii="Courier New" w:hAnsi="Courier New" w:cs="Arial"/>
+          <w:color w:val="auto"/>
+          <w:szCs w:val="20"/>
+        </w:rPr>
+      </w:pPr>
     </w:p>
     <w:p>
       <w:pPr>
@@ -6362,18 +6338,18 @@
         </w:tabs>
         <w:spacing w:line="240" w:lineRule="auto"/>
         <w:rPr>
-          <w:rFonts w:ascii="Courier" w:hAnsi="Courier" w:cs="Arial"/>
-          <w:color w:val="auto"/>
-          <w:szCs w:val="20"/>
-        </w:rPr>
-      </w:pPr>
-      <w:r>
-        <w:rPr>
-          <w:rFonts w:ascii="Courier" w:hAnsi="Courier" w:cs="Arial"/>
-          <w:color w:val="auto"/>
-          <w:szCs w:val="20"/>
-        </w:rPr>
-        <w:t xml:space="preserve">       Port 9001 is the default jobtracker port for MapR.)</w:t>
+          <w:rFonts w:ascii="Courier New" w:hAnsi="Courier New" w:cs="Arial"/>
+          <w:color w:val="auto"/>
+          <w:szCs w:val="20"/>
+        </w:rPr>
+      </w:pPr>
+      <w:r>
+        <w:rPr>
+          <w:rFonts w:ascii="Courier New" w:hAnsi="Courier New" w:cs="Arial"/>
+          <w:color w:val="auto"/>
+          <w:szCs w:val="20"/>
+        </w:rPr>
+        <w:t>Bring up H2O web UI:  http://&lt;h2onode&gt;:54321</w:t>
       </w:r>
     </w:p>
     <w:p>
@@ -6398,11 +6374,19 @@
         </w:tabs>
         <w:spacing w:line="240" w:lineRule="auto"/>
         <w:rPr>
-          <w:rFonts w:ascii="Courier" w:hAnsi="Courier" w:cs="Arial"/>
-          <w:color w:val="auto"/>
-          <w:szCs w:val="20"/>
-        </w:rPr>
-      </w:pPr>
+          <w:rFonts w:ascii="Courier New" w:hAnsi="Courier New" w:cs="Arial"/>
+          <w:color w:val="auto"/>
+          <w:szCs w:val="20"/>
+        </w:rPr>
+      </w:pPr>
+      <w:r>
+        <w:rPr>
+          <w:rFonts w:ascii="Courier New" w:hAnsi="Courier New" w:cs="Arial"/>
+          <w:color w:val="auto"/>
+          <w:szCs w:val="20"/>
+        </w:rPr>
+        <w:t>Choose Admin-&gt;Shutdown</w:t>
+      </w:r>
     </w:p>
     <w:p>
       <w:pPr>
@@ -6426,7 +6410,7 @@
         </w:tabs>
         <w:spacing w:line="240" w:lineRule="auto"/>
         <w:rPr>
-          <w:rFonts w:ascii="Courier" w:hAnsi="Courier" w:cs="Arial"/>
+          <w:rFonts w:ascii="Courier New" w:hAnsi="Courier New" w:cs="Arial"/>
           <w:color w:val="auto"/>
           <w:szCs w:val="20"/>
         </w:rPr>
@@ -6454,18 +6438,18 @@
         </w:tabs>
         <w:spacing w:line="240" w:lineRule="auto"/>
         <w:rPr>
-          <w:rFonts w:ascii="Courier" w:hAnsi="Courier" w:cs="Arial"/>
-          <w:color w:val="auto"/>
-          <w:szCs w:val="20"/>
-        </w:rPr>
-      </w:pPr>
-      <w:r>
-        <w:rPr>
-          <w:rFonts w:ascii="Courier" w:hAnsi="Courier" w:cs="Arial"/>
-          <w:color w:val="auto"/>
-          <w:szCs w:val="20"/>
-        </w:rPr>
-        <w:t>RUN JOB</w:t>
+          <w:rFonts w:ascii="Courier New" w:hAnsi="Courier New" w:cs="Arial"/>
+          <w:color w:val="auto"/>
+          <w:szCs w:val="20"/>
+        </w:rPr>
+      </w:pPr>
+      <w:r>
+        <w:rPr>
+          <w:rFonts w:ascii="Courier New" w:hAnsi="Courier New" w:cs="Arial"/>
+          <w:color w:val="auto"/>
+          <w:szCs w:val="20"/>
+        </w:rPr>
+        <w:t>(Note: Alternately use the "hadoop job -kill" command.)</w:t>
       </w:r>
     </w:p>
     <w:p>
@@ -6490,19 +6474,11 @@
         </w:tabs>
         <w:spacing w:line="240" w:lineRule="auto"/>
         <w:rPr>
-          <w:rFonts w:ascii="Courier" w:hAnsi="Courier" w:cs="Arial"/>
-          <w:color w:val="auto"/>
-          <w:szCs w:val="20"/>
-        </w:rPr>
-      </w:pPr>
-      <w:r>
-        <w:rPr>
-          <w:rFonts w:ascii="Courier" w:hAnsi="Courier" w:cs="Arial"/>
-          <w:color w:val="auto"/>
-          <w:szCs w:val="20"/>
-        </w:rPr>
-        <w:t>-------</w:t>
-      </w:r>
+          <w:rFonts w:ascii="Courier New" w:hAnsi="Courier New" w:cs="Arial"/>
+          <w:color w:val="auto"/>
+          <w:szCs w:val="20"/>
+        </w:rPr>
+      </w:pPr>
     </w:p>
     <w:p>
       <w:pPr>
@@ -6526,7 +6502,7 @@
         </w:tabs>
         <w:spacing w:line="240" w:lineRule="auto"/>
         <w:rPr>
-          <w:rFonts w:ascii="Courier" w:hAnsi="Courier" w:cs="Arial"/>
+          <w:rFonts w:ascii="Courier New" w:hAnsi="Courier New" w:cs="Arial"/>
           <w:color w:val="auto"/>
           <w:szCs w:val="20"/>
         </w:rPr>
@@ -6554,18 +6530,18 @@
         </w:tabs>
         <w:spacing w:line="240" w:lineRule="auto"/>
         <w:rPr>
-          <w:rFonts w:ascii="Courier" w:hAnsi="Courier" w:cs="Arial"/>
-          <w:color w:val="auto"/>
-          <w:szCs w:val="20"/>
-        </w:rPr>
-      </w:pPr>
-      <w:r>
-        <w:rPr>
-          <w:rFonts w:ascii="Courier" w:hAnsi="Courier" w:cs="Arial"/>
-          <w:color w:val="auto"/>
-          <w:szCs w:val="20"/>
-        </w:rPr>
-        <w:t>$ hadoop jar h2odriver_cdh4.jar water.hadoop.h2odriver [-jt &lt;jobtracker:port&gt;] -files flatfile.txt -libjars ../h2o.jar -mapperXmx 1g -nodes 1 -output hdfsOutputDirName</w:t>
+          <w:rFonts w:ascii="Courier New" w:hAnsi="Courier New" w:cs="Arial"/>
+          <w:color w:val="auto"/>
+          <w:szCs w:val="20"/>
+        </w:rPr>
+      </w:pPr>
+      <w:r>
+        <w:rPr>
+          <w:rFonts w:ascii="Courier New" w:hAnsi="Courier New" w:cs="Arial"/>
+          <w:color w:val="auto"/>
+          <w:szCs w:val="20"/>
+        </w:rPr>
+        <w:t>FOR MORE INFORMATION</w:t>
       </w:r>
     </w:p>
     <w:p>
@@ -6590,11 +6566,19 @@
         </w:tabs>
         <w:spacing w:line="240" w:lineRule="auto"/>
         <w:rPr>
-          <w:rFonts w:ascii="Courier" w:hAnsi="Courier" w:cs="Arial"/>
-          <w:color w:val="auto"/>
-          <w:szCs w:val="20"/>
-        </w:rPr>
-      </w:pPr>
+          <w:rFonts w:ascii="Courier New" w:hAnsi="Courier New" w:cs="Arial"/>
+          <w:color w:val="auto"/>
+          <w:szCs w:val="20"/>
+        </w:rPr>
+      </w:pPr>
+      <w:r>
+        <w:rPr>
+          <w:rFonts w:ascii="Courier New" w:hAnsi="Courier New" w:cs="Arial"/>
+          <w:color w:val="auto"/>
+          <w:szCs w:val="20"/>
+        </w:rPr>
+        <w:t>--------------------</w:t>
+      </w:r>
     </w:p>
     <w:p>
       <w:pPr>
@@ -6618,19 +6602,11 @@
         </w:tabs>
         <w:spacing w:line="240" w:lineRule="auto"/>
         <w:rPr>
-          <w:rFonts w:ascii="Courier" w:hAnsi="Courier" w:cs="Arial"/>
-          <w:color w:val="auto"/>
-          <w:szCs w:val="20"/>
-        </w:rPr>
-      </w:pPr>
-      <w:r>
-        <w:rPr>
-          <w:rFonts w:ascii="Courier" w:hAnsi="Courier" w:cs="Arial"/>
-          <w:color w:val="auto"/>
-          <w:szCs w:val="20"/>
-        </w:rPr>
-        <w:t>(Note: -nodes refers to H2O nodes.  This may be less than or equal to</w:t>
-      </w:r>
+          <w:rFonts w:ascii="Courier New" w:hAnsi="Courier New" w:cs="Arial"/>
+          <w:color w:val="auto"/>
+          <w:szCs w:val="20"/>
+        </w:rPr>
+      </w:pPr>
     </w:p>
     <w:p>
       <w:pPr>
@@ -6654,1067 +6630,19 @@
         </w:tabs>
         <w:spacing w:line="240" w:lineRule="auto"/>
         <w:rPr>
-          <w:rFonts w:ascii="Courier" w:hAnsi="Courier" w:cs="Arial"/>
-          <w:color w:val="auto"/>
-          <w:szCs w:val="20"/>
-        </w:rPr>
-      </w:pPr>
-      <w:r>
-        <w:rPr>
-          <w:rFonts w:ascii="Courier" w:hAnsi="Courier" w:cs="Arial"/>
-          <w:color w:val="auto"/>
-          <w:szCs w:val="20"/>
-        </w:rPr>
-        <w:t xml:space="preserve">       the number of hadoop machines running TaskTrackers where hadoop </w:t>
-      </w:r>
-    </w:p>
-    <w:p>
-      <w:pPr>
-        <w:tabs>
-          <w:tab w:val="left" w:pos="916"/>
-          <w:tab w:val="left" w:pos="1832"/>
-          <w:tab w:val="left" w:pos="2748"/>
-          <w:tab w:val="left" w:pos="3664"/>
-          <w:tab w:val="left" w:pos="4580"/>
-          <w:tab w:val="left" w:pos="5496"/>
-          <w:tab w:val="left" w:pos="6412"/>
-          <w:tab w:val="left" w:pos="7328"/>
-          <w:tab w:val="left" w:pos="8244"/>
-          <w:tab w:val="left" w:pos="9160"/>
-          <w:tab w:val="left" w:pos="10076"/>
-          <w:tab w:val="left" w:pos="10992"/>
-          <w:tab w:val="left" w:pos="11908"/>
-          <w:tab w:val="left" w:pos="12824"/>
-          <w:tab w:val="left" w:pos="13740"/>
-          <w:tab w:val="left" w:pos="14656"/>
-        </w:tabs>
-        <w:spacing w:line="240" w:lineRule="auto"/>
-        <w:rPr>
-          <w:rFonts w:ascii="Courier" w:hAnsi="Courier" w:cs="Arial"/>
-          <w:color w:val="auto"/>
-          <w:szCs w:val="20"/>
-        </w:rPr>
-      </w:pPr>
-      <w:r>
-        <w:rPr>
-          <w:rFonts w:ascii="Courier" w:hAnsi="Courier" w:cs="Arial"/>
-          <w:color w:val="auto"/>
-          <w:szCs w:val="20"/>
-        </w:rPr>
-        <w:t xml:space="preserve">       mapreduce Tasks may land.)</w:t>
-      </w:r>
-    </w:p>
-    <w:p>
-      <w:pPr>
-        <w:tabs>
-          <w:tab w:val="left" w:pos="916"/>
-          <w:tab w:val="left" w:pos="1832"/>
-          <w:tab w:val="left" w:pos="2748"/>
-          <w:tab w:val="left" w:pos="3664"/>
-          <w:tab w:val="left" w:pos="4580"/>
-          <w:tab w:val="left" w:pos="5496"/>
-          <w:tab w:val="left" w:pos="6412"/>
-          <w:tab w:val="left" w:pos="7328"/>
-          <w:tab w:val="left" w:pos="8244"/>
-          <w:tab w:val="left" w:pos="9160"/>
-          <w:tab w:val="left" w:pos="10076"/>
-          <w:tab w:val="left" w:pos="10992"/>
-          <w:tab w:val="left" w:pos="11908"/>
-          <w:tab w:val="left" w:pos="12824"/>
-          <w:tab w:val="left" w:pos="13740"/>
-          <w:tab w:val="left" w:pos="14656"/>
-        </w:tabs>
-        <w:spacing w:line="240" w:lineRule="auto"/>
-        <w:rPr>
-          <w:rFonts w:ascii="Courier" w:hAnsi="Courier" w:cs="Arial"/>
-          <w:color w:val="auto"/>
-          <w:szCs w:val="20"/>
-        </w:rPr>
-      </w:pPr>
-    </w:p>
-    <w:p>
-      <w:pPr>
-        <w:tabs>
-          <w:tab w:val="left" w:pos="916"/>
-          <w:tab w:val="left" w:pos="1832"/>
-          <w:tab w:val="left" w:pos="2748"/>
-          <w:tab w:val="left" w:pos="3664"/>
-          <w:tab w:val="left" w:pos="4580"/>
-          <w:tab w:val="left" w:pos="5496"/>
-          <w:tab w:val="left" w:pos="6412"/>
-          <w:tab w:val="left" w:pos="7328"/>
-          <w:tab w:val="left" w:pos="8244"/>
-          <w:tab w:val="left" w:pos="9160"/>
-          <w:tab w:val="left" w:pos="10076"/>
-          <w:tab w:val="left" w:pos="10992"/>
-          <w:tab w:val="left" w:pos="11908"/>
-          <w:tab w:val="left" w:pos="12824"/>
-          <w:tab w:val="left" w:pos="13740"/>
-          <w:tab w:val="left" w:pos="14656"/>
-        </w:tabs>
-        <w:spacing w:line="240" w:lineRule="auto"/>
-        <w:rPr>
-          <w:rFonts w:ascii="Courier" w:hAnsi="Courier" w:cs="Arial"/>
-          <w:color w:val="auto"/>
-          <w:szCs w:val="20"/>
-        </w:rPr>
-      </w:pPr>
-      <w:r>
-        <w:rPr>
-          <w:rFonts w:ascii="Courier" w:hAnsi="Courier" w:cs="Arial"/>
-          <w:color w:val="auto"/>
-          <w:szCs w:val="20"/>
-        </w:rPr>
-        <w:t>(Note: Make sure to use the h2odriver flavor for the correct version</w:t>
-      </w:r>
-    </w:p>
-    <w:p>
-      <w:pPr>
-        <w:tabs>
-          <w:tab w:val="left" w:pos="916"/>
-          <w:tab w:val="left" w:pos="1832"/>
-          <w:tab w:val="left" w:pos="2748"/>
-          <w:tab w:val="left" w:pos="3664"/>
-          <w:tab w:val="left" w:pos="4580"/>
-          <w:tab w:val="left" w:pos="5496"/>
-          <w:tab w:val="left" w:pos="6412"/>
-          <w:tab w:val="left" w:pos="7328"/>
-          <w:tab w:val="left" w:pos="8244"/>
-          <w:tab w:val="left" w:pos="9160"/>
-          <w:tab w:val="left" w:pos="10076"/>
-          <w:tab w:val="left" w:pos="10992"/>
-          <w:tab w:val="left" w:pos="11908"/>
-          <w:tab w:val="left" w:pos="12824"/>
-          <w:tab w:val="left" w:pos="13740"/>
-          <w:tab w:val="left" w:pos="14656"/>
-        </w:tabs>
-        <w:spacing w:line="240" w:lineRule="auto"/>
-        <w:rPr>
-          <w:rFonts w:ascii="Courier" w:hAnsi="Courier" w:cs="Arial"/>
-          <w:color w:val="auto"/>
-          <w:szCs w:val="20"/>
-        </w:rPr>
-      </w:pPr>
-      <w:r>
-        <w:rPr>
-          <w:rFonts w:ascii="Courier" w:hAnsi="Courier" w:cs="Arial"/>
-          <w:color w:val="auto"/>
-          <w:szCs w:val="20"/>
-        </w:rPr>
-        <w:t xml:space="preserve">       of hadoop!  We recommend running the hadoop command from a</w:t>
-      </w:r>
-    </w:p>
-    <w:p>
-      <w:pPr>
-        <w:tabs>
-          <w:tab w:val="left" w:pos="916"/>
-          <w:tab w:val="left" w:pos="1832"/>
-          <w:tab w:val="left" w:pos="2748"/>
-          <w:tab w:val="left" w:pos="3664"/>
-          <w:tab w:val="left" w:pos="4580"/>
-          <w:tab w:val="left" w:pos="5496"/>
-          <w:tab w:val="left" w:pos="6412"/>
-          <w:tab w:val="left" w:pos="7328"/>
-          <w:tab w:val="left" w:pos="8244"/>
-          <w:tab w:val="left" w:pos="9160"/>
-          <w:tab w:val="left" w:pos="10076"/>
-          <w:tab w:val="left" w:pos="10992"/>
-          <w:tab w:val="left" w:pos="11908"/>
-          <w:tab w:val="left" w:pos="12824"/>
-          <w:tab w:val="left" w:pos="13740"/>
-          <w:tab w:val="left" w:pos="14656"/>
-        </w:tabs>
-        <w:spacing w:line="240" w:lineRule="auto"/>
-        <w:rPr>
-          <w:rFonts w:ascii="Courier" w:hAnsi="Courier" w:cs="Arial"/>
-          <w:color w:val="auto"/>
-          <w:szCs w:val="20"/>
-        </w:rPr>
-      </w:pPr>
-      <w:r>
-        <w:rPr>
-          <w:rFonts w:ascii="Courier" w:hAnsi="Courier" w:cs="Arial"/>
-          <w:color w:val="auto"/>
-          <w:szCs w:val="20"/>
-        </w:rPr>
-        <w:t xml:space="preserve">       machine in the hadoop cluster.)</w:t>
-      </w:r>
-    </w:p>
-    <w:p>
-      <w:pPr>
-        <w:tabs>
-          <w:tab w:val="left" w:pos="916"/>
-          <w:tab w:val="left" w:pos="1832"/>
-          <w:tab w:val="left" w:pos="2748"/>
-          <w:tab w:val="left" w:pos="3664"/>
-          <w:tab w:val="left" w:pos="4580"/>
-          <w:tab w:val="left" w:pos="5496"/>
-          <w:tab w:val="left" w:pos="6412"/>
-          <w:tab w:val="left" w:pos="7328"/>
-          <w:tab w:val="left" w:pos="8244"/>
-          <w:tab w:val="left" w:pos="9160"/>
-          <w:tab w:val="left" w:pos="10076"/>
-          <w:tab w:val="left" w:pos="10992"/>
-          <w:tab w:val="left" w:pos="11908"/>
-          <w:tab w:val="left" w:pos="12824"/>
-          <w:tab w:val="left" w:pos="13740"/>
-          <w:tab w:val="left" w:pos="14656"/>
-        </w:tabs>
-        <w:spacing w:line="240" w:lineRule="auto"/>
-        <w:rPr>
-          <w:rFonts w:ascii="Courier" w:hAnsi="Courier" w:cs="Arial"/>
-          <w:color w:val="auto"/>
-          <w:szCs w:val="20"/>
-        </w:rPr>
-      </w:pPr>
-    </w:p>
-    <w:p>
-      <w:pPr>
-        <w:tabs>
-          <w:tab w:val="left" w:pos="916"/>
-          <w:tab w:val="left" w:pos="1832"/>
-          <w:tab w:val="left" w:pos="2748"/>
-          <w:tab w:val="left" w:pos="3664"/>
-          <w:tab w:val="left" w:pos="4580"/>
-          <w:tab w:val="left" w:pos="5496"/>
-          <w:tab w:val="left" w:pos="6412"/>
-          <w:tab w:val="left" w:pos="7328"/>
-          <w:tab w:val="left" w:pos="8244"/>
-          <w:tab w:val="left" w:pos="9160"/>
-          <w:tab w:val="left" w:pos="10076"/>
-          <w:tab w:val="left" w:pos="10992"/>
-          <w:tab w:val="left" w:pos="11908"/>
-          <w:tab w:val="left" w:pos="12824"/>
-          <w:tab w:val="left" w:pos="13740"/>
-          <w:tab w:val="left" w:pos="14656"/>
-        </w:tabs>
-        <w:spacing w:line="240" w:lineRule="auto"/>
-        <w:rPr>
-          <w:rFonts w:ascii="Courier" w:hAnsi="Courier" w:cs="Arial"/>
-          <w:color w:val="auto"/>
-          <w:szCs w:val="20"/>
-        </w:rPr>
-      </w:pPr>
-      <w:r>
-        <w:rPr>
-          <w:rFonts w:ascii="Courier" w:hAnsi="Courier" w:cs="Arial"/>
-          <w:color w:val="auto"/>
-          <w:szCs w:val="20"/>
-        </w:rPr>
-        <w:t>(Note: Port 8021 is the default jobtracker port for Cloudera.</w:t>
-      </w:r>
-    </w:p>
-    <w:p>
-      <w:pPr>
-        <w:tabs>
-          <w:tab w:val="left" w:pos="916"/>
-          <w:tab w:val="left" w:pos="1832"/>
-          <w:tab w:val="left" w:pos="2748"/>
-          <w:tab w:val="left" w:pos="3664"/>
-          <w:tab w:val="left" w:pos="4580"/>
-          <w:tab w:val="left" w:pos="5496"/>
-          <w:tab w:val="left" w:pos="6412"/>
-          <w:tab w:val="left" w:pos="7328"/>
-          <w:tab w:val="left" w:pos="8244"/>
-          <w:tab w:val="left" w:pos="9160"/>
-          <w:tab w:val="left" w:pos="10076"/>
-          <w:tab w:val="left" w:pos="10992"/>
-          <w:tab w:val="left" w:pos="11908"/>
-          <w:tab w:val="left" w:pos="12824"/>
-          <w:tab w:val="left" w:pos="13740"/>
-          <w:tab w:val="left" w:pos="14656"/>
-        </w:tabs>
-        <w:spacing w:line="240" w:lineRule="auto"/>
-        <w:rPr>
-          <w:rFonts w:ascii="Courier" w:hAnsi="Courier" w:cs="Arial"/>
-          <w:color w:val="auto"/>
-          <w:szCs w:val="20"/>
-        </w:rPr>
-      </w:pPr>
-      <w:r>
-        <w:rPr>
-          <w:rFonts w:ascii="Courier" w:hAnsi="Courier" w:cs="Arial"/>
-          <w:color w:val="auto"/>
-          <w:szCs w:val="20"/>
-        </w:rPr>
-        <w:t xml:space="preserve">       Port 9001 is the default jobtracker port for MapR.)</w:t>
-      </w:r>
-    </w:p>
-    <w:p>
-      <w:pPr>
-        <w:tabs>
-          <w:tab w:val="left" w:pos="916"/>
-          <w:tab w:val="left" w:pos="1832"/>
-          <w:tab w:val="left" w:pos="2748"/>
-          <w:tab w:val="left" w:pos="3664"/>
-          <w:tab w:val="left" w:pos="4580"/>
-          <w:tab w:val="left" w:pos="5496"/>
-          <w:tab w:val="left" w:pos="6412"/>
-          <w:tab w:val="left" w:pos="7328"/>
-          <w:tab w:val="left" w:pos="8244"/>
-          <w:tab w:val="left" w:pos="9160"/>
-          <w:tab w:val="left" w:pos="10076"/>
-          <w:tab w:val="left" w:pos="10992"/>
-          <w:tab w:val="left" w:pos="11908"/>
-          <w:tab w:val="left" w:pos="12824"/>
-          <w:tab w:val="left" w:pos="13740"/>
-          <w:tab w:val="left" w:pos="14656"/>
-        </w:tabs>
-        <w:spacing w:line="240" w:lineRule="auto"/>
-        <w:rPr>
-          <w:rFonts w:ascii="Courier" w:hAnsi="Courier" w:cs="Arial"/>
-          <w:color w:val="auto"/>
-          <w:szCs w:val="20"/>
-        </w:rPr>
-      </w:pPr>
-    </w:p>
-    <w:p>
-      <w:pPr>
-        <w:tabs>
-          <w:tab w:val="left" w:pos="916"/>
-          <w:tab w:val="left" w:pos="1832"/>
-          <w:tab w:val="left" w:pos="2748"/>
-          <w:tab w:val="left" w:pos="3664"/>
-          <w:tab w:val="left" w:pos="4580"/>
-          <w:tab w:val="left" w:pos="5496"/>
-          <w:tab w:val="left" w:pos="6412"/>
-          <w:tab w:val="left" w:pos="7328"/>
-          <w:tab w:val="left" w:pos="8244"/>
-          <w:tab w:val="left" w:pos="9160"/>
-          <w:tab w:val="left" w:pos="10076"/>
-          <w:tab w:val="left" w:pos="10992"/>
-          <w:tab w:val="left" w:pos="11908"/>
-          <w:tab w:val="left" w:pos="12824"/>
-          <w:tab w:val="left" w:pos="13740"/>
-          <w:tab w:val="left" w:pos="14656"/>
-        </w:tabs>
-        <w:spacing w:line="240" w:lineRule="auto"/>
-        <w:rPr>
-          <w:rFonts w:ascii="Courier" w:hAnsi="Courier" w:cs="Arial"/>
-          <w:color w:val="auto"/>
-          <w:szCs w:val="20"/>
-        </w:rPr>
-      </w:pPr>
-    </w:p>
-    <w:p>
-      <w:pPr>
-        <w:tabs>
-          <w:tab w:val="left" w:pos="916"/>
-          <w:tab w:val="left" w:pos="1832"/>
-          <w:tab w:val="left" w:pos="2748"/>
-          <w:tab w:val="left" w:pos="3664"/>
-          <w:tab w:val="left" w:pos="4580"/>
-          <w:tab w:val="left" w:pos="5496"/>
-          <w:tab w:val="left" w:pos="6412"/>
-          <w:tab w:val="left" w:pos="7328"/>
-          <w:tab w:val="left" w:pos="8244"/>
-          <w:tab w:val="left" w:pos="9160"/>
-          <w:tab w:val="left" w:pos="10076"/>
-          <w:tab w:val="left" w:pos="10992"/>
-          <w:tab w:val="left" w:pos="11908"/>
-          <w:tab w:val="left" w:pos="12824"/>
-          <w:tab w:val="left" w:pos="13740"/>
-          <w:tab w:val="left" w:pos="14656"/>
-        </w:tabs>
-        <w:spacing w:line="240" w:lineRule="auto"/>
-        <w:rPr>
-          <w:rFonts w:ascii="Courier" w:hAnsi="Courier" w:cs="Arial"/>
-          <w:color w:val="auto"/>
-          <w:szCs w:val="20"/>
-        </w:rPr>
-      </w:pPr>
-      <w:r>
-        <w:rPr>
-          <w:rFonts w:ascii="Courier" w:hAnsi="Courier" w:cs="Arial"/>
-          <w:color w:val="auto"/>
-          <w:szCs w:val="20"/>
-        </w:rPr>
-        <w:t>MONITOR JOB</w:t>
-      </w:r>
-    </w:p>
-    <w:p>
-      <w:pPr>
-        <w:tabs>
-          <w:tab w:val="left" w:pos="916"/>
-          <w:tab w:val="left" w:pos="1832"/>
-          <w:tab w:val="left" w:pos="2748"/>
-          <w:tab w:val="left" w:pos="3664"/>
-          <w:tab w:val="left" w:pos="4580"/>
-          <w:tab w:val="left" w:pos="5496"/>
-          <w:tab w:val="left" w:pos="6412"/>
-          <w:tab w:val="left" w:pos="7328"/>
-          <w:tab w:val="left" w:pos="8244"/>
-          <w:tab w:val="left" w:pos="9160"/>
-          <w:tab w:val="left" w:pos="10076"/>
-          <w:tab w:val="left" w:pos="10992"/>
-          <w:tab w:val="left" w:pos="11908"/>
-          <w:tab w:val="left" w:pos="12824"/>
-          <w:tab w:val="left" w:pos="13740"/>
-          <w:tab w:val="left" w:pos="14656"/>
-        </w:tabs>
-        <w:spacing w:line="240" w:lineRule="auto"/>
-        <w:rPr>
-          <w:rFonts w:ascii="Courier" w:hAnsi="Courier" w:cs="Arial"/>
-          <w:color w:val="auto"/>
-          <w:szCs w:val="20"/>
-        </w:rPr>
-      </w:pPr>
-      <w:r>
-        <w:rPr>
-          <w:rFonts w:ascii="Courier" w:hAnsi="Courier" w:cs="Arial"/>
-          <w:color w:val="auto"/>
-          <w:szCs w:val="20"/>
-        </w:rPr>
-        <w:t>-----------</w:t>
-      </w:r>
-    </w:p>
-    <w:p>
-      <w:pPr>
-        <w:tabs>
-          <w:tab w:val="left" w:pos="916"/>
-          <w:tab w:val="left" w:pos="1832"/>
-          <w:tab w:val="left" w:pos="2748"/>
-          <w:tab w:val="left" w:pos="3664"/>
-          <w:tab w:val="left" w:pos="4580"/>
-          <w:tab w:val="left" w:pos="5496"/>
-          <w:tab w:val="left" w:pos="6412"/>
-          <w:tab w:val="left" w:pos="7328"/>
-          <w:tab w:val="left" w:pos="8244"/>
-          <w:tab w:val="left" w:pos="9160"/>
-          <w:tab w:val="left" w:pos="10076"/>
-          <w:tab w:val="left" w:pos="10992"/>
-          <w:tab w:val="left" w:pos="11908"/>
-          <w:tab w:val="left" w:pos="12824"/>
-          <w:tab w:val="left" w:pos="13740"/>
-          <w:tab w:val="left" w:pos="14656"/>
-        </w:tabs>
-        <w:spacing w:line="240" w:lineRule="auto"/>
-        <w:rPr>
-          <w:rFonts w:ascii="Courier" w:hAnsi="Courier" w:cs="Arial"/>
-          <w:color w:val="auto"/>
-          <w:szCs w:val="20"/>
-        </w:rPr>
-      </w:pPr>
-    </w:p>
-    <w:p>
-      <w:pPr>
-        <w:tabs>
-          <w:tab w:val="left" w:pos="916"/>
-          <w:tab w:val="left" w:pos="1832"/>
-          <w:tab w:val="left" w:pos="2748"/>
-          <w:tab w:val="left" w:pos="3664"/>
-          <w:tab w:val="left" w:pos="4580"/>
-          <w:tab w:val="left" w:pos="5496"/>
-          <w:tab w:val="left" w:pos="6412"/>
-          <w:tab w:val="left" w:pos="7328"/>
-          <w:tab w:val="left" w:pos="8244"/>
-          <w:tab w:val="left" w:pos="9160"/>
-          <w:tab w:val="left" w:pos="10076"/>
-          <w:tab w:val="left" w:pos="10992"/>
-          <w:tab w:val="left" w:pos="11908"/>
-          <w:tab w:val="left" w:pos="12824"/>
-          <w:tab w:val="left" w:pos="13740"/>
-          <w:tab w:val="left" w:pos="14656"/>
-        </w:tabs>
-        <w:spacing w:line="240" w:lineRule="auto"/>
-        <w:rPr>
-          <w:rFonts w:ascii="Courier" w:hAnsi="Courier" w:cs="Arial"/>
-          <w:color w:val="auto"/>
-          <w:szCs w:val="20"/>
-        </w:rPr>
-      </w:pPr>
-      <w:r>
-        <w:rPr>
-          <w:rFonts w:ascii="Courier" w:hAnsi="Courier" w:cs="Arial"/>
-          <w:color w:val="auto"/>
-          <w:szCs w:val="20"/>
-        </w:rPr>
-        <w:t>Use standard job tracker web UI.  (http://&lt;jobtrackerip&gt;:50030)</w:t>
-      </w:r>
-    </w:p>
-    <w:p>
-      <w:pPr>
-        <w:tabs>
-          <w:tab w:val="left" w:pos="916"/>
-          <w:tab w:val="left" w:pos="1832"/>
-          <w:tab w:val="left" w:pos="2748"/>
-          <w:tab w:val="left" w:pos="3664"/>
-          <w:tab w:val="left" w:pos="4580"/>
-          <w:tab w:val="left" w:pos="5496"/>
-          <w:tab w:val="left" w:pos="6412"/>
-          <w:tab w:val="left" w:pos="7328"/>
-          <w:tab w:val="left" w:pos="8244"/>
-          <w:tab w:val="left" w:pos="9160"/>
-          <w:tab w:val="left" w:pos="10076"/>
-          <w:tab w:val="left" w:pos="10992"/>
-          <w:tab w:val="left" w:pos="11908"/>
-          <w:tab w:val="left" w:pos="12824"/>
-          <w:tab w:val="left" w:pos="13740"/>
-          <w:tab w:val="left" w:pos="14656"/>
-        </w:tabs>
-        <w:spacing w:line="240" w:lineRule="auto"/>
-        <w:rPr>
-          <w:rFonts w:ascii="Courier" w:hAnsi="Courier" w:cs="Arial"/>
-          <w:color w:val="auto"/>
-          <w:szCs w:val="20"/>
-        </w:rPr>
-      </w:pPr>
-      <w:r>
-        <w:rPr>
-          <w:rFonts w:ascii="Courier" w:hAnsi="Courier" w:cs="Arial"/>
-          <w:color w:val="auto"/>
-          <w:szCs w:val="20"/>
-        </w:rPr>
-        <w:t>Different distros sometimes have different job tracker Web UI ports.</w:t>
-      </w:r>
-    </w:p>
-    <w:p>
-      <w:pPr>
-        <w:tabs>
-          <w:tab w:val="left" w:pos="916"/>
-          <w:tab w:val="left" w:pos="1832"/>
-          <w:tab w:val="left" w:pos="2748"/>
-          <w:tab w:val="left" w:pos="3664"/>
-          <w:tab w:val="left" w:pos="4580"/>
-          <w:tab w:val="left" w:pos="5496"/>
-          <w:tab w:val="left" w:pos="6412"/>
-          <w:tab w:val="left" w:pos="7328"/>
-          <w:tab w:val="left" w:pos="8244"/>
-          <w:tab w:val="left" w:pos="9160"/>
-          <w:tab w:val="left" w:pos="10076"/>
-          <w:tab w:val="left" w:pos="10992"/>
-          <w:tab w:val="left" w:pos="11908"/>
-          <w:tab w:val="left" w:pos="12824"/>
-          <w:tab w:val="left" w:pos="13740"/>
-          <w:tab w:val="left" w:pos="14656"/>
-        </w:tabs>
-        <w:spacing w:line="240" w:lineRule="auto"/>
-        <w:rPr>
-          <w:rFonts w:ascii="Courier" w:hAnsi="Courier" w:cs="Arial"/>
-          <w:color w:val="auto"/>
-          <w:szCs w:val="20"/>
-        </w:rPr>
-      </w:pPr>
-      <w:r>
-        <w:rPr>
-          <w:rFonts w:ascii="Courier" w:hAnsi="Courier" w:cs="Arial"/>
-          <w:color w:val="auto"/>
-          <w:szCs w:val="20"/>
-        </w:rPr>
-        <w:t>The cloudera default is 50030.</w:t>
-      </w:r>
-    </w:p>
-    <w:p>
-      <w:pPr>
-        <w:tabs>
-          <w:tab w:val="left" w:pos="916"/>
-          <w:tab w:val="left" w:pos="1832"/>
-          <w:tab w:val="left" w:pos="2748"/>
-          <w:tab w:val="left" w:pos="3664"/>
-          <w:tab w:val="left" w:pos="4580"/>
-          <w:tab w:val="left" w:pos="5496"/>
-          <w:tab w:val="left" w:pos="6412"/>
-          <w:tab w:val="left" w:pos="7328"/>
-          <w:tab w:val="left" w:pos="8244"/>
-          <w:tab w:val="left" w:pos="9160"/>
-          <w:tab w:val="left" w:pos="10076"/>
-          <w:tab w:val="left" w:pos="10992"/>
-          <w:tab w:val="left" w:pos="11908"/>
-          <w:tab w:val="left" w:pos="12824"/>
-          <w:tab w:val="left" w:pos="13740"/>
-          <w:tab w:val="left" w:pos="14656"/>
-        </w:tabs>
-        <w:spacing w:line="240" w:lineRule="auto"/>
-        <w:rPr>
-          <w:rFonts w:ascii="Courier" w:hAnsi="Courier" w:cs="Arial"/>
-          <w:color w:val="auto"/>
-          <w:szCs w:val="20"/>
-        </w:rPr>
-      </w:pPr>
-    </w:p>
-    <w:p>
-      <w:pPr>
-        <w:tabs>
-          <w:tab w:val="left" w:pos="916"/>
-          <w:tab w:val="left" w:pos="1832"/>
-          <w:tab w:val="left" w:pos="2748"/>
-          <w:tab w:val="left" w:pos="3664"/>
-          <w:tab w:val="left" w:pos="4580"/>
-          <w:tab w:val="left" w:pos="5496"/>
-          <w:tab w:val="left" w:pos="6412"/>
-          <w:tab w:val="left" w:pos="7328"/>
-          <w:tab w:val="left" w:pos="8244"/>
-          <w:tab w:val="left" w:pos="9160"/>
-          <w:tab w:val="left" w:pos="10076"/>
-          <w:tab w:val="left" w:pos="10992"/>
-          <w:tab w:val="left" w:pos="11908"/>
-          <w:tab w:val="left" w:pos="12824"/>
-          <w:tab w:val="left" w:pos="13740"/>
-          <w:tab w:val="left" w:pos="14656"/>
-        </w:tabs>
-        <w:spacing w:line="240" w:lineRule="auto"/>
-        <w:rPr>
-          <w:rFonts w:ascii="Courier" w:hAnsi="Courier" w:cs="Arial"/>
-          <w:color w:val="auto"/>
-          <w:szCs w:val="20"/>
-        </w:rPr>
-      </w:pPr>
-    </w:p>
-    <w:p>
-      <w:pPr>
-        <w:tabs>
-          <w:tab w:val="left" w:pos="916"/>
-          <w:tab w:val="left" w:pos="1832"/>
-          <w:tab w:val="left" w:pos="2748"/>
-          <w:tab w:val="left" w:pos="3664"/>
-          <w:tab w:val="left" w:pos="4580"/>
-          <w:tab w:val="left" w:pos="5496"/>
-          <w:tab w:val="left" w:pos="6412"/>
-          <w:tab w:val="left" w:pos="7328"/>
-          <w:tab w:val="left" w:pos="8244"/>
-          <w:tab w:val="left" w:pos="9160"/>
-          <w:tab w:val="left" w:pos="10076"/>
-          <w:tab w:val="left" w:pos="10992"/>
-          <w:tab w:val="left" w:pos="11908"/>
-          <w:tab w:val="left" w:pos="12824"/>
-          <w:tab w:val="left" w:pos="13740"/>
-          <w:tab w:val="left" w:pos="14656"/>
-        </w:tabs>
-        <w:spacing w:line="240" w:lineRule="auto"/>
-        <w:rPr>
-          <w:rFonts w:ascii="Courier" w:hAnsi="Courier" w:cs="Arial"/>
-          <w:color w:val="auto"/>
-          <w:szCs w:val="20"/>
-        </w:rPr>
-      </w:pPr>
-      <w:r>
-        <w:rPr>
-          <w:rFonts w:ascii="Courier" w:hAnsi="Courier" w:cs="Arial"/>
-          <w:color w:val="auto"/>
-          <w:szCs w:val="20"/>
-        </w:rPr>
-        <w:t>SHUT DOWN THE CLUSTER</w:t>
-      </w:r>
-    </w:p>
-    <w:p>
-      <w:pPr>
-        <w:tabs>
-          <w:tab w:val="left" w:pos="916"/>
-          <w:tab w:val="left" w:pos="1832"/>
-          <w:tab w:val="left" w:pos="2748"/>
-          <w:tab w:val="left" w:pos="3664"/>
-          <w:tab w:val="left" w:pos="4580"/>
-          <w:tab w:val="left" w:pos="5496"/>
-          <w:tab w:val="left" w:pos="6412"/>
-          <w:tab w:val="left" w:pos="7328"/>
-          <w:tab w:val="left" w:pos="8244"/>
-          <w:tab w:val="left" w:pos="9160"/>
-          <w:tab w:val="left" w:pos="10076"/>
-          <w:tab w:val="left" w:pos="10992"/>
-          <w:tab w:val="left" w:pos="11908"/>
-          <w:tab w:val="left" w:pos="12824"/>
-          <w:tab w:val="left" w:pos="13740"/>
-          <w:tab w:val="left" w:pos="14656"/>
-        </w:tabs>
-        <w:spacing w:line="240" w:lineRule="auto"/>
-        <w:rPr>
-          <w:rFonts w:ascii="Courier" w:hAnsi="Courier" w:cs="Arial"/>
-          <w:color w:val="auto"/>
-          <w:szCs w:val="20"/>
-        </w:rPr>
-      </w:pPr>
-      <w:r>
-        <w:rPr>
-          <w:rFonts w:ascii="Courier" w:hAnsi="Courier" w:cs="Arial"/>
-          <w:color w:val="auto"/>
-          <w:szCs w:val="20"/>
-        </w:rPr>
-        <w:t>---------------------</w:t>
-      </w:r>
-    </w:p>
-    <w:p>
-      <w:pPr>
-        <w:tabs>
-          <w:tab w:val="left" w:pos="916"/>
-          <w:tab w:val="left" w:pos="1832"/>
-          <w:tab w:val="left" w:pos="2748"/>
-          <w:tab w:val="left" w:pos="3664"/>
-          <w:tab w:val="left" w:pos="4580"/>
-          <w:tab w:val="left" w:pos="5496"/>
-          <w:tab w:val="left" w:pos="6412"/>
-          <w:tab w:val="left" w:pos="7328"/>
-          <w:tab w:val="left" w:pos="8244"/>
-          <w:tab w:val="left" w:pos="9160"/>
-          <w:tab w:val="left" w:pos="10076"/>
-          <w:tab w:val="left" w:pos="10992"/>
-          <w:tab w:val="left" w:pos="11908"/>
-          <w:tab w:val="left" w:pos="12824"/>
-          <w:tab w:val="left" w:pos="13740"/>
-          <w:tab w:val="left" w:pos="14656"/>
-        </w:tabs>
-        <w:spacing w:line="240" w:lineRule="auto"/>
-        <w:rPr>
-          <w:rFonts w:ascii="Courier" w:hAnsi="Courier" w:cs="Arial"/>
-          <w:color w:val="auto"/>
-          <w:szCs w:val="20"/>
-        </w:rPr>
-      </w:pPr>
-    </w:p>
-    <w:p>
-      <w:pPr>
-        <w:tabs>
-          <w:tab w:val="left" w:pos="916"/>
-          <w:tab w:val="left" w:pos="1832"/>
-          <w:tab w:val="left" w:pos="2748"/>
-          <w:tab w:val="left" w:pos="3664"/>
-          <w:tab w:val="left" w:pos="4580"/>
-          <w:tab w:val="left" w:pos="5496"/>
-          <w:tab w:val="left" w:pos="6412"/>
-          <w:tab w:val="left" w:pos="7328"/>
-          <w:tab w:val="left" w:pos="8244"/>
-          <w:tab w:val="left" w:pos="9160"/>
-          <w:tab w:val="left" w:pos="10076"/>
-          <w:tab w:val="left" w:pos="10992"/>
-          <w:tab w:val="left" w:pos="11908"/>
-          <w:tab w:val="left" w:pos="12824"/>
-          <w:tab w:val="left" w:pos="13740"/>
-          <w:tab w:val="left" w:pos="14656"/>
-        </w:tabs>
-        <w:spacing w:line="240" w:lineRule="auto"/>
-        <w:rPr>
-          <w:rFonts w:ascii="Courier" w:hAnsi="Courier" w:cs="Arial"/>
-          <w:color w:val="auto"/>
-          <w:szCs w:val="20"/>
-        </w:rPr>
-      </w:pPr>
-      <w:r>
-        <w:rPr>
-          <w:rFonts w:ascii="Courier" w:hAnsi="Courier" w:cs="Arial"/>
-          <w:color w:val="auto"/>
-          <w:szCs w:val="20"/>
-        </w:rPr>
-        <w:t>Bring up H2O web UI:  http://&lt;h2onode&gt;:54321</w:t>
-      </w:r>
-    </w:p>
-    <w:p>
-      <w:pPr>
-        <w:tabs>
-          <w:tab w:val="left" w:pos="916"/>
-          <w:tab w:val="left" w:pos="1832"/>
-          <w:tab w:val="left" w:pos="2748"/>
-          <w:tab w:val="left" w:pos="3664"/>
-          <w:tab w:val="left" w:pos="4580"/>
-          <w:tab w:val="left" w:pos="5496"/>
-          <w:tab w:val="left" w:pos="6412"/>
-          <w:tab w:val="left" w:pos="7328"/>
-          <w:tab w:val="left" w:pos="8244"/>
-          <w:tab w:val="left" w:pos="9160"/>
-          <w:tab w:val="left" w:pos="10076"/>
-          <w:tab w:val="left" w:pos="10992"/>
-          <w:tab w:val="left" w:pos="11908"/>
-          <w:tab w:val="left" w:pos="12824"/>
-          <w:tab w:val="left" w:pos="13740"/>
-          <w:tab w:val="left" w:pos="14656"/>
-        </w:tabs>
-        <w:spacing w:line="240" w:lineRule="auto"/>
-        <w:rPr>
-          <w:rFonts w:ascii="Courier" w:hAnsi="Courier" w:cs="Arial"/>
-          <w:color w:val="auto"/>
-          <w:szCs w:val="20"/>
-        </w:rPr>
-      </w:pPr>
-      <w:r>
-        <w:rPr>
-          <w:rFonts w:ascii="Courier" w:hAnsi="Courier" w:cs="Arial"/>
-          <w:color w:val="auto"/>
-          <w:szCs w:val="20"/>
-        </w:rPr>
-        <w:t>Choose Admin-&gt;Shutdown</w:t>
-      </w:r>
-    </w:p>
-    <w:p>
-      <w:pPr>
-        <w:tabs>
-          <w:tab w:val="left" w:pos="916"/>
-          <w:tab w:val="left" w:pos="1832"/>
-          <w:tab w:val="left" w:pos="2748"/>
-          <w:tab w:val="left" w:pos="3664"/>
-          <w:tab w:val="left" w:pos="4580"/>
-          <w:tab w:val="left" w:pos="5496"/>
-          <w:tab w:val="left" w:pos="6412"/>
-          <w:tab w:val="left" w:pos="7328"/>
-          <w:tab w:val="left" w:pos="8244"/>
-          <w:tab w:val="left" w:pos="9160"/>
-          <w:tab w:val="left" w:pos="10076"/>
-          <w:tab w:val="left" w:pos="10992"/>
-          <w:tab w:val="left" w:pos="11908"/>
-          <w:tab w:val="left" w:pos="12824"/>
-          <w:tab w:val="left" w:pos="13740"/>
-          <w:tab w:val="left" w:pos="14656"/>
-        </w:tabs>
-        <w:spacing w:line="240" w:lineRule="auto"/>
-        <w:rPr>
-          <w:rFonts w:ascii="Courier" w:hAnsi="Courier" w:cs="Arial"/>
-          <w:color w:val="auto"/>
-          <w:szCs w:val="20"/>
-        </w:rPr>
-      </w:pPr>
-    </w:p>
-    <w:p>
-      <w:pPr>
-        <w:tabs>
-          <w:tab w:val="left" w:pos="916"/>
-          <w:tab w:val="left" w:pos="1832"/>
-          <w:tab w:val="left" w:pos="2748"/>
-          <w:tab w:val="left" w:pos="3664"/>
-          <w:tab w:val="left" w:pos="4580"/>
-          <w:tab w:val="left" w:pos="5496"/>
-          <w:tab w:val="left" w:pos="6412"/>
-          <w:tab w:val="left" w:pos="7328"/>
-          <w:tab w:val="left" w:pos="8244"/>
-          <w:tab w:val="left" w:pos="9160"/>
-          <w:tab w:val="left" w:pos="10076"/>
-          <w:tab w:val="left" w:pos="10992"/>
-          <w:tab w:val="left" w:pos="11908"/>
-          <w:tab w:val="left" w:pos="12824"/>
-          <w:tab w:val="left" w:pos="13740"/>
-          <w:tab w:val="left" w:pos="14656"/>
-        </w:tabs>
-        <w:spacing w:line="240" w:lineRule="auto"/>
-        <w:rPr>
-          <w:rFonts w:ascii="Courier" w:hAnsi="Courier" w:cs="Arial"/>
-          <w:color w:val="auto"/>
-          <w:szCs w:val="20"/>
-        </w:rPr>
-      </w:pPr>
-      <w:r>
-        <w:rPr>
-          <w:rFonts w:ascii="Courier" w:hAnsi="Courier" w:cs="Arial"/>
-          <w:color w:val="auto"/>
-          <w:szCs w:val="20"/>
-        </w:rPr>
-        <w:t>(Note: Alternately use the "hadoop job -kill" command.)</w:t>
-      </w:r>
-    </w:p>
-    <w:p>
-      <w:pPr>
-        <w:tabs>
-          <w:tab w:val="left" w:pos="916"/>
-          <w:tab w:val="left" w:pos="1832"/>
-          <w:tab w:val="left" w:pos="2748"/>
-          <w:tab w:val="left" w:pos="3664"/>
-          <w:tab w:val="left" w:pos="4580"/>
-          <w:tab w:val="left" w:pos="5496"/>
-          <w:tab w:val="left" w:pos="6412"/>
-          <w:tab w:val="left" w:pos="7328"/>
-          <w:tab w:val="left" w:pos="8244"/>
-          <w:tab w:val="left" w:pos="9160"/>
-          <w:tab w:val="left" w:pos="10076"/>
-          <w:tab w:val="left" w:pos="10992"/>
-          <w:tab w:val="left" w:pos="11908"/>
-          <w:tab w:val="left" w:pos="12824"/>
-          <w:tab w:val="left" w:pos="13740"/>
-          <w:tab w:val="left" w:pos="14656"/>
-        </w:tabs>
-        <w:spacing w:line="240" w:lineRule="auto"/>
-        <w:rPr>
-          <w:rFonts w:ascii="Courier" w:hAnsi="Courier" w:cs="Arial"/>
-          <w:color w:val="auto"/>
-          <w:szCs w:val="20"/>
-        </w:rPr>
-      </w:pPr>
-    </w:p>
-    <w:p>
-      <w:pPr>
-        <w:tabs>
-          <w:tab w:val="left" w:pos="916"/>
-          <w:tab w:val="left" w:pos="1832"/>
-          <w:tab w:val="left" w:pos="2748"/>
-          <w:tab w:val="left" w:pos="3664"/>
-          <w:tab w:val="left" w:pos="4580"/>
-          <w:tab w:val="left" w:pos="5496"/>
-          <w:tab w:val="left" w:pos="6412"/>
-          <w:tab w:val="left" w:pos="7328"/>
-          <w:tab w:val="left" w:pos="8244"/>
-          <w:tab w:val="left" w:pos="9160"/>
-          <w:tab w:val="left" w:pos="10076"/>
-          <w:tab w:val="left" w:pos="10992"/>
-          <w:tab w:val="left" w:pos="11908"/>
-          <w:tab w:val="left" w:pos="12824"/>
-          <w:tab w:val="left" w:pos="13740"/>
-          <w:tab w:val="left" w:pos="14656"/>
-        </w:tabs>
-        <w:spacing w:line="240" w:lineRule="auto"/>
-        <w:rPr>
-          <w:rFonts w:ascii="Courier" w:hAnsi="Courier" w:cs="Arial"/>
-          <w:color w:val="auto"/>
-          <w:szCs w:val="20"/>
-        </w:rPr>
-      </w:pPr>
-    </w:p>
-    <w:p>
-      <w:pPr>
-        <w:tabs>
-          <w:tab w:val="left" w:pos="916"/>
-          <w:tab w:val="left" w:pos="1832"/>
-          <w:tab w:val="left" w:pos="2748"/>
-          <w:tab w:val="left" w:pos="3664"/>
-          <w:tab w:val="left" w:pos="4580"/>
-          <w:tab w:val="left" w:pos="5496"/>
-          <w:tab w:val="left" w:pos="6412"/>
-          <w:tab w:val="left" w:pos="7328"/>
-          <w:tab w:val="left" w:pos="8244"/>
-          <w:tab w:val="left" w:pos="9160"/>
-          <w:tab w:val="left" w:pos="10076"/>
-          <w:tab w:val="left" w:pos="10992"/>
-          <w:tab w:val="left" w:pos="11908"/>
-          <w:tab w:val="left" w:pos="12824"/>
-          <w:tab w:val="left" w:pos="13740"/>
-          <w:tab w:val="left" w:pos="14656"/>
-        </w:tabs>
-        <w:spacing w:line="240" w:lineRule="auto"/>
-        <w:rPr>
-          <w:rFonts w:ascii="Courier" w:hAnsi="Courier" w:cs="Arial"/>
-          <w:color w:val="auto"/>
-          <w:szCs w:val="20"/>
-        </w:rPr>
-      </w:pPr>
-      <w:r>
-        <w:rPr>
-          <w:rFonts w:ascii="Courier" w:hAnsi="Courier" w:cs="Arial"/>
-          <w:color w:val="auto"/>
-          <w:szCs w:val="20"/>
-        </w:rPr>
-        <w:t>FOR MORE INFORMATION</w:t>
-      </w:r>
-    </w:p>
-    <w:p>
-      <w:pPr>
-        <w:tabs>
-          <w:tab w:val="left" w:pos="916"/>
-          <w:tab w:val="left" w:pos="1832"/>
-          <w:tab w:val="left" w:pos="2748"/>
-          <w:tab w:val="left" w:pos="3664"/>
-          <w:tab w:val="left" w:pos="4580"/>
-          <w:tab w:val="left" w:pos="5496"/>
-          <w:tab w:val="left" w:pos="6412"/>
-          <w:tab w:val="left" w:pos="7328"/>
-          <w:tab w:val="left" w:pos="8244"/>
-          <w:tab w:val="left" w:pos="9160"/>
-          <w:tab w:val="left" w:pos="10076"/>
-          <w:tab w:val="left" w:pos="10992"/>
-          <w:tab w:val="left" w:pos="11908"/>
-          <w:tab w:val="left" w:pos="12824"/>
-          <w:tab w:val="left" w:pos="13740"/>
-          <w:tab w:val="left" w:pos="14656"/>
-        </w:tabs>
-        <w:spacing w:line="240" w:lineRule="auto"/>
-        <w:rPr>
-          <w:rFonts w:ascii="Courier" w:hAnsi="Courier" w:cs="Arial"/>
-          <w:color w:val="auto"/>
-          <w:szCs w:val="20"/>
-        </w:rPr>
-      </w:pPr>
-      <w:r>
-        <w:rPr>
-          <w:rFonts w:ascii="Courier" w:hAnsi="Courier" w:cs="Arial"/>
-          <w:color w:val="auto"/>
-          <w:szCs w:val="20"/>
-        </w:rPr>
-        <w:t>--------------------</w:t>
-      </w:r>
-    </w:p>
-    <w:p>
-      <w:pPr>
-        <w:tabs>
-          <w:tab w:val="left" w:pos="916"/>
-          <w:tab w:val="left" w:pos="1832"/>
-          <w:tab w:val="left" w:pos="2748"/>
-          <w:tab w:val="left" w:pos="3664"/>
-          <w:tab w:val="left" w:pos="4580"/>
-          <w:tab w:val="left" w:pos="5496"/>
-          <w:tab w:val="left" w:pos="6412"/>
-          <w:tab w:val="left" w:pos="7328"/>
-          <w:tab w:val="left" w:pos="8244"/>
-          <w:tab w:val="left" w:pos="9160"/>
-          <w:tab w:val="left" w:pos="10076"/>
-          <w:tab w:val="left" w:pos="10992"/>
-          <w:tab w:val="left" w:pos="11908"/>
-          <w:tab w:val="left" w:pos="12824"/>
-          <w:tab w:val="left" w:pos="13740"/>
-          <w:tab w:val="left" w:pos="14656"/>
-        </w:tabs>
-        <w:spacing w:line="240" w:lineRule="auto"/>
-        <w:rPr>
-          <w:rFonts w:ascii="Courier" w:hAnsi="Courier" w:cs="Arial"/>
-          <w:color w:val="auto"/>
-          <w:szCs w:val="20"/>
-        </w:rPr>
-      </w:pPr>
-    </w:p>
-    <w:p>
-      <w:pPr>
-        <w:tabs>
-          <w:tab w:val="left" w:pos="916"/>
-          <w:tab w:val="left" w:pos="1832"/>
-          <w:tab w:val="left" w:pos="2748"/>
-          <w:tab w:val="left" w:pos="3664"/>
-          <w:tab w:val="left" w:pos="4580"/>
-          <w:tab w:val="left" w:pos="5496"/>
-          <w:tab w:val="left" w:pos="6412"/>
-          <w:tab w:val="left" w:pos="7328"/>
-          <w:tab w:val="left" w:pos="8244"/>
-          <w:tab w:val="left" w:pos="9160"/>
-          <w:tab w:val="left" w:pos="10076"/>
-          <w:tab w:val="left" w:pos="10992"/>
-          <w:tab w:val="left" w:pos="11908"/>
-          <w:tab w:val="left" w:pos="12824"/>
-          <w:tab w:val="left" w:pos="13740"/>
-          <w:tab w:val="left" w:pos="14656"/>
-        </w:tabs>
-        <w:spacing w:line="240" w:lineRule="auto"/>
-        <w:rPr>
-          <w:rFonts w:ascii="Courier" w:hAnsi="Courier" w:cs="Arial"/>
-          <w:color w:val="auto"/>
-          <w:szCs w:val="20"/>
-        </w:rPr>
-      </w:pPr>
-      <w:r>
-        <w:rPr>
-          <w:rFonts w:ascii="Courier" w:hAnsi="Courier" w:cs="Arial"/>
+          <w:rFonts w:ascii="Courier New" w:hAnsi="Courier New" w:cs="Arial"/>
+          <w:color w:val="auto"/>
+          <w:szCs w:val="20"/>
+        </w:rPr>
+      </w:pPr>
+      <w:r>
+        <w:rPr>
+          <w:rFonts w:ascii="Courier New" w:hAnsi="Courier New" w:cs="Arial"/>
           <w:color w:val="auto"/>
           <w:szCs w:val="20"/>
         </w:rPr>
         <w:t>$ hadoop jar hadoop/h2odriver_cdh4.jar water.hadoop.h2odriver -help</w:t>
       </w:r>
-    </w:p>
-    <w:p>
-      <w:pPr>
-        <w:tabs>
-          <w:tab w:val="left" w:pos="916"/>
-          <w:tab w:val="left" w:pos="1832"/>
-          <w:tab w:val="left" w:pos="2748"/>
-          <w:tab w:val="left" w:pos="3664"/>
-          <w:tab w:val="left" w:pos="4580"/>
-          <w:tab w:val="left" w:pos="5496"/>
-          <w:tab w:val="left" w:pos="6412"/>
-          <w:tab w:val="left" w:pos="7328"/>
-          <w:tab w:val="left" w:pos="8244"/>
-          <w:tab w:val="left" w:pos="9160"/>
-          <w:tab w:val="left" w:pos="10076"/>
-          <w:tab w:val="left" w:pos="10992"/>
-          <w:tab w:val="left" w:pos="11908"/>
-          <w:tab w:val="left" w:pos="12824"/>
-          <w:tab w:val="left" w:pos="13740"/>
-          <w:tab w:val="left" w:pos="14656"/>
-        </w:tabs>
-        <w:spacing w:line="240" w:lineRule="auto"/>
-        <w:rPr>
-          <w:rFonts w:ascii="Arial" w:hAnsi="Arial" w:cs="Arial"/>
-          <w:color w:val="auto"/>
-          <w:szCs w:val="20"/>
-        </w:rPr>
-      </w:pPr>
     </w:p>
     <w:p>
       <w:pPr>
@@ -7952,8 +6880,6 @@
             <w:r>
               <w:t xml:space="preserve">SA, </w:t>
             </w:r>
-            <w:bookmarkStart w:id="0" w:name="_GoBack"/>
-            <w:bookmarkEnd w:id="0"/>
             <w:r>
               <w:t>TMK</w:t>
             </w:r>
@@ -7992,6 +6918,40 @@
           </w:p>
         </w:tc>
       </w:tr>
+      <w:tr>
+        <w:tc>
+          <w:tcPr>
+            <w:tcW w:w="2952" w:type="dxa"/>
+          </w:tcPr>
+          <w:p>
+            <w:r>
+              <w:t>2013-Aug-10</w:t>
+            </w:r>
+          </w:p>
+        </w:tc>
+        <w:tc>
+          <w:tcPr>
+            <w:tcW w:w="1386" w:type="dxa"/>
+          </w:tcPr>
+          <w:p>
+            <w:r>
+              <w:t>TMK</w:t>
+            </w:r>
+          </w:p>
+        </w:tc>
+        <w:tc>
+          <w:tcPr>
+            <w:tcW w:w="4518" w:type="dxa"/>
+          </w:tcPr>
+          <w:p>
+            <w:r>
+              <w:t>Removed flatfile.</w:t>
+            </w:r>
+            <w:bookmarkStart w:id="0" w:name="_GoBack"/>
+            <w:bookmarkEnd w:id="0"/>
+          </w:p>
+        </w:tc>
+      </w:tr>
     </w:tbl>
     <w:p/>
     <w:p>
@@ -8003,9 +6963,9 @@
       </w:pPr>
     </w:p>
     <w:sectPr>
-      <w:headerReference w:type="default" r:id="rId26"/>
-      <w:footerReference w:type="even" r:id="rId27"/>
-      <w:footerReference w:type="default" r:id="rId28"/>
+      <w:headerReference w:type="default" r:id="rId27"/>
+      <w:footerReference w:type="even" r:id="rId28"/>
+      <w:footerReference w:type="default" r:id="rId29"/>
       <w:pgSz w:w="12240" w:h="15840"/>
       <w:pgMar w:top="1440" w:right="1800" w:bottom="1440" w:left="1800" w:header="432" w:footer="720" w:gutter="0"/>
       <w:pgNumType w:start="0"/>
@@ -8090,6 +7050,7 @@
         <w:temporary/>
         <w:showingPlcHdr/>
       </w:sdtPr>
+      <w:sdtEndPr/>
       <w:sdtContent>
         <w:r>
           <w:t>[Type text]</w:t>
@@ -8105,6 +7066,7 @@
         <w:temporary/>
         <w:showingPlcHdr/>
       </w:sdtPr>
+      <w:sdtEndPr/>
       <w:sdtContent>
         <w:r>
           <w:t>[Type text]</w:t>
@@ -8120,6 +7082,7 @@
         <w:temporary/>
         <w:showingPlcHdr/>
       </w:sdtPr>
+      <w:sdtEndPr/>
       <w:sdtContent>
         <w:r>
           <w:t>[Type text]</w:t>
@@ -12106,7 +11069,7 @@
 </file>
 
 <file path=customXml/itemProps1.xml><?xml version="1.0" encoding="utf-8"?>
-<ds:datastoreItem xmlns:ds="http://schemas.openxmlformats.org/officeDocument/2006/customXml" ds:itemID="{8EB563FF-50BB-E14C-A6D2-88875EBE8D05}">
+<ds:datastoreItem xmlns:ds="http://schemas.openxmlformats.org/officeDocument/2006/customXml" ds:itemID="{52F1CC0C-CBB6-D347-9A6F-A460FC762636}">
   <ds:schemaRefs>
     <ds:schemaRef ds:uri="http://schemas.openxmlformats.org/officeDocument/2006/bibliography"/>
   </ds:schemaRefs>

</xml_diff>

<commit_message>
Hadoop doc to include Hortonworks
</commit_message>
<xml_diff>
--- a/docs/H2O_on_Hadoop_0xdata.docx
+++ b/docs/H2O_on_Hadoop_0xdata.docx
@@ -1,6 +1,6 @@
 
 <file path=word/document.xml><?xml version="1.0" encoding="utf-8"?>
-<w:document xmlns:wpc="http://schemas.microsoft.com/office/word/2010/wordprocessingCanvas" xmlns:mo="http://schemas.microsoft.com/office/mac/office/2008/main" xmlns:mc="http://schemas.openxmlformats.org/markup-compatibility/2006" xmlns:mv="urn:schemas-microsoft-com:mac:vml" xmlns:o="urn:schemas-microsoft-com:office:office" xmlns:r="http://schemas.openxmlformats.org/officeDocument/2006/relationships" xmlns:m="http://schemas.openxmlformats.org/officeDocument/2006/math" xmlns:v="urn:schemas-microsoft-com:vml" xmlns:wp14="http://schemas.microsoft.com/office/word/2010/wordprocessingDrawing" xmlns:wp="http://schemas.openxmlformats.org/drawingml/2006/wordprocessingDrawing" xmlns:w10="urn:schemas-microsoft-com:office:word" xmlns:w="http://schemas.openxmlformats.org/wordprocessingml/2006/main" xmlns:w14="http://schemas.microsoft.com/office/word/2010/wordml" xmlns:wpg="http://schemas.microsoft.com/office/word/2010/wordprocessingGroup" xmlns:wpi="http://schemas.microsoft.com/office/word/2010/wordprocessingInk" xmlns:wne="http://schemas.microsoft.com/office/word/2006/wordml" xmlns:wps="http://schemas.microsoft.com/office/word/2010/wordprocessingShape" mc:Ignorable="w14 wp14">
+<w:document xmlns:wpc="http://schemas.microsoft.com/office/word/2010/wordprocessingCanvas" xmlns:mc="http://schemas.openxmlformats.org/markup-compatibility/2006" xmlns:o="urn:schemas-microsoft-com:office:office" xmlns:r="http://schemas.openxmlformats.org/officeDocument/2006/relationships" xmlns:m="http://schemas.openxmlformats.org/officeDocument/2006/math" xmlns:v="urn:schemas-microsoft-com:vml" xmlns:wp14="http://schemas.microsoft.com/office/word/2010/wordprocessingDrawing" xmlns:wp="http://schemas.openxmlformats.org/drawingml/2006/wordprocessingDrawing" xmlns:w10="urn:schemas-microsoft-com:office:word" xmlns:w="http://schemas.openxmlformats.org/wordprocessingml/2006/main" xmlns:w14="http://schemas.microsoft.com/office/word/2010/wordml" xmlns:w15="http://schemas.microsoft.com/office/word/2012/wordml" xmlns:wpg="http://schemas.microsoft.com/office/word/2010/wordprocessingGroup" xmlns:wpi="http://schemas.microsoft.com/office/word/2010/wordprocessingInk" xmlns:wne="http://schemas.microsoft.com/office/word/2006/wordml" xmlns:wps="http://schemas.microsoft.com/office/word/2010/wordprocessingShape" mc:Ignorable="w14 w15 wp14">
   <w:body>
     <w:sdt>
       <w:sdtPr>
@@ -86,7 +86,7 @@
               </mc:Choice>
               <mc:Fallback>
                 <w:pict>
-                  <v:line id="Straight Connector 25" o:spid="_x0000_s1026" style="position:absolute;z-index:251670528;visibility:visible;mso-wrap-style:square;mso-width-percent:0;mso-wrap-distance-left:9pt;mso-wrap-distance-top:0;mso-wrap-distance-right:9pt;mso-wrap-distance-bottom:0;mso-position-horizontal:absolute;mso-position-horizontal-relative:text;mso-position-vertical:absolute;mso-position-vertical-relative:text;mso-width-percent:0;mso-width-relative:margin" from="-26.95pt,9in" to="468.05pt,9in" o:gfxdata="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" strokecolor="#f2e100" strokeweight="3pt"/>
+                  <v:line w14:anchorId="2676FAF6" id="Straight Connector 25" o:spid="_x0000_s1026" style="position:absolute;z-index:251670528;visibility:visible;mso-wrap-style:square;mso-width-percent:0;mso-wrap-distance-left:9pt;mso-wrap-distance-top:0;mso-wrap-distance-right:9pt;mso-wrap-distance-bottom:0;mso-position-horizontal:absolute;mso-position-horizontal-relative:text;mso-position-vertical:absolute;mso-position-vertical-relative:text;mso-width-percent:0;mso-width-relative:margin" from="-27pt,9in" to="468pt,9in" o:gfxdata="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" strokecolor="#f2e100" strokeweight="3pt"/>
                 </w:pict>
               </mc:Fallback>
             </mc:AlternateContent>
@@ -151,7 +151,7 @@
               </mc:Choice>
               <mc:Fallback>
                 <w:pict>
-                  <v:rect id="Rectangle 11" o:spid="_x0000_s1026" style="position:absolute;margin-left:-35.95pt;margin-top:0;width:9in;height:801pt;z-index:-251658241;visibility:visible;mso-wrap-style:square;mso-width-percent:0;mso-height-percent:0;mso-wrap-distance-left:9pt;mso-wrap-distance-top:0;mso-wrap-distance-right:9pt;mso-wrap-distance-bottom:0;mso-position-horizontal:absolute;mso-position-horizontal-relative:page;mso-position-vertical:absolute;mso-position-vertical-relative:page;mso-width-percent:0;mso-height-percent:0;mso-width-relative:margin;mso-height-relative:margin;v-text-anchor:top" o:gfxdata="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" o:allowincell="f" fillcolor="#fbe900" stroked="f">
+                  <v:rect w14:anchorId="6B578FF5" id="Rectangle 11" o:spid="_x0000_s1026" style="position:absolute;margin-left:-36pt;margin-top:0;width:9in;height:801pt;z-index:-251658241;visibility:visible;mso-wrap-style:square;mso-width-percent:0;mso-height-percent:0;mso-wrap-distance-left:9pt;mso-wrap-distance-top:0;mso-wrap-distance-right:9pt;mso-wrap-distance-bottom:0;mso-position-horizontal:absolute;mso-position-horizontal-relative:page;mso-position-vertical:absolute;mso-position-vertical-relative:page;mso-width-percent:0;mso-height-percent:0;mso-width-relative:margin;mso-height-relative:margin;v-text-anchor:top" o:gfxdata="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" o:allowincell="f" fillcolor="#fbe900" stroked="f">
                     <v:textbox inset="18pt,18pt,1in,18pt"/>
                     <w10:wrap anchorx="page" anchory="page"/>
                     <w10:anchorlock/>
@@ -235,7 +235,7 @@
                                               </pic:cNvPicPr>
                                             </pic:nvPicPr>
                                             <pic:blipFill>
-                                              <a:blip r:embed="rId9">
+                                              <a:blip r:embed="rId8">
                                                 <a:alphaModFix amt="40000"/>
                                                 <a:extLst>
                                                   <a:ext uri="{28A0092B-C50C-407E-A947-70E740481C1C}">
@@ -296,7 +296,7 @@
               </mc:Choice>
               <mc:Fallback>
                 <w:pict>
-                  <v:rect id="Rectangle 82" o:spid="_x0000_s1026" style="position:absolute;margin-left:54pt;margin-top:18pt;width:545.25pt;height:102.85pt;z-index:251668480;visibility:visible;mso-wrap-style:square;mso-width-percent:0;mso-height-percent:0;mso-wrap-distance-left:9pt;mso-wrap-distance-top:0;mso-wrap-distance-right:9pt;mso-wrap-distance-bottom:0;mso-position-horizontal:absolute;mso-position-horizontal-relative:page;mso-position-vertical:absolute;mso-position-vertical-relative:page;mso-width-percent:0;mso-height-percent:0;mso-width-relative:page;mso-height-relative:page;v-text-anchor:bottom" o:gfxdata="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" o:allowincell="f" filled="f" stroked="f">
+                  <v:rect w14:anchorId="4DB122A6" id="Rectangle 82" o:spid="_x0000_s1026" style="position:absolute;margin-left:54pt;margin-top:18pt;width:545.25pt;height:102.85pt;z-index:251668480;visibility:visible;mso-wrap-style:square;mso-width-percent:0;mso-height-percent:0;mso-wrap-distance-left:9pt;mso-wrap-distance-top:0;mso-wrap-distance-right:9pt;mso-wrap-distance-bottom:0;mso-position-horizontal:absolute;mso-position-horizontal-relative:page;mso-position-vertical:absolute;mso-position-vertical-relative:page;mso-width-percent:0;mso-height-percent:0;mso-width-relative:page;mso-height-relative:page;v-text-anchor:bottom" o:gfxdata="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" o:allowincell="f" filled="f" stroked="f">
                     <v:textbox style="mso-fit-shape-to-text:t" inset="18pt,,1in">
                       <w:txbxContent>
                         <w:p>
@@ -330,7 +330,7 @@
                                         </pic:cNvPicPr>
                                       </pic:nvPicPr>
                                       <pic:blipFill>
-                                        <a:blip r:embed="rId10">
+                                        <a:blip r:embed="rId8">
                                           <a:alphaModFix amt="40000"/>
                                           <a:extLst>
                                             <a:ext uri="{28A0092B-C50C-407E-A947-70E740481C1C}">
@@ -461,7 +461,7 @@
               </mc:Choice>
               <mc:Fallback>
                 <w:pict>
-                  <v:rect id="_x0000_s1027" style="position:absolute;margin-left:45pt;margin-top:729pt;width:545.25pt;height:21.6pt;z-index:251666432;visibility:visible;mso-wrap-style:square;mso-width-percent:0;mso-height-percent:0;mso-wrap-distance-left:9pt;mso-wrap-distance-top:0;mso-wrap-distance-right:9pt;mso-wrap-distance-bottom:0;mso-position-horizontal:absolute;mso-position-horizontal-relative:page;mso-position-vertical:absolute;mso-position-vertical-relative:page;mso-width-percent:0;mso-height-percent:0;mso-width-relative:page;mso-height-relative:page;v-text-anchor:bottom" o:gfxdata="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" o:allowincell="f" filled="f" stroked="f">
+                  <v:rect w14:anchorId="55777F9B" id="_x0000_s1027" style="position:absolute;margin-left:45pt;margin-top:729pt;width:545.25pt;height:21.6pt;z-index:251666432;visibility:visible;mso-wrap-style:square;mso-width-percent:0;mso-height-percent:0;mso-wrap-distance-left:9pt;mso-wrap-distance-top:0;mso-wrap-distance-right:9pt;mso-wrap-distance-bottom:0;mso-position-horizontal:absolute;mso-position-horizontal-relative:page;mso-position-vertical:absolute;mso-position-vertical-relative:page;mso-width-percent:0;mso-height-percent:0;mso-width-relative:page;mso-height-relative:page;v-text-anchor:bottom" o:gfxdata="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" o:allowincell="f" filled="f" stroked="f">
                     <v:textbox style="mso-fit-shape-to-text:t" inset="18pt,,1in">
                       <w:txbxContent>
                         <w:p>
@@ -574,8 +574,19 @@
                                         <w:sz w:val="96"/>
                                         <w:szCs w:val="96"/>
                                       </w:rPr>
-                                      <w:t xml:space="preserve"> on Hadoop</w:t>
+                                      <w:t xml:space="preserve"> on </w:t>
                                     </w:r>
+                                    <w:proofErr w:type="spellStart"/>
+                                    <w:r>
+                                      <w:rPr>
+                                        <w:rFonts w:ascii="Futura" w:hAnsi="Futura"/>
+                                        <w:color w:val="262626" w:themeColor="text1" w:themeTint="D9"/>
+                                        <w:sz w:val="96"/>
+                                        <w:szCs w:val="96"/>
+                                      </w:rPr>
+                                      <w:t>Hadoop</w:t>
+                                    </w:r>
+                                    <w:proofErr w:type="spellEnd"/>
                                   </w:p>
                                 </w:sdtContent>
                               </w:sdt>
@@ -591,7 +602,7 @@
                                     <w:color w:val="262626" w:themeColor="text1" w:themeTint="D9"/>
                                     <w:sz w:val="24"/>
                                   </w:rPr>
-                                  <w:t>July 22, 2013</w:t>
+                                  <w:t>March 21, 2014</w:t>
                                 </w:r>
                               </w:p>
                             </w:txbxContent>
@@ -613,7 +624,7 @@
               </mc:Choice>
               <mc:Fallback>
                 <w:pict>
-                  <v:rect id="_x0000_s1028" style="position:absolute;margin-left:45pt;margin-top:126pt;width:545.25pt;height:324pt;z-index:251664384;visibility:visible;mso-wrap-style:square;mso-width-percent:0;mso-height-percent:0;mso-wrap-distance-left:9pt;mso-wrap-distance-top:0;mso-wrap-distance-right:9pt;mso-wrap-distance-bottom:0;mso-position-horizontal:absolute;mso-position-horizontal-relative:page;mso-position-vertical:absolute;mso-position-vertical-relative:page;mso-width-percent:0;mso-height-percent:0;mso-width-relative:page;mso-height-relative:page;v-text-anchor:bottom" o:gfxdata="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" o:allowincell="f" filled="f" stroked="f">
+                  <v:rect w14:anchorId="5B43128D" id="_x0000_s1028" style="position:absolute;margin-left:45pt;margin-top:126pt;width:545.25pt;height:324pt;z-index:251664384;visibility:visible;mso-wrap-style:square;mso-width-percent:0;mso-height-percent:0;mso-wrap-distance-left:9pt;mso-wrap-distance-top:0;mso-wrap-distance-right:9pt;mso-wrap-distance-bottom:0;mso-position-horizontal:absolute;mso-position-horizontal-relative:page;mso-position-vertical:absolute;mso-position-vertical-relative:page;mso-width-percent:0;mso-height-percent:0;mso-width-relative:page;mso-height-relative:page;v-text-anchor:bottom" o:gfxdata="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" o:allowincell="f" filled="f" stroked="f">
                     <v:textbox inset="18pt,,1in">
                       <w:txbxContent>
                         <w:sdt>
@@ -629,6 +640,7 @@
                             <w:dataBinding w:prefixMappings="xmlns:ns0='http://schemas.openxmlformats.org/package/2006/metadata/core-properties' xmlns:ns1='http://purl.org/dc/elements/1.1/'" w:xpath="/ns0:coreProperties[1]/ns1:title[1]" w:storeItemID="{6C3C8BC8-F283-45AE-878A-BAB7291924A1}"/>
                             <w:text/>
                           </w:sdtPr>
+                          <w:sdtEndPr/>
                           <w:sdtContent>
                             <w:p>
                               <w:pPr>
@@ -655,8 +667,19 @@
                                   <w:sz w:val="96"/>
                                   <w:szCs w:val="96"/>
                                 </w:rPr>
-                                <w:t xml:space="preserve"> on Hadoop</w:t>
+                                <w:t xml:space="preserve"> on </w:t>
                               </w:r>
+                              <w:proofErr w:type="spellStart"/>
+                              <w:r>
+                                <w:rPr>
+                                  <w:rFonts w:ascii="Futura" w:hAnsi="Futura"/>
+                                  <w:color w:val="262626" w:themeColor="text1" w:themeTint="D9"/>
+                                  <w:sz w:val="96"/>
+                                  <w:szCs w:val="96"/>
+                                </w:rPr>
+                                <w:t>Hadoop</w:t>
+                              </w:r>
+                              <w:proofErr w:type="spellEnd"/>
                             </w:p>
                           </w:sdtContent>
                         </w:sdt>
@@ -672,7 +695,7 @@
                               <w:color w:val="262626" w:themeColor="text1" w:themeTint="D9"/>
                               <w:sz w:val="24"/>
                             </w:rPr>
-                            <w:t>July 22, 2013</w:t>
+                            <w:t>March 21, 2014</w:t>
                           </w:r>
                         </w:p>
                       </w:txbxContent>
@@ -711,8 +734,13 @@
         <w:t xml:space="preserve"> </w:t>
       </w:r>
       <w:r>
-        <w:t>on Hadoop</w:t>
-      </w:r>
+        <w:t xml:space="preserve">on </w:t>
+      </w:r>
+      <w:proofErr w:type="spellStart"/>
+      <w:r>
+        <w:t>Hadoop</w:t>
+      </w:r>
+      <w:proofErr w:type="spellEnd"/>
     </w:p>
     <w:p>
       <w:pPr>
@@ -742,7 +770,15 @@
         <w:t xml:space="preserve"> H2O brings and e</w:t>
       </w:r>
       <w:r>
-        <w:t xml:space="preserve">legant lego-like </w:t>
+        <w:t xml:space="preserve">legant </w:t>
+      </w:r>
+      <w:proofErr w:type="spellStart"/>
+      <w:r>
+        <w:t>lego</w:t>
+      </w:r>
+      <w:proofErr w:type="spellEnd"/>
+      <w:r>
+        <w:t xml:space="preserve">-like </w:t>
       </w:r>
       <w:r>
         <w:t>infrastructure that brings fine-</w:t>
@@ -756,13 +792,53 @@
     </w:p>
     <w:p>
       <w:r>
-        <w:t xml:space="preserve">H2O is a primary citizen of the Hadoop infrastructure &amp; interacts naturally with the Hadoop JobTracker </w:t>
+        <w:t xml:space="preserve">H2O is a primary citizen of the </w:t>
+      </w:r>
+      <w:proofErr w:type="spellStart"/>
+      <w:r>
+        <w:t>Hadoop</w:t>
+      </w:r>
+      <w:proofErr w:type="spellEnd"/>
+      <w:r>
+        <w:t xml:space="preserve"> infrastructure &amp; interacts naturally with the </w:t>
+      </w:r>
+      <w:proofErr w:type="spellStart"/>
+      <w:r>
+        <w:t>Hadoop</w:t>
+      </w:r>
+      <w:proofErr w:type="spellEnd"/>
+      <w:r>
+        <w:t xml:space="preserve"> </w:t>
+      </w:r>
+      <w:proofErr w:type="spellStart"/>
+      <w:r>
+        <w:t>JobTracker</w:t>
+      </w:r>
+      <w:proofErr w:type="spellEnd"/>
+      <w:r>
+        <w:t xml:space="preserve"> </w:t>
       </w:r>
       <w:r>
         <w:t>&amp;</w:t>
       </w:r>
       <w:r>
-        <w:t xml:space="preserve"> TaskTrackers on all major distros.</w:t>
+        <w:t xml:space="preserve"> </w:t>
+      </w:r>
+      <w:proofErr w:type="spellStart"/>
+      <w:r>
+        <w:t>TaskTrackers</w:t>
+      </w:r>
+      <w:proofErr w:type="spellEnd"/>
+      <w:r>
+        <w:t xml:space="preserve"> on all major </w:t>
+      </w:r>
+      <w:proofErr w:type="spellStart"/>
+      <w:r>
+        <w:t>distros</w:t>
+      </w:r>
+      <w:proofErr w:type="spellEnd"/>
+      <w:r>
+        <w:t>.</w:t>
       </w:r>
     </w:p>
     <w:p>
@@ -808,7 +884,23 @@
     </w:p>
     <w:p>
       <w:r>
-        <w:t>This whitepaper is appropriate for you if your organization has already made an investment in a Hadoop cluster, and you want to use Hadoop to launch and monitor H</w:t>
+        <w:t xml:space="preserve">This whitepaper is appropriate for you if your organization has already made an investment in a </w:t>
+      </w:r>
+      <w:proofErr w:type="spellStart"/>
+      <w:r>
+        <w:t>Hadoop</w:t>
+      </w:r>
+      <w:proofErr w:type="spellEnd"/>
+      <w:r>
+        <w:t xml:space="preserve"> cluster, and you want to use </w:t>
+      </w:r>
+      <w:proofErr w:type="spellStart"/>
+      <w:r>
+        <w:t>Hadoop</w:t>
+      </w:r>
+      <w:proofErr w:type="spellEnd"/>
+      <w:r>
+        <w:t xml:space="preserve"> to launch and monitor H</w:t>
       </w:r>
       <w:r>
         <w:t>2</w:t>
@@ -846,6 +938,7 @@
         <w:rPr>
           <w:sz w:val="44"/>
         </w:rPr>
+        <w:lastRenderedPageBreak/>
         <w:t>Glossary</w:t>
       </w:r>
     </w:p>
@@ -898,7 +991,7 @@
             <w:r>
               <w:t xml:space="preserve">Maker of H2O.  Visit our website at </w:t>
             </w:r>
-            <w:hyperlink r:id="rId11" w:history="1">
+            <w:hyperlink r:id="rId9" w:history="1">
               <w:r>
                 <w:rPr>
                   <w:rStyle w:val="Hyperlink"/>
@@ -951,7 +1044,15 @@
               <w:spacing w:line="480" w:lineRule="auto"/>
             </w:pPr>
             <w:r>
-              <w:t>H2O makes Hadoop do math.  H2O is an Apache v2 licensed open source math and prediction engine.</w:t>
+              <w:t xml:space="preserve">H2O makes </w:t>
+            </w:r>
+            <w:proofErr w:type="spellStart"/>
+            <w:r>
+              <w:t>Hadoop</w:t>
+            </w:r>
+            <w:proofErr w:type="spellEnd"/>
+            <w:r>
+              <w:t xml:space="preserve"> do math.  H2O is an Apache v2 licensed open source math and prediction engine.</w:t>
             </w:r>
           </w:p>
           <w:p>
@@ -973,12 +1074,14 @@
                 <w:b/>
               </w:rPr>
             </w:pPr>
+            <w:proofErr w:type="spellStart"/>
             <w:r>
               <w:rPr>
                 <w:b/>
               </w:rPr>
               <w:t>Hadoop</w:t>
             </w:r>
+            <w:proofErr w:type="spellEnd"/>
           </w:p>
         </w:tc>
         <w:tc>
@@ -990,7 +1093,39 @@
               <w:spacing w:line="480" w:lineRule="auto"/>
             </w:pPr>
             <w:r>
-              <w:t xml:space="preserve">An open source big-data platform. Cloudera, MapR, and Hortonworks are distro providers of Hadoop. </w:t>
+              <w:t xml:space="preserve">An open source big-data platform. Cloudera, </w:t>
+            </w:r>
+            <w:proofErr w:type="spellStart"/>
+            <w:r>
+              <w:t>MapR</w:t>
+            </w:r>
+            <w:proofErr w:type="spellEnd"/>
+            <w:r>
+              <w:t xml:space="preserve">, and </w:t>
+            </w:r>
+            <w:proofErr w:type="spellStart"/>
+            <w:r>
+              <w:t>Hortonworks</w:t>
+            </w:r>
+            <w:proofErr w:type="spellEnd"/>
+            <w:r>
+              <w:t xml:space="preserve"> are </w:t>
+            </w:r>
+            <w:proofErr w:type="spellStart"/>
+            <w:r>
+              <w:t>distro</w:t>
+            </w:r>
+            <w:proofErr w:type="spellEnd"/>
+            <w:r>
+              <w:t xml:space="preserve"> providers of </w:t>
+            </w:r>
+            <w:proofErr w:type="spellStart"/>
+            <w:r>
+              <w:t>Hadoop</w:t>
+            </w:r>
+            <w:proofErr w:type="spellEnd"/>
+            <w:r>
+              <w:t xml:space="preserve">. </w:t>
             </w:r>
           </w:p>
           <w:p>
@@ -1000,11 +1135,37 @@
             <w:r>
               <w:t>Data is stored in HDFS (</w:t>
             </w:r>
+            <w:proofErr w:type="spellStart"/>
             <w:r>
               <w:t>DataNode</w:t>
             </w:r>
+            <w:proofErr w:type="spellEnd"/>
             <w:r>
-              <w:t>, NameNode) and processed through MapReduce and managed via JobTracker.</w:t>
+              <w:t xml:space="preserve">, </w:t>
+            </w:r>
+            <w:proofErr w:type="spellStart"/>
+            <w:r>
+              <w:t>NameNode</w:t>
+            </w:r>
+            <w:proofErr w:type="spellEnd"/>
+            <w:r>
+              <w:t xml:space="preserve">) and processed through </w:t>
+            </w:r>
+            <w:proofErr w:type="spellStart"/>
+            <w:r>
+              <w:t>MapReduce</w:t>
+            </w:r>
+            <w:proofErr w:type="spellEnd"/>
+            <w:r>
+              <w:t xml:space="preserve"> and managed via </w:t>
+            </w:r>
+            <w:proofErr w:type="spellStart"/>
+            <w:r>
+              <w:t>JobTracker</w:t>
+            </w:r>
+            <w:proofErr w:type="spellEnd"/>
+            <w:r>
+              <w:t>.</w:t>
             </w:r>
           </w:p>
           <w:p>
@@ -1043,7 +1204,47 @@
               <w:spacing w:line="480" w:lineRule="auto"/>
             </w:pPr>
             <w:r>
-              <w:t>H2O nodes are launched via Hadoop MapReduce and run on Hadoop DataNodes.  (At a system level, an H2O node is a Java invocation of h2o.jar.)  Note that while Hadoop operations are centralized around HDFS file accesses, H2O operations are memory-based when possible for best performance.  (H2O reads the dataset from HDFS into memory and then attempts to perform all operations to the data in memory.)</w:t>
+              <w:t xml:space="preserve">H2O nodes are launched via </w:t>
+            </w:r>
+            <w:proofErr w:type="spellStart"/>
+            <w:r>
+              <w:t>Hadoop</w:t>
+            </w:r>
+            <w:proofErr w:type="spellEnd"/>
+            <w:r>
+              <w:t xml:space="preserve"> </w:t>
+            </w:r>
+            <w:proofErr w:type="spellStart"/>
+            <w:r>
+              <w:t>MapReduce</w:t>
+            </w:r>
+            <w:proofErr w:type="spellEnd"/>
+            <w:r>
+              <w:t xml:space="preserve"> and run on </w:t>
+            </w:r>
+            <w:proofErr w:type="spellStart"/>
+            <w:r>
+              <w:t>Hadoop</w:t>
+            </w:r>
+            <w:proofErr w:type="spellEnd"/>
+            <w:r>
+              <w:t xml:space="preserve"> </w:t>
+            </w:r>
+            <w:proofErr w:type="spellStart"/>
+            <w:r>
+              <w:t>DataNodes</w:t>
+            </w:r>
+            <w:proofErr w:type="spellEnd"/>
+            <w:r>
+              <w:t xml:space="preserve">.  (At a system level, an H2O node is a Java invocation of h2o.jar.)  Note that while </w:t>
+            </w:r>
+            <w:proofErr w:type="spellStart"/>
+            <w:r>
+              <w:t>Hadoop</w:t>
+            </w:r>
+            <w:proofErr w:type="spellEnd"/>
+            <w:r>
+              <w:t xml:space="preserve"> operations are centralized around HDFS file accesses, H2O operations are memory-based when possible for best performance.  (H2O reads the dataset from HDFS into memory and then attempts to perform all operations to the data in memory.)</w:t>
             </w:r>
           </w:p>
           <w:p>
@@ -1082,7 +1283,15 @@
               <w:spacing w:line="480" w:lineRule="auto"/>
             </w:pPr>
             <w:r>
-              <w:t>A group of H2O nodes that operate together to work on jobs.  H2O scales by distributing work over many H2O nodes. (Note multiple H2O nodes can run on a single Hadoop node if sufficient resources are available.)  All H2O nodes in an H2O cluster are peers.  There is no "master" node.</w:t>
+              <w:t xml:space="preserve">A group of H2O nodes that operate together to work on jobs.  H2O scales by distributing work over many H2O nodes. (Note multiple H2O nodes can run on a single </w:t>
+            </w:r>
+            <w:proofErr w:type="spellStart"/>
+            <w:r>
+              <w:t>Hadoop</w:t>
+            </w:r>
+            <w:proofErr w:type="spellEnd"/>
+            <w:r>
+              <w:t xml:space="preserve"> node if sufficient resources are available.)  All H2O nodes in an H2O cluster are peers.  There is no "master" node.</w:t>
             </w:r>
           </w:p>
         </w:tc>
@@ -1116,7 +1325,19 @@
               <w:spacing w:line="480" w:lineRule="auto"/>
             </w:pPr>
             <w:r>
-              <w:t>An H2O node may choose to temporarily "spill" data from memory onto disk.  (Think of this like swapping.)  In Hadoop environments, H2O spills to HDFS.  Usage is intended to function like a temporary cache, and the spilled data is discarded when the job is done.</w:t>
+              <w:t xml:space="preserve">An H2O node may choose to temporarily "spill" data from memory onto </w:t>
+            </w:r>
+            <w:r>
+              <w:lastRenderedPageBreak/>
+              <w:t xml:space="preserve">disk.  (Think of this like swapping.)  In </w:t>
+            </w:r>
+            <w:proofErr w:type="spellStart"/>
+            <w:r>
+              <w:t>Hadoop</w:t>
+            </w:r>
+            <w:proofErr w:type="spellEnd"/>
+            <w:r>
+              <w:t xml:space="preserve"> environments, H2O spills to HDFS.  Usage is intended to function like a temporary cache, and the spilled data is discarded when the job is done.</w:t>
             </w:r>
           </w:p>
           <w:p>
@@ -1142,8 +1363,17 @@
               <w:rPr>
                 <w:b/>
               </w:rPr>
-              <w:t>H2O Key,Value</w:t>
+              <w:lastRenderedPageBreak/>
+              <w:t xml:space="preserve">H2O </w:t>
             </w:r>
+            <w:proofErr w:type="spellStart"/>
+            <w:r>
+              <w:rPr>
+                <w:b/>
+              </w:rPr>
+              <w:t>Key,Value</w:t>
+            </w:r>
+            <w:proofErr w:type="spellEnd"/>
           </w:p>
         </w:tc>
         <w:tc>
@@ -1194,7 +1424,20 @@
               <w:spacing w:line="480" w:lineRule="auto"/>
             </w:pPr>
             <w:r>
-              <w:t>The parse operation converts an in-memory raw data set (in CSV format, for example) into a HEX format data set.  The parse operation takes a dataset named by a Key as input, and produces a HEX format Key,Value output.</w:t>
+              <w:t xml:space="preserve">The parse operation converts an in-memory raw data set (in CSV format, for example) into a HEX format data set.  The parse operation takes a dataset named by a Key as input, and produces a HEX format </w:t>
+            </w:r>
+            <w:proofErr w:type="spellStart"/>
+            <w:r>
+              <w:t>Key</w:t>
+            </w:r>
+            <w:proofErr w:type="gramStart"/>
+            <w:r>
+              <w:t>,Value</w:t>
+            </w:r>
+            <w:proofErr w:type="spellEnd"/>
+            <w:proofErr w:type="gramEnd"/>
+            <w:r>
+              <w:t xml:space="preserve"> output.</w:t>
             </w:r>
           </w:p>
           <w:p>
@@ -1266,6 +1509,7 @@
         <w:rPr>
           <w:sz w:val="44"/>
         </w:rPr>
+        <w:lastRenderedPageBreak/>
         <w:t xml:space="preserve">System and Environment </w:t>
       </w:r>
     </w:p>
@@ -1336,7 +1580,15 @@
     <w:p/>
     <w:p>
       <w:r>
-        <w:t>Supported Hadoop software distributions</w:t>
+        <w:t xml:space="preserve">Supported </w:t>
+      </w:r>
+      <w:proofErr w:type="spellStart"/>
+      <w:r>
+        <w:t>Hadoop</w:t>
+      </w:r>
+      <w:proofErr w:type="spellEnd"/>
+      <w:r>
+        <w:t xml:space="preserve"> software distributions</w:t>
       </w:r>
     </w:p>
     <w:p>
@@ -1374,8 +1626,13 @@
         </w:numPr>
         <w:spacing w:line="240" w:lineRule="auto"/>
       </w:pPr>
-      <w:r>
-        <w:t>MapReduce v1 is tested</w:t>
+      <w:proofErr w:type="spellStart"/>
+      <w:r>
+        <w:t>MapReduce</w:t>
+      </w:r>
+      <w:proofErr w:type="spellEnd"/>
+      <w:r>
+        <w:t xml:space="preserve"> v1 is tested</w:t>
       </w:r>
     </w:p>
     <w:p>
@@ -1400,14 +1657,89 @@
         </w:numPr>
         <w:spacing w:line="240" w:lineRule="auto"/>
       </w:pPr>
-      <w:r>
-        <w:t>MapR 2.x (2.1.3 is tested internally to 0xdata)</w:t>
+      <w:proofErr w:type="spellStart"/>
+      <w:r>
+        <w:t>MapR</w:t>
+      </w:r>
+      <w:proofErr w:type="spellEnd"/>
+      <w:r>
+        <w:t xml:space="preserve"> 2.x (2.1.3 is tested internally to 0xdata)</w:t>
+      </w:r>
+    </w:p>
+    <w:p>
+      <w:pPr>
+        <w:pStyle w:val="ListParagraph"/>
+        <w:numPr>
+          <w:ilvl w:val="0"/>
+          <w:numId w:val="19"/>
+        </w:numPr>
+        <w:spacing w:line="240" w:lineRule="auto"/>
+      </w:pPr>
+      <w:proofErr w:type="spellStart"/>
+      <w:r>
+        <w:t>Hortonworks</w:t>
+      </w:r>
+      <w:proofErr w:type="spellEnd"/>
+      <w:r>
+        <w:t xml:space="preserve"> HDP 1.3</w:t>
+      </w:r>
+    </w:p>
+    <w:p>
+      <w:pPr>
+        <w:pStyle w:val="ListParagraph"/>
+        <w:numPr>
+          <w:ilvl w:val="0"/>
+          <w:numId w:val="19"/>
+        </w:numPr>
+        <w:spacing w:line="240" w:lineRule="auto"/>
+      </w:pPr>
+      <w:proofErr w:type="spellStart"/>
+      <w:r>
+        <w:t>Hortonworks</w:t>
+      </w:r>
+      <w:proofErr w:type="spellEnd"/>
+      <w:r>
+        <w:t xml:space="preserve"> HDP 2.0</w:t>
+      </w:r>
+    </w:p>
+    <w:p>
+      <w:pPr>
+        <w:pStyle w:val="ListParagraph"/>
+        <w:numPr>
+          <w:ilvl w:val="0"/>
+          <w:numId w:val="19"/>
+        </w:numPr>
+        <w:spacing w:line="240" w:lineRule="auto"/>
+      </w:pPr>
+      <w:proofErr w:type="spellStart"/>
+      <w:r>
+        <w:t>Hortonworks</w:t>
+      </w:r>
+      <w:proofErr w:type="spellEnd"/>
+      <w:r>
+        <w:t xml:space="preserve"> HDP Sandbox</w:t>
       </w:r>
     </w:p>
     <w:p/>
     <w:p>
       <w:r>
-        <w:t>In general, supporting new versions of Hadoop has been straightforward.  We have only needed to recompile a small portion of Java code that links with the specific .jar files for the new Hadoop version.</w:t>
+        <w:t xml:space="preserve">In general, supporting new versions of </w:t>
+      </w:r>
+      <w:proofErr w:type="spellStart"/>
+      <w:r>
+        <w:t>Hadoop</w:t>
+      </w:r>
+      <w:proofErr w:type="spellEnd"/>
+      <w:r>
+        <w:t xml:space="preserve"> has been straightforward.  We have only needed to recompile a small portion of Java code that links with the specific .jar files for the new </w:t>
+      </w:r>
+      <w:proofErr w:type="spellStart"/>
+      <w:r>
+        <w:t>Hadoop</w:t>
+      </w:r>
+      <w:proofErr w:type="spellEnd"/>
+      <w:r>
+        <w:t xml:space="preserve"> version.</w:t>
       </w:r>
     </w:p>
     <w:p>
@@ -1421,36 +1753,179 @@
         <w:rPr>
           <w:sz w:val="40"/>
         </w:rPr>
-        <w:t>How H2O Nodes are Deployed on Hadoop</w:t>
-      </w:r>
-    </w:p>
-    <w:p>
-      <w:r>
-        <w:t>H2O nodes run as JVM invocations on Hadoop nodes.  (Note that, for performance reasons, 0xdata recommends you avoid running an H2O node on the same hardware as the Hadoop NameNode if it can be avoided.)</w:t>
+        <w:t xml:space="preserve">How H2O Nodes are </w:t>
+      </w:r>
+      <w:proofErr w:type="gramStart"/>
+      <w:r>
+        <w:rPr>
+          <w:sz w:val="40"/>
+        </w:rPr>
+        <w:t>Deployed</w:t>
+      </w:r>
+      <w:proofErr w:type="gramEnd"/>
+      <w:r>
+        <w:rPr>
+          <w:sz w:val="40"/>
+        </w:rPr>
+        <w:t xml:space="preserve"> on </w:t>
+      </w:r>
+      <w:proofErr w:type="spellStart"/>
+      <w:r>
+        <w:rPr>
+          <w:sz w:val="40"/>
+        </w:rPr>
+        <w:t>Hadoop</w:t>
+      </w:r>
+      <w:proofErr w:type="spellEnd"/>
+    </w:p>
+    <w:p>
+      <w:r>
+        <w:t xml:space="preserve">H2O nodes run as JVM invocations on </w:t>
+      </w:r>
+      <w:proofErr w:type="spellStart"/>
+      <w:r>
+        <w:t>Hadoop</w:t>
+      </w:r>
+      <w:proofErr w:type="spellEnd"/>
+      <w:r>
+        <w:t xml:space="preserve"> nodes.  (Note that, for performance reasons, 0xdata recommends you avoid running an H2O node on the same hardware as the </w:t>
+      </w:r>
+      <w:proofErr w:type="spellStart"/>
+      <w:r>
+        <w:t>Hadoop</w:t>
+      </w:r>
+      <w:proofErr w:type="spellEnd"/>
+      <w:r>
+        <w:t xml:space="preserve"> </w:t>
+      </w:r>
+      <w:proofErr w:type="spellStart"/>
+      <w:r>
+        <w:t>NameNode</w:t>
+      </w:r>
+      <w:proofErr w:type="spellEnd"/>
+      <w:r>
+        <w:t xml:space="preserve"> if it can be avoided.)</w:t>
       </w:r>
     </w:p>
     <w:p/>
     <w:p>
       <w:r>
-        <w:t>For interactive use of H2O, we recommend deploying on a Hadoop cluster dedicated to this purpose.  The user creates a long running service within the Hadoop cluster where the H2O cluster stays up for an extended period of time. This shows up in Hadoop Management as a Mapper with H2O_Name.</w:t>
+        <w:t xml:space="preserve">For interactive use of H2O, we recommend deploying on a </w:t>
+      </w:r>
+      <w:proofErr w:type="spellStart"/>
+      <w:r>
+        <w:t>Hadoop</w:t>
+      </w:r>
+      <w:proofErr w:type="spellEnd"/>
+      <w:r>
+        <w:t xml:space="preserve"> cluster dedicated to this purpose.  The user creates a long running service within the </w:t>
+      </w:r>
+      <w:proofErr w:type="spellStart"/>
+      <w:r>
+        <w:t>Hadoop</w:t>
+      </w:r>
+      <w:proofErr w:type="spellEnd"/>
+      <w:r>
+        <w:t xml:space="preserve"> cluster where the H2O cluster stays up for an extended period of time. This shows up in </w:t>
+      </w:r>
+      <w:proofErr w:type="spellStart"/>
+      <w:r>
+        <w:t>Hadoop</w:t>
+      </w:r>
+      <w:proofErr w:type="spellEnd"/>
+      <w:r>
+        <w:t xml:space="preserve"> Management as a Mapper with H2O_Name.</w:t>
       </w:r>
     </w:p>
     <w:p/>
     <w:p>
       <w:r>
-        <w:t>For batch mode use of H2O, an H2O cluster may be created for the purpose of one computation or related set of computations (run from within a script, for example).  The cluster is created, the work is performed, the cluster dissolves, and resources are returned to Hadoop.  While the cluster is up, the Hadoop JobTracker can be used to monitor the H2O nodes.</w:t>
+        <w:lastRenderedPageBreak/>
+        <w:t xml:space="preserve">For batch mode use of H2O, an H2O cluster may be created for the purpose of one computation or related set of computations (run from within a script, for example).  The cluster is created, the work is performed, the cluster dissolves, and resources are returned to </w:t>
+      </w:r>
+      <w:proofErr w:type="spellStart"/>
+      <w:r>
+        <w:t>Hadoop</w:t>
+      </w:r>
+      <w:proofErr w:type="spellEnd"/>
+      <w:r>
+        <w:t xml:space="preserve">.  While the cluster is up, the </w:t>
+      </w:r>
+      <w:proofErr w:type="spellStart"/>
+      <w:r>
+        <w:t>Hadoop</w:t>
+      </w:r>
+      <w:proofErr w:type="spellEnd"/>
+      <w:r>
+        <w:t xml:space="preserve"> </w:t>
+      </w:r>
+      <w:proofErr w:type="spellStart"/>
+      <w:r>
+        <w:t>JobTracker</w:t>
+      </w:r>
+      <w:proofErr w:type="spellEnd"/>
+      <w:r>
+        <w:t xml:space="preserve"> can be used to monitor the H2O nodes.</w:t>
       </w:r>
     </w:p>
     <w:p/>
     <w:p>
       <w:r>
-        <w:t>H2O nodes appear as mapper tasks in Hadoop.  (Note that even though H2O nodes appear as mapper tasks, H2O nodes and algorithms are performing both map and reduce tasks within the H2O cluster; from a Hadoop standpoint, all of this appears as mapper work inside JobTracker.)</w:t>
+        <w:t xml:space="preserve">H2O nodes appear as mapper tasks in </w:t>
+      </w:r>
+      <w:proofErr w:type="spellStart"/>
+      <w:r>
+        <w:t>Hadoop</w:t>
+      </w:r>
+      <w:proofErr w:type="spellEnd"/>
+      <w:r>
+        <w:t xml:space="preserve">.  (Note that even though H2O nodes appear as mapper tasks, H2O nodes and algorithms are performing both map and reduce tasks within the H2O cluster; from a </w:t>
+      </w:r>
+      <w:proofErr w:type="spellStart"/>
+      <w:r>
+        <w:t>Hadoop</w:t>
+      </w:r>
+      <w:proofErr w:type="spellEnd"/>
+      <w:r>
+        <w:t xml:space="preserve"> standpoint, all of this appears as mapper work inside </w:t>
+      </w:r>
+      <w:proofErr w:type="spellStart"/>
+      <w:r>
+        <w:t>JobTracker</w:t>
+      </w:r>
+      <w:proofErr w:type="spellEnd"/>
+      <w:r>
+        <w:t>.)</w:t>
       </w:r>
     </w:p>
     <w:p/>
     <w:p>
       <w:r>
-        <w:t>The user can specify how much memory an H2O node has available by specifying the mapper’s Java heap size (Xmx).  Memory given to H2O will be fully utilized and not be available for other Hadoop jobs.</w:t>
+        <w:t xml:space="preserve">The user can specify how much memory </w:t>
+      </w:r>
+      <w:proofErr w:type="gramStart"/>
+      <w:r>
+        <w:t>an</w:t>
+      </w:r>
+      <w:proofErr w:type="gramEnd"/>
+      <w:r>
+        <w:t xml:space="preserve"> H2O node has available by specifying the mapper’s Java heap size (</w:t>
+      </w:r>
+      <w:proofErr w:type="spellStart"/>
+      <w:r>
+        <w:t>Xmx</w:t>
+      </w:r>
+      <w:proofErr w:type="spellEnd"/>
+      <w:r>
+        <w:t xml:space="preserve">).  Memory given to H2O will be fully utilized and not be available for other </w:t>
+      </w:r>
+      <w:proofErr w:type="spellStart"/>
+      <w:r>
+        <w:t>Hadoop</w:t>
+      </w:r>
+      <w:proofErr w:type="spellEnd"/>
+      <w:r>
+        <w:t xml:space="preserve"> jobs.</w:t>
       </w:r>
     </w:p>
     <w:p/>
@@ -1469,7 +1944,15 @@
         <w:spacing w:line="240" w:lineRule="auto"/>
       </w:pPr>
       <w:r>
-        <w:t>Start N mappers through Hadoop (each mapper being an H2O node).   All mappers must come up simultaneously for the job to proceed.</w:t>
+        <w:t xml:space="preserve">Start N mappers through </w:t>
+      </w:r>
+      <w:proofErr w:type="spellStart"/>
+      <w:r>
+        <w:t>Hadoop</w:t>
+      </w:r>
+      <w:proofErr w:type="spellEnd"/>
+      <w:r>
+        <w:t xml:space="preserve"> (each mapper being an H2O node).   All mappers must come up simultaneously for the job to proceed.</w:t>
       </w:r>
     </w:p>
     <w:p>
@@ -1548,7 +2031,22 @@
         <w:rPr>
           <w:sz w:val="36"/>
         </w:rPr>
-        <w:t>H2O on Hadoop Resource Utilization Overview</w:t>
+        <w:lastRenderedPageBreak/>
+        <w:t xml:space="preserve">H2O on </w:t>
+      </w:r>
+      <w:proofErr w:type="spellStart"/>
+      <w:r>
+        <w:rPr>
+          <w:sz w:val="36"/>
+        </w:rPr>
+        <w:t>Hadoop</w:t>
+      </w:r>
+      <w:proofErr w:type="spellEnd"/>
+      <w:r>
+        <w:rPr>
+          <w:sz w:val="36"/>
+        </w:rPr>
+        <w:t xml:space="preserve"> Resource Utilization Overview</w:t>
       </w:r>
     </w:p>
     <w:p/>
@@ -1584,7 +2082,15 @@
           </w:tcPr>
           <w:p>
             <w:r>
-              <w:t>Each H2O node runs as a single Java JVM invocation.  The Java heap is specified via Xmx, and the user must plan for this memory to be fully utilized.</w:t>
+              <w:t xml:space="preserve">Each H2O node runs as a single Java JVM invocation.  The Java heap is specified via </w:t>
+            </w:r>
+            <w:proofErr w:type="spellStart"/>
+            <w:r>
+              <w:t>Xmx</w:t>
+            </w:r>
+            <w:proofErr w:type="spellEnd"/>
+            <w:r>
+              <w:t>, and the user must plan for this memory to be fully utilized.</w:t>
             </w:r>
           </w:p>
           <w:p/>
@@ -1613,7 +2119,15 @@
           </w:tcPr>
           <w:p>
             <w:r>
-              <w:t>An H2O node does network I/O to read in the initial data set.  H2O nodes also communicate (potentially heavily, copying the data again) during the parse step.  During an algorithm job, for example GLM running on top of H2O's MapReduce, less data is passed around (merely the intermediate results of reducing); the math algorithms run on local data that lives in memory on the current H2O node.</w:t>
+              <w:t xml:space="preserve">An H2O node does network I/O to read in the initial data set.  H2O nodes also communicate (potentially heavily, copying the data again) during the parse step.  During an algorithm job, for example GLM running on top of H2O's </w:t>
+            </w:r>
+            <w:proofErr w:type="spellStart"/>
+            <w:r>
+              <w:t>MapReduce</w:t>
+            </w:r>
+            <w:proofErr w:type="spellEnd"/>
+            <w:r>
+              <w:t>, less data is passed around (merely the intermediate results of reducing); the math algorithms run on local data that lives in memory on the current H2O node.</w:t>
             </w:r>
           </w:p>
           <w:p/>
@@ -1636,7 +2150,15 @@
           </w:tcPr>
           <w:p>
             <w:r>
-              <w:t>Reading in the initial data set requires HDFS accesses, which means that network data requests are going to HDFS data nodes, and the data nodes are reading from disk.  An H2O node also uses disk to temporarily spill (otherwise known as swap) data to free up space in the Java heap.  For a Hadoop environment, this means spilling to HDFS.</w:t>
+              <w:t xml:space="preserve">Reading in the initial data set requires HDFS accesses, which means that network data requests are going to HDFS data nodes, and the data nodes are reading from disk.  An H2O node also uses disk to temporarily spill (otherwise known as swap) data to free up space in the Java heap.  For a </w:t>
+            </w:r>
+            <w:proofErr w:type="spellStart"/>
+            <w:r>
+              <w:t>Hadoop</w:t>
+            </w:r>
+            <w:proofErr w:type="spellEnd"/>
+            <w:r>
+              <w:t xml:space="preserve"> environment, this means spilling to HDFS.</w:t>
             </w:r>
           </w:p>
           <w:p/>
@@ -1696,6 +2218,7 @@
         <w:pStyle w:val="Heading1"/>
       </w:pPr>
       <w:r>
+        <w:lastRenderedPageBreak/>
         <w:t>How the User Interacts with H2O</w:t>
       </w:r>
     </w:p>
@@ -1740,7 +2263,15 @@
         <w:pStyle w:val="Heading1"/>
       </w:pPr>
       <w:r>
-        <w:t>How Data is Ingested into H2O</w:t>
+        <w:t xml:space="preserve">How Data is </w:t>
+      </w:r>
+      <w:proofErr w:type="gramStart"/>
+      <w:r>
+        <w:t>Ingested</w:t>
+      </w:r>
+      <w:proofErr w:type="gramEnd"/>
+      <w:r>
+        <w:t xml:space="preserve"> into H2O</w:t>
       </w:r>
     </w:p>
     <w:p/>
@@ -1752,19 +2283,44 @@
     <w:p/>
     <w:p>
       <w:r>
-        <w:t>Supported input data file formats include CSV, Gzip-compressed CSV, MS Excel (XLS), ARRF, HIVE file format, and others.  A typical Hadoop user can run a HIVE query, producing a folder containing many files, each containing a part of the full result.  H2O conveniently ingests the HIVE folder as a complete data set into one Key.</w:t>
+        <w:t xml:space="preserve">Supported input data file formats include CSV, </w:t>
+      </w:r>
+      <w:proofErr w:type="spellStart"/>
+      <w:r>
+        <w:t>Gzip</w:t>
+      </w:r>
+      <w:proofErr w:type="spellEnd"/>
+      <w:r>
+        <w:t xml:space="preserve">-compressed CSV, MS Excel (XLS), ARRF, HIVE file format, and others.  A typical </w:t>
+      </w:r>
+      <w:proofErr w:type="spellStart"/>
+      <w:r>
+        <w:t>Hadoop</w:t>
+      </w:r>
+      <w:proofErr w:type="spellEnd"/>
+      <w:r>
+        <w:t xml:space="preserve"> user can run a HIVE query, producing a folder containing many files, each containing a part of the full result.  H2O conveniently ingests the HIVE folder as a complete data set into one Key.</w:t>
       </w:r>
     </w:p>
     <w:p/>
     <w:p>
       <w:r>
+        <w:lastRenderedPageBreak/>
         <w:t>HDFS files are split across HDFS nodes in 64 MB chunks (referred to as file chunks, or f-chunks in the diagram "Raw Data Ingestion Pattern").</w:t>
       </w:r>
     </w:p>
     <w:p/>
     <w:p>
       <w:r>
-        <w:t>When H2O nodes are created, no attempt is made to place them on Hadoop nodes that have pieces of the HDFS input file on their local disk.  (Locality optimizations may be added in the future.)  Plan for the entire input file to be transferred across the network (albeit in parallel pieces).  H2O nodes communicate with each other via both TCP and UDP.</w:t>
+        <w:t xml:space="preserve">When H2O nodes are created, no attempt is made to place them on </w:t>
+      </w:r>
+      <w:proofErr w:type="spellStart"/>
+      <w:r>
+        <w:t>Hadoop</w:t>
+      </w:r>
+      <w:proofErr w:type="spellEnd"/>
+      <w:r>
+        <w:t xml:space="preserve"> nodes that have pieces of the HDFS input file on their local disk.  (Locality optimizations may be added in the future.)  Plan for the entire input file to be transferred across the network (albeit in parallel pieces).  H2O nodes communicate with each other via both TCP and UDP.</w:t>
       </w:r>
     </w:p>
     <w:p/>
@@ -1801,7 +2357,7 @@
                     <pic:cNvPicPr/>
                   </pic:nvPicPr>
                   <pic:blipFill>
-                    <a:blip r:embed="rId12">
+                    <a:blip r:embed="rId10">
                       <a:extLst>
                         <a:ext uri="{28A0092B-C50C-407E-A947-70E740481C1C}">
                           <a14:useLocalDpi xmlns:a14="http://schemas.microsoft.com/office/drawing/2010/main" val="0"/>
@@ -1832,7 +2388,11 @@
     <w:p/>
     <w:p>
       <w:r>
-        <w:t>After ingestion, the parse process occurs (see "Parse Data Motion Pattern" diagram).  Parsing converts 64 MB in-memory r-chunks (raw unparsed data) into 64 MB in-memory p-chunks (parsed data, which is in the HEX format).  Parsing may reduce the overall in-memory data size because the HEX storage format is more efficient than storing uncompressed CSV text input data.  (If the input data was compressed CSV to begin with, the size of the parsed HEX data is roughly the same.)  Note that (as shown in the diagram) the parse process involves moving the data from one H2O node (where the r-chunk lives) to a different H2O node (where the corresponding p-chunk lives).</w:t>
+        <w:t xml:space="preserve">After ingestion, the parse process occurs (see "Parse Data Motion Pattern" diagram).  Parsing converts 64 MB in-memory r-chunks (raw unparsed data) into 64 MB in-memory p-chunks </w:t>
+      </w:r>
+      <w:r>
+        <w:lastRenderedPageBreak/>
+        <w:t>(parsed data, which is in the HEX format).  Parsing may reduce the overall in-memory data size because the HEX storage format is more efficient than storing uncompressed CSV text input data.  (If the input data was compressed CSV to begin with, the size of the parsed HEX data is roughly the same.)  Note that (as shown in the diagram) the parse process involves moving the data from one H2O node (where the r-chunk lives) to a different H2O node (where the corresponding p-chunk lives).</w:t>
       </w:r>
     </w:p>
     <w:p/>
@@ -1875,7 +2435,7 @@
                     <pic:cNvPicPr/>
                   </pic:nvPicPr>
                   <pic:blipFill>
-                    <a:blip r:embed="rId13">
+                    <a:blip r:embed="rId11">
                       <a:extLst>
                         <a:ext uri="{28A0092B-C50C-407E-A947-70E740481C1C}">
                           <a14:useLocalDpi xmlns:a14="http://schemas.microsoft.com/office/drawing/2010/main" val="0"/>
@@ -1917,6 +2477,7 @@
         <w:rPr>
           <w:noProof/>
         </w:rPr>
+        <w:lastRenderedPageBreak/>
         <w:drawing>
           <wp:inline distT="0" distB="0" distL="0" distR="0" wp14:anchorId="354EEDD8" wp14:editId="3007477E">
             <wp:extent cx="5486007" cy="4321809"/>
@@ -1933,7 +2494,7 @@
                     <pic:cNvPicPr/>
                   </pic:nvPicPr>
                   <pic:blipFill>
-                    <a:blip r:embed="rId14">
+                    <a:blip r:embed="rId12">
                       <a:extLst>
                         <a:ext uri="{28A0092B-C50C-407E-A947-70E740481C1C}">
                           <a14:useLocalDpi xmlns:a14="http://schemas.microsoft.com/office/drawing/2010/main" val="0"/>
@@ -1999,7 +2560,15 @@
     <w:p/>
     <w:p>
       <w:r>
-        <w:t>The H2O math algorithms (e.g. GLM) run on top of H2O's own highly optimized MapReduce implementation inside H2O nodes.  H2O nodes within a cluster communicate with each other to distribute the work.</w:t>
+        <w:t xml:space="preserve">The H2O math algorithms (e.g. GLM) run on top of H2O's own highly optimized </w:t>
+      </w:r>
+      <w:proofErr w:type="spellStart"/>
+      <w:r>
+        <w:t>MapReduce</w:t>
+      </w:r>
+      <w:proofErr w:type="spellEnd"/>
+      <w:r>
+        <w:t xml:space="preserve"> implementation inside H2O nodes.  H2O nodes within a cluster communicate with each other to distribute the work.</w:t>
       </w:r>
     </w:p>
     <w:p>
@@ -2013,13 +2582,51 @@
         <w:rPr>
           <w:sz w:val="36"/>
         </w:rPr>
-        <w:t>How H2O Interacts with Built-in Hadoop Monitoring</w:t>
+        <w:t xml:space="preserve">How H2O Interacts with Built-in </w:t>
+      </w:r>
+      <w:proofErr w:type="spellStart"/>
+      <w:r>
+        <w:rPr>
+          <w:sz w:val="36"/>
+        </w:rPr>
+        <w:t>Hadoop</w:t>
+      </w:r>
+      <w:proofErr w:type="spellEnd"/>
+      <w:r>
+        <w:rPr>
+          <w:sz w:val="36"/>
+        </w:rPr>
+        <w:t xml:space="preserve"> Monitoring</w:t>
       </w:r>
     </w:p>
     <w:p/>
     <w:p>
       <w:r>
-        <w:t>Since H2O nodes run as mapper tasks in Hadoop, administrators can see them in the normal JobTracker and TaskTracker frameworks.  This provides process-level (i.e. JVM instance-level) visibility.  (Recall, each H2O node is one Java JVM instance.)</w:t>
+        <w:t xml:space="preserve">Since H2O nodes run as mapper tasks in </w:t>
+      </w:r>
+      <w:proofErr w:type="spellStart"/>
+      <w:r>
+        <w:t>Hadoop</w:t>
+      </w:r>
+      <w:proofErr w:type="spellEnd"/>
+      <w:r>
+        <w:t xml:space="preserve">, administrators can see them in the normal </w:t>
+      </w:r>
+      <w:proofErr w:type="spellStart"/>
+      <w:r>
+        <w:t>JobTracker</w:t>
+      </w:r>
+      <w:proofErr w:type="spellEnd"/>
+      <w:r>
+        <w:t xml:space="preserve"> and </w:t>
+      </w:r>
+      <w:proofErr w:type="spellStart"/>
+      <w:r>
+        <w:t>TaskTracker</w:t>
+      </w:r>
+      <w:proofErr w:type="spellEnd"/>
+      <w:r>
+        <w:t xml:space="preserve"> frameworks.  This provides process-level (i.e. JVM instance-level) visibility.  (Recall, each H2O node is one Java JVM instance.)</w:t>
       </w:r>
     </w:p>
     <w:p/>
@@ -2045,13 +2652,37 @@
     <w:p/>
     <w:p>
       <w:r>
-        <w:t>0xdata provides h2odriver jar files for different flavors of Hadoop.  Use the appropriate driver jar to start your H2O cluster with a ‘hadoop jar’ command line invocation.</w:t>
+        <w:t xml:space="preserve">0xdata provides h2odriver jar files for different flavors of </w:t>
+      </w:r>
+      <w:proofErr w:type="spellStart"/>
+      <w:r>
+        <w:t>Hadoop</w:t>
+      </w:r>
+      <w:proofErr w:type="spellEnd"/>
+      <w:r>
+        <w:t>.  Use the appropriate driver jar to start your H2O cluster with a ‘</w:t>
+      </w:r>
+      <w:proofErr w:type="spellStart"/>
+      <w:r>
+        <w:t>hadoop</w:t>
+      </w:r>
+      <w:proofErr w:type="spellEnd"/>
+      <w:r>
+        <w:t xml:space="preserve"> jar’ command line invocation.</w:t>
       </w:r>
     </w:p>
     <w:p/>
     <w:p>
       <w:r>
-        <w:t>In this example, we start a 4-node H2O cloud on a MapR cluster.</w:t>
+        <w:t xml:space="preserve">In this example, we start a 4-node H2O cloud on a </w:t>
+      </w:r>
+      <w:proofErr w:type="spellStart"/>
+      <w:r>
+        <w:t>MapR</w:t>
+      </w:r>
+      <w:proofErr w:type="spellEnd"/>
+      <w:r>
+        <w:t xml:space="preserve"> cluster.</w:t>
       </w:r>
     </w:p>
     <w:p/>
@@ -2072,8 +2703,10 @@
           <w:bCs/>
           <w:szCs w:val="20"/>
         </w:rPr>
-        <w:t xml:space="preserve">$ hadoop jar h2odriver_mapr2.1.3.jar water.hadoop.h2odriver </w:t>
-      </w:r>
+        <w:t xml:space="preserve">$ </w:t>
+      </w:r>
+      <w:proofErr w:type="spellStart"/>
+      <w:proofErr w:type="gramStart"/>
       <w:r>
         <w:rPr>
           <w:rFonts w:ascii="Courier New" w:hAnsi="Courier New"/>
@@ -2081,8 +2714,10 @@
           <w:bCs/>
           <w:szCs w:val="20"/>
         </w:rPr>
-        <w:t>-</w:t>
-      </w:r>
+        <w:t>hadoop</w:t>
+      </w:r>
+      <w:proofErr w:type="spellEnd"/>
+      <w:proofErr w:type="gramEnd"/>
       <w:r>
         <w:rPr>
           <w:rFonts w:ascii="Courier New" w:hAnsi="Courier New"/>
@@ -2090,7 +2725,56 @@
           <w:bCs/>
           <w:szCs w:val="20"/>
         </w:rPr>
-        <w:t>libjars h2o.jar -mapperXmx 10g -nodes 4 -output output100</w:t>
+        <w:t xml:space="preserve"> jar h2odriver_mapr2.1.3.jar water.hadoop.h2odriver </w:t>
+      </w:r>
+      <w:r>
+        <w:rPr>
+          <w:rFonts w:ascii="Courier New" w:hAnsi="Courier New"/>
+          <w:b/>
+          <w:bCs/>
+          <w:szCs w:val="20"/>
+        </w:rPr>
+        <w:t>-</w:t>
+      </w:r>
+      <w:proofErr w:type="spellStart"/>
+      <w:r>
+        <w:rPr>
+          <w:rFonts w:ascii="Courier New" w:hAnsi="Courier New"/>
+          <w:b/>
+          <w:bCs/>
+          <w:szCs w:val="20"/>
+        </w:rPr>
+        <w:t>libjars</w:t>
+      </w:r>
+      <w:proofErr w:type="spellEnd"/>
+      <w:r>
+        <w:rPr>
+          <w:rFonts w:ascii="Courier New" w:hAnsi="Courier New"/>
+          <w:b/>
+          <w:bCs/>
+          <w:szCs w:val="20"/>
+        </w:rPr>
+        <w:t xml:space="preserve"> h2o.jar -</w:t>
+      </w:r>
+      <w:proofErr w:type="spellStart"/>
+      <w:r>
+        <w:rPr>
+          <w:rFonts w:ascii="Courier New" w:hAnsi="Courier New"/>
+          <w:b/>
+          <w:bCs/>
+          <w:szCs w:val="20"/>
+        </w:rPr>
+        <w:t>mapperXmx</w:t>
+      </w:r>
+      <w:proofErr w:type="spellEnd"/>
+      <w:r>
+        <w:rPr>
+          <w:rFonts w:ascii="Courier New" w:hAnsi="Courier New"/>
+          <w:b/>
+          <w:bCs/>
+          <w:szCs w:val="20"/>
+        </w:rPr>
+        <w:t xml:space="preserve"> 10g -nodes 4 -output output100</w:t>
       </w:r>
     </w:p>
     <w:p>
@@ -2106,6 +2790,7 @@
           <w:rFonts w:ascii="Courier New" w:hAnsi="Courier New"/>
           <w:szCs w:val="20"/>
         </w:rPr>
+        <w:lastRenderedPageBreak/>
         <w:t>Determining driver host interface for mapper-&gt;driver callback...</w:t>
       </w:r>
     </w:p>
@@ -2170,7 +2855,39 @@
           <w:rFonts w:ascii="Courier New" w:hAnsi="Courier New"/>
           <w:szCs w:val="20"/>
         </w:rPr>
-        <w:t>(You can override these with -driverif and -driverport.)</w:t>
+        <w:t>(You can override these with -</w:t>
+      </w:r>
+      <w:proofErr w:type="spellStart"/>
+      <w:r>
+        <w:rPr>
+          <w:rFonts w:ascii="Courier New" w:hAnsi="Courier New"/>
+          <w:szCs w:val="20"/>
+        </w:rPr>
+        <w:t>driverif</w:t>
+      </w:r>
+      <w:proofErr w:type="spellEnd"/>
+      <w:r>
+        <w:rPr>
+          <w:rFonts w:ascii="Courier New" w:hAnsi="Courier New"/>
+          <w:szCs w:val="20"/>
+        </w:rPr>
+        <w:t xml:space="preserve"> and -</w:t>
+      </w:r>
+      <w:proofErr w:type="spellStart"/>
+      <w:r>
+        <w:rPr>
+          <w:rFonts w:ascii="Courier New" w:hAnsi="Courier New"/>
+          <w:szCs w:val="20"/>
+        </w:rPr>
+        <w:t>driverport</w:t>
+      </w:r>
+      <w:proofErr w:type="spellEnd"/>
+      <w:r>
+        <w:rPr>
+          <w:rFonts w:ascii="Courier New" w:hAnsi="Courier New"/>
+          <w:szCs w:val="20"/>
+        </w:rPr>
+        <w:t>.)</w:t>
       </w:r>
     </w:p>
     <w:p>
@@ -2197,12 +2914,21 @@
           <w:szCs w:val="20"/>
         </w:rPr>
       </w:pPr>
+      <w:proofErr w:type="spellStart"/>
       <w:r>
         <w:rPr>
           <w:rFonts w:ascii="Courier New" w:hAnsi="Courier New"/>
           <w:szCs w:val="20"/>
         </w:rPr>
-        <w:t>JobTracker job ID is 'job_201307191330_0089'</w:t>
+        <w:t>JobTracker</w:t>
+      </w:r>
+      <w:proofErr w:type="spellEnd"/>
+      <w:r>
+        <w:rPr>
+          <w:rFonts w:ascii="Courier New" w:hAnsi="Courier New"/>
+          <w:szCs w:val="20"/>
+        </w:rPr>
+        <w:t xml:space="preserve"> job ID is 'job_201307191330_0089'</w:t>
       </w:r>
     </w:p>
     <w:p>
@@ -2447,9 +3173,17 @@
     <w:p/>
     <w:p>
       <w:r>
-        <w:t xml:space="preserve">At this point, the H2O cluster is up, and you can interact with it using one of the nodes printed to stdout (e.g. </w:t>
-      </w:r>
-      <w:hyperlink r:id="rId15" w:history="1">
+        <w:t xml:space="preserve">At this point, the H2O cluster is up, and you can interact with it using one of the nodes printed to </w:t>
+      </w:r>
+      <w:proofErr w:type="spellStart"/>
+      <w:r>
+        <w:t>stdout</w:t>
+      </w:r>
+      <w:proofErr w:type="spellEnd"/>
+      <w:r>
+        <w:t xml:space="preserve"> (e.g. </w:t>
+      </w:r>
+      <w:hyperlink r:id="rId13" w:history="1">
         <w:r>
           <w:rPr>
             <w:rStyle w:val="Hyperlink"/>
@@ -2485,7 +3219,29 @@
           <w:bCs/>
           <w:szCs w:val="20"/>
         </w:rPr>
-        <w:t xml:space="preserve">$ hadoop jar h2odriver_mapr2.1.3.jar water.hadoop.h2odriver </w:t>
+        <w:t xml:space="preserve">$ </w:t>
+      </w:r>
+      <w:proofErr w:type="spellStart"/>
+      <w:proofErr w:type="gramStart"/>
+      <w:r>
+        <w:rPr>
+          <w:rFonts w:ascii="Courier New" w:hAnsi="Courier New"/>
+          <w:b/>
+          <w:bCs/>
+          <w:szCs w:val="20"/>
+        </w:rPr>
+        <w:t>hadoop</w:t>
+      </w:r>
+      <w:proofErr w:type="spellEnd"/>
+      <w:proofErr w:type="gramEnd"/>
+      <w:r>
+        <w:rPr>
+          <w:rFonts w:ascii="Courier New" w:hAnsi="Courier New"/>
+          <w:b/>
+          <w:bCs/>
+          <w:szCs w:val="20"/>
+        </w:rPr>
+        <w:t xml:space="preserve"> jar h2odriver_mapr2.1.3.jar water.hadoop.h2odriver </w:t>
       </w:r>
       <w:r>
         <w:rPr>
@@ -2523,13 +3279,28 @@
         <w:rPr>
           <w:sz w:val="44"/>
         </w:rPr>
+        <w:lastRenderedPageBreak/>
         <w:t>Monitoring Example</w:t>
       </w:r>
       <w:r>
         <w:rPr>
           <w:sz w:val="44"/>
         </w:rPr>
-        <w:t xml:space="preserve"> (MapR)</w:t>
+        <w:t xml:space="preserve"> (</w:t>
+      </w:r>
+      <w:proofErr w:type="spellStart"/>
+      <w:r>
+        <w:rPr>
+          <w:sz w:val="44"/>
+        </w:rPr>
+        <w:t>MapR</w:t>
+      </w:r>
+      <w:proofErr w:type="spellEnd"/>
+      <w:r>
+        <w:rPr>
+          <w:sz w:val="44"/>
+        </w:rPr>
+        <w:t>)</w:t>
       </w:r>
     </w:p>
     <w:p/>
@@ -2538,7 +3309,15 @@
         <w:jc w:val="center"/>
       </w:pPr>
       <w:r>
-        <w:t>Top JobTracker View</w:t>
+        <w:t xml:space="preserve">Top </w:t>
+      </w:r>
+      <w:proofErr w:type="spellStart"/>
+      <w:r>
+        <w:t>JobTracker</w:t>
+      </w:r>
+      <w:proofErr w:type="spellEnd"/>
+      <w:r>
+        <w:t xml:space="preserve"> View</w:t>
       </w:r>
     </w:p>
     <w:p>
@@ -2590,10 +3369,10 @@
                         </a:ln>
                         <a:extLst>
                           <a:ext uri="{FAA26D3D-D897-4be2-8F04-BA451C77F1D7}">
-                            <ma14:placeholderFlag xmlns:ma14="http://schemas.microsoft.com/office/mac/drawingml/2011/main"/>
+                            <ma14:placeholderFlag xmlns:ma14="http://schemas.microsoft.com/office/mac/drawingml/2011/main" xmlns:w="http://schemas.openxmlformats.org/wordprocessingml/2006/main" xmlns:w10="urn:schemas-microsoft-com:office:word" xmlns:v="urn:schemas-microsoft-com:vml" xmlns:o="urn:schemas-microsoft-com:office:office" xmlns:mv="urn:schemas-microsoft-com:mac:vml" xmlns:mo="http://schemas.microsoft.com/office/mac/office/2008/main" xmlns=""/>
                           </a:ext>
                           <a:ext uri="{C572A759-6A51-4108-AA02-DFA0A04FC94B}">
-                            <ma14:wrappingTextBoxFlag xmlns:ma14="http://schemas.microsoft.com/office/mac/drawingml/2011/main"/>
+                            <ma14:wrappingTextBoxFlag xmlns:ma14="http://schemas.microsoft.com/office/mac/drawingml/2011/main" xmlns:w="http://schemas.openxmlformats.org/wordprocessingml/2006/main" xmlns:w10="urn:schemas-microsoft-com:office:word" xmlns:v="urn:schemas-microsoft-com:vml" xmlns:o="urn:schemas-microsoft-com:office:office" xmlns:mv="urn:schemas-microsoft-com:mac:vml" xmlns:mo="http://schemas.microsoft.com/office/mac/office/2008/main" xmlns=""/>
                           </a:ext>
                         </a:extLst>
                       </wps:spPr>
@@ -2653,7 +3432,7 @@
           </mc:Choice>
           <mc:Fallback>
             <w:pict>
-              <v:shapetype id="_x0000_t66" coordsize="21600,21600" o:spt="66" adj="5400,5400" path="m@0,0l@0@1,21600@1,21600@2@0@2@0,21600,,10800xe">
+              <v:shapetype w14:anchorId="224E8651" id="_x0000_t66" coordsize="21600,21600" o:spt="66" adj="5400,5400" path="m@0,l@0@1,21600@1,21600@2@0@2@0,21600,,10800xe">
                 <v:stroke joinstyle="miter"/>
                 <v:formulas>
                   <v:f eqn="val #0"/>
@@ -2667,8 +3446,8 @@
                   <v:h position="#0,#1" xrange="0,21600" yrange="0,10800"/>
                 </v:handles>
               </v:shapetype>
-              <v:shape id="Left Arrow 15" o:spid="_x0000_s1029" type="#_x0000_t66" style="position:absolute;left:0;text-align:left;margin-left:24.5pt;margin-top:222.35pt;width:53.5pt;height:38pt;flip:x;z-index:251672576;visibility:visible;mso-wrap-style:square;mso-width-percent:0;mso-height-percent:0;mso-wrap-distance-left:9pt;mso-wrap-distance-top:0;mso-wrap-distance-right:9pt;mso-wrap-distance-bottom:0;mso-position-horizontal:absolute;mso-position-horizontal-relative:text;mso-position-vertical:absolute;mso-position-vertical-relative:text;mso-width-percent:0;mso-height-percent:0;mso-width-relative:margin;mso-height-relative:margin;v-text-anchor:middle" o:gfxdata="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" adj="7671" fillcolor="#d99594 [1941]" strokecolor="black [3213]">
-                <v:shadow on="t" opacity="22937f" mv:blur="40000f" origin=",.5" offset="0,23000emu"/>
+              <v:shape id="Left Arrow 15" o:spid="_x0000_s1029" type="#_x0000_t66" style="position:absolute;left:0;text-align:left;margin-left:24.5pt;margin-top:222.35pt;width:53.5pt;height:38pt;flip:x;z-index:251672576;visibility:visible;mso-wrap-style:square;mso-width-percent:0;mso-height-percent:0;mso-wrap-distance-left:9pt;mso-wrap-distance-top:0;mso-wrap-distance-right:9pt;mso-wrap-distance-bottom:0;mso-position-horizontal:absolute;mso-position-horizontal-relative:text;mso-position-vertical:absolute;mso-position-vertical-relative:text;mso-width-percent:0;mso-height-percent:0;mso-width-relative:margin;mso-height-relative:margin;v-text-anchor:middle" o:gfxdata="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" adj="7671" fillcolor="#d99594 [1941]" strokecolor="black [3213]">
+                <v:shadow on="t" color="black" opacity="22937f" origin=",.5" offset="0,.63889mm"/>
                 <v:textbox>
                   <w:txbxContent>
                     <w:p>
@@ -2716,7 +3495,7 @@
                     <pic:cNvPicPr/>
                   </pic:nvPicPr>
                   <pic:blipFill>
-                    <a:blip r:embed="rId16">
+                    <a:blip r:embed="rId14">
                       <a:extLst>
                         <a:ext uri="{28A0092B-C50C-407E-A947-70E740481C1C}">
                           <a14:useLocalDpi xmlns:a14="http://schemas.microsoft.com/office/drawing/2010/main" val="0"/>
@@ -2756,6 +3535,7 @@
         <w:jc w:val="center"/>
       </w:pPr>
       <w:r>
+        <w:lastRenderedPageBreak/>
         <w:t>Running Job View</w:t>
       </w:r>
     </w:p>
@@ -2808,10 +3588,10 @@
                         </a:ln>
                         <a:extLst>
                           <a:ext uri="{FAA26D3D-D897-4be2-8F04-BA451C77F1D7}">
-                            <ma14:placeholderFlag xmlns:ma14="http://schemas.microsoft.com/office/mac/drawingml/2011/main"/>
+                            <ma14:placeholderFlag xmlns:ma14="http://schemas.microsoft.com/office/mac/drawingml/2011/main" xmlns:w="http://schemas.openxmlformats.org/wordprocessingml/2006/main" xmlns:w10="urn:schemas-microsoft-com:office:word" xmlns:v="urn:schemas-microsoft-com:vml" xmlns:o="urn:schemas-microsoft-com:office:office" xmlns:mv="urn:schemas-microsoft-com:mac:vml" xmlns:mo="http://schemas.microsoft.com/office/mac/office/2008/main" xmlns=""/>
                           </a:ext>
                           <a:ext uri="{C572A759-6A51-4108-AA02-DFA0A04FC94B}">
-                            <ma14:wrappingTextBoxFlag xmlns:ma14="http://schemas.microsoft.com/office/mac/drawingml/2011/main"/>
+                            <ma14:wrappingTextBoxFlag xmlns:ma14="http://schemas.microsoft.com/office/mac/drawingml/2011/main" xmlns:w="http://schemas.openxmlformats.org/wordprocessingml/2006/main" xmlns:w10="urn:schemas-microsoft-com:office:word" xmlns:v="urn:schemas-microsoft-com:vml" xmlns:o="urn:schemas-microsoft-com:office:office" xmlns:mv="urn:schemas-microsoft-com:mac:vml" xmlns:mo="http://schemas.microsoft.com/office/mac/office/2008/main" xmlns=""/>
                           </a:ext>
                         </a:extLst>
                       </wps:spPr>
@@ -2871,8 +3651,8 @@
           </mc:Choice>
           <mc:Fallback>
             <w:pict>
-              <v:shape id="Left Arrow 16" o:spid="_x0000_s1030" type="#_x0000_t66" style="position:absolute;left:0;text-align:left;margin-left:53pt;margin-top:208.95pt;width:53.5pt;height:38pt;flip:x;z-index:251673600;visibility:visible;mso-wrap-style:square;mso-width-percent:0;mso-height-percent:0;mso-wrap-distance-left:9pt;mso-wrap-distance-top:0;mso-wrap-distance-right:9pt;mso-wrap-distance-bottom:0;mso-position-horizontal:absolute;mso-position-horizontal-relative:text;mso-position-vertical:absolute;mso-position-vertical-relative:text;mso-width-percent:0;mso-height-percent:0;mso-width-relative:margin;mso-height-relative:margin;v-text-anchor:middle" o:gfxdata="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" adj="7671" fillcolor="#d99594 [1941]" strokecolor="black [3213]">
-                <v:shadow on="t" opacity="22937f" mv:blur="40000f" origin=",.5" offset="0,23000emu"/>
+              <v:shape w14:anchorId="7A360265" id="Left Arrow 16" o:spid="_x0000_s1030" type="#_x0000_t66" style="position:absolute;left:0;text-align:left;margin-left:53pt;margin-top:208.95pt;width:53.5pt;height:38pt;flip:x;z-index:251673600;visibility:visible;mso-wrap-style:square;mso-width-percent:0;mso-height-percent:0;mso-wrap-distance-left:9pt;mso-wrap-distance-top:0;mso-wrap-distance-right:9pt;mso-wrap-distance-bottom:0;mso-position-horizontal:absolute;mso-position-horizontal-relative:text;mso-position-vertical:absolute;mso-position-vertical-relative:text;mso-width-percent:0;mso-height-percent:0;mso-width-relative:margin;mso-height-relative:margin;v-text-anchor:middle" o:gfxdata="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" adj="7671" fillcolor="#d99594 [1941]" strokecolor="black [3213]">
+                <v:shadow on="t" color="black" opacity="22937f" origin=",.5" offset="0,.63889mm"/>
                 <v:textbox>
                   <w:txbxContent>
                     <w:p>
@@ -2920,7 +3700,7 @@
                     <pic:cNvPicPr/>
                   </pic:nvPicPr>
                   <pic:blipFill>
-                    <a:blip r:embed="rId17">
+                    <a:blip r:embed="rId15">
                       <a:extLst>
                         <a:ext uri="{28A0092B-C50C-407E-A947-70E740481C1C}">
                           <a14:useLocalDpi xmlns:a14="http://schemas.microsoft.com/office/drawing/2010/main" val="0"/>
@@ -2958,6 +3738,7 @@
         <w:rPr>
           <w:noProof/>
         </w:rPr>
+        <w:lastRenderedPageBreak/>
         <mc:AlternateContent>
           <mc:Choice Requires="wps">
             <w:drawing>
@@ -2999,10 +3780,10 @@
                         </a:ln>
                         <a:extLst>
                           <a:ext uri="{FAA26D3D-D897-4be2-8F04-BA451C77F1D7}">
-                            <ma14:placeholderFlag xmlns:ma14="http://schemas.microsoft.com/office/mac/drawingml/2011/main"/>
+                            <ma14:placeholderFlag xmlns:ma14="http://schemas.microsoft.com/office/mac/drawingml/2011/main" xmlns:w="http://schemas.openxmlformats.org/wordprocessingml/2006/main" xmlns:w10="urn:schemas-microsoft-com:office:word" xmlns:v="urn:schemas-microsoft-com:vml" xmlns:o="urn:schemas-microsoft-com:office:office" xmlns:mv="urn:schemas-microsoft-com:mac:vml" xmlns:mo="http://schemas.microsoft.com/office/mac/office/2008/main" xmlns=""/>
                           </a:ext>
                           <a:ext uri="{C572A759-6A51-4108-AA02-DFA0A04FC94B}">
-                            <ma14:wrappingTextBoxFlag xmlns:ma14="http://schemas.microsoft.com/office/mac/drawingml/2011/main"/>
+                            <ma14:wrappingTextBoxFlag xmlns:ma14="http://schemas.microsoft.com/office/mac/drawingml/2011/main" xmlns:w="http://schemas.openxmlformats.org/wordprocessingml/2006/main" xmlns:w10="urn:schemas-microsoft-com:office:word" xmlns:v="urn:schemas-microsoft-com:vml" xmlns:o="urn:schemas-microsoft-com:office:office" xmlns:mv="urn:schemas-microsoft-com:mac:vml" xmlns:mo="http://schemas.microsoft.com/office/mac/office/2008/main" xmlns=""/>
                           </a:ext>
                         </a:extLst>
                       </wps:spPr>
@@ -3062,8 +3843,8 @@
           </mc:Choice>
           <mc:Fallback>
             <w:pict>
-              <v:shape id="Left Arrow 18" o:spid="_x0000_s1031" type="#_x0000_t66" style="position:absolute;left:0;text-align:left;margin-left:103pt;margin-top:105pt;width:53.5pt;height:38pt;flip:x;z-index:251674624;visibility:visible;mso-wrap-style:square;mso-width-percent:0;mso-height-percent:0;mso-wrap-distance-left:9pt;mso-wrap-distance-top:0;mso-wrap-distance-right:9pt;mso-wrap-distance-bottom:0;mso-position-horizontal:absolute;mso-position-horizontal-relative:text;mso-position-vertical:absolute;mso-position-vertical-relative:text;mso-width-percent:0;mso-height-percent:0;mso-width-relative:margin;mso-height-relative:margin;v-text-anchor:middle" o:gfxdata="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" adj="7671" fillcolor="#d99594 [1941]" strokecolor="black [3213]">
-                <v:shadow on="t" opacity="22937f" mv:blur="40000f" origin=",.5" offset="0,23000emu"/>
+              <v:shape w14:anchorId="0DB021E8" id="Left Arrow 18" o:spid="_x0000_s1031" type="#_x0000_t66" style="position:absolute;left:0;text-align:left;margin-left:103pt;margin-top:105pt;width:53.5pt;height:38pt;flip:x;z-index:251674624;visibility:visible;mso-wrap-style:square;mso-width-percent:0;mso-height-percent:0;mso-wrap-distance-left:9pt;mso-wrap-distance-top:0;mso-wrap-distance-right:9pt;mso-wrap-distance-bottom:0;mso-position-horizontal:absolute;mso-position-horizontal-relative:text;mso-position-vertical:absolute;mso-position-vertical-relative:text;mso-width-percent:0;mso-height-percent:0;mso-width-relative:margin;mso-height-relative:margin;v-text-anchor:middle" o:gfxdata="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" adj="7671" fillcolor="#d99594 [1941]" strokecolor="black [3213]">
+                <v:shadow on="t" color="black" opacity="22937f" origin=",.5" offset="0,.63889mm"/>
                 <v:textbox>
                   <w:txbxContent>
                     <w:p>
@@ -3114,7 +3895,7 @@
                     <pic:cNvPicPr/>
                   </pic:nvPicPr>
                   <pic:blipFill>
-                    <a:blip r:embed="rId18">
+                    <a:blip r:embed="rId16">
                       <a:extLst>
                         <a:ext uri="{28A0092B-C50C-407E-A947-70E740481C1C}">
                           <a14:useLocalDpi xmlns:a14="http://schemas.microsoft.com/office/drawing/2010/main" val="0"/>
@@ -3157,6 +3938,7 @@
         <w:jc w:val="center"/>
       </w:pPr>
       <w:r>
+        <w:lastRenderedPageBreak/>
         <w:t>Mapper Task View</w:t>
       </w:r>
     </w:p>
@@ -3209,10 +3991,10 @@
                         </a:ln>
                         <a:extLst>
                           <a:ext uri="{FAA26D3D-D897-4be2-8F04-BA451C77F1D7}">
-                            <ma14:placeholderFlag xmlns:ma14="http://schemas.microsoft.com/office/mac/drawingml/2011/main"/>
+                            <ma14:placeholderFlag xmlns:ma14="http://schemas.microsoft.com/office/mac/drawingml/2011/main" xmlns:w="http://schemas.openxmlformats.org/wordprocessingml/2006/main" xmlns:w10="urn:schemas-microsoft-com:office:word" xmlns:v="urn:schemas-microsoft-com:vml" xmlns:o="urn:schemas-microsoft-com:office:office" xmlns:mv="urn:schemas-microsoft-com:mac:vml" xmlns:mo="http://schemas.microsoft.com/office/mac/office/2008/main" xmlns=""/>
                           </a:ext>
                           <a:ext uri="{C572A759-6A51-4108-AA02-DFA0A04FC94B}">
-                            <ma14:wrappingTextBoxFlag xmlns:ma14="http://schemas.microsoft.com/office/mac/drawingml/2011/main"/>
+                            <ma14:wrappingTextBoxFlag xmlns:ma14="http://schemas.microsoft.com/office/mac/drawingml/2011/main" xmlns:w="http://schemas.openxmlformats.org/wordprocessingml/2006/main" xmlns:w10="urn:schemas-microsoft-com:office:word" xmlns:v="urn:schemas-microsoft-com:vml" xmlns:o="urn:schemas-microsoft-com:office:office" xmlns:mv="urn:schemas-microsoft-com:mac:vml" xmlns:mo="http://schemas.microsoft.com/office/mac/office/2008/main" xmlns=""/>
                           </a:ext>
                         </a:extLst>
                       </wps:spPr>
@@ -3272,8 +4054,8 @@
           </mc:Choice>
           <mc:Fallback>
             <w:pict>
-              <v:shape id="Left Arrow 20" o:spid="_x0000_s1032" type="#_x0000_t66" style="position:absolute;left:0;text-align:left;margin-left:270.5pt;margin-top:97.45pt;width:53.5pt;height:38pt;flip:x;z-index:251675648;visibility:visible;mso-wrap-style:square;mso-width-percent:0;mso-height-percent:0;mso-wrap-distance-left:9pt;mso-wrap-distance-top:0;mso-wrap-distance-right:9pt;mso-wrap-distance-bottom:0;mso-position-horizontal:absolute;mso-position-horizontal-relative:text;mso-position-vertical:absolute;mso-position-vertical-relative:text;mso-width-percent:0;mso-height-percent:0;mso-width-relative:margin;mso-height-relative:margin;v-text-anchor:middle" o:gfxdata="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" adj="7671" fillcolor="#d99594 [1941]" strokecolor="black [3213]">
-                <v:shadow on="t" opacity="22937f" mv:blur="40000f" origin=",.5" offset="0,23000emu"/>
+              <v:shape w14:anchorId="0EE9859F" id="Left Arrow 20" o:spid="_x0000_s1032" type="#_x0000_t66" style="position:absolute;left:0;text-align:left;margin-left:270.5pt;margin-top:97.45pt;width:53.5pt;height:38pt;flip:x;z-index:251675648;visibility:visible;mso-wrap-style:square;mso-width-percent:0;mso-height-percent:0;mso-wrap-distance-left:9pt;mso-wrap-distance-top:0;mso-wrap-distance-right:9pt;mso-wrap-distance-bottom:0;mso-position-horizontal:absolute;mso-position-horizontal-relative:text;mso-position-vertical:absolute;mso-position-vertical-relative:text;mso-width-percent:0;mso-height-percent:0;mso-width-relative:margin;mso-height-relative:margin;v-text-anchor:middle" o:gfxdata="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" adj="7671" fillcolor="#d99594 [1941]" strokecolor="black [3213]">
+                <v:shadow on="t" color="black" opacity="22937f" origin=",.5" offset="0,.63889mm"/>
                 <v:textbox>
                   <w:txbxContent>
                     <w:p>
@@ -3321,7 +4103,7 @@
                     <pic:cNvPicPr/>
                   </pic:nvPicPr>
                   <pic:blipFill>
-                    <a:blip r:embed="rId19">
+                    <a:blip r:embed="rId17">
                       <a:extLst>
                         <a:ext uri="{28A0092B-C50C-407E-A947-70E740481C1C}">
                           <a14:useLocalDpi xmlns:a14="http://schemas.microsoft.com/office/drawing/2010/main" val="0"/>
@@ -3363,6 +4145,7 @@
         <w:jc w:val="center"/>
       </w:pPr>
       <w:r>
+        <w:lastRenderedPageBreak/>
         <w:t>Mapper Log Output</w:t>
       </w:r>
       <w:r>
@@ -3385,7 +4168,7 @@
                     <pic:cNvPicPr/>
                   </pic:nvPicPr>
                   <pic:blipFill>
-                    <a:blip r:embed="rId20">
+                    <a:blip r:embed="rId18">
                       <a:extLst>
                         <a:ext uri="{28A0092B-C50C-407E-A947-70E740481C1C}">
                           <a14:useLocalDpi xmlns:a14="http://schemas.microsoft.com/office/drawing/2010/main" val="0"/>
@@ -3433,6 +4216,7 @@
         <w:rPr>
           <w:sz w:val="44"/>
         </w:rPr>
+        <w:lastRenderedPageBreak/>
         <w:t>Monitoring Example</w:t>
       </w:r>
       <w:r>
@@ -3520,10 +4304,10 @@
                         </a:ln>
                         <a:extLst>
                           <a:ext uri="{FAA26D3D-D897-4be2-8F04-BA451C77F1D7}">
-                            <ma14:placeholderFlag xmlns:ma14="http://schemas.microsoft.com/office/mac/drawingml/2011/main"/>
+                            <ma14:placeholderFlag xmlns:ma14="http://schemas.microsoft.com/office/mac/drawingml/2011/main" xmlns:w="http://schemas.openxmlformats.org/wordprocessingml/2006/main" xmlns:w10="urn:schemas-microsoft-com:office:word" xmlns:v="urn:schemas-microsoft-com:vml" xmlns:o="urn:schemas-microsoft-com:office:office" xmlns:mv="urn:schemas-microsoft-com:mac:vml" xmlns:mo="http://schemas.microsoft.com/office/mac/office/2008/main" xmlns=""/>
                           </a:ext>
                           <a:ext uri="{C572A759-6A51-4108-AA02-DFA0A04FC94B}">
-                            <ma14:wrappingTextBoxFlag xmlns:ma14="http://schemas.microsoft.com/office/mac/drawingml/2011/main"/>
+                            <ma14:wrappingTextBoxFlag xmlns:ma14="http://schemas.microsoft.com/office/mac/drawingml/2011/main" xmlns:w="http://schemas.openxmlformats.org/wordprocessingml/2006/main" xmlns:w10="urn:schemas-microsoft-com:office:word" xmlns:v="urn:schemas-microsoft-com:vml" xmlns:o="urn:schemas-microsoft-com:office:office" xmlns:mv="urn:schemas-microsoft-com:mac:vml" xmlns:mo="http://schemas.microsoft.com/office/mac/office/2008/main" xmlns=""/>
                           </a:ext>
                         </a:extLst>
                       </wps:spPr>
@@ -3583,8 +4367,8 @@
           </mc:Choice>
           <mc:Fallback>
             <w:pict>
-              <v:shape id="Left Arrow 26" o:spid="_x0000_s1033" type="#_x0000_t66" style="position:absolute;margin-left:20.5pt;margin-top:70.3pt;width:53.5pt;height:38pt;flip:x;z-index:251677696;visibility:visible;mso-wrap-style:square;mso-width-percent:0;mso-height-percent:0;mso-wrap-distance-left:9pt;mso-wrap-distance-top:0;mso-wrap-distance-right:9pt;mso-wrap-distance-bottom:0;mso-position-horizontal:absolute;mso-position-horizontal-relative:text;mso-position-vertical:absolute;mso-position-vertical-relative:text;mso-width-percent:0;mso-height-percent:0;mso-width-relative:margin;mso-height-relative:margin;v-text-anchor:middle" o:gfxdata="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" adj="7671" fillcolor="#d99594 [1941]" strokecolor="black [3213]">
-                <v:shadow on="t" opacity="22937f" mv:blur="40000f" origin=",.5" offset="0,23000emu"/>
+              <v:shape w14:anchorId="0D0FA499" id="Left Arrow 26" o:spid="_x0000_s1033" type="#_x0000_t66" style="position:absolute;margin-left:20.5pt;margin-top:70.3pt;width:53.5pt;height:38pt;flip:x;z-index:251677696;visibility:visible;mso-wrap-style:square;mso-width-percent:0;mso-height-percent:0;mso-wrap-distance-left:9pt;mso-wrap-distance-top:0;mso-wrap-distance-right:9pt;mso-wrap-distance-bottom:0;mso-position-horizontal:absolute;mso-position-horizontal-relative:text;mso-position-vertical:absolute;mso-position-vertical-relative:text;mso-width-percent:0;mso-height-percent:0;mso-width-relative:margin;mso-height-relative:margin;v-text-anchor:middle" o:gfxdata="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" adj="7671" fillcolor="#d99594 [1941]" strokecolor="black [3213]">
+                <v:shadow on="t" color="black" opacity="22937f" origin=",.5" offset="0,.63889mm"/>
                 <v:textbox>
                   <w:txbxContent>
                     <w:p>
@@ -3636,7 +4420,7 @@
                     <pic:cNvPicPr/>
                   </pic:nvPicPr>
                   <pic:blipFill>
-                    <a:blip r:embed="rId21">
+                    <a:blip r:embed="rId19">
                       <a:extLst>
                         <a:ext uri="{28A0092B-C50C-407E-A947-70E740481C1C}">
                           <a14:useLocalDpi xmlns:a14="http://schemas.microsoft.com/office/drawing/2010/main" val="0"/>
@@ -3685,8 +4469,14 @@
       <w:pPr>
         <w:jc w:val="center"/>
       </w:pPr>
-      <w:r>
-        <w:t>MapReduce Service</w:t>
+      <w:proofErr w:type="spellStart"/>
+      <w:r>
+        <w:lastRenderedPageBreak/>
+        <w:t>MapReduce</w:t>
+      </w:r>
+      <w:proofErr w:type="spellEnd"/>
+      <w:r>
+        <w:t xml:space="preserve"> Service</w:t>
       </w:r>
       <w:r>
         <w:t xml:space="preserve"> View</w:t>
@@ -3738,10 +4528,10 @@
                         </a:ln>
                         <a:extLst>
                           <a:ext uri="{FAA26D3D-D897-4be2-8F04-BA451C77F1D7}">
-                            <ma14:placeholderFlag xmlns:ma14="http://schemas.microsoft.com/office/mac/drawingml/2011/main"/>
+                            <ma14:placeholderFlag xmlns:ma14="http://schemas.microsoft.com/office/mac/drawingml/2011/main" xmlns:w="http://schemas.openxmlformats.org/wordprocessingml/2006/main" xmlns:w10="urn:schemas-microsoft-com:office:word" xmlns:v="urn:schemas-microsoft-com:vml" xmlns:o="urn:schemas-microsoft-com:office:office" xmlns:mv="urn:schemas-microsoft-com:mac:vml" xmlns:mo="http://schemas.microsoft.com/office/mac/office/2008/main" xmlns=""/>
                           </a:ext>
                           <a:ext uri="{C572A759-6A51-4108-AA02-DFA0A04FC94B}">
-                            <ma14:wrappingTextBoxFlag xmlns:ma14="http://schemas.microsoft.com/office/mac/drawingml/2011/main"/>
+                            <ma14:wrappingTextBoxFlag xmlns:ma14="http://schemas.microsoft.com/office/mac/drawingml/2011/main" xmlns:w="http://schemas.openxmlformats.org/wordprocessingml/2006/main" xmlns:w10="urn:schemas-microsoft-com:office:word" xmlns:v="urn:schemas-microsoft-com:vml" xmlns:o="urn:schemas-microsoft-com:office:office" xmlns:mv="urn:schemas-microsoft-com:mac:vml" xmlns:mo="http://schemas.microsoft.com/office/mac/office/2008/main" xmlns=""/>
                           </a:ext>
                         </a:extLst>
                       </wps:spPr>
@@ -3801,8 +4591,8 @@
           </mc:Choice>
           <mc:Fallback>
             <w:pict>
-              <v:shape id="Left Arrow 27" o:spid="_x0000_s1034" type="#_x0000_t66" style="position:absolute;margin-left:251.8pt;margin-top:100.75pt;width:53.5pt;height:38pt;flip:x;z-index:251679744;visibility:visible;mso-wrap-style:square;mso-width-percent:0;mso-height-percent:0;mso-wrap-distance-left:9pt;mso-wrap-distance-top:0;mso-wrap-distance-right:9pt;mso-wrap-distance-bottom:0;mso-position-horizontal:absolute;mso-position-horizontal-relative:text;mso-position-vertical:absolute;mso-position-vertical-relative:text;mso-width-percent:0;mso-height-percent:0;mso-width-relative:margin;mso-height-relative:margin;v-text-anchor:middle" o:gfxdata="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" adj="7671" fillcolor="#d99594 [1941]" strokecolor="black [3213]">
-                <v:shadow on="t" opacity="22937f" mv:blur="40000f" origin=",.5" offset="0,23000emu"/>
+              <v:shape w14:anchorId="33482D82" id="Left Arrow 27" o:spid="_x0000_s1034" type="#_x0000_t66" style="position:absolute;margin-left:251.8pt;margin-top:100.75pt;width:53.5pt;height:38pt;flip:x;z-index:251679744;visibility:visible;mso-wrap-style:square;mso-width-percent:0;mso-height-percent:0;mso-wrap-distance-left:9pt;mso-wrap-distance-top:0;mso-wrap-distance-right:9pt;mso-wrap-distance-bottom:0;mso-position-horizontal:absolute;mso-position-horizontal-relative:text;mso-position-vertical:absolute;mso-position-vertical-relative:text;mso-width-percent:0;mso-height-percent:0;mso-width-relative:margin;mso-height-relative:margin;v-text-anchor:middle" o:gfxdata="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" adj="7671" fillcolor="#d99594 [1941]" strokecolor="black [3213]">
+                <v:shadow on="t" color="black" opacity="22937f" origin=",.5" offset="0,.63889mm"/>
                 <v:textbox>
                   <w:txbxContent>
                     <w:p>
@@ -3850,7 +4640,7 @@
                     <pic:cNvPicPr/>
                   </pic:nvPicPr>
                   <pic:blipFill>
-                    <a:blip r:embed="rId22">
+                    <a:blip r:embed="rId20">
                       <a:extLst>
                         <a:ext uri="{28A0092B-C50C-407E-A947-70E740481C1C}">
                           <a14:useLocalDpi xmlns:a14="http://schemas.microsoft.com/office/drawing/2010/main" val="0"/>
@@ -3885,9 +4675,11 @@
       <w:r>
         <w:t xml:space="preserve">Top </w:t>
       </w:r>
+      <w:proofErr w:type="spellStart"/>
       <w:r>
         <w:t>JobTracker</w:t>
       </w:r>
+      <w:proofErr w:type="spellEnd"/>
       <w:r>
         <w:t xml:space="preserve"> View</w:t>
       </w:r>
@@ -3913,7 +4705,7 @@
                     <pic:cNvPicPr/>
                   </pic:nvPicPr>
                   <pic:blipFill>
-                    <a:blip r:embed="rId23">
+                    <a:blip r:embed="rId21">
                       <a:extLst>
                         <a:ext uri="{28A0092B-C50C-407E-A947-70E740481C1C}">
                           <a14:useLocalDpi xmlns:a14="http://schemas.microsoft.com/office/drawing/2010/main" val="0"/>
@@ -3940,7 +4732,325 @@
         </w:drawing>
       </w:r>
     </w:p>
-    <w:p/>
+    <w:p>
+      <w:pPr>
+        <w:spacing w:line="240" w:lineRule="auto"/>
+      </w:pPr>
+      <w:r>
+        <w:br w:type="page"/>
+      </w:r>
+    </w:p>
+    <w:p>
+      <w:pPr>
+        <w:pStyle w:val="Heading1"/>
+        <w:rPr>
+          <w:sz w:val="44"/>
+        </w:rPr>
+      </w:pPr>
+      <w:r>
+        <w:rPr>
+          <w:sz w:val="44"/>
+        </w:rPr>
+        <w:lastRenderedPageBreak/>
+        <w:t>Monitoring Example</w:t>
+      </w:r>
+      <w:r>
+        <w:rPr>
+          <w:sz w:val="44"/>
+        </w:rPr>
+        <w:t xml:space="preserve"> (</w:t>
+      </w:r>
+      <w:proofErr w:type="spellStart"/>
+      <w:r>
+        <w:rPr>
+          <w:sz w:val="40"/>
+          <w:szCs w:val="40"/>
+        </w:rPr>
+        <w:t>Ambari</w:t>
+      </w:r>
+      <w:proofErr w:type="spellEnd"/>
+      <w:r>
+        <w:rPr>
+          <w:sz w:val="40"/>
+          <w:szCs w:val="40"/>
+        </w:rPr>
+        <w:t xml:space="preserve"> for </w:t>
+      </w:r>
+      <w:proofErr w:type="spellStart"/>
+      <w:r>
+        <w:rPr>
+          <w:sz w:val="40"/>
+          <w:szCs w:val="40"/>
+        </w:rPr>
+        <w:t>Hortonworks</w:t>
+      </w:r>
+      <w:proofErr w:type="spellEnd"/>
+      <w:r>
+        <w:rPr>
+          <w:sz w:val="44"/>
+        </w:rPr>
+        <w:t>)</w:t>
+      </w:r>
+    </w:p>
+    <w:p>
+      <w:pPr>
+        <w:jc w:val="center"/>
+      </w:pPr>
+      <w:r>
+        <w:t>All Services View</w:t>
+      </w:r>
+    </w:p>
+    <w:p>
+      <w:pPr>
+        <w:jc w:val="center"/>
+      </w:pPr>
+      <w:r>
+        <w:rPr>
+          <w:noProof/>
+        </w:rPr>
+        <w:drawing>
+          <wp:inline distT="0" distB="0" distL="0" distR="0" wp14:anchorId="091A0952" wp14:editId="43AF0EAC">
+            <wp:extent cx="5312664" cy="2990088"/>
+            <wp:effectExtent l="133350" t="114300" r="116840" b="115570"/>
+            <wp:docPr id="29" name="Picture 29"/>
+            <wp:cNvGraphicFramePr>
+              <a:graphicFrameLocks xmlns:a="http://schemas.openxmlformats.org/drawingml/2006/main" noChangeAspect="1"/>
+            </wp:cNvGraphicFramePr>
+            <a:graphic xmlns:a="http://schemas.openxmlformats.org/drawingml/2006/main">
+              <a:graphicData uri="http://schemas.openxmlformats.org/drawingml/2006/picture">
+                <pic:pic xmlns:pic="http://schemas.openxmlformats.org/drawingml/2006/picture">
+                  <pic:nvPicPr>
+                    <pic:cNvPr id="1" name=""/>
+                    <pic:cNvPicPr/>
+                  </pic:nvPicPr>
+                  <pic:blipFill>
+                    <a:blip r:embed="rId22"/>
+                    <a:stretch>
+                      <a:fillRect/>
+                    </a:stretch>
+                  </pic:blipFill>
+                  <pic:spPr>
+                    <a:xfrm>
+                      <a:off x="0" y="0"/>
+                      <a:ext cx="5312664" cy="2990088"/>
+                    </a:xfrm>
+                    <a:prstGeom prst="rect">
+                      <a:avLst/>
+                    </a:prstGeom>
+                    <a:effectLst>
+                      <a:glow rad="101600">
+                        <a:schemeClr val="bg2">
+                          <a:lumMod val="75000"/>
+                          <a:alpha val="42000"/>
+                        </a:schemeClr>
+                      </a:glow>
+                      <a:outerShdw blurRad="50800" dist="38100" dir="10800000" algn="r" rotWithShape="0">
+                        <a:prstClr val="black">
+                          <a:alpha val="40000"/>
+                        </a:prstClr>
+                      </a:outerShdw>
+                    </a:effectLst>
+                  </pic:spPr>
+                </pic:pic>
+              </a:graphicData>
+            </a:graphic>
+          </wp:inline>
+        </w:drawing>
+      </w:r>
+      <w:r>
+        <w:rPr>
+          <w:noProof/>
+        </w:rPr>
+        <w:t xml:space="preserve"> </w:t>
+      </w:r>
+    </w:p>
+    <w:p>
+      <w:pPr>
+        <w:jc w:val="center"/>
+      </w:pPr>
+      <w:r>
+        <w:t>YARN Service View</w:t>
+      </w:r>
+    </w:p>
+    <w:p>
+      <w:pPr>
+        <w:jc w:val="center"/>
+      </w:pPr>
+      <w:r>
+        <w:rPr>
+          <w:noProof/>
+        </w:rPr>
+        <w:drawing>
+          <wp:inline distT="0" distB="0" distL="0" distR="0" wp14:anchorId="2632033F" wp14:editId="115A63D9">
+            <wp:extent cx="5138928" cy="2889504"/>
+            <wp:effectExtent l="133350" t="114300" r="100330" b="120650"/>
+            <wp:docPr id="28" name="Picture 28"/>
+            <wp:cNvGraphicFramePr>
+              <a:graphicFrameLocks xmlns:a="http://schemas.openxmlformats.org/drawingml/2006/main" noChangeAspect="1"/>
+            </wp:cNvGraphicFramePr>
+            <a:graphic xmlns:a="http://schemas.openxmlformats.org/drawingml/2006/main">
+              <a:graphicData uri="http://schemas.openxmlformats.org/drawingml/2006/picture">
+                <pic:pic xmlns:pic="http://schemas.openxmlformats.org/drawingml/2006/picture">
+                  <pic:nvPicPr>
+                    <pic:cNvPr id="1" name=""/>
+                    <pic:cNvPicPr/>
+                  </pic:nvPicPr>
+                  <pic:blipFill>
+                    <a:blip r:embed="rId23"/>
+                    <a:stretch>
+                      <a:fillRect/>
+                    </a:stretch>
+                  </pic:blipFill>
+                  <pic:spPr>
+                    <a:xfrm>
+                      <a:off x="0" y="0"/>
+                      <a:ext cx="5138928" cy="2889504"/>
+                    </a:xfrm>
+                    <a:prstGeom prst="rect">
+                      <a:avLst/>
+                    </a:prstGeom>
+                    <a:effectLst>
+                      <a:glow rad="101600">
+                        <a:schemeClr val="bg2">
+                          <a:lumMod val="75000"/>
+                          <a:alpha val="51000"/>
+                        </a:schemeClr>
+                      </a:glow>
+                      <a:outerShdw blurRad="50800" dist="38100" dir="10800000" algn="r" rotWithShape="0">
+                        <a:prstClr val="black">
+                          <a:alpha val="40000"/>
+                        </a:prstClr>
+                      </a:outerShdw>
+                    </a:effectLst>
+                  </pic:spPr>
+                </pic:pic>
+              </a:graphicData>
+            </a:graphic>
+          </wp:inline>
+        </w:drawing>
+      </w:r>
+    </w:p>
+    <w:p>
+      <w:pPr>
+        <w:pStyle w:val="Heading1"/>
+        <w:rPr>
+          <w:sz w:val="44"/>
+        </w:rPr>
+      </w:pPr>
+      <w:r>
+        <w:rPr>
+          <w:sz w:val="44"/>
+        </w:rPr>
+        <w:lastRenderedPageBreak/>
+        <w:t>Monitoring Example</w:t>
+      </w:r>
+      <w:r>
+        <w:rPr>
+          <w:sz w:val="44"/>
+        </w:rPr>
+        <w:t xml:space="preserve"> (</w:t>
+      </w:r>
+      <w:proofErr w:type="spellStart"/>
+      <w:r>
+        <w:rPr>
+          <w:sz w:val="44"/>
+        </w:rPr>
+        <w:t>Hortonworks</w:t>
+      </w:r>
+      <w:proofErr w:type="spellEnd"/>
+      <w:r>
+        <w:rPr>
+          <w:sz w:val="44"/>
+        </w:rPr>
+        <w:t xml:space="preserve"> Sandbox</w:t>
+      </w:r>
+      <w:r>
+        <w:rPr>
+          <w:sz w:val="44"/>
+        </w:rPr>
+        <w:t>)</w:t>
+      </w:r>
+    </w:p>
+    <w:p>
+      <w:pPr>
+        <w:jc w:val="center"/>
+      </w:pPr>
+      <w:r>
+        <w:t>Job Tracker</w:t>
+      </w:r>
+      <w:r>
+        <w:t xml:space="preserve"> View</w:t>
+      </w:r>
+    </w:p>
+    <w:p>
+      <w:pPr>
+        <w:jc w:val="center"/>
+      </w:pPr>
+      <w:r>
+        <w:rPr>
+          <w:noProof/>
+        </w:rPr>
+        <w:drawing>
+          <wp:inline distT="0" distB="0" distL="0" distR="0" wp14:anchorId="791AA933" wp14:editId="0DF3CBD5">
+            <wp:extent cx="5833872" cy="1444752"/>
+            <wp:effectExtent l="152400" t="114300" r="71755" b="117475"/>
+            <wp:docPr id="30" name="Picture 30" descr="C:\Users\Amy\Desktop\Sandbox Job Browser.png"/>
+            <wp:cNvGraphicFramePr>
+              <a:graphicFrameLocks xmlns:a="http://schemas.openxmlformats.org/drawingml/2006/main" noChangeAspect="1"/>
+            </wp:cNvGraphicFramePr>
+            <a:graphic xmlns:a="http://schemas.openxmlformats.org/drawingml/2006/main">
+              <a:graphicData uri="http://schemas.openxmlformats.org/drawingml/2006/picture">
+                <pic:pic xmlns:pic="http://schemas.openxmlformats.org/drawingml/2006/picture">
+                  <pic:nvPicPr>
+                    <pic:cNvPr id="0" name="Picture 2" descr="C:\Users\Amy\Desktop\Sandbox Job Browser.png"/>
+                    <pic:cNvPicPr>
+                      <a:picLocks noChangeAspect="1" noChangeArrowheads="1"/>
+                    </pic:cNvPicPr>
+                  </pic:nvPicPr>
+                  <pic:blipFill>
+                    <a:blip r:embed="rId24">
+                      <a:extLst>
+                        <a:ext uri="{28A0092B-C50C-407E-A947-70E740481C1C}">
+                          <a14:useLocalDpi xmlns:a14="http://schemas.microsoft.com/office/drawing/2010/main" val="0"/>
+                        </a:ext>
+                      </a:extLst>
+                    </a:blip>
+                    <a:srcRect/>
+                    <a:stretch>
+                      <a:fillRect/>
+                    </a:stretch>
+                  </pic:blipFill>
+                  <pic:spPr bwMode="auto">
+                    <a:xfrm>
+                      <a:off x="0" y="0"/>
+                      <a:ext cx="5833872" cy="1444752"/>
+                    </a:xfrm>
+                    <a:prstGeom prst="rect">
+                      <a:avLst/>
+                    </a:prstGeom>
+                    <a:noFill/>
+                    <a:ln>
+                      <a:noFill/>
+                    </a:ln>
+                    <a:effectLst>
+                      <a:outerShdw blurRad="101600" dist="38100" dir="10800000" algn="r" rotWithShape="0">
+                        <a:prstClr val="black">
+                          <a:alpha val="40000"/>
+                        </a:prstClr>
+                      </a:outerShdw>
+                    </a:effectLst>
+                  </pic:spPr>
+                </pic:pic>
+              </a:graphicData>
+            </a:graphic>
+          </wp:inline>
+        </w:drawing>
+      </w:r>
+    </w:p>
+    <w:p>
+      <w:bookmarkStart w:id="0" w:name="_GoBack"/>
+      <w:bookmarkEnd w:id="0"/>
+    </w:p>
     <w:p>
       <w:pPr>
         <w:pStyle w:val="Heading1"/>
@@ -3990,73 +5100,6 @@
                 <pic:pic xmlns:pic="http://schemas.openxmlformats.org/drawingml/2006/picture">
                   <pic:nvPicPr>
                     <pic:cNvPr id="0" name="H2O main.png"/>
-                    <pic:cNvPicPr/>
-                  </pic:nvPicPr>
-                  <pic:blipFill>
-                    <a:blip r:embed="rId24">
-                      <a:extLst>
-                        <a:ext uri="{28A0092B-C50C-407E-A947-70E740481C1C}">
-                          <a14:useLocalDpi xmlns:a14="http://schemas.microsoft.com/office/drawing/2010/main" val="0"/>
-                        </a:ext>
-                      </a:extLst>
-                    </a:blip>
-                    <a:stretch>
-                      <a:fillRect/>
-                    </a:stretch>
-                  </pic:blipFill>
-                  <pic:spPr>
-                    <a:xfrm>
-                      <a:off x="0" y="0"/>
-                      <a:ext cx="5486400" cy="3539490"/>
-                    </a:xfrm>
-                    <a:prstGeom prst="rect">
-                      <a:avLst/>
-                    </a:prstGeom>
-                  </pic:spPr>
-                </pic:pic>
-              </a:graphicData>
-            </a:graphic>
-          </wp:inline>
-        </w:drawing>
-      </w:r>
-    </w:p>
-    <w:p>
-      <w:pPr>
-        <w:spacing w:line="240" w:lineRule="auto"/>
-      </w:pPr>
-      <w:r>
-        <w:br w:type="page"/>
-      </w:r>
-    </w:p>
-    <w:p>
-      <w:pPr>
-        <w:jc w:val="center"/>
-      </w:pPr>
-      <w:r>
-        <w:t>H2O Cluster Status View</w:t>
-      </w:r>
-    </w:p>
-    <w:p>
-      <w:pPr>
-        <w:jc w:val="center"/>
-      </w:pPr>
-      <w:r>
-        <w:rPr>
-          <w:noProof/>
-        </w:rPr>
-        <w:drawing>
-          <wp:inline distT="0" distB="0" distL="0" distR="0" wp14:anchorId="6F148814" wp14:editId="01B56BAB">
-            <wp:extent cx="5486400" cy="3539490"/>
-            <wp:effectExtent l="0" t="0" r="0" b="0"/>
-            <wp:docPr id="12" name="Picture 12"/>
-            <wp:cNvGraphicFramePr>
-              <a:graphicFrameLocks xmlns:a="http://schemas.openxmlformats.org/drawingml/2006/main" noChangeAspect="1"/>
-            </wp:cNvGraphicFramePr>
-            <a:graphic xmlns:a="http://schemas.openxmlformats.org/drawingml/2006/main">
-              <a:graphicData uri="http://schemas.openxmlformats.org/drawingml/2006/picture">
-                <pic:pic xmlns:pic="http://schemas.openxmlformats.org/drawingml/2006/picture">
-                  <pic:nvPicPr>
-                    <pic:cNvPr id="0" name="H2O cluster status.png"/>
                     <pic:cNvPicPr/>
                   </pic:nvPicPr>
                   <pic:blipFill>
@@ -4087,6 +5130,74 @@
         </w:drawing>
       </w:r>
     </w:p>
+    <w:p>
+      <w:pPr>
+        <w:spacing w:line="240" w:lineRule="auto"/>
+      </w:pPr>
+      <w:r>
+        <w:br w:type="page"/>
+      </w:r>
+    </w:p>
+    <w:p>
+      <w:pPr>
+        <w:jc w:val="center"/>
+      </w:pPr>
+      <w:r>
+        <w:lastRenderedPageBreak/>
+        <w:t>H2O Cluster Status View</w:t>
+      </w:r>
+    </w:p>
+    <w:p>
+      <w:pPr>
+        <w:jc w:val="center"/>
+      </w:pPr>
+      <w:r>
+        <w:rPr>
+          <w:noProof/>
+        </w:rPr>
+        <w:drawing>
+          <wp:inline distT="0" distB="0" distL="0" distR="0" wp14:anchorId="6F148814" wp14:editId="01B56BAB">
+            <wp:extent cx="5486400" cy="3539490"/>
+            <wp:effectExtent l="0" t="0" r="0" b="0"/>
+            <wp:docPr id="12" name="Picture 12"/>
+            <wp:cNvGraphicFramePr>
+              <a:graphicFrameLocks xmlns:a="http://schemas.openxmlformats.org/drawingml/2006/main" noChangeAspect="1"/>
+            </wp:cNvGraphicFramePr>
+            <a:graphic xmlns:a="http://schemas.openxmlformats.org/drawingml/2006/main">
+              <a:graphicData uri="http://schemas.openxmlformats.org/drawingml/2006/picture">
+                <pic:pic xmlns:pic="http://schemas.openxmlformats.org/drawingml/2006/picture">
+                  <pic:nvPicPr>
+                    <pic:cNvPr id="0" name="H2O cluster status.png"/>
+                    <pic:cNvPicPr/>
+                  </pic:nvPicPr>
+                  <pic:blipFill>
+                    <a:blip r:embed="rId26">
+                      <a:extLst>
+                        <a:ext uri="{28A0092B-C50C-407E-A947-70E740481C1C}">
+                          <a14:useLocalDpi xmlns:a14="http://schemas.microsoft.com/office/drawing/2010/main" val="0"/>
+                        </a:ext>
+                      </a:extLst>
+                    </a:blip>
+                    <a:stretch>
+                      <a:fillRect/>
+                    </a:stretch>
+                  </pic:blipFill>
+                  <pic:spPr>
+                    <a:xfrm>
+                      <a:off x="0" y="0"/>
+                      <a:ext cx="5486400" cy="3539490"/>
+                    </a:xfrm>
+                    <a:prstGeom prst="rect">
+                      <a:avLst/>
+                    </a:prstGeom>
+                  </pic:spPr>
+                </pic:pic>
+              </a:graphicData>
+            </a:graphic>
+          </wp:inline>
+        </w:drawing>
+      </w:r>
+    </w:p>
     <w:p/>
     <w:p/>
     <w:p/>
@@ -4118,6 +5229,7 @@
         <w:rPr>
           <w:sz w:val="44"/>
         </w:rPr>
+        <w:lastRenderedPageBreak/>
         <w:t>Appendix</w:t>
       </w:r>
       <w:r>
@@ -4137,7 +5249,7 @@
       <w:r>
         <w:t xml:space="preserve">Latest version of the appendix is here: </w:t>
       </w:r>
-      <w:hyperlink r:id="rId26" w:history="1">
+      <w:hyperlink r:id="rId27" w:history="1">
         <w:r>
           <w:rPr>
             <w:rStyle w:val="Hyperlink"/>
@@ -4311,13 +5423,41 @@
           <w:szCs w:val="20"/>
         </w:rPr>
       </w:pPr>
-      <w:r>
-        <w:rPr>
-          <w:rFonts w:ascii="Courier New" w:hAnsi="Courier New" w:cs="Arial"/>
-          <w:color w:val="auto"/>
-          <w:szCs w:val="20"/>
-        </w:rPr>
-        <w:t>to launch the hadoop jar job from.  Otherwise you will end up having</w:t>
+      <w:proofErr w:type="gramStart"/>
+      <w:r>
+        <w:rPr>
+          <w:rFonts w:ascii="Courier New" w:hAnsi="Courier New" w:cs="Arial"/>
+          <w:color w:val="auto"/>
+          <w:szCs w:val="20"/>
+        </w:rPr>
+        <w:t>to</w:t>
+      </w:r>
+      <w:proofErr w:type="gramEnd"/>
+      <w:r>
+        <w:rPr>
+          <w:rFonts w:ascii="Courier New" w:hAnsi="Courier New" w:cs="Arial"/>
+          <w:color w:val="auto"/>
+          <w:szCs w:val="20"/>
+        </w:rPr>
+        <w:t xml:space="preserve"> launch the </w:t>
+      </w:r>
+      <w:proofErr w:type="spellStart"/>
+      <w:r>
+        <w:rPr>
+          <w:rFonts w:ascii="Courier New" w:hAnsi="Courier New" w:cs="Arial"/>
+          <w:color w:val="auto"/>
+          <w:szCs w:val="20"/>
+        </w:rPr>
+        <w:t>hadoop</w:t>
+      </w:r>
+      <w:proofErr w:type="spellEnd"/>
+      <w:r>
+        <w:rPr>
+          <w:rFonts w:ascii="Courier New" w:hAnsi="Courier New" w:cs="Arial"/>
+          <w:color w:val="auto"/>
+          <w:szCs w:val="20"/>
+        </w:rPr>
+        <w:t xml:space="preserve"> jar job from.  Otherwise you will end up having</w:t>
       </w:r>
     </w:p>
     <w:p>
@@ -4347,13 +5487,23 @@
           <w:szCs w:val="20"/>
         </w:rPr>
       </w:pPr>
-      <w:r>
-        <w:rPr>
-          <w:rFonts w:ascii="Courier New" w:hAnsi="Courier New" w:cs="Arial"/>
-          <w:color w:val="auto"/>
-          <w:szCs w:val="20"/>
-        </w:rPr>
-        <w:t>to copy files around.</w:t>
+      <w:proofErr w:type="gramStart"/>
+      <w:r>
+        <w:rPr>
+          <w:rFonts w:ascii="Courier New" w:hAnsi="Courier New" w:cs="Arial"/>
+          <w:color w:val="auto"/>
+          <w:szCs w:val="20"/>
+        </w:rPr>
+        <w:t>to</w:t>
+      </w:r>
+      <w:proofErr w:type="gramEnd"/>
+      <w:r>
+        <w:rPr>
+          <w:rFonts w:ascii="Courier New" w:hAnsi="Courier New" w:cs="Arial"/>
+          <w:color w:val="auto"/>
+          <w:szCs w:val="20"/>
+        </w:rPr>
+        <w:t xml:space="preserve"> copy files around.</w:t>
       </w:r>
     </w:p>
     <w:p>
@@ -4417,7 +5567,25 @@
           <w:color w:val="auto"/>
           <w:szCs w:val="20"/>
         </w:rPr>
-        <w:t>(If you grabbed a prebuilt h2o-*.zip file, copy it to a hadoop machine</w:t>
+        <w:t xml:space="preserve">(If you grabbed a prebuilt h2o-*.zip file, copy it to a </w:t>
+      </w:r>
+      <w:proofErr w:type="spellStart"/>
+      <w:r>
+        <w:rPr>
+          <w:rFonts w:ascii="Courier New" w:hAnsi="Courier New" w:cs="Arial"/>
+          <w:color w:val="auto"/>
+          <w:szCs w:val="20"/>
+        </w:rPr>
+        <w:t>hadoop</w:t>
+      </w:r>
+      <w:proofErr w:type="spellEnd"/>
+      <w:r>
+        <w:rPr>
+          <w:rFonts w:ascii="Courier New" w:hAnsi="Courier New" w:cs="Arial"/>
+          <w:color w:val="auto"/>
+          <w:szCs w:val="20"/>
+        </w:rPr>
+        <w:t xml:space="preserve"> machine</w:t>
       </w:r>
     </w:p>
     <w:p>
@@ -4447,13 +5615,23 @@
           <w:szCs w:val="20"/>
         </w:rPr>
       </w:pPr>
-      <w:r>
-        <w:rPr>
-          <w:rFonts w:ascii="Courier New" w:hAnsi="Courier New" w:cs="Arial"/>
-          <w:color w:val="auto"/>
-          <w:szCs w:val="20"/>
-        </w:rPr>
-        <w:t>and skip to the PREPARE section below.)</w:t>
+      <w:proofErr w:type="gramStart"/>
+      <w:r>
+        <w:rPr>
+          <w:rFonts w:ascii="Courier New" w:hAnsi="Courier New" w:cs="Arial"/>
+          <w:color w:val="auto"/>
+          <w:szCs w:val="20"/>
+        </w:rPr>
+        <w:t>and</w:t>
+      </w:r>
+      <w:proofErr w:type="gramEnd"/>
+      <w:r>
+        <w:rPr>
+          <w:rFonts w:ascii="Courier New" w:hAnsi="Courier New" w:cs="Arial"/>
+          <w:color w:val="auto"/>
+          <w:szCs w:val="20"/>
+        </w:rPr>
+        <w:t xml:space="preserve"> skip to the PREPARE section below.)</w:t>
       </w:r>
     </w:p>
     <w:p>
@@ -4645,7 +5823,27 @@
           <w:color w:val="auto"/>
           <w:szCs w:val="20"/>
         </w:rPr>
-        <w:t>$ git clone https://github.com/0xdata/h2o.git</w:t>
+        <w:t xml:space="preserve">$ </w:t>
+      </w:r>
+      <w:proofErr w:type="spellStart"/>
+      <w:proofErr w:type="gramStart"/>
+      <w:r>
+        <w:rPr>
+          <w:rFonts w:ascii="Courier New" w:hAnsi="Courier New" w:cs="Arial"/>
+          <w:color w:val="auto"/>
+          <w:szCs w:val="20"/>
+        </w:rPr>
+        <w:t>git</w:t>
+      </w:r>
+      <w:proofErr w:type="spellEnd"/>
+      <w:proofErr w:type="gramEnd"/>
+      <w:r>
+        <w:rPr>
+          <w:rFonts w:ascii="Courier New" w:hAnsi="Courier New" w:cs="Arial"/>
+          <w:color w:val="auto"/>
+          <w:szCs w:val="20"/>
+        </w:rPr>
+        <w:t xml:space="preserve"> clone https://github.com/0xdata/h2o.git</w:t>
       </w:r>
     </w:p>
     <w:p>
@@ -4681,7 +5879,25 @@
           <w:color w:val="auto"/>
           <w:szCs w:val="20"/>
         </w:rPr>
-        <w:t>$ cd h2o</w:t>
+        <w:t xml:space="preserve">$ </w:t>
+      </w:r>
+      <w:proofErr w:type="gramStart"/>
+      <w:r>
+        <w:rPr>
+          <w:rFonts w:ascii="Courier New" w:hAnsi="Courier New" w:cs="Arial"/>
+          <w:color w:val="auto"/>
+          <w:szCs w:val="20"/>
+        </w:rPr>
+        <w:t>cd</w:t>
+      </w:r>
+      <w:proofErr w:type="gramEnd"/>
+      <w:r>
+        <w:rPr>
+          <w:rFonts w:ascii="Courier New" w:hAnsi="Courier New" w:cs="Arial"/>
+          <w:color w:val="auto"/>
+          <w:szCs w:val="20"/>
+        </w:rPr>
+        <w:t xml:space="preserve"> h2o</w:t>
       </w:r>
     </w:p>
     <w:p>
@@ -5065,7 +6281,25 @@
           <w:color w:val="auto"/>
           <w:szCs w:val="20"/>
         </w:rPr>
-        <w:t>Copy target/h2o-*.zip &lt;to place where you intend to run hadoop command&gt;</w:t>
+        <w:t xml:space="preserve">Copy target/h2o-*.zip &lt;to place where you intend to run </w:t>
+      </w:r>
+      <w:proofErr w:type="spellStart"/>
+      <w:r>
+        <w:rPr>
+          <w:rFonts w:ascii="Courier New" w:hAnsi="Courier New" w:cs="Arial"/>
+          <w:color w:val="auto"/>
+          <w:szCs w:val="20"/>
+        </w:rPr>
+        <w:t>hadoop</w:t>
+      </w:r>
+      <w:proofErr w:type="spellEnd"/>
+      <w:r>
+        <w:rPr>
+          <w:rFonts w:ascii="Courier New" w:hAnsi="Courier New" w:cs="Arial"/>
+          <w:color w:val="auto"/>
+          <w:szCs w:val="20"/>
+        </w:rPr>
+        <w:t xml:space="preserve"> command&gt;</w:t>
       </w:r>
     </w:p>
     <w:p>
@@ -5293,7 +6527,25 @@
           <w:color w:val="auto"/>
           <w:szCs w:val="20"/>
         </w:rPr>
-        <w:t>$ cd h2o-*</w:t>
+        <w:t xml:space="preserve">$ </w:t>
+      </w:r>
+      <w:proofErr w:type="gramStart"/>
+      <w:r>
+        <w:rPr>
+          <w:rFonts w:ascii="Courier New" w:hAnsi="Courier New" w:cs="Arial"/>
+          <w:color w:val="auto"/>
+          <w:szCs w:val="20"/>
+        </w:rPr>
+        <w:t>cd</w:t>
+      </w:r>
+      <w:proofErr w:type="gramEnd"/>
+      <w:r>
+        <w:rPr>
+          <w:rFonts w:ascii="Courier New" w:hAnsi="Courier New" w:cs="Arial"/>
+          <w:color w:val="auto"/>
+          <w:szCs w:val="20"/>
+        </w:rPr>
+        <w:t xml:space="preserve"> h2o-*</w:t>
       </w:r>
     </w:p>
     <w:p>
@@ -5329,8 +6581,36 @@
           <w:color w:val="auto"/>
           <w:szCs w:val="20"/>
         </w:rPr>
-        <w:t>$ cd hadoop</w:t>
-      </w:r>
+        <w:t xml:space="preserve">$ </w:t>
+      </w:r>
+      <w:proofErr w:type="gramStart"/>
+      <w:r>
+        <w:rPr>
+          <w:rFonts w:ascii="Courier New" w:hAnsi="Courier New" w:cs="Arial"/>
+          <w:color w:val="auto"/>
+          <w:szCs w:val="20"/>
+        </w:rPr>
+        <w:t>cd</w:t>
+      </w:r>
+      <w:proofErr w:type="gramEnd"/>
+      <w:r>
+        <w:rPr>
+          <w:rFonts w:ascii="Courier New" w:hAnsi="Courier New" w:cs="Arial"/>
+          <w:color w:val="auto"/>
+          <w:szCs w:val="20"/>
+        </w:rPr>
+        <w:t xml:space="preserve"> </w:t>
+      </w:r>
+      <w:proofErr w:type="spellStart"/>
+      <w:r>
+        <w:rPr>
+          <w:rFonts w:ascii="Courier New" w:hAnsi="Courier New" w:cs="Arial"/>
+          <w:color w:val="auto"/>
+          <w:szCs w:val="20"/>
+        </w:rPr>
+        <w:t>hadoop</w:t>
+      </w:r>
+      <w:proofErr w:type="spellEnd"/>
     </w:p>
     <w:p>
       <w:pPr>
@@ -5521,8 +6801,110 @@
           <w:color w:val="auto"/>
           <w:szCs w:val="20"/>
         </w:rPr>
-        <w:t>$ hadoop jar h2odriver_cdh4.jar water.hadoop.h2odriver [-jt &lt;jobtracker:port&gt;] -libjars ../h2o.jar -mapperXmx 1g -nodes 1 -output hdfsOutputDirName</w:t>
-      </w:r>
+        <w:t xml:space="preserve">$ </w:t>
+      </w:r>
+      <w:proofErr w:type="spellStart"/>
+      <w:proofErr w:type="gramStart"/>
+      <w:r>
+        <w:rPr>
+          <w:rFonts w:ascii="Courier New" w:hAnsi="Courier New" w:cs="Arial"/>
+          <w:color w:val="auto"/>
+          <w:szCs w:val="20"/>
+        </w:rPr>
+        <w:t>hadoop</w:t>
+      </w:r>
+      <w:proofErr w:type="spellEnd"/>
+      <w:proofErr w:type="gramEnd"/>
+      <w:r>
+        <w:rPr>
+          <w:rFonts w:ascii="Courier New" w:hAnsi="Courier New" w:cs="Arial"/>
+          <w:color w:val="auto"/>
+          <w:szCs w:val="20"/>
+        </w:rPr>
+        <w:t xml:space="preserve"> jar h2odriver_cdh4.jar water.hadoop.h2odriver [-</w:t>
+      </w:r>
+      <w:proofErr w:type="spellStart"/>
+      <w:r>
+        <w:rPr>
+          <w:rFonts w:ascii="Courier New" w:hAnsi="Courier New" w:cs="Arial"/>
+          <w:color w:val="auto"/>
+          <w:szCs w:val="20"/>
+        </w:rPr>
+        <w:t>jt</w:t>
+      </w:r>
+      <w:proofErr w:type="spellEnd"/>
+      <w:r>
+        <w:rPr>
+          <w:rFonts w:ascii="Courier New" w:hAnsi="Courier New" w:cs="Arial"/>
+          <w:color w:val="auto"/>
+          <w:szCs w:val="20"/>
+        </w:rPr>
+        <w:t xml:space="preserve"> &lt;</w:t>
+      </w:r>
+      <w:proofErr w:type="spellStart"/>
+      <w:r>
+        <w:rPr>
+          <w:rFonts w:ascii="Courier New" w:hAnsi="Courier New" w:cs="Arial"/>
+          <w:color w:val="auto"/>
+          <w:szCs w:val="20"/>
+        </w:rPr>
+        <w:t>jobtracker:port</w:t>
+      </w:r>
+      <w:proofErr w:type="spellEnd"/>
+      <w:r>
+        <w:rPr>
+          <w:rFonts w:ascii="Courier New" w:hAnsi="Courier New" w:cs="Arial"/>
+          <w:color w:val="auto"/>
+          <w:szCs w:val="20"/>
+        </w:rPr>
+        <w:t>&gt;] -</w:t>
+      </w:r>
+      <w:proofErr w:type="spellStart"/>
+      <w:r>
+        <w:rPr>
+          <w:rFonts w:ascii="Courier New" w:hAnsi="Courier New" w:cs="Arial"/>
+          <w:color w:val="auto"/>
+          <w:szCs w:val="20"/>
+        </w:rPr>
+        <w:t>libjars</w:t>
+      </w:r>
+      <w:proofErr w:type="spellEnd"/>
+      <w:r>
+        <w:rPr>
+          <w:rFonts w:ascii="Courier New" w:hAnsi="Courier New" w:cs="Arial"/>
+          <w:color w:val="auto"/>
+          <w:szCs w:val="20"/>
+        </w:rPr>
+        <w:t xml:space="preserve"> ../h2o.jar -</w:t>
+      </w:r>
+      <w:proofErr w:type="spellStart"/>
+      <w:r>
+        <w:rPr>
+          <w:rFonts w:ascii="Courier New" w:hAnsi="Courier New" w:cs="Arial"/>
+          <w:color w:val="auto"/>
+          <w:szCs w:val="20"/>
+        </w:rPr>
+        <w:t>mapperXmx</w:t>
+      </w:r>
+      <w:proofErr w:type="spellEnd"/>
+      <w:r>
+        <w:rPr>
+          <w:rFonts w:ascii="Courier New" w:hAnsi="Courier New" w:cs="Arial"/>
+          <w:color w:val="auto"/>
+          <w:szCs w:val="20"/>
+        </w:rPr>
+        <w:t xml:space="preserve"> 1g -nodes 1 -output </w:t>
+      </w:r>
+      <w:proofErr w:type="spellStart"/>
+      <w:r>
+        <w:rPr>
+          <w:rFonts w:ascii="Courier New" w:hAnsi="Courier New" w:cs="Arial"/>
+          <w:color w:val="auto"/>
+          <w:szCs w:val="20"/>
+        </w:rPr>
+        <w:t>hdfsOutputDirName</w:t>
+      </w:r>
+      <w:proofErr w:type="spellEnd"/>
     </w:p>
     <w:p>
       <w:pPr>
@@ -5585,6 +6967,7 @@
           <w:color w:val="auto"/>
           <w:szCs w:val="20"/>
         </w:rPr>
+        <w:lastRenderedPageBreak/>
         <w:t>(Note: -nodes refers to H2O nodes.  This may be less than or equal to</w:t>
       </w:r>
     </w:p>
@@ -5621,7 +7004,79 @@
           <w:color w:val="auto"/>
           <w:szCs w:val="20"/>
         </w:rPr>
-        <w:t xml:space="preserve">       the number of hadoop machines running TaskTrackers where hadoop </w:t>
+        <w:t xml:space="preserve">       </w:t>
+      </w:r>
+      <w:proofErr w:type="gramStart"/>
+      <w:r>
+        <w:rPr>
+          <w:rFonts w:ascii="Courier New" w:hAnsi="Courier New" w:cs="Arial"/>
+          <w:color w:val="auto"/>
+          <w:szCs w:val="20"/>
+        </w:rPr>
+        <w:t>the</w:t>
+      </w:r>
+      <w:proofErr w:type="gramEnd"/>
+      <w:r>
+        <w:rPr>
+          <w:rFonts w:ascii="Courier New" w:hAnsi="Courier New" w:cs="Arial"/>
+          <w:color w:val="auto"/>
+          <w:szCs w:val="20"/>
+        </w:rPr>
+        <w:t xml:space="preserve"> number of </w:t>
+      </w:r>
+      <w:proofErr w:type="spellStart"/>
+      <w:r>
+        <w:rPr>
+          <w:rFonts w:ascii="Courier New" w:hAnsi="Courier New" w:cs="Arial"/>
+          <w:color w:val="auto"/>
+          <w:szCs w:val="20"/>
+        </w:rPr>
+        <w:t>hadoop</w:t>
+      </w:r>
+      <w:proofErr w:type="spellEnd"/>
+      <w:r>
+        <w:rPr>
+          <w:rFonts w:ascii="Courier New" w:hAnsi="Courier New" w:cs="Arial"/>
+          <w:color w:val="auto"/>
+          <w:szCs w:val="20"/>
+        </w:rPr>
+        <w:t xml:space="preserve"> machines running </w:t>
+      </w:r>
+      <w:proofErr w:type="spellStart"/>
+      <w:r>
+        <w:rPr>
+          <w:rFonts w:ascii="Courier New" w:hAnsi="Courier New" w:cs="Arial"/>
+          <w:color w:val="auto"/>
+          <w:szCs w:val="20"/>
+        </w:rPr>
+        <w:t>TaskTrackers</w:t>
+      </w:r>
+      <w:proofErr w:type="spellEnd"/>
+      <w:r>
+        <w:rPr>
+          <w:rFonts w:ascii="Courier New" w:hAnsi="Courier New" w:cs="Arial"/>
+          <w:color w:val="auto"/>
+          <w:szCs w:val="20"/>
+        </w:rPr>
+        <w:t xml:space="preserve"> where </w:t>
+      </w:r>
+      <w:proofErr w:type="spellStart"/>
+      <w:r>
+        <w:rPr>
+          <w:rFonts w:ascii="Courier New" w:hAnsi="Courier New" w:cs="Arial"/>
+          <w:color w:val="auto"/>
+          <w:szCs w:val="20"/>
+        </w:rPr>
+        <w:t>hadoop</w:t>
+      </w:r>
+      <w:proofErr w:type="spellEnd"/>
+      <w:r>
+        <w:rPr>
+          <w:rFonts w:ascii="Courier New" w:hAnsi="Courier New" w:cs="Arial"/>
+          <w:color w:val="auto"/>
+          <w:szCs w:val="20"/>
+        </w:rPr>
+        <w:t xml:space="preserve"> </w:t>
       </w:r>
     </w:p>
     <w:p>
@@ -5657,7 +7112,27 @@
           <w:color w:val="auto"/>
           <w:szCs w:val="20"/>
         </w:rPr>
-        <w:t xml:space="preserve">       mapreduce Tasks may land.)</w:t>
+        <w:t xml:space="preserve">       </w:t>
+      </w:r>
+      <w:proofErr w:type="spellStart"/>
+      <w:proofErr w:type="gramStart"/>
+      <w:r>
+        <w:rPr>
+          <w:rFonts w:ascii="Courier New" w:hAnsi="Courier New" w:cs="Arial"/>
+          <w:color w:val="auto"/>
+          <w:szCs w:val="20"/>
+        </w:rPr>
+        <w:t>mapreduce</w:t>
+      </w:r>
+      <w:proofErr w:type="spellEnd"/>
+      <w:proofErr w:type="gramEnd"/>
+      <w:r>
+        <w:rPr>
+          <w:rFonts w:ascii="Courier New" w:hAnsi="Courier New" w:cs="Arial"/>
+          <w:color w:val="auto"/>
+          <w:szCs w:val="20"/>
+        </w:rPr>
+        <w:t xml:space="preserve"> Tasks may land.)</w:t>
       </w:r>
     </w:p>
     <w:p>
@@ -5757,7 +7232,61 @@
           <w:color w:val="auto"/>
           <w:szCs w:val="20"/>
         </w:rPr>
-        <w:t xml:space="preserve">       of hadoop!  We recommend running the hadoop command from a</w:t>
+        <w:t xml:space="preserve">       </w:t>
+      </w:r>
+      <w:proofErr w:type="gramStart"/>
+      <w:r>
+        <w:rPr>
+          <w:rFonts w:ascii="Courier New" w:hAnsi="Courier New" w:cs="Arial"/>
+          <w:color w:val="auto"/>
+          <w:szCs w:val="20"/>
+        </w:rPr>
+        <w:t>of</w:t>
+      </w:r>
+      <w:proofErr w:type="gramEnd"/>
+      <w:r>
+        <w:rPr>
+          <w:rFonts w:ascii="Courier New" w:hAnsi="Courier New" w:cs="Arial"/>
+          <w:color w:val="auto"/>
+          <w:szCs w:val="20"/>
+        </w:rPr>
+        <w:t xml:space="preserve"> </w:t>
+      </w:r>
+      <w:proofErr w:type="spellStart"/>
+      <w:r>
+        <w:rPr>
+          <w:rFonts w:ascii="Courier New" w:hAnsi="Courier New" w:cs="Arial"/>
+          <w:color w:val="auto"/>
+          <w:szCs w:val="20"/>
+        </w:rPr>
+        <w:t>hadoop</w:t>
+      </w:r>
+      <w:proofErr w:type="spellEnd"/>
+      <w:r>
+        <w:rPr>
+          <w:rFonts w:ascii="Courier New" w:hAnsi="Courier New" w:cs="Arial"/>
+          <w:color w:val="auto"/>
+          <w:szCs w:val="20"/>
+        </w:rPr>
+        <w:t xml:space="preserve">!  We recommend running the </w:t>
+      </w:r>
+      <w:proofErr w:type="spellStart"/>
+      <w:r>
+        <w:rPr>
+          <w:rFonts w:ascii="Courier New" w:hAnsi="Courier New" w:cs="Arial"/>
+          <w:color w:val="auto"/>
+          <w:szCs w:val="20"/>
+        </w:rPr>
+        <w:t>hadoop</w:t>
+      </w:r>
+      <w:proofErr w:type="spellEnd"/>
+      <w:r>
+        <w:rPr>
+          <w:rFonts w:ascii="Courier New" w:hAnsi="Courier New" w:cs="Arial"/>
+          <w:color w:val="auto"/>
+          <w:szCs w:val="20"/>
+        </w:rPr>
+        <w:t xml:space="preserve"> command from a</w:t>
       </w:r>
     </w:p>
     <w:p>
@@ -5793,7 +7322,43 @@
           <w:color w:val="auto"/>
           <w:szCs w:val="20"/>
         </w:rPr>
-        <w:t xml:space="preserve">       machine in the hadoop cluster.)</w:t>
+        <w:t xml:space="preserve">       </w:t>
+      </w:r>
+      <w:proofErr w:type="gramStart"/>
+      <w:r>
+        <w:rPr>
+          <w:rFonts w:ascii="Courier New" w:hAnsi="Courier New" w:cs="Arial"/>
+          <w:color w:val="auto"/>
+          <w:szCs w:val="20"/>
+        </w:rPr>
+        <w:t>machine</w:t>
+      </w:r>
+      <w:proofErr w:type="gramEnd"/>
+      <w:r>
+        <w:rPr>
+          <w:rFonts w:ascii="Courier New" w:hAnsi="Courier New" w:cs="Arial"/>
+          <w:color w:val="auto"/>
+          <w:szCs w:val="20"/>
+        </w:rPr>
+        <w:t xml:space="preserve"> in the </w:t>
+      </w:r>
+      <w:proofErr w:type="spellStart"/>
+      <w:r>
+        <w:rPr>
+          <w:rFonts w:ascii="Courier New" w:hAnsi="Courier New" w:cs="Arial"/>
+          <w:color w:val="auto"/>
+          <w:szCs w:val="20"/>
+        </w:rPr>
+        <w:t>hadoop</w:t>
+      </w:r>
+      <w:proofErr w:type="spellEnd"/>
+      <w:r>
+        <w:rPr>
+          <w:rFonts w:ascii="Courier New" w:hAnsi="Courier New" w:cs="Arial"/>
+          <w:color w:val="auto"/>
+          <w:szCs w:val="20"/>
+        </w:rPr>
+        <w:t xml:space="preserve"> cluster.)</w:t>
       </w:r>
     </w:p>
     <w:p>
@@ -5857,7 +7422,25 @@
           <w:color w:val="auto"/>
           <w:szCs w:val="20"/>
         </w:rPr>
-        <w:t>(Note: Port 8021 is the default jobtracker port for Cloudera.</w:t>
+        <w:t xml:space="preserve">(Note: Port 8021 is the default </w:t>
+      </w:r>
+      <w:proofErr w:type="spellStart"/>
+      <w:r>
+        <w:rPr>
+          <w:rFonts w:ascii="Courier New" w:hAnsi="Courier New" w:cs="Arial"/>
+          <w:color w:val="auto"/>
+          <w:szCs w:val="20"/>
+        </w:rPr>
+        <w:t>jobtracker</w:t>
+      </w:r>
+      <w:proofErr w:type="spellEnd"/>
+      <w:r>
+        <w:rPr>
+          <w:rFonts w:ascii="Courier New" w:hAnsi="Courier New" w:cs="Arial"/>
+          <w:color w:val="auto"/>
+          <w:szCs w:val="20"/>
+        </w:rPr>
+        <w:t xml:space="preserve"> port for Cloudera.</w:t>
       </w:r>
     </w:p>
     <w:p>
@@ -5893,7 +7476,43 @@
           <w:color w:val="auto"/>
           <w:szCs w:val="20"/>
         </w:rPr>
-        <w:t xml:space="preserve">       Port 9001 is the default jobtracker port for MapR.)</w:t>
+        <w:t xml:space="preserve">       Port 9001 is the default </w:t>
+      </w:r>
+      <w:proofErr w:type="spellStart"/>
+      <w:r>
+        <w:rPr>
+          <w:rFonts w:ascii="Courier New" w:hAnsi="Courier New" w:cs="Arial"/>
+          <w:color w:val="auto"/>
+          <w:szCs w:val="20"/>
+        </w:rPr>
+        <w:t>jobtracker</w:t>
+      </w:r>
+      <w:proofErr w:type="spellEnd"/>
+      <w:r>
+        <w:rPr>
+          <w:rFonts w:ascii="Courier New" w:hAnsi="Courier New" w:cs="Arial"/>
+          <w:color w:val="auto"/>
+          <w:szCs w:val="20"/>
+        </w:rPr>
+        <w:t xml:space="preserve"> port for </w:t>
+      </w:r>
+      <w:proofErr w:type="spellStart"/>
+      <w:r>
+        <w:rPr>
+          <w:rFonts w:ascii="Courier New" w:hAnsi="Courier New" w:cs="Arial"/>
+          <w:color w:val="auto"/>
+          <w:szCs w:val="20"/>
+        </w:rPr>
+        <w:t>MapR</w:t>
+      </w:r>
+      <w:proofErr w:type="spellEnd"/>
+      <w:r>
+        <w:rPr>
+          <w:rFonts w:ascii="Courier New" w:hAnsi="Courier New" w:cs="Arial"/>
+          <w:color w:val="auto"/>
+          <w:szCs w:val="20"/>
+        </w:rPr>
+        <w:t>.)</w:t>
       </w:r>
     </w:p>
     <w:p>
@@ -6085,7 +7704,25 @@
           <w:color w:val="auto"/>
           <w:szCs w:val="20"/>
         </w:rPr>
-        <w:t>Use standard job tracker web UI.  (http://&lt;jobtrackerip&gt;:50030)</w:t>
+        <w:t>Use standard job tracker web UI.  (</w:t>
+      </w:r>
+      <w:proofErr w:type="gramStart"/>
+      <w:r>
+        <w:rPr>
+          <w:rFonts w:ascii="Courier New" w:hAnsi="Courier New" w:cs="Arial"/>
+          <w:color w:val="auto"/>
+          <w:szCs w:val="20"/>
+        </w:rPr>
+        <w:t>http:</w:t>
+      </w:r>
+      <w:proofErr w:type="gramEnd"/>
+      <w:r>
+        <w:rPr>
+          <w:rFonts w:ascii="Courier New" w:hAnsi="Courier New" w:cs="Arial"/>
+          <w:color w:val="auto"/>
+          <w:szCs w:val="20"/>
+        </w:rPr>
+        <w:t>//&lt;jobtrackerip&gt;:50030)</w:t>
       </w:r>
     </w:p>
     <w:p>
@@ -6121,7 +7758,25 @@
           <w:color w:val="auto"/>
           <w:szCs w:val="20"/>
         </w:rPr>
-        <w:t>Different distros sometimes have different job tracker Web UI ports.</w:t>
+        <w:t xml:space="preserve">Different </w:t>
+      </w:r>
+      <w:proofErr w:type="spellStart"/>
+      <w:r>
+        <w:rPr>
+          <w:rFonts w:ascii="Courier New" w:hAnsi="Courier New" w:cs="Arial"/>
+          <w:color w:val="auto"/>
+          <w:szCs w:val="20"/>
+        </w:rPr>
+        <w:t>distros</w:t>
+      </w:r>
+      <w:proofErr w:type="spellEnd"/>
+      <w:r>
+        <w:rPr>
+          <w:rFonts w:ascii="Courier New" w:hAnsi="Courier New" w:cs="Arial"/>
+          <w:color w:val="auto"/>
+          <w:szCs w:val="20"/>
+        </w:rPr>
+        <w:t xml:space="preserve"> sometimes have different job tracker Web UI ports.</w:t>
       </w:r>
     </w:p>
     <w:p>
@@ -6157,7 +7812,25 @@
           <w:color w:val="auto"/>
           <w:szCs w:val="20"/>
         </w:rPr>
-        <w:t>The cloudera default is 50030.</w:t>
+        <w:t xml:space="preserve">The </w:t>
+      </w:r>
+      <w:proofErr w:type="spellStart"/>
+      <w:r>
+        <w:rPr>
+          <w:rFonts w:ascii="Courier New" w:hAnsi="Courier New" w:cs="Arial"/>
+          <w:color w:val="auto"/>
+          <w:szCs w:val="20"/>
+        </w:rPr>
+        <w:t>cloudera</w:t>
+      </w:r>
+      <w:proofErr w:type="spellEnd"/>
+      <w:r>
+        <w:rPr>
+          <w:rFonts w:ascii="Courier New" w:hAnsi="Courier New" w:cs="Arial"/>
+          <w:color w:val="auto"/>
+          <w:szCs w:val="20"/>
+        </w:rPr>
+        <w:t xml:space="preserve"> default is 50030.</w:t>
       </w:r>
     </w:p>
     <w:p>
@@ -6449,7 +8122,25 @@
           <w:color w:val="auto"/>
           <w:szCs w:val="20"/>
         </w:rPr>
-        <w:t>(Note: Alternately use the "hadoop job -kill" command.)</w:t>
+        <w:t>(Note: Alternately use the "</w:t>
+      </w:r>
+      <w:proofErr w:type="spellStart"/>
+      <w:r>
+        <w:rPr>
+          <w:rFonts w:ascii="Courier New" w:hAnsi="Courier New" w:cs="Arial"/>
+          <w:color w:val="auto"/>
+          <w:szCs w:val="20"/>
+        </w:rPr>
+        <w:t>hadoop</w:t>
+      </w:r>
+      <w:proofErr w:type="spellEnd"/>
+      <w:r>
+        <w:rPr>
+          <w:rFonts w:ascii="Courier New" w:hAnsi="Courier New" w:cs="Arial"/>
+          <w:color w:val="auto"/>
+          <w:szCs w:val="20"/>
+        </w:rPr>
+        <w:t xml:space="preserve"> job -kill" command.)</w:t>
       </w:r>
     </w:p>
     <w:p>
@@ -6641,7 +8332,45 @@
           <w:color w:val="auto"/>
           <w:szCs w:val="20"/>
         </w:rPr>
-        <w:t>$ hadoop jar hadoop/h2odriver_cdh4.jar water.hadoop.h2odriver -help</w:t>
+        <w:t xml:space="preserve">$ </w:t>
+      </w:r>
+      <w:proofErr w:type="spellStart"/>
+      <w:proofErr w:type="gramStart"/>
+      <w:r>
+        <w:rPr>
+          <w:rFonts w:ascii="Courier New" w:hAnsi="Courier New" w:cs="Arial"/>
+          <w:color w:val="auto"/>
+          <w:szCs w:val="20"/>
+        </w:rPr>
+        <w:t>hadoop</w:t>
+      </w:r>
+      <w:proofErr w:type="spellEnd"/>
+      <w:proofErr w:type="gramEnd"/>
+      <w:r>
+        <w:rPr>
+          <w:rFonts w:ascii="Courier New" w:hAnsi="Courier New" w:cs="Arial"/>
+          <w:color w:val="auto"/>
+          <w:szCs w:val="20"/>
+        </w:rPr>
+        <w:t xml:space="preserve"> jar </w:t>
+      </w:r>
+      <w:proofErr w:type="spellStart"/>
+      <w:r>
+        <w:rPr>
+          <w:rFonts w:ascii="Courier New" w:hAnsi="Courier New" w:cs="Arial"/>
+          <w:color w:val="auto"/>
+          <w:szCs w:val="20"/>
+        </w:rPr>
+        <w:t>hadoop</w:t>
+      </w:r>
+      <w:proofErr w:type="spellEnd"/>
+      <w:r>
+        <w:rPr>
+          <w:rFonts w:ascii="Courier New" w:hAnsi="Courier New" w:cs="Arial"/>
+          <w:color w:val="auto"/>
+          <w:szCs w:val="20"/>
+        </w:rPr>
+        <w:t>/h2odriver_cdh4.jar water.hadoop.h2odriver -help</w:t>
       </w:r>
     </w:p>
     <w:p>
@@ -6945,10 +8674,16 @@
           </w:tcPr>
           <w:p>
             <w:r>
-              <w:t>Removed flatfile.</w:t>
+              <w:t xml:space="preserve">Removed </w:t>
             </w:r>
-            <w:bookmarkStart w:id="0" w:name="_GoBack"/>
-            <w:bookmarkEnd w:id="0"/>
+            <w:proofErr w:type="spellStart"/>
+            <w:r>
+              <w:t>flatfile</w:t>
+            </w:r>
+            <w:proofErr w:type="spellEnd"/>
+            <w:r>
+              <w:t>.</w:t>
+            </w:r>
           </w:p>
         </w:tc>
       </w:tr>
@@ -6963,9 +8698,9 @@
       </w:pPr>
     </w:p>
     <w:sectPr>
-      <w:headerReference w:type="default" r:id="rId27"/>
-      <w:footerReference w:type="even" r:id="rId28"/>
-      <w:footerReference w:type="default" r:id="rId29"/>
+      <w:headerReference w:type="default" r:id="rId28"/>
+      <w:footerReference w:type="even" r:id="rId29"/>
+      <w:footerReference w:type="default" r:id="rId30"/>
       <w:pgSz w:w="12240" w:h="15840"/>
       <w:pgMar w:top="1440" w:right="1800" w:bottom="1440" w:left="1800" w:header="432" w:footer="720" w:gutter="0"/>
       <w:pgNumType w:start="0"/>
@@ -6978,7 +8713,7 @@
 </file>
 
 <file path=word/endnotes.xml><?xml version="1.0" encoding="utf-8"?>
-<w:endnotes xmlns:wpc="http://schemas.microsoft.com/office/word/2010/wordprocessingCanvas" xmlns:mo="http://schemas.microsoft.com/office/mac/office/2008/main" xmlns:mc="http://schemas.openxmlformats.org/markup-compatibility/2006" xmlns:mv="urn:schemas-microsoft-com:mac:vml" xmlns:o="urn:schemas-microsoft-com:office:office" xmlns:r="http://schemas.openxmlformats.org/officeDocument/2006/relationships" xmlns:m="http://schemas.openxmlformats.org/officeDocument/2006/math" xmlns:v="urn:schemas-microsoft-com:vml" xmlns:wp14="http://schemas.microsoft.com/office/word/2010/wordprocessingDrawing" xmlns:wp="http://schemas.openxmlformats.org/drawingml/2006/wordprocessingDrawing" xmlns:w10="urn:schemas-microsoft-com:office:word" xmlns:w="http://schemas.openxmlformats.org/wordprocessingml/2006/main" xmlns:w14="http://schemas.microsoft.com/office/word/2010/wordml" xmlns:wpg="http://schemas.microsoft.com/office/word/2010/wordprocessingGroup" xmlns:wpi="http://schemas.microsoft.com/office/word/2010/wordprocessingInk" xmlns:wne="http://schemas.microsoft.com/office/word/2006/wordml" xmlns:wps="http://schemas.microsoft.com/office/word/2010/wordprocessingShape" mc:Ignorable="w14 wp14">
+<w:endnotes xmlns:wpc="http://schemas.microsoft.com/office/word/2010/wordprocessingCanvas" xmlns:mc="http://schemas.openxmlformats.org/markup-compatibility/2006" xmlns:o="urn:schemas-microsoft-com:office:office" xmlns:r="http://schemas.openxmlformats.org/officeDocument/2006/relationships" xmlns:m="http://schemas.openxmlformats.org/officeDocument/2006/math" xmlns:v="urn:schemas-microsoft-com:vml" xmlns:wp14="http://schemas.microsoft.com/office/word/2010/wordprocessingDrawing" xmlns:wp="http://schemas.openxmlformats.org/drawingml/2006/wordprocessingDrawing" xmlns:w10="urn:schemas-microsoft-com:office:word" xmlns:w="http://schemas.openxmlformats.org/wordprocessingml/2006/main" xmlns:w14="http://schemas.microsoft.com/office/word/2010/wordml" xmlns:w15="http://schemas.microsoft.com/office/word/2012/wordml" xmlns:wpg="http://schemas.microsoft.com/office/word/2010/wordprocessingGroup" xmlns:wpi="http://schemas.microsoft.com/office/word/2010/wordprocessingInk" xmlns:wne="http://schemas.microsoft.com/office/word/2006/wordml" xmlns:wps="http://schemas.microsoft.com/office/word/2010/wordprocessingShape" mc:Ignorable="w14 w15 wp14">
   <w:endnote w:type="separator" w:id="-1">
     <w:p>
       <w:r>
@@ -6997,7 +8732,7 @@
 </file>
 
 <file path=word/footer1.xml><?xml version="1.0" encoding="utf-8"?>
-<w:ftr xmlns:wpc="http://schemas.microsoft.com/office/word/2010/wordprocessingCanvas" xmlns:mo="http://schemas.microsoft.com/office/mac/office/2008/main" xmlns:mc="http://schemas.openxmlformats.org/markup-compatibility/2006" xmlns:mv="urn:schemas-microsoft-com:mac:vml" xmlns:o="urn:schemas-microsoft-com:office:office" xmlns:r="http://schemas.openxmlformats.org/officeDocument/2006/relationships" xmlns:m="http://schemas.openxmlformats.org/officeDocument/2006/math" xmlns:v="urn:schemas-microsoft-com:vml" xmlns:wp14="http://schemas.microsoft.com/office/word/2010/wordprocessingDrawing" xmlns:wp="http://schemas.openxmlformats.org/drawingml/2006/wordprocessingDrawing" xmlns:w10="urn:schemas-microsoft-com:office:word" xmlns:w="http://schemas.openxmlformats.org/wordprocessingml/2006/main" xmlns:w14="http://schemas.microsoft.com/office/word/2010/wordml" xmlns:wpg="http://schemas.microsoft.com/office/word/2010/wordprocessingGroup" xmlns:wpi="http://schemas.microsoft.com/office/word/2010/wordprocessingInk" xmlns:wne="http://schemas.microsoft.com/office/word/2006/wordml" xmlns:wps="http://schemas.microsoft.com/office/word/2010/wordprocessingShape" mc:Ignorable="w14 wp14">
+<w:ftr xmlns:wpc="http://schemas.microsoft.com/office/word/2010/wordprocessingCanvas" xmlns:mc="http://schemas.openxmlformats.org/markup-compatibility/2006" xmlns:o="urn:schemas-microsoft-com:office:office" xmlns:r="http://schemas.openxmlformats.org/officeDocument/2006/relationships" xmlns:m="http://schemas.openxmlformats.org/officeDocument/2006/math" xmlns:v="urn:schemas-microsoft-com:vml" xmlns:wp14="http://schemas.microsoft.com/office/word/2010/wordprocessingDrawing" xmlns:wp="http://schemas.openxmlformats.org/drawingml/2006/wordprocessingDrawing" xmlns:w10="urn:schemas-microsoft-com:office:word" xmlns:w="http://schemas.openxmlformats.org/wordprocessingml/2006/main" xmlns:w14="http://schemas.microsoft.com/office/word/2010/wordml" xmlns:w15="http://schemas.microsoft.com/office/word/2012/wordml" xmlns:wpg="http://schemas.microsoft.com/office/word/2010/wordprocessingGroup" xmlns:wpi="http://schemas.microsoft.com/office/word/2010/wordprocessingInk" xmlns:wne="http://schemas.microsoft.com/office/word/2006/wordml" xmlns:wps="http://schemas.microsoft.com/office/word/2010/wordprocessingShape" mc:Ignorable="w14 w15 wp14">
   <w:p>
     <w:pPr>
       <w:pStyle w:val="Footer"/>
@@ -7094,7 +8829,7 @@
 </file>
 
 <file path=word/footer2.xml><?xml version="1.0" encoding="utf-8"?>
-<w:ftr xmlns:wpc="http://schemas.microsoft.com/office/word/2010/wordprocessingCanvas" xmlns:mo="http://schemas.microsoft.com/office/mac/office/2008/main" xmlns:mc="http://schemas.openxmlformats.org/markup-compatibility/2006" xmlns:mv="urn:schemas-microsoft-com:mac:vml" xmlns:o="urn:schemas-microsoft-com:office:office" xmlns:r="http://schemas.openxmlformats.org/officeDocument/2006/relationships" xmlns:m="http://schemas.openxmlformats.org/officeDocument/2006/math" xmlns:v="urn:schemas-microsoft-com:vml" xmlns:wp14="http://schemas.microsoft.com/office/word/2010/wordprocessingDrawing" xmlns:wp="http://schemas.openxmlformats.org/drawingml/2006/wordprocessingDrawing" xmlns:w10="urn:schemas-microsoft-com:office:word" xmlns:w="http://schemas.openxmlformats.org/wordprocessingml/2006/main" xmlns:w14="http://schemas.microsoft.com/office/word/2010/wordml" xmlns:wpg="http://schemas.microsoft.com/office/word/2010/wordprocessingGroup" xmlns:wpi="http://schemas.microsoft.com/office/word/2010/wordprocessingInk" xmlns:wne="http://schemas.microsoft.com/office/word/2006/wordml" xmlns:wps="http://schemas.microsoft.com/office/word/2010/wordprocessingShape" mc:Ignorable="w14 wp14">
+<w:ftr xmlns:wpc="http://schemas.microsoft.com/office/word/2010/wordprocessingCanvas" xmlns:mc="http://schemas.openxmlformats.org/markup-compatibility/2006" xmlns:o="urn:schemas-microsoft-com:office:office" xmlns:r="http://schemas.openxmlformats.org/officeDocument/2006/relationships" xmlns:m="http://schemas.openxmlformats.org/officeDocument/2006/math" xmlns:v="urn:schemas-microsoft-com:vml" xmlns:wp14="http://schemas.microsoft.com/office/word/2010/wordprocessingDrawing" xmlns:wp="http://schemas.openxmlformats.org/drawingml/2006/wordprocessingDrawing" xmlns:w10="urn:schemas-microsoft-com:office:word" xmlns:w="http://schemas.openxmlformats.org/wordprocessingml/2006/main" xmlns:w14="http://schemas.microsoft.com/office/word/2010/wordml" xmlns:w15="http://schemas.microsoft.com/office/word/2012/wordml" xmlns:wpg="http://schemas.microsoft.com/office/word/2010/wordprocessingGroup" xmlns:wpi="http://schemas.microsoft.com/office/word/2010/wordprocessingInk" xmlns:wne="http://schemas.microsoft.com/office/word/2006/wordml" xmlns:wps="http://schemas.microsoft.com/office/word/2010/wordprocessingShape" mc:Ignorable="w14 w15 wp14">
   <w:p>
     <w:pPr>
       <w:pStyle w:val="Footer"/>
@@ -7164,7 +8899,7 @@
         </mc:Choice>
         <mc:Fallback>
           <w:pict>
-            <v:line id="Straight Connector 10" o:spid="_x0000_s1026" style="position:absolute;z-index:251659264;visibility:visible;mso-wrap-style:square;mso-wrap-distance-left:9pt;mso-wrap-distance-top:0;mso-wrap-distance-right:9pt;mso-wrap-distance-bottom:0;mso-position-horizontal:absolute;mso-position-horizontal-relative:text;mso-position-vertical:absolute;mso-position-vertical-relative:text" from="0,-12.5pt" to="6in,-12.5pt" o:gfxdata="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" strokecolor="#bfbfbf [2412]" strokeweight="1pt">
+            <v:line w14:anchorId="34B86B7F" id="Straight Connector 10" o:spid="_x0000_s1026" style="position:absolute;z-index:251659264;visibility:visible;mso-wrap-style:square;mso-wrap-distance-left:9pt;mso-wrap-distance-top:0;mso-wrap-distance-right:9pt;mso-wrap-distance-bottom:0;mso-position-horizontal:absolute;mso-position-horizontal-relative:text;mso-position-vertical:absolute;mso-position-vertical-relative:text" from="0,-12.55pt" to="6in,-12.55pt" o:gfxdata="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" strokecolor="#bfbfbf [2412]" strokeweight="1pt">
               <v:stroke dashstyle="dot"/>
             </v:line>
           </w:pict>
@@ -7245,7 +8980,7 @@
 </file>
 
 <file path=word/footnotes.xml><?xml version="1.0" encoding="utf-8"?>
-<w:footnotes xmlns:wpc="http://schemas.microsoft.com/office/word/2010/wordprocessingCanvas" xmlns:mo="http://schemas.microsoft.com/office/mac/office/2008/main" xmlns:mc="http://schemas.openxmlformats.org/markup-compatibility/2006" xmlns:mv="urn:schemas-microsoft-com:mac:vml" xmlns:o="urn:schemas-microsoft-com:office:office" xmlns:r="http://schemas.openxmlformats.org/officeDocument/2006/relationships" xmlns:m="http://schemas.openxmlformats.org/officeDocument/2006/math" xmlns:v="urn:schemas-microsoft-com:vml" xmlns:wp14="http://schemas.microsoft.com/office/word/2010/wordprocessingDrawing" xmlns:wp="http://schemas.openxmlformats.org/drawingml/2006/wordprocessingDrawing" xmlns:w10="urn:schemas-microsoft-com:office:word" xmlns:w="http://schemas.openxmlformats.org/wordprocessingml/2006/main" xmlns:w14="http://schemas.microsoft.com/office/word/2010/wordml" xmlns:wpg="http://schemas.microsoft.com/office/word/2010/wordprocessingGroup" xmlns:wpi="http://schemas.microsoft.com/office/word/2010/wordprocessingInk" xmlns:wne="http://schemas.microsoft.com/office/word/2006/wordml" xmlns:wps="http://schemas.microsoft.com/office/word/2010/wordprocessingShape" mc:Ignorable="w14 wp14">
+<w:footnotes xmlns:wpc="http://schemas.microsoft.com/office/word/2010/wordprocessingCanvas" xmlns:mc="http://schemas.openxmlformats.org/markup-compatibility/2006" xmlns:o="urn:schemas-microsoft-com:office:office" xmlns:r="http://schemas.openxmlformats.org/officeDocument/2006/relationships" xmlns:m="http://schemas.openxmlformats.org/officeDocument/2006/math" xmlns:v="urn:schemas-microsoft-com:vml" xmlns:wp14="http://schemas.microsoft.com/office/word/2010/wordprocessingDrawing" xmlns:wp="http://schemas.openxmlformats.org/drawingml/2006/wordprocessingDrawing" xmlns:w10="urn:schemas-microsoft-com:office:word" xmlns:w="http://schemas.openxmlformats.org/wordprocessingml/2006/main" xmlns:w14="http://schemas.microsoft.com/office/word/2010/wordml" xmlns:w15="http://schemas.microsoft.com/office/word/2012/wordml" xmlns:wpg="http://schemas.microsoft.com/office/word/2010/wordprocessingGroup" xmlns:wpi="http://schemas.microsoft.com/office/word/2010/wordprocessingInk" xmlns:wne="http://schemas.microsoft.com/office/word/2006/wordml" xmlns:wps="http://schemas.microsoft.com/office/word/2010/wordprocessingShape" mc:Ignorable="w14 w15 wp14">
   <w:footnote w:type="separator" w:id="-1">
     <w:p>
       <w:r>
@@ -7264,7 +8999,7 @@
 </file>
 
 <file path=word/header1.xml><?xml version="1.0" encoding="utf-8"?>
-<w:hdr xmlns:wpc="http://schemas.microsoft.com/office/word/2010/wordprocessingCanvas" xmlns:mo="http://schemas.microsoft.com/office/mac/office/2008/main" xmlns:mc="http://schemas.openxmlformats.org/markup-compatibility/2006" xmlns:mv="urn:schemas-microsoft-com:mac:vml" xmlns:o="urn:schemas-microsoft-com:office:office" xmlns:r="http://schemas.openxmlformats.org/officeDocument/2006/relationships" xmlns:m="http://schemas.openxmlformats.org/officeDocument/2006/math" xmlns:v="urn:schemas-microsoft-com:vml" xmlns:wp14="http://schemas.microsoft.com/office/word/2010/wordprocessingDrawing" xmlns:wp="http://schemas.openxmlformats.org/drawingml/2006/wordprocessingDrawing" xmlns:w10="urn:schemas-microsoft-com:office:word" xmlns:w="http://schemas.openxmlformats.org/wordprocessingml/2006/main" xmlns:w14="http://schemas.microsoft.com/office/word/2010/wordml" xmlns:wpg="http://schemas.microsoft.com/office/word/2010/wordprocessingGroup" xmlns:wpi="http://schemas.microsoft.com/office/word/2010/wordprocessingInk" xmlns:wne="http://schemas.microsoft.com/office/word/2006/wordml" xmlns:wps="http://schemas.microsoft.com/office/word/2010/wordprocessingShape" mc:Ignorable="w14 wp14">
+<w:hdr xmlns:wpc="http://schemas.microsoft.com/office/word/2010/wordprocessingCanvas" xmlns:mc="http://schemas.openxmlformats.org/markup-compatibility/2006" xmlns:o="urn:schemas-microsoft-com:office:office" xmlns:r="http://schemas.openxmlformats.org/officeDocument/2006/relationships" xmlns:m="http://schemas.openxmlformats.org/officeDocument/2006/math" xmlns:v="urn:schemas-microsoft-com:vml" xmlns:wp14="http://schemas.microsoft.com/office/word/2010/wordprocessingDrawing" xmlns:wp="http://schemas.openxmlformats.org/drawingml/2006/wordprocessingDrawing" xmlns:w10="urn:schemas-microsoft-com:office:word" xmlns:w="http://schemas.openxmlformats.org/wordprocessingml/2006/main" xmlns:w14="http://schemas.microsoft.com/office/word/2010/wordml" xmlns:w15="http://schemas.microsoft.com/office/word/2012/wordml" xmlns:wpg="http://schemas.microsoft.com/office/word/2010/wordprocessingGroup" xmlns:wpi="http://schemas.microsoft.com/office/word/2010/wordprocessingInk" xmlns:wne="http://schemas.microsoft.com/office/word/2006/wordml" xmlns:wps="http://schemas.microsoft.com/office/word/2010/wordprocessingShape" mc:Ignorable="w14 w15 wp14">
   <w:p>
     <w:pPr>
       <w:pStyle w:val="Header"/>
@@ -7274,7 +9009,7 @@
 </file>
 
 <file path=word/numbering.xml><?xml version="1.0" encoding="utf-8"?>
-<w:numbering xmlns:wpc="http://schemas.microsoft.com/office/word/2010/wordprocessingCanvas" xmlns:mo="http://schemas.microsoft.com/office/mac/office/2008/main" xmlns:mc="http://schemas.openxmlformats.org/markup-compatibility/2006" xmlns:mv="urn:schemas-microsoft-com:mac:vml" xmlns:o="urn:schemas-microsoft-com:office:office" xmlns:r="http://schemas.openxmlformats.org/officeDocument/2006/relationships" xmlns:m="http://schemas.openxmlformats.org/officeDocument/2006/math" xmlns:v="urn:schemas-microsoft-com:vml" xmlns:wp14="http://schemas.microsoft.com/office/word/2010/wordprocessingDrawing" xmlns:wp="http://schemas.openxmlformats.org/drawingml/2006/wordprocessingDrawing" xmlns:w10="urn:schemas-microsoft-com:office:word" xmlns:w="http://schemas.openxmlformats.org/wordprocessingml/2006/main" xmlns:w14="http://schemas.microsoft.com/office/word/2010/wordml" xmlns:wpg="http://schemas.microsoft.com/office/word/2010/wordprocessingGroup" xmlns:wpi="http://schemas.microsoft.com/office/word/2010/wordprocessingInk" xmlns:wne="http://schemas.microsoft.com/office/word/2006/wordml" xmlns:wps="http://schemas.microsoft.com/office/word/2010/wordprocessingShape" mc:Ignorable="w14 wp14">
+<w:numbering xmlns:wpc="http://schemas.microsoft.com/office/word/2010/wordprocessingCanvas" xmlns:mc="http://schemas.openxmlformats.org/markup-compatibility/2006" xmlns:o="urn:schemas-microsoft-com:office:office" xmlns:r="http://schemas.openxmlformats.org/officeDocument/2006/relationships" xmlns:m="http://schemas.openxmlformats.org/officeDocument/2006/math" xmlns:v="urn:schemas-microsoft-com:vml" xmlns:wp14="http://schemas.microsoft.com/office/word/2010/wordprocessingDrawing" xmlns:wp="http://schemas.openxmlformats.org/drawingml/2006/wordprocessingDrawing" xmlns:w10="urn:schemas-microsoft-com:office:word" xmlns:w="http://schemas.openxmlformats.org/wordprocessingml/2006/main" xmlns:w14="http://schemas.microsoft.com/office/word/2010/wordml" xmlns:w15="http://schemas.microsoft.com/office/word/2012/wordml" xmlns:wpg="http://schemas.microsoft.com/office/word/2010/wordprocessingGroup" xmlns:wpi="http://schemas.microsoft.com/office/word/2010/wordprocessingInk" xmlns:wne="http://schemas.microsoft.com/office/word/2006/wordml" xmlns:wps="http://schemas.microsoft.com/office/word/2010/wordprocessingShape" mc:Ignorable="w14 w15 wp14">
   <w:abstractNum w:abstractNumId="0">
     <w:nsid w:val="FFFFFF1D"/>
     <w:multiLevelType w:val="multilevel"/>
@@ -8749,7 +10484,7 @@
 </file>
 
 <file path=word/styles.xml><?xml version="1.0" encoding="utf-8"?>
-<w:styles xmlns:mc="http://schemas.openxmlformats.org/markup-compatibility/2006" xmlns:r="http://schemas.openxmlformats.org/officeDocument/2006/relationships" xmlns:w="http://schemas.openxmlformats.org/wordprocessingml/2006/main" xmlns:w14="http://schemas.microsoft.com/office/word/2010/wordml" mc:Ignorable="w14">
+<w:styles xmlns:mc="http://schemas.openxmlformats.org/markup-compatibility/2006" xmlns:r="http://schemas.openxmlformats.org/officeDocument/2006/relationships" xmlns:w="http://schemas.openxmlformats.org/wordprocessingml/2006/main" xmlns:w14="http://schemas.microsoft.com/office/word/2010/wordml" xmlns:w15="http://schemas.microsoft.com/office/word/2012/wordml" mc:Ignorable="w14 w15">
   <w:docDefaults>
     <w:rPrDefault>
       <w:rPr>
@@ -8761,144 +10496,369 @@
     </w:rPrDefault>
     <w:pPrDefault/>
   </w:docDefaults>
-  <w:latentStyles w:defLockedState="0" w:defUIPriority="99" w:defSemiHidden="1" w:defUnhideWhenUsed="1" w:defQFormat="0" w:count="276">
-    <w:lsdException w:name="Normal" w:semiHidden="0" w:uiPriority="0" w:unhideWhenUsed="0" w:qFormat="1"/>
-    <w:lsdException w:name="heading 1" w:semiHidden="0" w:uiPriority="9" w:unhideWhenUsed="0" w:qFormat="1"/>
-    <w:lsdException w:name="heading 2" w:uiPriority="9" w:qFormat="1"/>
-    <w:lsdException w:name="heading 3" w:uiPriority="9" w:qFormat="1"/>
-    <w:lsdException w:name="heading 4" w:uiPriority="9" w:qFormat="1"/>
-    <w:lsdException w:name="heading 5" w:uiPriority="9" w:qFormat="1"/>
-    <w:lsdException w:name="heading 6" w:uiPriority="9" w:qFormat="1"/>
-    <w:lsdException w:name="heading 7" w:uiPriority="9" w:qFormat="1"/>
-    <w:lsdException w:name="heading 8" w:uiPriority="9" w:qFormat="1"/>
-    <w:lsdException w:name="heading 9" w:uiPriority="9" w:qFormat="1"/>
-    <w:lsdException w:name="toc 1" w:uiPriority="39"/>
-    <w:lsdException w:name="toc 2" w:uiPriority="39"/>
-    <w:lsdException w:name="toc 3" w:uiPriority="39"/>
-    <w:lsdException w:name="toc 4" w:uiPriority="39"/>
-    <w:lsdException w:name="toc 5" w:uiPriority="39"/>
-    <w:lsdException w:name="toc 6" w:uiPriority="39"/>
-    <w:lsdException w:name="toc 7" w:uiPriority="39"/>
-    <w:lsdException w:name="toc 8" w:uiPriority="39"/>
-    <w:lsdException w:name="toc 9" w:uiPriority="39"/>
-    <w:lsdException w:name="caption" w:uiPriority="35" w:qFormat="1"/>
-    <w:lsdException w:name="Title" w:semiHidden="0" w:uiPriority="10" w:unhideWhenUsed="0" w:qFormat="1"/>
-    <w:lsdException w:name="Default Paragraph Font" w:uiPriority="1"/>
-    <w:lsdException w:name="Subtitle" w:semiHidden="0" w:uiPriority="11" w:unhideWhenUsed="0" w:qFormat="1"/>
-    <w:lsdException w:name="Strong" w:semiHidden="0" w:uiPriority="22" w:unhideWhenUsed="0" w:qFormat="1"/>
-    <w:lsdException w:name="Emphasis" w:semiHidden="0" w:uiPriority="20" w:unhideWhenUsed="0" w:qFormat="1"/>
-    <w:lsdException w:name="Table Grid" w:semiHidden="0" w:uiPriority="59" w:unhideWhenUsed="0"/>
-    <w:lsdException w:name="Placeholder Text" w:unhideWhenUsed="0"/>
-    <w:lsdException w:name="No Spacing" w:semiHidden="0" w:uiPriority="0" w:unhideWhenUsed="0" w:qFormat="1"/>
-    <w:lsdException w:name="Light Shading" w:semiHidden="0" w:uiPriority="60" w:unhideWhenUsed="0"/>
-    <w:lsdException w:name="Light List" w:semiHidden="0" w:uiPriority="61" w:unhideWhenUsed="0"/>
-    <w:lsdException w:name="Light Grid" w:semiHidden="0" w:uiPriority="62" w:unhideWhenUsed="0"/>
-    <w:lsdException w:name="Medium Shading 1" w:semiHidden="0" w:uiPriority="63" w:unhideWhenUsed="0"/>
-    <w:lsdException w:name="Medium Shading 2" w:semiHidden="0" w:uiPriority="64" w:unhideWhenUsed="0"/>
-    <w:lsdException w:name="Medium List 1" w:semiHidden="0" w:uiPriority="65" w:unhideWhenUsed="0"/>
-    <w:lsdException w:name="Medium List 2" w:semiHidden="0" w:uiPriority="66" w:unhideWhenUsed="0"/>
-    <w:lsdException w:name="Medium Grid 1" w:semiHidden="0" w:uiPriority="67" w:unhideWhenUsed="0"/>
-    <w:lsdException w:name="Medium Grid 2" w:semiHidden="0" w:uiPriority="68" w:unhideWhenUsed="0"/>
-    <w:lsdException w:name="Medium Grid 3" w:semiHidden="0" w:uiPriority="69" w:unhideWhenUsed="0"/>
-    <w:lsdException w:name="Dark List" w:semiHidden="0" w:uiPriority="70" w:unhideWhenUsed="0"/>
-    <w:lsdException w:name="Colorful Shading" w:semiHidden="0" w:uiPriority="71" w:unhideWhenUsed="0"/>
-    <w:lsdException w:name="Colorful List" w:semiHidden="0" w:uiPriority="72" w:unhideWhenUsed="0"/>
-    <w:lsdException w:name="Colorful Grid" w:semiHidden="0" w:uiPriority="73" w:unhideWhenUsed="0"/>
-    <w:lsdException w:name="Light Shading Accent 1" w:semiHidden="0" w:uiPriority="60" w:unhideWhenUsed="0"/>
-    <w:lsdException w:name="Light List Accent 1" w:semiHidden="0" w:uiPriority="61" w:unhideWhenUsed="0"/>
-    <w:lsdException w:name="Light Grid Accent 1" w:semiHidden="0" w:uiPriority="62" w:unhideWhenUsed="0"/>
-    <w:lsdException w:name="Medium Shading 1 Accent 1" w:semiHidden="0" w:uiPriority="63" w:unhideWhenUsed="0"/>
-    <w:lsdException w:name="Medium Shading 2 Accent 1" w:semiHidden="0" w:uiPriority="64" w:unhideWhenUsed="0"/>
-    <w:lsdException w:name="Medium List 1 Accent 1" w:semiHidden="0" w:uiPriority="65" w:unhideWhenUsed="0"/>
-    <w:lsdException w:name="Revision" w:unhideWhenUsed="0"/>
-    <w:lsdException w:name="List Paragraph" w:semiHidden="0" w:uiPriority="34" w:unhideWhenUsed="0" w:qFormat="1"/>
-    <w:lsdException w:name="Quote" w:semiHidden="0" w:uiPriority="29" w:unhideWhenUsed="0" w:qFormat="1"/>
-    <w:lsdException w:name="Intense Quote" w:semiHidden="0" w:uiPriority="30" w:unhideWhenUsed="0" w:qFormat="1"/>
-    <w:lsdException w:name="Medium List 2 Accent 1" w:semiHidden="0" w:uiPriority="66" w:unhideWhenUsed="0"/>
-    <w:lsdException w:name="Medium Grid 1 Accent 1" w:semiHidden="0" w:uiPriority="67" w:unhideWhenUsed="0"/>
-    <w:lsdException w:name="Medium Grid 2 Accent 1" w:semiHidden="0" w:uiPriority="68" w:unhideWhenUsed="0"/>
-    <w:lsdException w:name="Medium Grid 3 Accent 1" w:semiHidden="0" w:uiPriority="69" w:unhideWhenUsed="0"/>
-    <w:lsdException w:name="Dark List Accent 1" w:semiHidden="0" w:uiPriority="70" w:unhideWhenUsed="0"/>
-    <w:lsdException w:name="Colorful Shading Accent 1" w:semiHidden="0" w:uiPriority="71" w:unhideWhenUsed="0"/>
-    <w:lsdException w:name="Colorful List Accent 1" w:semiHidden="0" w:uiPriority="72" w:unhideWhenUsed="0"/>
-    <w:lsdException w:name="Colorful Grid Accent 1" w:semiHidden="0" w:uiPriority="73" w:unhideWhenUsed="0"/>
-    <w:lsdException w:name="Light Shading Accent 2" w:semiHidden="0" w:uiPriority="60" w:unhideWhenUsed="0"/>
-    <w:lsdException w:name="Light List Accent 2" w:semiHidden="0" w:uiPriority="61" w:unhideWhenUsed="0"/>
-    <w:lsdException w:name="Light Grid Accent 2" w:semiHidden="0" w:uiPriority="62" w:unhideWhenUsed="0"/>
-    <w:lsdException w:name="Medium Shading 1 Accent 2" w:semiHidden="0" w:uiPriority="63" w:unhideWhenUsed="0"/>
-    <w:lsdException w:name="Medium Shading 2 Accent 2" w:semiHidden="0" w:uiPriority="64" w:unhideWhenUsed="0"/>
-    <w:lsdException w:name="Medium List 1 Accent 2" w:semiHidden="0" w:uiPriority="65" w:unhideWhenUsed="0"/>
-    <w:lsdException w:name="Medium List 2 Accent 2" w:semiHidden="0" w:uiPriority="66" w:unhideWhenUsed="0"/>
-    <w:lsdException w:name="Medium Grid 1 Accent 2" w:semiHidden="0" w:uiPriority="67" w:unhideWhenUsed="0"/>
-    <w:lsdException w:name="Medium Grid 2 Accent 2" w:semiHidden="0" w:uiPriority="68" w:unhideWhenUsed="0"/>
-    <w:lsdException w:name="Medium Grid 3 Accent 2" w:semiHidden="0" w:uiPriority="69" w:unhideWhenUsed="0"/>
-    <w:lsdException w:name="Dark List Accent 2" w:semiHidden="0" w:uiPriority="70" w:unhideWhenUsed="0"/>
-    <w:lsdException w:name="Colorful Shading Accent 2" w:semiHidden="0" w:uiPriority="71" w:unhideWhenUsed="0"/>
-    <w:lsdException w:name="Colorful List Accent 2" w:semiHidden="0" w:uiPriority="72" w:unhideWhenUsed="0"/>
-    <w:lsdException w:name="Colorful Grid Accent 2" w:semiHidden="0" w:uiPriority="73" w:unhideWhenUsed="0"/>
-    <w:lsdException w:name="Light Shading Accent 3" w:semiHidden="0" w:uiPriority="60" w:unhideWhenUsed="0"/>
-    <w:lsdException w:name="Light List Accent 3" w:semiHidden="0" w:uiPriority="61" w:unhideWhenUsed="0"/>
-    <w:lsdException w:name="Light Grid Accent 3" w:semiHidden="0" w:uiPriority="62" w:unhideWhenUsed="0"/>
-    <w:lsdException w:name="Medium Shading 1 Accent 3" w:semiHidden="0" w:uiPriority="63" w:unhideWhenUsed="0"/>
-    <w:lsdException w:name="Medium Shading 2 Accent 3" w:semiHidden="0" w:uiPriority="64" w:unhideWhenUsed="0"/>
-    <w:lsdException w:name="Medium List 1 Accent 3" w:semiHidden="0" w:uiPriority="65" w:unhideWhenUsed="0"/>
-    <w:lsdException w:name="Medium List 2 Accent 3" w:semiHidden="0" w:uiPriority="66" w:unhideWhenUsed="0"/>
-    <w:lsdException w:name="Medium Grid 1 Accent 3" w:semiHidden="0" w:uiPriority="67" w:unhideWhenUsed="0"/>
-    <w:lsdException w:name="Medium Grid 2 Accent 3" w:semiHidden="0" w:uiPriority="68" w:unhideWhenUsed="0"/>
-    <w:lsdException w:name="Medium Grid 3 Accent 3" w:semiHidden="0" w:uiPriority="69" w:unhideWhenUsed="0"/>
-    <w:lsdException w:name="Dark List Accent 3" w:semiHidden="0" w:uiPriority="70" w:unhideWhenUsed="0"/>
-    <w:lsdException w:name="Colorful Shading Accent 3" w:semiHidden="0" w:uiPriority="71" w:unhideWhenUsed="0"/>
-    <w:lsdException w:name="Colorful List Accent 3" w:semiHidden="0" w:uiPriority="72" w:unhideWhenUsed="0"/>
-    <w:lsdException w:name="Colorful Grid Accent 3" w:semiHidden="0" w:uiPriority="73" w:unhideWhenUsed="0"/>
-    <w:lsdException w:name="Light Shading Accent 4" w:semiHidden="0" w:uiPriority="60" w:unhideWhenUsed="0"/>
-    <w:lsdException w:name="Light List Accent 4" w:semiHidden="0" w:uiPriority="61" w:unhideWhenUsed="0"/>
-    <w:lsdException w:name="Light Grid Accent 4" w:semiHidden="0" w:uiPriority="62" w:unhideWhenUsed="0"/>
-    <w:lsdException w:name="Medium Shading 1 Accent 4" w:semiHidden="0" w:uiPriority="63" w:unhideWhenUsed="0"/>
-    <w:lsdException w:name="Medium Shading 2 Accent 4" w:semiHidden="0" w:uiPriority="64" w:unhideWhenUsed="0"/>
-    <w:lsdException w:name="Medium List 1 Accent 4" w:semiHidden="0" w:uiPriority="65" w:unhideWhenUsed="0"/>
-    <w:lsdException w:name="Medium List 2 Accent 4" w:semiHidden="0" w:uiPriority="66" w:unhideWhenUsed="0"/>
-    <w:lsdException w:name="Medium Grid 1 Accent 4" w:semiHidden="0" w:uiPriority="67" w:unhideWhenUsed="0"/>
-    <w:lsdException w:name="Medium Grid 2 Accent 4" w:semiHidden="0" w:uiPriority="68" w:unhideWhenUsed="0"/>
-    <w:lsdException w:name="Medium Grid 3 Accent 4" w:semiHidden="0" w:uiPriority="69" w:unhideWhenUsed="0"/>
-    <w:lsdException w:name="Dark List Accent 4" w:semiHidden="0" w:uiPriority="70" w:unhideWhenUsed="0"/>
-    <w:lsdException w:name="Colorful Shading Accent 4" w:semiHidden="0" w:uiPriority="71" w:unhideWhenUsed="0"/>
-    <w:lsdException w:name="Colorful List Accent 4" w:semiHidden="0" w:uiPriority="72" w:unhideWhenUsed="0"/>
-    <w:lsdException w:name="Colorful Grid Accent 4" w:semiHidden="0" w:uiPriority="73" w:unhideWhenUsed="0"/>
-    <w:lsdException w:name="Light Shading Accent 5" w:semiHidden="0" w:uiPriority="60" w:unhideWhenUsed="0"/>
-    <w:lsdException w:name="Light List Accent 5" w:semiHidden="0" w:uiPriority="61" w:unhideWhenUsed="0"/>
-    <w:lsdException w:name="Light Grid Accent 5" w:semiHidden="0" w:uiPriority="62" w:unhideWhenUsed="0"/>
-    <w:lsdException w:name="Medium Shading 1 Accent 5" w:semiHidden="0" w:uiPriority="63" w:unhideWhenUsed="0"/>
-    <w:lsdException w:name="Medium Shading 2 Accent 5" w:semiHidden="0" w:uiPriority="64" w:unhideWhenUsed="0"/>
-    <w:lsdException w:name="Medium List 1 Accent 5" w:semiHidden="0" w:uiPriority="65" w:unhideWhenUsed="0"/>
-    <w:lsdException w:name="Medium List 2 Accent 5" w:semiHidden="0" w:uiPriority="66" w:unhideWhenUsed="0"/>
-    <w:lsdException w:name="Medium Grid 1 Accent 5" w:semiHidden="0" w:uiPriority="67" w:unhideWhenUsed="0"/>
-    <w:lsdException w:name="Medium Grid 2 Accent 5" w:semiHidden="0" w:uiPriority="68" w:unhideWhenUsed="0"/>
-    <w:lsdException w:name="Medium Grid 3 Accent 5" w:semiHidden="0" w:uiPriority="69" w:unhideWhenUsed="0"/>
-    <w:lsdException w:name="Dark List Accent 5" w:semiHidden="0" w:uiPriority="70" w:unhideWhenUsed="0"/>
-    <w:lsdException w:name="Colorful Shading Accent 5" w:semiHidden="0" w:uiPriority="71" w:unhideWhenUsed="0"/>
-    <w:lsdException w:name="Colorful List Accent 5" w:semiHidden="0" w:uiPriority="72" w:unhideWhenUsed="0"/>
-    <w:lsdException w:name="Colorful Grid Accent 5" w:semiHidden="0" w:uiPriority="73" w:unhideWhenUsed="0"/>
-    <w:lsdException w:name="Light Shading Accent 6" w:semiHidden="0" w:uiPriority="60" w:unhideWhenUsed="0"/>
-    <w:lsdException w:name="Light List Accent 6" w:semiHidden="0" w:uiPriority="61" w:unhideWhenUsed="0"/>
-    <w:lsdException w:name="Light Grid Accent 6" w:semiHidden="0" w:uiPriority="62" w:unhideWhenUsed="0"/>
-    <w:lsdException w:name="Medium Shading 1 Accent 6" w:semiHidden="0" w:uiPriority="63" w:unhideWhenUsed="0"/>
-    <w:lsdException w:name="Medium Shading 2 Accent 6" w:semiHidden="0" w:uiPriority="64" w:unhideWhenUsed="0"/>
-    <w:lsdException w:name="Medium List 1 Accent 6" w:semiHidden="0" w:uiPriority="65" w:unhideWhenUsed="0"/>
-    <w:lsdException w:name="Medium List 2 Accent 6" w:semiHidden="0" w:uiPriority="66" w:unhideWhenUsed="0"/>
-    <w:lsdException w:name="Medium Grid 1 Accent 6" w:semiHidden="0" w:uiPriority="67" w:unhideWhenUsed="0"/>
-    <w:lsdException w:name="Medium Grid 2 Accent 6" w:semiHidden="0" w:uiPriority="68" w:unhideWhenUsed="0"/>
-    <w:lsdException w:name="Medium Grid 3 Accent 6" w:semiHidden="0" w:uiPriority="69" w:unhideWhenUsed="0"/>
-    <w:lsdException w:name="Dark List Accent 6" w:semiHidden="0" w:uiPriority="70" w:unhideWhenUsed="0"/>
-    <w:lsdException w:name="Colorful Shading Accent 6" w:semiHidden="0" w:uiPriority="71" w:unhideWhenUsed="0"/>
-    <w:lsdException w:name="Colorful List Accent 6" w:semiHidden="0" w:uiPriority="72" w:unhideWhenUsed="0"/>
-    <w:lsdException w:name="Colorful Grid Accent 6" w:semiHidden="0" w:uiPriority="73" w:unhideWhenUsed="0"/>
-    <w:lsdException w:name="Subtle Emphasis" w:semiHidden="0" w:uiPriority="19" w:unhideWhenUsed="0" w:qFormat="1"/>
-    <w:lsdException w:name="Intense Emphasis" w:semiHidden="0" w:uiPriority="21" w:unhideWhenUsed="0" w:qFormat="1"/>
-    <w:lsdException w:name="Subtle Reference" w:semiHidden="0" w:uiPriority="31" w:unhideWhenUsed="0" w:qFormat="1"/>
-    <w:lsdException w:name="Intense Reference" w:semiHidden="0" w:uiPriority="32" w:unhideWhenUsed="0" w:qFormat="1"/>
-    <w:lsdException w:name="Book Title" w:semiHidden="0" w:uiPriority="33" w:unhideWhenUsed="0" w:qFormat="1"/>
-    <w:lsdException w:name="Bibliography" w:uiPriority="37"/>
-    <w:lsdException w:name="TOC Heading" w:uiPriority="39" w:qFormat="1"/>
+  <w:latentStyles w:defLockedState="0" w:defUIPriority="99" w:defSemiHidden="0" w:defUnhideWhenUsed="0" w:defQFormat="0" w:count="371">
+    <w:lsdException w:name="Normal" w:uiPriority="0" w:qFormat="1"/>
+    <w:lsdException w:name="heading 1" w:uiPriority="9" w:qFormat="1"/>
+    <w:lsdException w:name="heading 2" w:semiHidden="1" w:uiPriority="9" w:unhideWhenUsed="1" w:qFormat="1"/>
+    <w:lsdException w:name="heading 3" w:semiHidden="1" w:uiPriority="9" w:unhideWhenUsed="1" w:qFormat="1"/>
+    <w:lsdException w:name="heading 4" w:semiHidden="1" w:uiPriority="9" w:unhideWhenUsed="1" w:qFormat="1"/>
+    <w:lsdException w:name="heading 5" w:semiHidden="1" w:uiPriority="9" w:unhideWhenUsed="1" w:qFormat="1"/>
+    <w:lsdException w:name="heading 6" w:semiHidden="1" w:uiPriority="9" w:unhideWhenUsed="1" w:qFormat="1"/>
+    <w:lsdException w:name="heading 7" w:semiHidden="1" w:uiPriority="9" w:unhideWhenUsed="1" w:qFormat="1"/>
+    <w:lsdException w:name="heading 8" w:semiHidden="1" w:uiPriority="9" w:unhideWhenUsed="1" w:qFormat="1"/>
+    <w:lsdException w:name="heading 9" w:semiHidden="1" w:uiPriority="9" w:unhideWhenUsed="1" w:qFormat="1"/>
+    <w:lsdException w:name="index 1" w:semiHidden="1" w:unhideWhenUsed="1"/>
+    <w:lsdException w:name="index 2" w:semiHidden="1" w:unhideWhenUsed="1"/>
+    <w:lsdException w:name="index 3" w:semiHidden="1" w:unhideWhenUsed="1"/>
+    <w:lsdException w:name="index 4" w:semiHidden="1" w:unhideWhenUsed="1"/>
+    <w:lsdException w:name="index 5" w:semiHidden="1" w:unhideWhenUsed="1"/>
+    <w:lsdException w:name="index 6" w:semiHidden="1" w:unhideWhenUsed="1"/>
+    <w:lsdException w:name="index 7" w:semiHidden="1" w:unhideWhenUsed="1"/>
+    <w:lsdException w:name="index 8" w:semiHidden="1" w:unhideWhenUsed="1"/>
+    <w:lsdException w:name="index 9" w:semiHidden="1" w:unhideWhenUsed="1"/>
+    <w:lsdException w:name="toc 1" w:semiHidden="1" w:uiPriority="39" w:unhideWhenUsed="1"/>
+    <w:lsdException w:name="toc 2" w:semiHidden="1" w:uiPriority="39" w:unhideWhenUsed="1"/>
+    <w:lsdException w:name="toc 3" w:semiHidden="1" w:uiPriority="39" w:unhideWhenUsed="1"/>
+    <w:lsdException w:name="toc 4" w:semiHidden="1" w:uiPriority="39" w:unhideWhenUsed="1"/>
+    <w:lsdException w:name="toc 5" w:semiHidden="1" w:uiPriority="39" w:unhideWhenUsed="1"/>
+    <w:lsdException w:name="toc 6" w:semiHidden="1" w:uiPriority="39" w:unhideWhenUsed="1"/>
+    <w:lsdException w:name="toc 7" w:semiHidden="1" w:uiPriority="39" w:unhideWhenUsed="1"/>
+    <w:lsdException w:name="toc 8" w:semiHidden="1" w:uiPriority="39" w:unhideWhenUsed="1"/>
+    <w:lsdException w:name="toc 9" w:semiHidden="1" w:uiPriority="39" w:unhideWhenUsed="1"/>
+    <w:lsdException w:name="Normal Indent" w:semiHidden="1" w:unhideWhenUsed="1"/>
+    <w:lsdException w:name="footnote text" w:semiHidden="1" w:unhideWhenUsed="1"/>
+    <w:lsdException w:name="annotation text" w:semiHidden="1" w:unhideWhenUsed="1"/>
+    <w:lsdException w:name="header" w:semiHidden="1" w:unhideWhenUsed="1"/>
+    <w:lsdException w:name="footer" w:semiHidden="1" w:unhideWhenUsed="1"/>
+    <w:lsdException w:name="index heading" w:semiHidden="1" w:unhideWhenUsed="1"/>
+    <w:lsdException w:name="caption" w:semiHidden="1" w:uiPriority="35" w:unhideWhenUsed="1" w:qFormat="1"/>
+    <w:lsdException w:name="table of figures" w:semiHidden="1" w:unhideWhenUsed="1"/>
+    <w:lsdException w:name="envelope address" w:semiHidden="1" w:unhideWhenUsed="1"/>
+    <w:lsdException w:name="envelope return" w:semiHidden="1" w:unhideWhenUsed="1"/>
+    <w:lsdException w:name="footnote reference" w:semiHidden="1" w:unhideWhenUsed="1"/>
+    <w:lsdException w:name="annotation reference" w:semiHidden="1" w:unhideWhenUsed="1"/>
+    <w:lsdException w:name="line number" w:semiHidden="1" w:unhideWhenUsed="1"/>
+    <w:lsdException w:name="page number" w:semiHidden="1" w:unhideWhenUsed="1"/>
+    <w:lsdException w:name="endnote reference" w:semiHidden="1" w:unhideWhenUsed="1"/>
+    <w:lsdException w:name="endnote text" w:semiHidden="1" w:unhideWhenUsed="1"/>
+    <w:lsdException w:name="table of authorities" w:semiHidden="1" w:unhideWhenUsed="1"/>
+    <w:lsdException w:name="macro" w:semiHidden="1" w:unhideWhenUsed="1"/>
+    <w:lsdException w:name="toa heading" w:semiHidden="1" w:unhideWhenUsed="1"/>
+    <w:lsdException w:name="List" w:semiHidden="1" w:unhideWhenUsed="1"/>
+    <w:lsdException w:name="List Bullet" w:semiHidden="1" w:unhideWhenUsed="1"/>
+    <w:lsdException w:name="List Number" w:semiHidden="1" w:unhideWhenUsed="1"/>
+    <w:lsdException w:name="List 2" w:semiHidden="1" w:unhideWhenUsed="1"/>
+    <w:lsdException w:name="List 3" w:semiHidden="1" w:unhideWhenUsed="1"/>
+    <w:lsdException w:name="List 4" w:semiHidden="1" w:unhideWhenUsed="1"/>
+    <w:lsdException w:name="List 5" w:semiHidden="1" w:unhideWhenUsed="1"/>
+    <w:lsdException w:name="List Bullet 2" w:semiHidden="1" w:unhideWhenUsed="1"/>
+    <w:lsdException w:name="List Bullet 3" w:semiHidden="1" w:unhideWhenUsed="1"/>
+    <w:lsdException w:name="List Bullet 4" w:semiHidden="1" w:unhideWhenUsed="1"/>
+    <w:lsdException w:name="List Bullet 5" w:semiHidden="1" w:unhideWhenUsed="1"/>
+    <w:lsdException w:name="List Number 2" w:semiHidden="1" w:unhideWhenUsed="1"/>
+    <w:lsdException w:name="List Number 3" w:semiHidden="1" w:unhideWhenUsed="1"/>
+    <w:lsdException w:name="List Number 4" w:semiHidden="1" w:unhideWhenUsed="1"/>
+    <w:lsdException w:name="List Number 5" w:semiHidden="1" w:unhideWhenUsed="1"/>
+    <w:lsdException w:name="Title" w:uiPriority="10" w:qFormat="1"/>
+    <w:lsdException w:name="Closing" w:semiHidden="1" w:unhideWhenUsed="1"/>
+    <w:lsdException w:name="Signature" w:semiHidden="1" w:unhideWhenUsed="1"/>
+    <w:lsdException w:name="Default Paragraph Font" w:semiHidden="1" w:uiPriority="1" w:unhideWhenUsed="1"/>
+    <w:lsdException w:name="Body Text" w:semiHidden="1" w:unhideWhenUsed="1"/>
+    <w:lsdException w:name="Body Text Indent" w:semiHidden="1" w:unhideWhenUsed="1"/>
+    <w:lsdException w:name="List Continue" w:semiHidden="1" w:unhideWhenUsed="1"/>
+    <w:lsdException w:name="List Continue 2" w:semiHidden="1" w:unhideWhenUsed="1"/>
+    <w:lsdException w:name="List Continue 3" w:semiHidden="1" w:unhideWhenUsed="1"/>
+    <w:lsdException w:name="List Continue 4" w:semiHidden="1" w:unhideWhenUsed="1"/>
+    <w:lsdException w:name="List Continue 5" w:semiHidden="1" w:unhideWhenUsed="1"/>
+    <w:lsdException w:name="Message Header" w:semiHidden="1" w:unhideWhenUsed="1"/>
+    <w:lsdException w:name="Subtitle" w:uiPriority="11" w:qFormat="1"/>
+    <w:lsdException w:name="Salutation" w:semiHidden="1" w:unhideWhenUsed="1"/>
+    <w:lsdException w:name="Date" w:semiHidden="1" w:unhideWhenUsed="1"/>
+    <w:lsdException w:name="Body Text First Indent" w:semiHidden="1" w:unhideWhenUsed="1"/>
+    <w:lsdException w:name="Body Text First Indent 2" w:semiHidden="1" w:unhideWhenUsed="1"/>
+    <w:lsdException w:name="Note Heading" w:semiHidden="1" w:unhideWhenUsed="1"/>
+    <w:lsdException w:name="Body Text 2" w:semiHidden="1" w:unhideWhenUsed="1"/>
+    <w:lsdException w:name="Body Text 3" w:semiHidden="1" w:unhideWhenUsed="1"/>
+    <w:lsdException w:name="Body Text Indent 2" w:semiHidden="1" w:unhideWhenUsed="1"/>
+    <w:lsdException w:name="Body Text Indent 3" w:semiHidden="1" w:unhideWhenUsed="1"/>
+    <w:lsdException w:name="Block Text" w:semiHidden="1" w:unhideWhenUsed="1"/>
+    <w:lsdException w:name="Hyperlink" w:semiHidden="1" w:unhideWhenUsed="1"/>
+    <w:lsdException w:name="FollowedHyperlink" w:semiHidden="1" w:unhideWhenUsed="1"/>
+    <w:lsdException w:name="Strong" w:uiPriority="22" w:qFormat="1"/>
+    <w:lsdException w:name="Emphasis" w:uiPriority="20" w:qFormat="1"/>
+    <w:lsdException w:name="Document Map" w:semiHidden="1" w:unhideWhenUsed="1"/>
+    <w:lsdException w:name="Plain Text" w:semiHidden="1" w:unhideWhenUsed="1"/>
+    <w:lsdException w:name="E-mail Signature" w:semiHidden="1" w:unhideWhenUsed="1"/>
+    <w:lsdException w:name="HTML Top of Form" w:semiHidden="1" w:unhideWhenUsed="1"/>
+    <w:lsdException w:name="HTML Bottom of Form" w:semiHidden="1" w:unhideWhenUsed="1"/>
+    <w:lsdException w:name="Normal (Web)" w:semiHidden="1" w:unhideWhenUsed="1"/>
+    <w:lsdException w:name="HTML Acronym" w:semiHidden="1" w:unhideWhenUsed="1"/>
+    <w:lsdException w:name="HTML Address" w:semiHidden="1" w:unhideWhenUsed="1"/>
+    <w:lsdException w:name="HTML Cite" w:semiHidden="1" w:unhideWhenUsed="1"/>
+    <w:lsdException w:name="HTML Code" w:semiHidden="1" w:unhideWhenUsed="1"/>
+    <w:lsdException w:name="HTML Definition" w:semiHidden="1" w:unhideWhenUsed="1"/>
+    <w:lsdException w:name="HTML Keyboard" w:semiHidden="1" w:unhideWhenUsed="1"/>
+    <w:lsdException w:name="HTML Preformatted" w:semiHidden="1" w:unhideWhenUsed="1"/>
+    <w:lsdException w:name="HTML Sample" w:semiHidden="1" w:unhideWhenUsed="1"/>
+    <w:lsdException w:name="HTML Typewriter" w:semiHidden="1" w:unhideWhenUsed="1"/>
+    <w:lsdException w:name="HTML Variable" w:semiHidden="1" w:unhideWhenUsed="1"/>
+    <w:lsdException w:name="Normal Table" w:semiHidden="1" w:unhideWhenUsed="1"/>
+    <w:lsdException w:name="annotation subject" w:semiHidden="1" w:unhideWhenUsed="1"/>
+    <w:lsdException w:name="No List" w:semiHidden="1" w:unhideWhenUsed="1"/>
+    <w:lsdException w:name="Outline List 1" w:semiHidden="1" w:unhideWhenUsed="1"/>
+    <w:lsdException w:name="Outline List 2" w:semiHidden="1" w:unhideWhenUsed="1"/>
+    <w:lsdException w:name="Outline List 3" w:semiHidden="1" w:unhideWhenUsed="1"/>
+    <w:lsdException w:name="Table Simple 1" w:semiHidden="1" w:unhideWhenUsed="1"/>
+    <w:lsdException w:name="Table Simple 2" w:semiHidden="1" w:unhideWhenUsed="1"/>
+    <w:lsdException w:name="Table Simple 3" w:semiHidden="1" w:unhideWhenUsed="1"/>
+    <w:lsdException w:name="Table Classic 1" w:semiHidden="1" w:unhideWhenUsed="1"/>
+    <w:lsdException w:name="Table Classic 2" w:semiHidden="1" w:unhideWhenUsed="1"/>
+    <w:lsdException w:name="Table Classic 3" w:semiHidden="1" w:unhideWhenUsed="1"/>
+    <w:lsdException w:name="Table Classic 4" w:semiHidden="1" w:unhideWhenUsed="1"/>
+    <w:lsdException w:name="Table Colorful 1" w:semiHidden="1" w:unhideWhenUsed="1"/>
+    <w:lsdException w:name="Table Colorful 2" w:semiHidden="1" w:unhideWhenUsed="1"/>
+    <w:lsdException w:name="Table Colorful 3" w:semiHidden="1" w:unhideWhenUsed="1"/>
+    <w:lsdException w:name="Table Columns 1" w:semiHidden="1" w:unhideWhenUsed="1"/>
+    <w:lsdException w:name="Table Columns 2" w:semiHidden="1" w:unhideWhenUsed="1"/>
+    <w:lsdException w:name="Table Columns 3" w:semiHidden="1" w:unhideWhenUsed="1"/>
+    <w:lsdException w:name="Table Columns 4" w:semiHidden="1" w:unhideWhenUsed="1"/>
+    <w:lsdException w:name="Table Columns 5" w:semiHidden="1" w:unhideWhenUsed="1"/>
+    <w:lsdException w:name="Table Grid 1" w:semiHidden="1" w:unhideWhenUsed="1"/>
+    <w:lsdException w:name="Table Grid 2" w:semiHidden="1" w:unhideWhenUsed="1"/>
+    <w:lsdException w:name="Table Grid 3" w:semiHidden="1" w:unhideWhenUsed="1"/>
+    <w:lsdException w:name="Table Grid 4" w:semiHidden="1" w:unhideWhenUsed="1"/>
+    <w:lsdException w:name="Table Grid 5" w:semiHidden="1" w:unhideWhenUsed="1"/>
+    <w:lsdException w:name="Table Grid 6" w:semiHidden="1" w:unhideWhenUsed="1"/>
+    <w:lsdException w:name="Table Grid 7" w:semiHidden="1" w:unhideWhenUsed="1"/>
+    <w:lsdException w:name="Table Grid 8" w:semiHidden="1" w:unhideWhenUsed="1"/>
+    <w:lsdException w:name="Table List 1" w:semiHidden="1" w:unhideWhenUsed="1"/>
+    <w:lsdException w:name="Table List 2" w:semiHidden="1" w:unhideWhenUsed="1"/>
+    <w:lsdException w:name="Table List 3" w:semiHidden="1" w:unhideWhenUsed="1"/>
+    <w:lsdException w:name="Table List 4" w:semiHidden="1" w:unhideWhenUsed="1"/>
+    <w:lsdException w:name="Table List 5" w:semiHidden="1" w:unhideWhenUsed="1"/>
+    <w:lsdException w:name="Table List 6" w:semiHidden="1" w:unhideWhenUsed="1"/>
+    <w:lsdException w:name="Table List 7" w:semiHidden="1" w:unhideWhenUsed="1"/>
+    <w:lsdException w:name="Table List 8" w:semiHidden="1" w:unhideWhenUsed="1"/>
+    <w:lsdException w:name="Table 3D effects 1" w:semiHidden="1" w:unhideWhenUsed="1"/>
+    <w:lsdException w:name="Table 3D effects 2" w:semiHidden="1" w:unhideWhenUsed="1"/>
+    <w:lsdException w:name="Table 3D effects 3" w:semiHidden="1" w:unhideWhenUsed="1"/>
+    <w:lsdException w:name="Table Contemporary" w:semiHidden="1" w:unhideWhenUsed="1"/>
+    <w:lsdException w:name="Table Elegant" w:semiHidden="1" w:unhideWhenUsed="1"/>
+    <w:lsdException w:name="Table Professional" w:semiHidden="1" w:unhideWhenUsed="1"/>
+    <w:lsdException w:name="Table Subtle 1" w:semiHidden="1" w:unhideWhenUsed="1"/>
+    <w:lsdException w:name="Table Subtle 2" w:semiHidden="1" w:unhideWhenUsed="1"/>
+    <w:lsdException w:name="Table Web 1" w:semiHidden="1" w:unhideWhenUsed="1"/>
+    <w:lsdException w:name="Table Web 2" w:semiHidden="1" w:unhideWhenUsed="1"/>
+    <w:lsdException w:name="Table Web 3" w:semiHidden="1" w:unhideWhenUsed="1"/>
+    <w:lsdException w:name="Balloon Text" w:semiHidden="1" w:unhideWhenUsed="1"/>
+    <w:lsdException w:name="Table Grid" w:uiPriority="59"/>
+    <w:lsdException w:name="Table Theme" w:semiHidden="1" w:unhideWhenUsed="1"/>
+    <w:lsdException w:name="Placeholder Text" w:semiHidden="1"/>
+    <w:lsdException w:name="No Spacing" w:uiPriority="0" w:qFormat="1"/>
+    <w:lsdException w:name="Light Shading" w:uiPriority="60"/>
+    <w:lsdException w:name="Light List" w:uiPriority="61"/>
+    <w:lsdException w:name="Light Grid" w:uiPriority="62"/>
+    <w:lsdException w:name="Medium Shading 1" w:uiPriority="63"/>
+    <w:lsdException w:name="Medium Shading 2" w:uiPriority="64"/>
+    <w:lsdException w:name="Medium List 1" w:uiPriority="65"/>
+    <w:lsdException w:name="Medium List 2" w:uiPriority="66"/>
+    <w:lsdException w:name="Medium Grid 1" w:uiPriority="67"/>
+    <w:lsdException w:name="Medium Grid 2" w:uiPriority="68"/>
+    <w:lsdException w:name="Medium Grid 3" w:uiPriority="69"/>
+    <w:lsdException w:name="Dark List" w:uiPriority="70"/>
+    <w:lsdException w:name="Colorful Shading" w:uiPriority="71"/>
+    <w:lsdException w:name="Colorful List" w:uiPriority="72"/>
+    <w:lsdException w:name="Colorful Grid" w:uiPriority="73"/>
+    <w:lsdException w:name="Light Shading Accent 1" w:uiPriority="60"/>
+    <w:lsdException w:name="Light List Accent 1" w:uiPriority="61"/>
+    <w:lsdException w:name="Light Grid Accent 1" w:uiPriority="62"/>
+    <w:lsdException w:name="Medium Shading 1 Accent 1" w:uiPriority="63"/>
+    <w:lsdException w:name="Medium Shading 2 Accent 1" w:uiPriority="64"/>
+    <w:lsdException w:name="Medium List 1 Accent 1" w:uiPriority="65"/>
+    <w:lsdException w:name="Revision" w:semiHidden="1"/>
+    <w:lsdException w:name="List Paragraph" w:uiPriority="34" w:qFormat="1"/>
+    <w:lsdException w:name="Quote" w:uiPriority="29" w:qFormat="1"/>
+    <w:lsdException w:name="Intense Quote" w:uiPriority="30" w:qFormat="1"/>
+    <w:lsdException w:name="Medium List 2 Accent 1" w:uiPriority="66"/>
+    <w:lsdException w:name="Medium Grid 1 Accent 1" w:uiPriority="67"/>
+    <w:lsdException w:name="Medium Grid 2 Accent 1" w:uiPriority="68"/>
+    <w:lsdException w:name="Medium Grid 3 Accent 1" w:uiPriority="69"/>
+    <w:lsdException w:name="Dark List Accent 1" w:uiPriority="70"/>
+    <w:lsdException w:name="Colorful Shading Accent 1" w:uiPriority="71"/>
+    <w:lsdException w:name="Colorful List Accent 1" w:uiPriority="72"/>
+    <w:lsdException w:name="Colorful Grid Accent 1" w:uiPriority="73"/>
+    <w:lsdException w:name="Light Shading Accent 2" w:uiPriority="60"/>
+    <w:lsdException w:name="Light List Accent 2" w:uiPriority="61"/>
+    <w:lsdException w:name="Light Grid Accent 2" w:uiPriority="62"/>
+    <w:lsdException w:name="Medium Shading 1 Accent 2" w:uiPriority="63"/>
+    <w:lsdException w:name="Medium Shading 2 Accent 2" w:uiPriority="64"/>
+    <w:lsdException w:name="Medium List 1 Accent 2" w:uiPriority="65"/>
+    <w:lsdException w:name="Medium List 2 Accent 2" w:uiPriority="66"/>
+    <w:lsdException w:name="Medium Grid 1 Accent 2" w:uiPriority="67"/>
+    <w:lsdException w:name="Medium Grid 2 Accent 2" w:uiPriority="68"/>
+    <w:lsdException w:name="Medium Grid 3 Accent 2" w:uiPriority="69"/>
+    <w:lsdException w:name="Dark List Accent 2" w:uiPriority="70"/>
+    <w:lsdException w:name="Colorful Shading Accent 2" w:uiPriority="71"/>
+    <w:lsdException w:name="Colorful List Accent 2" w:uiPriority="72"/>
+    <w:lsdException w:name="Colorful Grid Accent 2" w:uiPriority="73"/>
+    <w:lsdException w:name="Light Shading Accent 3" w:uiPriority="60"/>
+    <w:lsdException w:name="Light List Accent 3" w:uiPriority="61"/>
+    <w:lsdException w:name="Light Grid Accent 3" w:uiPriority="62"/>
+    <w:lsdException w:name="Medium Shading 1 Accent 3" w:uiPriority="63"/>
+    <w:lsdException w:name="Medium Shading 2 Accent 3" w:uiPriority="64"/>
+    <w:lsdException w:name="Medium List 1 Accent 3" w:uiPriority="65"/>
+    <w:lsdException w:name="Medium List 2 Accent 3" w:uiPriority="66"/>
+    <w:lsdException w:name="Medium Grid 1 Accent 3" w:uiPriority="67"/>
+    <w:lsdException w:name="Medium Grid 2 Accent 3" w:uiPriority="68"/>
+    <w:lsdException w:name="Medium Grid 3 Accent 3" w:uiPriority="69"/>
+    <w:lsdException w:name="Dark List Accent 3" w:uiPriority="70"/>
+    <w:lsdException w:name="Colorful Shading Accent 3" w:uiPriority="71"/>
+    <w:lsdException w:name="Colorful List Accent 3" w:uiPriority="72"/>
+    <w:lsdException w:name="Colorful Grid Accent 3" w:uiPriority="73"/>
+    <w:lsdException w:name="Light Shading Accent 4" w:uiPriority="60"/>
+    <w:lsdException w:name="Light List Accent 4" w:uiPriority="61"/>
+    <w:lsdException w:name="Light Grid Accent 4" w:uiPriority="62"/>
+    <w:lsdException w:name="Medium Shading 1 Accent 4" w:uiPriority="63"/>
+    <w:lsdException w:name="Medium Shading 2 Accent 4" w:uiPriority="64"/>
+    <w:lsdException w:name="Medium List 1 Accent 4" w:uiPriority="65"/>
+    <w:lsdException w:name="Medium List 2 Accent 4" w:uiPriority="66"/>
+    <w:lsdException w:name="Medium Grid 1 Accent 4" w:uiPriority="67"/>
+    <w:lsdException w:name="Medium Grid 2 Accent 4" w:uiPriority="68"/>
+    <w:lsdException w:name="Medium Grid 3 Accent 4" w:uiPriority="69"/>
+    <w:lsdException w:name="Dark List Accent 4" w:uiPriority="70"/>
+    <w:lsdException w:name="Colorful Shading Accent 4" w:uiPriority="71"/>
+    <w:lsdException w:name="Colorful List Accent 4" w:uiPriority="72"/>
+    <w:lsdException w:name="Colorful Grid Accent 4" w:uiPriority="73"/>
+    <w:lsdException w:name="Light Shading Accent 5" w:uiPriority="60"/>
+    <w:lsdException w:name="Light List Accent 5" w:uiPriority="61"/>
+    <w:lsdException w:name="Light Grid Accent 5" w:uiPriority="62"/>
+    <w:lsdException w:name="Medium Shading 1 Accent 5" w:uiPriority="63"/>
+    <w:lsdException w:name="Medium Shading 2 Accent 5" w:uiPriority="64"/>
+    <w:lsdException w:name="Medium List 1 Accent 5" w:uiPriority="65"/>
+    <w:lsdException w:name="Medium List 2 Accent 5" w:uiPriority="66"/>
+    <w:lsdException w:name="Medium Grid 1 Accent 5" w:uiPriority="67"/>
+    <w:lsdException w:name="Medium Grid 2 Accent 5" w:uiPriority="68"/>
+    <w:lsdException w:name="Medium Grid 3 Accent 5" w:uiPriority="69"/>
+    <w:lsdException w:name="Dark List Accent 5" w:uiPriority="70"/>
+    <w:lsdException w:name="Colorful Shading Accent 5" w:uiPriority="71"/>
+    <w:lsdException w:name="Colorful List Accent 5" w:uiPriority="72"/>
+    <w:lsdException w:name="Colorful Grid Accent 5" w:uiPriority="73"/>
+    <w:lsdException w:name="Light Shading Accent 6" w:uiPriority="60"/>
+    <w:lsdException w:name="Light List Accent 6" w:uiPriority="61"/>
+    <w:lsdException w:name="Light Grid Accent 6" w:uiPriority="62"/>
+    <w:lsdException w:name="Medium Shading 1 Accent 6" w:uiPriority="63"/>
+    <w:lsdException w:name="Medium Shading 2 Accent 6" w:uiPriority="64"/>
+    <w:lsdException w:name="Medium List 1 Accent 6" w:uiPriority="65"/>
+    <w:lsdException w:name="Medium List 2 Accent 6" w:uiPriority="66"/>
+    <w:lsdException w:name="Medium Grid 1 Accent 6" w:uiPriority="67"/>
+    <w:lsdException w:name="Medium Grid 2 Accent 6" w:uiPriority="68"/>
+    <w:lsdException w:name="Medium Grid 3 Accent 6" w:uiPriority="69"/>
+    <w:lsdException w:name="Dark List Accent 6" w:uiPriority="70"/>
+    <w:lsdException w:name="Colorful Shading Accent 6" w:uiPriority="71"/>
+    <w:lsdException w:name="Colorful List Accent 6" w:uiPriority="72"/>
+    <w:lsdException w:name="Colorful Grid Accent 6" w:uiPriority="73"/>
+    <w:lsdException w:name="Subtle Emphasis" w:uiPriority="19" w:qFormat="1"/>
+    <w:lsdException w:name="Intense Emphasis" w:uiPriority="21" w:qFormat="1"/>
+    <w:lsdException w:name="Subtle Reference" w:uiPriority="31" w:qFormat="1"/>
+    <w:lsdException w:name="Intense Reference" w:uiPriority="32" w:qFormat="1"/>
+    <w:lsdException w:name="Book Title" w:uiPriority="33" w:qFormat="1"/>
+    <w:lsdException w:name="Bibliography" w:semiHidden="1" w:uiPriority="37" w:unhideWhenUsed="1"/>
+    <w:lsdException w:name="TOC Heading" w:semiHidden="1" w:uiPriority="39" w:unhideWhenUsed="1" w:qFormat="1"/>
+    <w:lsdException w:name="Grid Table 4" w:uiPriority="49"/>
+    <w:lsdException w:name="Grid Table 5 Dark" w:uiPriority="50"/>
+    <w:lsdException w:name="Grid Table 6 Colorful" w:uiPriority="51"/>
+    <w:lsdException w:name="Grid Table 7 Colorful" w:uiPriority="52"/>
+    <w:lsdException w:name="Grid Table 1 Light Accent 1" w:uiPriority="46"/>
+    <w:lsdException w:name="Grid Table 2 Accent 1" w:uiPriority="47"/>
+    <w:lsdException w:name="Grid Table 3 Accent 1" w:uiPriority="48"/>
+    <w:lsdException w:name="Grid Table 4 Accent 1" w:uiPriority="49"/>
+    <w:lsdException w:name="Grid Table 5 Dark Accent 1" w:uiPriority="50"/>
+    <w:lsdException w:name="Grid Table 6 Colorful Accent 1" w:uiPriority="51"/>
+    <w:lsdException w:name="Grid Table 7 Colorful Accent 1" w:uiPriority="52"/>
+    <w:lsdException w:name="Grid Table 1 Light Accent 2" w:uiPriority="46"/>
+    <w:lsdException w:name="Grid Table 2 Accent 2" w:uiPriority="47"/>
+    <w:lsdException w:name="Grid Table 3 Accent 2" w:uiPriority="48"/>
+    <w:lsdException w:name="Grid Table 4 Accent 2" w:uiPriority="49"/>
+    <w:lsdException w:name="Grid Table 5 Dark Accent 2" w:uiPriority="50"/>
+    <w:lsdException w:name="Grid Table 6 Colorful Accent 2" w:uiPriority="51"/>
+    <w:lsdException w:name="Grid Table 7 Colorful Accent 2" w:uiPriority="52"/>
+    <w:lsdException w:name="Grid Table 1 Light Accent 3" w:uiPriority="46"/>
+    <w:lsdException w:name="Grid Table 2 Accent 3" w:uiPriority="47"/>
+    <w:lsdException w:name="Grid Table 3 Accent 3" w:uiPriority="48"/>
+    <w:lsdException w:name="Grid Table 4 Accent 3" w:uiPriority="49"/>
+    <w:lsdException w:name="Grid Table 5 Dark Accent 3" w:uiPriority="50"/>
+    <w:lsdException w:name="Grid Table 6 Colorful Accent 3" w:uiPriority="51"/>
+    <w:lsdException w:name="Grid Table 7 Colorful Accent 3" w:uiPriority="52"/>
+    <w:lsdException w:name="Grid Table 1 Light Accent 4" w:uiPriority="46"/>
+    <w:lsdException w:name="Grid Table 2 Accent 4" w:uiPriority="47"/>
+    <w:lsdException w:name="Grid Table 3 Accent 4" w:uiPriority="48"/>
+    <w:lsdException w:name="Grid Table 4 Accent 4" w:uiPriority="49"/>
+    <w:lsdException w:name="Grid Table 5 Dark Accent 4" w:uiPriority="50"/>
+    <w:lsdException w:name="Grid Table 6 Colorful Accent 4" w:uiPriority="51"/>
+    <w:lsdException w:name="Grid Table 7 Colorful Accent 4" w:uiPriority="52"/>
+    <w:lsdException w:name="Grid Table 1 Light Accent 5" w:uiPriority="46"/>
+    <w:lsdException w:name="Grid Table 2 Accent 5" w:uiPriority="47"/>
+    <w:lsdException w:name="Grid Table 3 Accent 5" w:uiPriority="48"/>
+    <w:lsdException w:name="Grid Table 4 Accent 5" w:uiPriority="49"/>
+    <w:lsdException w:name="Grid Table 5 Dark Accent 5" w:uiPriority="50"/>
+    <w:lsdException w:name="Grid Table 6 Colorful Accent 5" w:uiPriority="51"/>
+    <w:lsdException w:name="Grid Table 7 Colorful Accent 5" w:uiPriority="52"/>
+    <w:lsdException w:name="Grid Table 1 Light Accent 6" w:uiPriority="46"/>
+    <w:lsdException w:name="Grid Table 2 Accent 6" w:uiPriority="47"/>
+    <w:lsdException w:name="Grid Table 3 Accent 6" w:uiPriority="48"/>
+    <w:lsdException w:name="Grid Table 4 Accent 6" w:uiPriority="49"/>
+    <w:lsdException w:name="Grid Table 5 Dark Accent 6" w:uiPriority="50"/>
+    <w:lsdException w:name="Grid Table 6 Colorful Accent 6" w:uiPriority="51"/>
+    <w:lsdException w:name="Grid Table 7 Colorful Accent 6" w:uiPriority="52"/>
+    <w:lsdException w:name="List Table 1 Light" w:uiPriority="46"/>
+    <w:lsdException w:name="List Table 2" w:uiPriority="47"/>
+    <w:lsdException w:name="List Table 3" w:uiPriority="48"/>
+    <w:lsdException w:name="List Table 4" w:uiPriority="49"/>
+    <w:lsdException w:name="List Table 5 Dark" w:uiPriority="50"/>
+    <w:lsdException w:name="List Table 6 Colorful" w:uiPriority="51"/>
+    <w:lsdException w:name="List Table 7 Colorful" w:uiPriority="52"/>
+    <w:lsdException w:name="List Table 1 Light Accent 1" w:uiPriority="46"/>
+    <w:lsdException w:name="List Table 2 Accent 1" w:uiPriority="47"/>
+    <w:lsdException w:name="List Table 3 Accent 1" w:uiPriority="48"/>
+    <w:lsdException w:name="List Table 4 Accent 1" w:uiPriority="49"/>
+    <w:lsdException w:name="List Table 5 Dark Accent 1" w:uiPriority="50"/>
+    <w:lsdException w:name="List Table 6 Colorful Accent 1" w:uiPriority="51"/>
+    <w:lsdException w:name="List Table 7 Colorful Accent 1" w:uiPriority="52"/>
+    <w:lsdException w:name="List Table 1 Light Accent 2" w:uiPriority="46"/>
+    <w:lsdException w:name="List Table 2 Accent 2" w:uiPriority="47"/>
+    <w:lsdException w:name="List Table 3 Accent 2" w:uiPriority="48"/>
+    <w:lsdException w:name="List Table 4 Accent 2" w:uiPriority="49"/>
+    <w:lsdException w:name="List Table 5 Dark Accent 2" w:uiPriority="50"/>
+    <w:lsdException w:name="List Table 6 Colorful Accent 2" w:uiPriority="51"/>
+    <w:lsdException w:name="List Table 7 Colorful Accent 2" w:uiPriority="52"/>
+    <w:lsdException w:name="List Table 1 Light Accent 3" w:uiPriority="46"/>
+    <w:lsdException w:name="List Table 2 Accent 3" w:uiPriority="47"/>
+    <w:lsdException w:name="List Table 3 Accent 3" w:uiPriority="48"/>
+    <w:lsdException w:name="List Table 4 Accent 3" w:uiPriority="49"/>
+    <w:lsdException w:name="List Table 5 Dark Accent 3" w:uiPriority="50"/>
+    <w:lsdException w:name="List Table 6 Colorful Accent 3" w:uiPriority="51"/>
+    <w:lsdException w:name="List Table 7 Colorful Accent 3" w:uiPriority="52"/>
+    <w:lsdException w:name="List Table 1 Light Accent 4" w:uiPriority="46"/>
+    <w:lsdException w:name="List Table 2 Accent 4" w:uiPriority="47"/>
+    <w:lsdException w:name="List Table 3 Accent 4" w:uiPriority="48"/>
+    <w:lsdException w:name="List Table 4 Accent 4" w:uiPriority="49"/>
+    <w:lsdException w:name="List Table 5 Dark Accent 4" w:uiPriority="50"/>
+    <w:lsdException w:name="List Table 6 Colorful Accent 4" w:uiPriority="51"/>
+    <w:lsdException w:name="List Table 7 Colorful Accent 4" w:uiPriority="52"/>
+    <w:lsdException w:name="List Table 1 Light Accent 5" w:uiPriority="46"/>
+    <w:lsdException w:name="List Table 2 Accent 5" w:uiPriority="47"/>
+    <w:lsdException w:name="List Table 3 Accent 5" w:uiPriority="48"/>
+    <w:lsdException w:name="List Table 4 Accent 5" w:uiPriority="49"/>
+    <w:lsdException w:name="List Table 5 Dark Accent 5" w:uiPriority="50"/>
+    <w:lsdException w:name="List Table 6 Colorful Accent 5" w:uiPriority="51"/>
+    <w:lsdException w:name="List Table 7 Colorful Accent 5" w:uiPriority="52"/>
+    <w:lsdException w:name="List Table 1 Light Accent 6" w:uiPriority="46"/>
+    <w:lsdException w:name="List Table 2 Accent 6" w:uiPriority="47"/>
+    <w:lsdException w:name="List Table 3 Accent 6" w:uiPriority="48"/>
+    <w:lsdException w:name="List Table 4 Accent 6" w:uiPriority="49"/>
+    <w:lsdException w:name="List Table 5 Dark Accent 6" w:uiPriority="50"/>
+    <w:lsdException w:name="List Table 6 Colorful Accent 6" w:uiPriority="51"/>
+    <w:lsdException w:name="List Table 7 Colorful Accent 6" w:uiPriority="52"/>
   </w:latentStyles>
   <w:style w:type="paragraph" w:default="1" w:styleId="Normal">
     <w:name w:val="Normal"/>
@@ -9007,1005 +10967,6 @@
   <w:style w:type="character" w:default="1" w:styleId="DefaultParagraphFont">
     <w:name w:val="Default Paragraph Font"/>
     <w:uiPriority w:val="1"/>
-    <w:semiHidden/>
-    <w:unhideWhenUsed/>
-  </w:style>
-  <w:style w:type="table" w:default="1" w:styleId="TableNormal">
-    <w:name w:val="Normal Table"/>
-    <w:uiPriority w:val="99"/>
-    <w:semiHidden/>
-    <w:unhideWhenUsed/>
-    <w:tblPr>
-      <w:tblInd w:w="0" w:type="dxa"/>
-      <w:tblCellMar>
-        <w:top w:w="0" w:type="dxa"/>
-        <w:left w:w="108" w:type="dxa"/>
-        <w:bottom w:w="0" w:type="dxa"/>
-        <w:right w:w="108" w:type="dxa"/>
-      </w:tblCellMar>
-    </w:tblPr>
-  </w:style>
-  <w:style w:type="numbering" w:default="1" w:styleId="NoList">
-    <w:name w:val="No List"/>
-    <w:uiPriority w:val="99"/>
-    <w:semiHidden/>
-    <w:unhideWhenUsed/>
-  </w:style>
-  <w:style w:type="paragraph" w:styleId="Header">
-    <w:name w:val="header"/>
-    <w:basedOn w:val="Normal"/>
-    <w:link w:val="HeaderChar"/>
-    <w:uiPriority w:val="99"/>
-    <w:unhideWhenUsed/>
-    <w:rsid w:val="00E1613B"/>
-    <w:pPr>
-      <w:tabs>
-        <w:tab w:val="center" w:pos="4320"/>
-        <w:tab w:val="right" w:pos="8640"/>
-      </w:tabs>
-    </w:pPr>
-  </w:style>
-  <w:style w:type="character" w:customStyle="1" w:styleId="HeaderChar">
-    <w:name w:val="Header Char"/>
-    <w:basedOn w:val="DefaultParagraphFont"/>
-    <w:link w:val="Header"/>
-    <w:uiPriority w:val="99"/>
-    <w:rsid w:val="00E1613B"/>
-  </w:style>
-  <w:style w:type="paragraph" w:styleId="Footer">
-    <w:name w:val="footer"/>
-    <w:basedOn w:val="Normal"/>
-    <w:link w:val="FooterChar"/>
-    <w:uiPriority w:val="99"/>
-    <w:unhideWhenUsed/>
-    <w:rsid w:val="00CB54BD"/>
-    <w:pPr>
-      <w:tabs>
-        <w:tab w:val="center" w:pos="4320"/>
-        <w:tab w:val="right" w:pos="8640"/>
-      </w:tabs>
-      <w:spacing w:line="480" w:lineRule="auto"/>
-    </w:pPr>
-    <w:rPr>
-      <w:color w:val="A6A6A6" w:themeColor="background1" w:themeShade="A6"/>
-      <w:sz w:val="16"/>
-    </w:rPr>
-  </w:style>
-  <w:style w:type="character" w:customStyle="1" w:styleId="FooterChar">
-    <w:name w:val="Footer Char"/>
-    <w:basedOn w:val="DefaultParagraphFont"/>
-    <w:link w:val="Footer"/>
-    <w:uiPriority w:val="99"/>
-    <w:rsid w:val="00CB54BD"/>
-    <w:rPr>
-      <w:rFonts w:ascii="Helvetica" w:hAnsi="Helvetica"/>
-      <w:color w:val="A6A6A6" w:themeColor="background1" w:themeShade="A6"/>
-      <w:sz w:val="16"/>
-    </w:rPr>
-  </w:style>
-  <w:style w:type="table" w:styleId="LightShading-Accent1">
-    <w:name w:val="Light Shading Accent 1"/>
-    <w:basedOn w:val="TableNormal"/>
-    <w:uiPriority w:val="60"/>
-    <w:rsid w:val="00E1613B"/>
-    <w:rPr>
-      <w:color w:val="365F91" w:themeColor="accent1" w:themeShade="BF"/>
-      <w:sz w:val="22"/>
-      <w:szCs w:val="22"/>
-      <w:lang w:eastAsia="zh-TW"/>
-    </w:rPr>
-    <w:tblPr>
-      <w:tblStyleRowBandSize w:val="1"/>
-      <w:tblStyleColBandSize w:val="1"/>
-      <w:tblInd w:w="0" w:type="dxa"/>
-      <w:tblBorders>
-        <w:top w:val="single" w:sz="8" w:space="0" w:color="4F81BD" w:themeColor="accent1"/>
-        <w:bottom w:val="single" w:sz="8" w:space="0" w:color="4F81BD" w:themeColor="accent1"/>
-      </w:tblBorders>
-      <w:tblCellMar>
-        <w:top w:w="0" w:type="dxa"/>
-        <w:left w:w="108" w:type="dxa"/>
-        <w:bottom w:w="0" w:type="dxa"/>
-        <w:right w:w="108" w:type="dxa"/>
-      </w:tblCellMar>
-    </w:tblPr>
-    <w:tblStylePr w:type="firstRow">
-      <w:pPr>
-        <w:spacing w:before="0" w:after="0" w:line="240" w:lineRule="auto"/>
-      </w:pPr>
-      <w:rPr>
-        <w:b/>
-        <w:bCs/>
-      </w:rPr>
-      <w:tblPr/>
-      <w:tcPr>
-        <w:tcBorders>
-          <w:top w:val="single" w:sz="8" w:space="0" w:color="4F81BD" w:themeColor="accent1"/>
-          <w:left w:val="nil"/>
-          <w:bottom w:val="single" w:sz="8" w:space="0" w:color="4F81BD" w:themeColor="accent1"/>
-          <w:right w:val="nil"/>
-          <w:insideH w:val="nil"/>
-          <w:insideV w:val="nil"/>
-        </w:tcBorders>
-      </w:tcPr>
-    </w:tblStylePr>
-    <w:tblStylePr w:type="lastRow">
-      <w:pPr>
-        <w:spacing w:before="0" w:after="0" w:line="240" w:lineRule="auto"/>
-      </w:pPr>
-      <w:rPr>
-        <w:b/>
-        <w:bCs/>
-      </w:rPr>
-      <w:tblPr/>
-      <w:tcPr>
-        <w:tcBorders>
-          <w:top w:val="single" w:sz="8" w:space="0" w:color="4F81BD" w:themeColor="accent1"/>
-          <w:left w:val="nil"/>
-          <w:bottom w:val="single" w:sz="8" w:space="0" w:color="4F81BD" w:themeColor="accent1"/>
-          <w:right w:val="nil"/>
-          <w:insideH w:val="nil"/>
-          <w:insideV w:val="nil"/>
-        </w:tcBorders>
-      </w:tcPr>
-    </w:tblStylePr>
-    <w:tblStylePr w:type="firstCol">
-      <w:rPr>
-        <w:b/>
-        <w:bCs/>
-      </w:rPr>
-    </w:tblStylePr>
-    <w:tblStylePr w:type="lastCol">
-      <w:rPr>
-        <w:b/>
-        <w:bCs/>
-      </w:rPr>
-    </w:tblStylePr>
-    <w:tblStylePr w:type="band1Vert">
-      <w:tblPr/>
-      <w:tcPr>
-        <w:tcBorders>
-          <w:left w:val="nil"/>
-          <w:right w:val="nil"/>
-          <w:insideH w:val="nil"/>
-          <w:insideV w:val="nil"/>
-        </w:tcBorders>
-        <w:shd w:val="clear" w:color="auto" w:fill="D3DFEE" w:themeFill="accent1" w:themeFillTint="3F"/>
-      </w:tcPr>
-    </w:tblStylePr>
-    <w:tblStylePr w:type="band1Horz">
-      <w:tblPr/>
-      <w:tcPr>
-        <w:tcBorders>
-          <w:left w:val="nil"/>
-          <w:right w:val="nil"/>
-          <w:insideH w:val="nil"/>
-          <w:insideV w:val="nil"/>
-        </w:tcBorders>
-        <w:shd w:val="clear" w:color="auto" w:fill="D3DFEE" w:themeFill="accent1" w:themeFillTint="3F"/>
-      </w:tcPr>
-    </w:tblStylePr>
-  </w:style>
-  <w:style w:type="character" w:styleId="PageNumber">
-    <w:name w:val="page number"/>
-    <w:basedOn w:val="DefaultParagraphFont"/>
-    <w:uiPriority w:val="99"/>
-    <w:semiHidden/>
-    <w:unhideWhenUsed/>
-    <w:rsid w:val="00E1613B"/>
-  </w:style>
-  <w:style w:type="paragraph" w:styleId="BalloonText">
-    <w:name w:val="Balloon Text"/>
-    <w:basedOn w:val="Normal"/>
-    <w:link w:val="BalloonTextChar"/>
-    <w:uiPriority w:val="99"/>
-    <w:semiHidden/>
-    <w:unhideWhenUsed/>
-    <w:rsid w:val="00E1613B"/>
-    <w:rPr>
-      <w:rFonts w:ascii="Lucida Grande" w:hAnsi="Lucida Grande" w:cs="Lucida Grande"/>
-      <w:sz w:val="18"/>
-      <w:szCs w:val="18"/>
-    </w:rPr>
-  </w:style>
-  <w:style w:type="character" w:customStyle="1" w:styleId="BalloonTextChar">
-    <w:name w:val="Balloon Text Char"/>
-    <w:basedOn w:val="DefaultParagraphFont"/>
-    <w:link w:val="BalloonText"/>
-    <w:uiPriority w:val="99"/>
-    <w:semiHidden/>
-    <w:rsid w:val="00E1613B"/>
-    <w:rPr>
-      <w:rFonts w:ascii="Lucida Grande" w:hAnsi="Lucida Grande" w:cs="Lucida Grande"/>
-      <w:sz w:val="18"/>
-      <w:szCs w:val="18"/>
-    </w:rPr>
-  </w:style>
-  <w:style w:type="character" w:customStyle="1" w:styleId="Heading1Char">
-    <w:name w:val="Heading 1 Char"/>
-    <w:basedOn w:val="DefaultParagraphFont"/>
-    <w:link w:val="Heading1"/>
-    <w:uiPriority w:val="9"/>
-    <w:rsid w:val="00D547BF"/>
-    <w:rPr>
-      <w:rFonts w:ascii="Futura" w:eastAsiaTheme="majorEastAsia" w:hAnsi="Futura" w:cstheme="majorBidi"/>
-      <w:bCs/>
-      <w:color w:val="595959" w:themeColor="text1" w:themeTint="A6"/>
-      <w:sz w:val="52"/>
-      <w:szCs w:val="32"/>
-    </w:rPr>
-  </w:style>
-  <w:style w:type="character" w:customStyle="1" w:styleId="Heading2Char">
-    <w:name w:val="Heading 2 Char"/>
-    <w:basedOn w:val="DefaultParagraphFont"/>
-    <w:link w:val="Heading2"/>
-    <w:uiPriority w:val="9"/>
-    <w:rsid w:val="00FF5170"/>
-    <w:rPr>
-      <w:rFonts w:ascii="Helvetica" w:eastAsiaTheme="majorEastAsia" w:hAnsi="Helvetica" w:cstheme="majorBidi"/>
-      <w:b/>
-      <w:bCs/>
-      <w:color w:val="0D0D0D" w:themeColor="text1" w:themeTint="F2"/>
-      <w:sz w:val="28"/>
-      <w:szCs w:val="26"/>
-    </w:rPr>
-  </w:style>
-  <w:style w:type="character" w:customStyle="1" w:styleId="Heading3Char">
-    <w:name w:val="Heading 3 Char"/>
-    <w:basedOn w:val="DefaultParagraphFont"/>
-    <w:link w:val="Heading3"/>
-    <w:uiPriority w:val="9"/>
-    <w:rsid w:val="00FF5170"/>
-    <w:rPr>
-      <w:rFonts w:asciiTheme="majorHAnsi" w:eastAsiaTheme="majorEastAsia" w:hAnsiTheme="majorHAnsi" w:cstheme="majorBidi"/>
-      <w:bCs/>
-      <w:color w:val="7F7F7F" w:themeColor="text1" w:themeTint="80"/>
-      <w:sz w:val="22"/>
-    </w:rPr>
-  </w:style>
-  <w:style w:type="character" w:customStyle="1" w:styleId="Heading4Char">
-    <w:name w:val="Heading 4 Char"/>
-    <w:basedOn w:val="DefaultParagraphFont"/>
-    <w:link w:val="Heading4"/>
-    <w:uiPriority w:val="9"/>
-    <w:rsid w:val="00FF5170"/>
-    <w:rPr>
-      <w:rFonts w:ascii="Helvetica" w:eastAsiaTheme="majorEastAsia" w:hAnsi="Helvetica" w:cstheme="majorBidi"/>
-      <w:b/>
-      <w:bCs/>
-      <w:i/>
-      <w:iCs/>
-      <w:color w:val="404040" w:themeColor="text1" w:themeTint="BF"/>
-      <w:sz w:val="20"/>
-    </w:rPr>
-  </w:style>
-  <w:style w:type="paragraph" w:styleId="ListParagraph">
-    <w:name w:val="List Paragraph"/>
-    <w:basedOn w:val="Normal"/>
-    <w:uiPriority w:val="34"/>
-    <w:qFormat/>
-    <w:rsid w:val="00AF39CC"/>
-    <w:pPr>
-      <w:contextualSpacing/>
-    </w:pPr>
-  </w:style>
-  <w:style w:type="table" w:styleId="TableGrid">
-    <w:name w:val="Table Grid"/>
-    <w:basedOn w:val="TableNormal"/>
-    <w:uiPriority w:val="59"/>
-    <w:rsid w:val="00D82D08"/>
-    <w:tblPr>
-      <w:tblInd w:w="0" w:type="dxa"/>
-      <w:tblBorders>
-        <w:top w:val="single" w:sz="4" w:space="0" w:color="auto"/>
-        <w:left w:val="single" w:sz="4" w:space="0" w:color="auto"/>
-        <w:bottom w:val="single" w:sz="4" w:space="0" w:color="auto"/>
-        <w:right w:val="single" w:sz="4" w:space="0" w:color="auto"/>
-        <w:insideH w:val="single" w:sz="4" w:space="0" w:color="auto"/>
-        <w:insideV w:val="single" w:sz="4" w:space="0" w:color="auto"/>
-      </w:tblBorders>
-      <w:tblCellMar>
-        <w:top w:w="0" w:type="dxa"/>
-        <w:left w:w="108" w:type="dxa"/>
-        <w:bottom w:w="0" w:type="dxa"/>
-        <w:right w:w="108" w:type="dxa"/>
-      </w:tblCellMar>
-    </w:tblPr>
-  </w:style>
-  <w:style w:type="table" w:styleId="LightList">
-    <w:name w:val="Light List"/>
-    <w:basedOn w:val="TableNormal"/>
-    <w:uiPriority w:val="61"/>
-    <w:rsid w:val="00D82D08"/>
-    <w:tblPr>
-      <w:tblStyleRowBandSize w:val="1"/>
-      <w:tblStyleColBandSize w:val="1"/>
-      <w:tblInd w:w="0" w:type="dxa"/>
-      <w:tblBorders>
-        <w:top w:val="single" w:sz="8" w:space="0" w:color="000000" w:themeColor="text1"/>
-        <w:left w:val="single" w:sz="8" w:space="0" w:color="000000" w:themeColor="text1"/>
-        <w:bottom w:val="single" w:sz="8" w:space="0" w:color="000000" w:themeColor="text1"/>
-        <w:right w:val="single" w:sz="8" w:space="0" w:color="000000" w:themeColor="text1"/>
-      </w:tblBorders>
-      <w:tblCellMar>
-        <w:top w:w="0" w:type="dxa"/>
-        <w:left w:w="108" w:type="dxa"/>
-        <w:bottom w:w="0" w:type="dxa"/>
-        <w:right w:w="108" w:type="dxa"/>
-      </w:tblCellMar>
-    </w:tblPr>
-    <w:tblStylePr w:type="firstRow">
-      <w:pPr>
-        <w:spacing w:before="0" w:after="0" w:line="240" w:lineRule="auto"/>
-      </w:pPr>
-      <w:rPr>
-        <w:b/>
-        <w:bCs/>
-        <w:color w:val="FFFFFF" w:themeColor="background1"/>
-      </w:rPr>
-      <w:tblPr/>
-      <w:tcPr>
-        <w:shd w:val="clear" w:color="auto" w:fill="000000" w:themeFill="text1"/>
-      </w:tcPr>
-    </w:tblStylePr>
-    <w:tblStylePr w:type="lastRow">
-      <w:pPr>
-        <w:spacing w:before="0" w:after="0" w:line="240" w:lineRule="auto"/>
-      </w:pPr>
-      <w:rPr>
-        <w:b/>
-        <w:bCs/>
-      </w:rPr>
-      <w:tblPr/>
-      <w:tcPr>
-        <w:tcBorders>
-          <w:top w:val="double" w:sz="6" w:space="0" w:color="000000" w:themeColor="text1"/>
-          <w:left w:val="single" w:sz="8" w:space="0" w:color="000000" w:themeColor="text1"/>
-          <w:bottom w:val="single" w:sz="8" w:space="0" w:color="000000" w:themeColor="text1"/>
-          <w:right w:val="single" w:sz="8" w:space="0" w:color="000000" w:themeColor="text1"/>
-        </w:tcBorders>
-      </w:tcPr>
-    </w:tblStylePr>
-    <w:tblStylePr w:type="firstCol">
-      <w:rPr>
-        <w:b/>
-        <w:bCs/>
-      </w:rPr>
-    </w:tblStylePr>
-    <w:tblStylePr w:type="lastCol">
-      <w:rPr>
-        <w:b/>
-        <w:bCs/>
-      </w:rPr>
-    </w:tblStylePr>
-    <w:tblStylePr w:type="band1Vert">
-      <w:tblPr/>
-      <w:tcPr>
-        <w:tcBorders>
-          <w:top w:val="single" w:sz="8" w:space="0" w:color="000000" w:themeColor="text1"/>
-          <w:left w:val="single" w:sz="8" w:space="0" w:color="000000" w:themeColor="text1"/>
-          <w:bottom w:val="single" w:sz="8" w:space="0" w:color="000000" w:themeColor="text1"/>
-          <w:right w:val="single" w:sz="8" w:space="0" w:color="000000" w:themeColor="text1"/>
-        </w:tcBorders>
-      </w:tcPr>
-    </w:tblStylePr>
-    <w:tblStylePr w:type="band1Horz">
-      <w:tblPr/>
-      <w:tcPr>
-        <w:tcBorders>
-          <w:top w:val="single" w:sz="8" w:space="0" w:color="000000" w:themeColor="text1"/>
-          <w:left w:val="single" w:sz="8" w:space="0" w:color="000000" w:themeColor="text1"/>
-          <w:bottom w:val="single" w:sz="8" w:space="0" w:color="000000" w:themeColor="text1"/>
-          <w:right w:val="single" w:sz="8" w:space="0" w:color="000000" w:themeColor="text1"/>
-        </w:tcBorders>
-      </w:tcPr>
-    </w:tblStylePr>
-  </w:style>
-  <w:style w:type="table" w:styleId="LightShading">
-    <w:name w:val="Light Shading"/>
-    <w:basedOn w:val="TableNormal"/>
-    <w:uiPriority w:val="60"/>
-    <w:rsid w:val="00D82D08"/>
-    <w:rPr>
-      <w:color w:val="000000" w:themeColor="text1" w:themeShade="BF"/>
-    </w:rPr>
-    <w:tblPr>
-      <w:tblStyleRowBandSize w:val="1"/>
-      <w:tblStyleColBandSize w:val="1"/>
-      <w:tblInd w:w="0" w:type="dxa"/>
-      <w:tblBorders>
-        <w:top w:val="single" w:sz="8" w:space="0" w:color="000000" w:themeColor="text1"/>
-        <w:bottom w:val="single" w:sz="8" w:space="0" w:color="000000" w:themeColor="text1"/>
-      </w:tblBorders>
-      <w:tblCellMar>
-        <w:top w:w="0" w:type="dxa"/>
-        <w:left w:w="108" w:type="dxa"/>
-        <w:bottom w:w="0" w:type="dxa"/>
-        <w:right w:w="108" w:type="dxa"/>
-      </w:tblCellMar>
-    </w:tblPr>
-    <w:tblStylePr w:type="firstRow">
-      <w:pPr>
-        <w:spacing w:before="0" w:after="0" w:line="240" w:lineRule="auto"/>
-      </w:pPr>
-      <w:rPr>
-        <w:b/>
-        <w:bCs/>
-      </w:rPr>
-      <w:tblPr/>
-      <w:tcPr>
-        <w:tcBorders>
-          <w:top w:val="single" w:sz="8" w:space="0" w:color="000000" w:themeColor="text1"/>
-          <w:left w:val="nil"/>
-          <w:bottom w:val="single" w:sz="8" w:space="0" w:color="000000" w:themeColor="text1"/>
-          <w:right w:val="nil"/>
-          <w:insideH w:val="nil"/>
-          <w:insideV w:val="nil"/>
-        </w:tcBorders>
-      </w:tcPr>
-    </w:tblStylePr>
-    <w:tblStylePr w:type="lastRow">
-      <w:pPr>
-        <w:spacing w:before="0" w:after="0" w:line="240" w:lineRule="auto"/>
-      </w:pPr>
-      <w:rPr>
-        <w:b/>
-        <w:bCs/>
-      </w:rPr>
-      <w:tblPr/>
-      <w:tcPr>
-        <w:tcBorders>
-          <w:top w:val="single" w:sz="8" w:space="0" w:color="000000" w:themeColor="text1"/>
-          <w:left w:val="nil"/>
-          <w:bottom w:val="single" w:sz="8" w:space="0" w:color="000000" w:themeColor="text1"/>
-          <w:right w:val="nil"/>
-          <w:insideH w:val="nil"/>
-          <w:insideV w:val="nil"/>
-        </w:tcBorders>
-      </w:tcPr>
-    </w:tblStylePr>
-    <w:tblStylePr w:type="firstCol">
-      <w:rPr>
-        <w:b/>
-        <w:bCs/>
-      </w:rPr>
-    </w:tblStylePr>
-    <w:tblStylePr w:type="lastCol">
-      <w:rPr>
-        <w:b/>
-        <w:bCs/>
-      </w:rPr>
-    </w:tblStylePr>
-    <w:tblStylePr w:type="band1Vert">
-      <w:tblPr/>
-      <w:tcPr>
-        <w:tcBorders>
-          <w:left w:val="nil"/>
-          <w:right w:val="nil"/>
-          <w:insideH w:val="nil"/>
-          <w:insideV w:val="nil"/>
-        </w:tcBorders>
-        <w:shd w:val="clear" w:color="auto" w:fill="C0C0C0" w:themeFill="text1" w:themeFillTint="3F"/>
-      </w:tcPr>
-    </w:tblStylePr>
-    <w:tblStylePr w:type="band1Horz">
-      <w:tblPr/>
-      <w:tcPr>
-        <w:tcBorders>
-          <w:left w:val="nil"/>
-          <w:right w:val="nil"/>
-          <w:insideH w:val="nil"/>
-          <w:insideV w:val="nil"/>
-        </w:tcBorders>
-        <w:shd w:val="clear" w:color="auto" w:fill="C0C0C0" w:themeFill="text1" w:themeFillTint="3F"/>
-      </w:tcPr>
-    </w:tblStylePr>
-  </w:style>
-  <w:style w:type="table" w:customStyle="1" w:styleId="Table">
-    <w:name w:val="Table"/>
-    <w:basedOn w:val="TableNormal"/>
-    <w:uiPriority w:val="99"/>
-    <w:rsid w:val="00980C5C"/>
-    <w:rPr>
-      <w:rFonts w:ascii="Helvetica" w:hAnsi="Helvetica"/>
-      <w:sz w:val="18"/>
-    </w:rPr>
-    <w:tblPr>
-      <w:tblInd w:w="0" w:type="dxa"/>
-      <w:tblCellMar>
-        <w:top w:w="0" w:type="dxa"/>
-        <w:left w:w="108" w:type="dxa"/>
-        <w:bottom w:w="0" w:type="dxa"/>
-        <w:right w:w="108" w:type="dxa"/>
-      </w:tblCellMar>
-    </w:tblPr>
-    <w:tblStylePr w:type="firstRow">
-      <w:rPr>
-        <w:color w:val="FFFFFF" w:themeColor="background1"/>
-      </w:rPr>
-      <w:tblPr/>
-      <w:tcPr>
-        <w:tcBorders>
-          <w:top w:val="nil"/>
-          <w:left w:val="nil"/>
-          <w:bottom w:val="nil"/>
-          <w:right w:val="nil"/>
-          <w:insideH w:val="nil"/>
-          <w:insideV w:val="nil"/>
-          <w:tl2br w:val="nil"/>
-          <w:tr2bl w:val="nil"/>
-        </w:tcBorders>
-      </w:tcPr>
-    </w:tblStylePr>
-  </w:style>
-  <w:style w:type="paragraph" w:styleId="Date">
-    <w:name w:val="Date"/>
-    <w:basedOn w:val="Normal"/>
-    <w:next w:val="Normal"/>
-    <w:link w:val="DateChar"/>
-    <w:uiPriority w:val="99"/>
-    <w:unhideWhenUsed/>
-    <w:rsid w:val="00980C5C"/>
-  </w:style>
-  <w:style w:type="character" w:customStyle="1" w:styleId="DateChar">
-    <w:name w:val="Date Char"/>
-    <w:basedOn w:val="DefaultParagraphFont"/>
-    <w:link w:val="Date"/>
-    <w:uiPriority w:val="99"/>
-    <w:rsid w:val="00980C5C"/>
-    <w:rPr>
-      <w:rFonts w:ascii="Helvetica" w:hAnsi="Helvetica"/>
-      <w:color w:val="595959" w:themeColor="text1" w:themeTint="A6"/>
-      <w:sz w:val="20"/>
-    </w:rPr>
-  </w:style>
-  <w:style w:type="paragraph" w:styleId="TableofFigures">
-    <w:name w:val="table of figures"/>
-    <w:basedOn w:val="Normal"/>
-    <w:next w:val="Normal"/>
-    <w:uiPriority w:val="99"/>
-    <w:unhideWhenUsed/>
-    <w:rsid w:val="00980C5C"/>
-  </w:style>
-  <w:style w:type="paragraph" w:styleId="TableofAuthorities">
-    <w:name w:val="table of authorities"/>
-    <w:basedOn w:val="Normal"/>
-    <w:next w:val="Normal"/>
-    <w:uiPriority w:val="99"/>
-    <w:unhideWhenUsed/>
-    <w:rsid w:val="00980C5C"/>
-    <w:pPr>
-      <w:ind w:left="200" w:hanging="200"/>
-    </w:pPr>
-  </w:style>
-  <w:style w:type="table" w:customStyle="1" w:styleId="0xTable">
-    <w:name w:val="0x Table"/>
-    <w:basedOn w:val="TableNormal"/>
-    <w:uiPriority w:val="99"/>
-    <w:rsid w:val="00980C5C"/>
-    <w:tblPr>
-      <w:tblInd w:w="0" w:type="dxa"/>
-      <w:tblCellMar>
-        <w:top w:w="0" w:type="dxa"/>
-        <w:left w:w="108" w:type="dxa"/>
-        <w:bottom w:w="0" w:type="dxa"/>
-        <w:right w:w="108" w:type="dxa"/>
-      </w:tblCellMar>
-    </w:tblPr>
-  </w:style>
-  <w:style w:type="table" w:customStyle="1" w:styleId="TableStyle">
-    <w:name w:val="TableStyle"/>
-    <w:basedOn w:val="TableNormal"/>
-    <w:uiPriority w:val="99"/>
-    <w:rsid w:val="00980C5C"/>
-    <w:tblPr>
-      <w:tblInd w:w="0" w:type="dxa"/>
-      <w:tblCellMar>
-        <w:top w:w="0" w:type="dxa"/>
-        <w:left w:w="108" w:type="dxa"/>
-        <w:bottom w:w="0" w:type="dxa"/>
-        <w:right w:w="108" w:type="dxa"/>
-      </w:tblCellMar>
-    </w:tblPr>
-  </w:style>
-  <w:style w:type="table" w:customStyle="1" w:styleId="SuperTable">
-    <w:name w:val="Super Table"/>
-    <w:basedOn w:val="TableNormal"/>
-    <w:uiPriority w:val="99"/>
-    <w:rsid w:val="00980C5C"/>
-    <w:tblPr>
-      <w:tblInd w:w="0" w:type="dxa"/>
-      <w:tblCellMar>
-        <w:top w:w="0" w:type="dxa"/>
-        <w:left w:w="108" w:type="dxa"/>
-        <w:bottom w:w="0" w:type="dxa"/>
-        <w:right w:w="108" w:type="dxa"/>
-      </w:tblCellMar>
-    </w:tblPr>
-  </w:style>
-  <w:style w:type="paragraph" w:customStyle="1" w:styleId="Code">
-    <w:name w:val="Code"/>
-    <w:basedOn w:val="Normal"/>
-    <w:qFormat/>
-    <w:rsid w:val="005F2FFF"/>
-    <w:pPr>
-      <w:tabs>
-        <w:tab w:val="right" w:pos="180"/>
-      </w:tabs>
-      <w:spacing w:line="240" w:lineRule="auto"/>
-    </w:pPr>
-    <w:rPr>
-      <w:rFonts w:ascii="Courier New" w:hAnsi="Courier New"/>
-    </w:rPr>
-  </w:style>
-  <w:style w:type="paragraph" w:styleId="NoSpacing">
-    <w:name w:val="No Spacing"/>
-    <w:link w:val="NoSpacingChar"/>
-    <w:qFormat/>
-    <w:rsid w:val="00694914"/>
-    <w:rPr>
-      <w:rFonts w:ascii="PMingLiU" w:hAnsi="PMingLiU"/>
-      <w:sz w:val="22"/>
-      <w:szCs w:val="22"/>
-    </w:rPr>
-  </w:style>
-  <w:style w:type="character" w:customStyle="1" w:styleId="NoSpacingChar">
-    <w:name w:val="No Spacing Char"/>
-    <w:basedOn w:val="DefaultParagraphFont"/>
-    <w:link w:val="NoSpacing"/>
-    <w:rsid w:val="00694914"/>
-    <w:rPr>
-      <w:rFonts w:ascii="PMingLiU" w:hAnsi="PMingLiU"/>
-      <w:sz w:val="22"/>
-      <w:szCs w:val="22"/>
-    </w:rPr>
-  </w:style>
-  <w:style w:type="paragraph" w:styleId="NormalWeb">
-    <w:name w:val="Normal (Web)"/>
-    <w:basedOn w:val="Normal"/>
-    <w:uiPriority w:val="99"/>
-    <w:semiHidden/>
-    <w:unhideWhenUsed/>
-    <w:rsid w:val="00AA064E"/>
-    <w:rPr>
-      <w:rFonts w:ascii="Times New Roman" w:hAnsi="Times New Roman" w:cs="Times New Roman"/>
-      <w:sz w:val="24"/>
-    </w:rPr>
-  </w:style>
-  <w:style w:type="character" w:styleId="Hyperlink">
-    <w:name w:val="Hyperlink"/>
-    <w:basedOn w:val="DefaultParagraphFont"/>
-    <w:uiPriority w:val="99"/>
-    <w:unhideWhenUsed/>
-    <w:rsid w:val="008F3D33"/>
-    <w:rPr>
-      <w:color w:val="0000FF" w:themeColor="hyperlink"/>
-      <w:u w:val="single"/>
-    </w:rPr>
-  </w:style>
-  <w:style w:type="paragraph" w:styleId="HTMLPreformatted">
-    <w:name w:val="HTML Preformatted"/>
-    <w:basedOn w:val="Normal"/>
-    <w:link w:val="HTMLPreformattedChar"/>
-    <w:uiPriority w:val="99"/>
-    <w:semiHidden/>
-    <w:unhideWhenUsed/>
-    <w:rsid w:val="00E64A45"/>
-    <w:pPr>
-      <w:tabs>
-        <w:tab w:val="left" w:pos="916"/>
-        <w:tab w:val="left" w:pos="1832"/>
-        <w:tab w:val="left" w:pos="2748"/>
-        <w:tab w:val="left" w:pos="3664"/>
-        <w:tab w:val="left" w:pos="4580"/>
-        <w:tab w:val="left" w:pos="5496"/>
-        <w:tab w:val="left" w:pos="6412"/>
-        <w:tab w:val="left" w:pos="7328"/>
-        <w:tab w:val="left" w:pos="8244"/>
-        <w:tab w:val="left" w:pos="9160"/>
-        <w:tab w:val="left" w:pos="10076"/>
-        <w:tab w:val="left" w:pos="10992"/>
-        <w:tab w:val="left" w:pos="11908"/>
-        <w:tab w:val="left" w:pos="12824"/>
-        <w:tab w:val="left" w:pos="13740"/>
-        <w:tab w:val="left" w:pos="14656"/>
-      </w:tabs>
-      <w:spacing w:line="240" w:lineRule="auto"/>
-    </w:pPr>
-    <w:rPr>
-      <w:rFonts w:ascii="Courier" w:hAnsi="Courier" w:cs="Courier"/>
-      <w:color w:val="auto"/>
-      <w:szCs w:val="20"/>
-    </w:rPr>
-  </w:style>
-  <w:style w:type="character" w:customStyle="1" w:styleId="HTMLPreformattedChar">
-    <w:name w:val="HTML Preformatted Char"/>
-    <w:basedOn w:val="DefaultParagraphFont"/>
-    <w:link w:val="HTMLPreformatted"/>
-    <w:uiPriority w:val="99"/>
-    <w:semiHidden/>
-    <w:rsid w:val="00E64A45"/>
-    <w:rPr>
-      <w:rFonts w:ascii="Courier" w:hAnsi="Courier" w:cs="Courier"/>
-      <w:sz w:val="20"/>
-      <w:szCs w:val="20"/>
-    </w:rPr>
-  </w:style>
-  <w:style w:type="character" w:styleId="FollowedHyperlink">
-    <w:name w:val="FollowedHyperlink"/>
-    <w:basedOn w:val="DefaultParagraphFont"/>
-    <w:uiPriority w:val="99"/>
-    <w:semiHidden/>
-    <w:unhideWhenUsed/>
-    <w:rsid w:val="00C27C8D"/>
-    <w:rPr>
-      <w:color w:val="800080" w:themeColor="followedHyperlink"/>
-      <w:u w:val="single"/>
-    </w:rPr>
-  </w:style>
-</w:styles>
-</file>
-
-<file path=word/stylesWithEffects.xml><?xml version="1.0" encoding="utf-8"?>
-<w:styles xmlns:wpc="http://schemas.microsoft.com/office/word/2010/wordprocessingCanvas" xmlns:mo="http://schemas.microsoft.com/office/mac/office/2008/main" xmlns:mc="http://schemas.openxmlformats.org/markup-compatibility/2006" xmlns:mv="urn:schemas-microsoft-com:mac:vml" xmlns:o="urn:schemas-microsoft-com:office:office" xmlns:r="http://schemas.openxmlformats.org/officeDocument/2006/relationships" xmlns:m="http://schemas.openxmlformats.org/officeDocument/2006/math" xmlns:v="urn:schemas-microsoft-com:vml" xmlns:wp14="http://schemas.microsoft.com/office/word/2010/wordprocessingDrawing" xmlns:wp="http://schemas.openxmlformats.org/drawingml/2006/wordprocessingDrawing" xmlns:w10="urn:schemas-microsoft-com:office:word" xmlns:w="http://schemas.openxmlformats.org/wordprocessingml/2006/main" xmlns:w14="http://schemas.microsoft.com/office/word/2010/wordml" xmlns:wpg="http://schemas.microsoft.com/office/word/2010/wordprocessingGroup" xmlns:wpi="http://schemas.microsoft.com/office/word/2010/wordprocessingInk" xmlns:wne="http://schemas.microsoft.com/office/word/2006/wordml" xmlns:wps="http://schemas.microsoft.com/office/word/2010/wordprocessingShape" mc:Ignorable="w14 wp14">
-  <w:docDefaults>
-    <w:rPrDefault>
-      <w:rPr>
-        <w:rFonts w:asciiTheme="minorHAnsi" w:eastAsiaTheme="minorEastAsia" w:hAnsiTheme="minorHAnsi" w:cstheme="minorBidi"/>
-        <w:sz w:val="24"/>
-        <w:szCs w:val="24"/>
-        <w:lang w:val="en-US" w:eastAsia="en-US" w:bidi="ar-SA"/>
-      </w:rPr>
-    </w:rPrDefault>
-    <w:pPrDefault/>
-  </w:docDefaults>
-  <w:latentStyles w:defLockedState="0" w:defUIPriority="99" w:defSemiHidden="1" w:defUnhideWhenUsed="1" w:defQFormat="0" w:count="276">
-    <w:lsdException w:name="Normal" w:semiHidden="0" w:uiPriority="0" w:unhideWhenUsed="0" w:qFormat="1"/>
-    <w:lsdException w:name="heading 1" w:semiHidden="0" w:uiPriority="9" w:unhideWhenUsed="0" w:qFormat="1"/>
-    <w:lsdException w:name="heading 2" w:uiPriority="9" w:qFormat="1"/>
-    <w:lsdException w:name="heading 3" w:uiPriority="9" w:qFormat="1"/>
-    <w:lsdException w:name="heading 4" w:uiPriority="9" w:qFormat="1"/>
-    <w:lsdException w:name="heading 5" w:uiPriority="9" w:qFormat="1"/>
-    <w:lsdException w:name="heading 6" w:uiPriority="9" w:qFormat="1"/>
-    <w:lsdException w:name="heading 7" w:uiPriority="9" w:qFormat="1"/>
-    <w:lsdException w:name="heading 8" w:uiPriority="9" w:qFormat="1"/>
-    <w:lsdException w:name="heading 9" w:uiPriority="9" w:qFormat="1"/>
-    <w:lsdException w:name="toc 1" w:uiPriority="39"/>
-    <w:lsdException w:name="toc 2" w:uiPriority="39"/>
-    <w:lsdException w:name="toc 3" w:uiPriority="39"/>
-    <w:lsdException w:name="toc 4" w:uiPriority="39"/>
-    <w:lsdException w:name="toc 5" w:uiPriority="39"/>
-    <w:lsdException w:name="toc 6" w:uiPriority="39"/>
-    <w:lsdException w:name="toc 7" w:uiPriority="39"/>
-    <w:lsdException w:name="toc 8" w:uiPriority="39"/>
-    <w:lsdException w:name="toc 9" w:uiPriority="39"/>
-    <w:lsdException w:name="caption" w:uiPriority="35" w:qFormat="1"/>
-    <w:lsdException w:name="Title" w:semiHidden="0" w:uiPriority="10" w:unhideWhenUsed="0" w:qFormat="1"/>
-    <w:lsdException w:name="Default Paragraph Font" w:uiPriority="1"/>
-    <w:lsdException w:name="Subtitle" w:semiHidden="0" w:uiPriority="11" w:unhideWhenUsed="0" w:qFormat="1"/>
-    <w:lsdException w:name="Strong" w:semiHidden="0" w:uiPriority="22" w:unhideWhenUsed="0" w:qFormat="1"/>
-    <w:lsdException w:name="Emphasis" w:semiHidden="0" w:uiPriority="20" w:unhideWhenUsed="0" w:qFormat="1"/>
-    <w:lsdException w:name="Table Grid" w:semiHidden="0" w:uiPriority="59" w:unhideWhenUsed="0"/>
-    <w:lsdException w:name="Placeholder Text" w:unhideWhenUsed="0"/>
-    <w:lsdException w:name="No Spacing" w:semiHidden="0" w:uiPriority="0" w:unhideWhenUsed="0" w:qFormat="1"/>
-    <w:lsdException w:name="Light Shading" w:semiHidden="0" w:uiPriority="60" w:unhideWhenUsed="0"/>
-    <w:lsdException w:name="Light List" w:semiHidden="0" w:uiPriority="61" w:unhideWhenUsed="0"/>
-    <w:lsdException w:name="Light Grid" w:semiHidden="0" w:uiPriority="62" w:unhideWhenUsed="0"/>
-    <w:lsdException w:name="Medium Shading 1" w:semiHidden="0" w:uiPriority="63" w:unhideWhenUsed="0"/>
-    <w:lsdException w:name="Medium Shading 2" w:semiHidden="0" w:uiPriority="64" w:unhideWhenUsed="0"/>
-    <w:lsdException w:name="Medium List 1" w:semiHidden="0" w:uiPriority="65" w:unhideWhenUsed="0"/>
-    <w:lsdException w:name="Medium List 2" w:semiHidden="0" w:uiPriority="66" w:unhideWhenUsed="0"/>
-    <w:lsdException w:name="Medium Grid 1" w:semiHidden="0" w:uiPriority="67" w:unhideWhenUsed="0"/>
-    <w:lsdException w:name="Medium Grid 2" w:semiHidden="0" w:uiPriority="68" w:unhideWhenUsed="0"/>
-    <w:lsdException w:name="Medium Grid 3" w:semiHidden="0" w:uiPriority="69" w:unhideWhenUsed="0"/>
-    <w:lsdException w:name="Dark List" w:semiHidden="0" w:uiPriority="70" w:unhideWhenUsed="0"/>
-    <w:lsdException w:name="Colorful Shading" w:semiHidden="0" w:uiPriority="71" w:unhideWhenUsed="0"/>
-    <w:lsdException w:name="Colorful List" w:semiHidden="0" w:uiPriority="72" w:unhideWhenUsed="0"/>
-    <w:lsdException w:name="Colorful Grid" w:semiHidden="0" w:uiPriority="73" w:unhideWhenUsed="0"/>
-    <w:lsdException w:name="Light Shading Accent 1" w:semiHidden="0" w:uiPriority="60" w:unhideWhenUsed="0"/>
-    <w:lsdException w:name="Light List Accent 1" w:semiHidden="0" w:uiPriority="61" w:unhideWhenUsed="0"/>
-    <w:lsdException w:name="Light Grid Accent 1" w:semiHidden="0" w:uiPriority="62" w:unhideWhenUsed="0"/>
-    <w:lsdException w:name="Medium Shading 1 Accent 1" w:semiHidden="0" w:uiPriority="63" w:unhideWhenUsed="0"/>
-    <w:lsdException w:name="Medium Shading 2 Accent 1" w:semiHidden="0" w:uiPriority="64" w:unhideWhenUsed="0"/>
-    <w:lsdException w:name="Medium List 1 Accent 1" w:semiHidden="0" w:uiPriority="65" w:unhideWhenUsed="0"/>
-    <w:lsdException w:name="Revision" w:unhideWhenUsed="0"/>
-    <w:lsdException w:name="List Paragraph" w:semiHidden="0" w:uiPriority="34" w:unhideWhenUsed="0" w:qFormat="1"/>
-    <w:lsdException w:name="Quote" w:semiHidden="0" w:uiPriority="29" w:unhideWhenUsed="0" w:qFormat="1"/>
-    <w:lsdException w:name="Intense Quote" w:semiHidden="0" w:uiPriority="30" w:unhideWhenUsed="0" w:qFormat="1"/>
-    <w:lsdException w:name="Medium List 2 Accent 1" w:semiHidden="0" w:uiPriority="66" w:unhideWhenUsed="0"/>
-    <w:lsdException w:name="Medium Grid 1 Accent 1" w:semiHidden="0" w:uiPriority="67" w:unhideWhenUsed="0"/>
-    <w:lsdException w:name="Medium Grid 2 Accent 1" w:semiHidden="0" w:uiPriority="68" w:unhideWhenUsed="0"/>
-    <w:lsdException w:name="Medium Grid 3 Accent 1" w:semiHidden="0" w:uiPriority="69" w:unhideWhenUsed="0"/>
-    <w:lsdException w:name="Dark List Accent 1" w:semiHidden="0" w:uiPriority="70" w:unhideWhenUsed="0"/>
-    <w:lsdException w:name="Colorful Shading Accent 1" w:semiHidden="0" w:uiPriority="71" w:unhideWhenUsed="0"/>
-    <w:lsdException w:name="Colorful List Accent 1" w:semiHidden="0" w:uiPriority="72" w:unhideWhenUsed="0"/>
-    <w:lsdException w:name="Colorful Grid Accent 1" w:semiHidden="0" w:uiPriority="73" w:unhideWhenUsed="0"/>
-    <w:lsdException w:name="Light Shading Accent 2" w:semiHidden="0" w:uiPriority="60" w:unhideWhenUsed="0"/>
-    <w:lsdException w:name="Light List Accent 2" w:semiHidden="0" w:uiPriority="61" w:unhideWhenUsed="0"/>
-    <w:lsdException w:name="Light Grid Accent 2" w:semiHidden="0" w:uiPriority="62" w:unhideWhenUsed="0"/>
-    <w:lsdException w:name="Medium Shading 1 Accent 2" w:semiHidden="0" w:uiPriority="63" w:unhideWhenUsed="0"/>
-    <w:lsdException w:name="Medium Shading 2 Accent 2" w:semiHidden="0" w:uiPriority="64" w:unhideWhenUsed="0"/>
-    <w:lsdException w:name="Medium List 1 Accent 2" w:semiHidden="0" w:uiPriority="65" w:unhideWhenUsed="0"/>
-    <w:lsdException w:name="Medium List 2 Accent 2" w:semiHidden="0" w:uiPriority="66" w:unhideWhenUsed="0"/>
-    <w:lsdException w:name="Medium Grid 1 Accent 2" w:semiHidden="0" w:uiPriority="67" w:unhideWhenUsed="0"/>
-    <w:lsdException w:name="Medium Grid 2 Accent 2" w:semiHidden="0" w:uiPriority="68" w:unhideWhenUsed="0"/>
-    <w:lsdException w:name="Medium Grid 3 Accent 2" w:semiHidden="0" w:uiPriority="69" w:unhideWhenUsed="0"/>
-    <w:lsdException w:name="Dark List Accent 2" w:semiHidden="0" w:uiPriority="70" w:unhideWhenUsed="0"/>
-    <w:lsdException w:name="Colorful Shading Accent 2" w:semiHidden="0" w:uiPriority="71" w:unhideWhenUsed="0"/>
-    <w:lsdException w:name="Colorful List Accent 2" w:semiHidden="0" w:uiPriority="72" w:unhideWhenUsed="0"/>
-    <w:lsdException w:name="Colorful Grid Accent 2" w:semiHidden="0" w:uiPriority="73" w:unhideWhenUsed="0"/>
-    <w:lsdException w:name="Light Shading Accent 3" w:semiHidden="0" w:uiPriority="60" w:unhideWhenUsed="0"/>
-    <w:lsdException w:name="Light List Accent 3" w:semiHidden="0" w:uiPriority="61" w:unhideWhenUsed="0"/>
-    <w:lsdException w:name="Light Grid Accent 3" w:semiHidden="0" w:uiPriority="62" w:unhideWhenUsed="0"/>
-    <w:lsdException w:name="Medium Shading 1 Accent 3" w:semiHidden="0" w:uiPriority="63" w:unhideWhenUsed="0"/>
-    <w:lsdException w:name="Medium Shading 2 Accent 3" w:semiHidden="0" w:uiPriority="64" w:unhideWhenUsed="0"/>
-    <w:lsdException w:name="Medium List 1 Accent 3" w:semiHidden="0" w:uiPriority="65" w:unhideWhenUsed="0"/>
-    <w:lsdException w:name="Medium List 2 Accent 3" w:semiHidden="0" w:uiPriority="66" w:unhideWhenUsed="0"/>
-    <w:lsdException w:name="Medium Grid 1 Accent 3" w:semiHidden="0" w:uiPriority="67" w:unhideWhenUsed="0"/>
-    <w:lsdException w:name="Medium Grid 2 Accent 3" w:semiHidden="0" w:uiPriority="68" w:unhideWhenUsed="0"/>
-    <w:lsdException w:name="Medium Grid 3 Accent 3" w:semiHidden="0" w:uiPriority="69" w:unhideWhenUsed="0"/>
-    <w:lsdException w:name="Dark List Accent 3" w:semiHidden="0" w:uiPriority="70" w:unhideWhenUsed="0"/>
-    <w:lsdException w:name="Colorful Shading Accent 3" w:semiHidden="0" w:uiPriority="71" w:unhideWhenUsed="0"/>
-    <w:lsdException w:name="Colorful List Accent 3" w:semiHidden="0" w:uiPriority="72" w:unhideWhenUsed="0"/>
-    <w:lsdException w:name="Colorful Grid Accent 3" w:semiHidden="0" w:uiPriority="73" w:unhideWhenUsed="0"/>
-    <w:lsdException w:name="Light Shading Accent 4" w:semiHidden="0" w:uiPriority="60" w:unhideWhenUsed="0"/>
-    <w:lsdException w:name="Light List Accent 4" w:semiHidden="0" w:uiPriority="61" w:unhideWhenUsed="0"/>
-    <w:lsdException w:name="Light Grid Accent 4" w:semiHidden="0" w:uiPriority="62" w:unhideWhenUsed="0"/>
-    <w:lsdException w:name="Medium Shading 1 Accent 4" w:semiHidden="0" w:uiPriority="63" w:unhideWhenUsed="0"/>
-    <w:lsdException w:name="Medium Shading 2 Accent 4" w:semiHidden="0" w:uiPriority="64" w:unhideWhenUsed="0"/>
-    <w:lsdException w:name="Medium List 1 Accent 4" w:semiHidden="0" w:uiPriority="65" w:unhideWhenUsed="0"/>
-    <w:lsdException w:name="Medium List 2 Accent 4" w:semiHidden="0" w:uiPriority="66" w:unhideWhenUsed="0"/>
-    <w:lsdException w:name="Medium Grid 1 Accent 4" w:semiHidden="0" w:uiPriority="67" w:unhideWhenUsed="0"/>
-    <w:lsdException w:name="Medium Grid 2 Accent 4" w:semiHidden="0" w:uiPriority="68" w:unhideWhenUsed="0"/>
-    <w:lsdException w:name="Medium Grid 3 Accent 4" w:semiHidden="0" w:uiPriority="69" w:unhideWhenUsed="0"/>
-    <w:lsdException w:name="Dark List Accent 4" w:semiHidden="0" w:uiPriority="70" w:unhideWhenUsed="0"/>
-    <w:lsdException w:name="Colorful Shading Accent 4" w:semiHidden="0" w:uiPriority="71" w:unhideWhenUsed="0"/>
-    <w:lsdException w:name="Colorful List Accent 4" w:semiHidden="0" w:uiPriority="72" w:unhideWhenUsed="0"/>
-    <w:lsdException w:name="Colorful Grid Accent 4" w:semiHidden="0" w:uiPriority="73" w:unhideWhenUsed="0"/>
-    <w:lsdException w:name="Light Shading Accent 5" w:semiHidden="0" w:uiPriority="60" w:unhideWhenUsed="0"/>
-    <w:lsdException w:name="Light List Accent 5" w:semiHidden="0" w:uiPriority="61" w:unhideWhenUsed="0"/>
-    <w:lsdException w:name="Light Grid Accent 5" w:semiHidden="0" w:uiPriority="62" w:unhideWhenUsed="0"/>
-    <w:lsdException w:name="Medium Shading 1 Accent 5" w:semiHidden="0" w:uiPriority="63" w:unhideWhenUsed="0"/>
-    <w:lsdException w:name="Medium Shading 2 Accent 5" w:semiHidden="0" w:uiPriority="64" w:unhideWhenUsed="0"/>
-    <w:lsdException w:name="Medium List 1 Accent 5" w:semiHidden="0" w:uiPriority="65" w:unhideWhenUsed="0"/>
-    <w:lsdException w:name="Medium List 2 Accent 5" w:semiHidden="0" w:uiPriority="66" w:unhideWhenUsed="0"/>
-    <w:lsdException w:name="Medium Grid 1 Accent 5" w:semiHidden="0" w:uiPriority="67" w:unhideWhenUsed="0"/>
-    <w:lsdException w:name="Medium Grid 2 Accent 5" w:semiHidden="0" w:uiPriority="68" w:unhideWhenUsed="0"/>
-    <w:lsdException w:name="Medium Grid 3 Accent 5" w:semiHidden="0" w:uiPriority="69" w:unhideWhenUsed="0"/>
-    <w:lsdException w:name="Dark List Accent 5" w:semiHidden="0" w:uiPriority="70" w:unhideWhenUsed="0"/>
-    <w:lsdException w:name="Colorful Shading Accent 5" w:semiHidden="0" w:uiPriority="71" w:unhideWhenUsed="0"/>
-    <w:lsdException w:name="Colorful List Accent 5" w:semiHidden="0" w:uiPriority="72" w:unhideWhenUsed="0"/>
-    <w:lsdException w:name="Colorful Grid Accent 5" w:semiHidden="0" w:uiPriority="73" w:unhideWhenUsed="0"/>
-    <w:lsdException w:name="Light Shading Accent 6" w:semiHidden="0" w:uiPriority="60" w:unhideWhenUsed="0"/>
-    <w:lsdException w:name="Light List Accent 6" w:semiHidden="0" w:uiPriority="61" w:unhideWhenUsed="0"/>
-    <w:lsdException w:name="Light Grid Accent 6" w:semiHidden="0" w:uiPriority="62" w:unhideWhenUsed="0"/>
-    <w:lsdException w:name="Medium Shading 1 Accent 6" w:semiHidden="0" w:uiPriority="63" w:unhideWhenUsed="0"/>
-    <w:lsdException w:name="Medium Shading 2 Accent 6" w:semiHidden="0" w:uiPriority="64" w:unhideWhenUsed="0"/>
-    <w:lsdException w:name="Medium List 1 Accent 6" w:semiHidden="0" w:uiPriority="65" w:unhideWhenUsed="0"/>
-    <w:lsdException w:name="Medium List 2 Accent 6" w:semiHidden="0" w:uiPriority="66" w:unhideWhenUsed="0"/>
-    <w:lsdException w:name="Medium Grid 1 Accent 6" w:semiHidden="0" w:uiPriority="67" w:unhideWhenUsed="0"/>
-    <w:lsdException w:name="Medium Grid 2 Accent 6" w:semiHidden="0" w:uiPriority="68" w:unhideWhenUsed="0"/>
-    <w:lsdException w:name="Medium Grid 3 Accent 6" w:semiHidden="0" w:uiPriority="69" w:unhideWhenUsed="0"/>
-    <w:lsdException w:name="Dark List Accent 6" w:semiHidden="0" w:uiPriority="70" w:unhideWhenUsed="0"/>
-    <w:lsdException w:name="Colorful Shading Accent 6" w:semiHidden="0" w:uiPriority="71" w:unhideWhenUsed="0"/>
-    <w:lsdException w:name="Colorful List Accent 6" w:semiHidden="0" w:uiPriority="72" w:unhideWhenUsed="0"/>
-    <w:lsdException w:name="Colorful Grid Accent 6" w:semiHidden="0" w:uiPriority="73" w:unhideWhenUsed="0"/>
-    <w:lsdException w:name="Subtle Emphasis" w:semiHidden="0" w:uiPriority="19" w:unhideWhenUsed="0" w:qFormat="1"/>
-    <w:lsdException w:name="Intense Emphasis" w:semiHidden="0" w:uiPriority="21" w:unhideWhenUsed="0" w:qFormat="1"/>
-    <w:lsdException w:name="Subtle Reference" w:semiHidden="0" w:uiPriority="31" w:unhideWhenUsed="0" w:qFormat="1"/>
-    <w:lsdException w:name="Intense Reference" w:semiHidden="0" w:uiPriority="32" w:unhideWhenUsed="0" w:qFormat="1"/>
-    <w:lsdException w:name="Book Title" w:semiHidden="0" w:uiPriority="33" w:unhideWhenUsed="0" w:qFormat="1"/>
-    <w:lsdException w:name="Bibliography" w:uiPriority="37"/>
-    <w:lsdException w:name="TOC Heading" w:uiPriority="39" w:qFormat="1"/>
-  </w:latentStyles>
-  <w:style w:type="paragraph" w:default="1" w:styleId="Normal">
-    <w:name w:val="Normal"/>
-    <w:qFormat/>
-    <w:rsid w:val="00FF5170"/>
-    <w:pPr>
-      <w:spacing w:line="360" w:lineRule="auto"/>
-    </w:pPr>
-    <w:rPr>
-      <w:rFonts w:ascii="Helvetica" w:hAnsi="Helvetica"/>
-      <w:color w:val="595959" w:themeColor="text1" w:themeTint="A6"/>
-      <w:sz w:val="20"/>
-    </w:rPr>
-  </w:style>
-  <w:style w:type="paragraph" w:styleId="Heading1">
-    <w:name w:val="heading 1"/>
-    <w:basedOn w:val="Normal"/>
-    <w:next w:val="Normal"/>
-    <w:link w:val="Heading1Char"/>
-    <w:uiPriority w:val="9"/>
-    <w:qFormat/>
-    <w:rsid w:val="00D547BF"/>
-    <w:pPr>
-      <w:keepNext/>
-      <w:keepLines/>
-      <w:spacing w:before="480" w:line="480" w:lineRule="auto"/>
-      <w:outlineLvl w:val="0"/>
-    </w:pPr>
-    <w:rPr>
-      <w:rFonts w:ascii="Futura" w:eastAsiaTheme="majorEastAsia" w:hAnsi="Futura" w:cstheme="majorBidi"/>
-      <w:bCs/>
-      <w:sz w:val="52"/>
-      <w:szCs w:val="32"/>
-    </w:rPr>
-  </w:style>
-  <w:style w:type="paragraph" w:styleId="Heading2">
-    <w:name w:val="heading 2"/>
-    <w:basedOn w:val="Normal"/>
-    <w:next w:val="Normal"/>
-    <w:link w:val="Heading2Char"/>
-    <w:uiPriority w:val="9"/>
-    <w:unhideWhenUsed/>
-    <w:qFormat/>
-    <w:rsid w:val="00FF5170"/>
-    <w:pPr>
-      <w:keepNext/>
-      <w:keepLines/>
-      <w:spacing w:before="200" w:line="480" w:lineRule="auto"/>
-      <w:outlineLvl w:val="1"/>
-    </w:pPr>
-    <w:rPr>
-      <w:rFonts w:eastAsiaTheme="majorEastAsia" w:cstheme="majorBidi"/>
-      <w:b/>
-      <w:bCs/>
-      <w:color w:val="0D0D0D" w:themeColor="text1" w:themeTint="F2"/>
-      <w:sz w:val="28"/>
-      <w:szCs w:val="26"/>
-    </w:rPr>
-  </w:style>
-  <w:style w:type="paragraph" w:styleId="Heading3">
-    <w:name w:val="heading 3"/>
-    <w:basedOn w:val="Normal"/>
-    <w:next w:val="Normal"/>
-    <w:link w:val="Heading3Char"/>
-    <w:uiPriority w:val="9"/>
-    <w:unhideWhenUsed/>
-    <w:qFormat/>
-    <w:rsid w:val="00FF5170"/>
-    <w:pPr>
-      <w:keepNext/>
-      <w:keepLines/>
-      <w:spacing w:before="200" w:line="480" w:lineRule="auto"/>
-      <w:outlineLvl w:val="2"/>
-    </w:pPr>
-    <w:rPr>
-      <w:rFonts w:asciiTheme="majorHAnsi" w:eastAsiaTheme="majorEastAsia" w:hAnsiTheme="majorHAnsi" w:cstheme="majorBidi"/>
-      <w:bCs/>
-      <w:color w:val="7F7F7F" w:themeColor="text1" w:themeTint="80"/>
-      <w:sz w:val="22"/>
-    </w:rPr>
-  </w:style>
-  <w:style w:type="paragraph" w:styleId="Heading4">
-    <w:name w:val="heading 4"/>
-    <w:basedOn w:val="Normal"/>
-    <w:next w:val="Normal"/>
-    <w:link w:val="Heading4Char"/>
-    <w:uiPriority w:val="9"/>
-    <w:unhideWhenUsed/>
-    <w:qFormat/>
-    <w:rsid w:val="00FF5170"/>
-    <w:pPr>
-      <w:keepNext/>
-      <w:keepLines/>
-      <w:spacing w:before="200"/>
-      <w:outlineLvl w:val="3"/>
-    </w:pPr>
-    <w:rPr>
-      <w:rFonts w:eastAsiaTheme="majorEastAsia" w:cstheme="majorBidi"/>
-      <w:b/>
-      <w:bCs/>
-      <w:i/>
-      <w:iCs/>
-      <w:color w:val="404040" w:themeColor="text1" w:themeTint="BF"/>
-    </w:rPr>
-  </w:style>
-  <w:style w:type="character" w:default="1" w:styleId="DefaultParagraphFont">
-    <w:name w:val="Default Paragraph Font"/>
-    <w:uiPriority w:val="1"/>
-    <w:semiHidden/>
     <w:unhideWhenUsed/>
   </w:style>
   <w:style w:type="table" w:default="1" w:styleId="TableNormal">
@@ -11069,7 +12030,7 @@
 </file>
 
 <file path=customXml/itemProps1.xml><?xml version="1.0" encoding="utf-8"?>
-<ds:datastoreItem xmlns:ds="http://schemas.openxmlformats.org/officeDocument/2006/customXml" ds:itemID="{52F1CC0C-CBB6-D347-9A6F-A460FC762636}">
+<ds:datastoreItem xmlns:ds="http://schemas.openxmlformats.org/officeDocument/2006/customXml" ds:itemID="{0B790C06-D879-4D81-9429-86037F057869}">
   <ds:schemaRefs>
     <ds:schemaRef ds:uri="http://schemas.openxmlformats.org/officeDocument/2006/bibliography"/>
   </ds:schemaRefs>

</xml_diff>

<commit_message>
Hadoop docs edited, tutorial and glossary added
</commit_message>
<xml_diff>
--- a/docs/H2O_on_Hadoop_0xdata.docx
+++ b/docs/H2O_on_Hadoop_0xdata.docx
@@ -23,6 +23,7 @@
           <w:r>
             <w:rPr>
               <w:noProof/>
+              <w:lang w:eastAsia="zh-TW"/>
             </w:rPr>
             <mc:AlternateContent>
               <mc:Choice Requires="wps">
@@ -86,7 +87,7 @@
               </mc:Choice>
               <mc:Fallback>
                 <w:pict>
-                  <v:line w14:anchorId="2676FAF6" id="Straight Connector 25" o:spid="_x0000_s1026" style="position:absolute;z-index:251670528;visibility:visible;mso-wrap-style:square;mso-width-percent:0;mso-wrap-distance-left:9pt;mso-wrap-distance-top:0;mso-wrap-distance-right:9pt;mso-wrap-distance-bottom:0;mso-position-horizontal:absolute;mso-position-horizontal-relative:text;mso-position-vertical:absolute;mso-position-vertical-relative:text;mso-width-percent:0;mso-width-relative:margin" from="-27pt,9in" to="468pt,9in" o:gfxdata="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" strokecolor="#f2e100" strokeweight="3pt"/>
+                  <v:line w14:anchorId="10FF4841" id="Straight Connector 25" o:spid="_x0000_s1026" style="position:absolute;z-index:251670528;visibility:visible;mso-wrap-style:square;mso-width-percent:0;mso-wrap-distance-left:9pt;mso-wrap-distance-top:0;mso-wrap-distance-right:9pt;mso-wrap-distance-bottom:0;mso-position-horizontal:absolute;mso-position-horizontal-relative:text;mso-position-vertical:absolute;mso-position-vertical-relative:text;mso-width-percent:0;mso-width-relative:margin" from="-27pt,9in" to="468pt,9in" o:gfxdata="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" strokecolor="#f2e100" strokeweight="3pt"/>
                 </w:pict>
               </mc:Fallback>
             </mc:AlternateContent>
@@ -94,6 +95,7 @@
           <w:r>
             <w:rPr>
               <w:noProof/>
+              <w:lang w:eastAsia="zh-TW"/>
             </w:rPr>
             <mc:AlternateContent>
               <mc:Choice Requires="wps">
@@ -151,7 +153,7 @@
               </mc:Choice>
               <mc:Fallback>
                 <w:pict>
-                  <v:rect w14:anchorId="6B578FF5" id="Rectangle 11" o:spid="_x0000_s1026" style="position:absolute;margin-left:-36pt;margin-top:0;width:9in;height:801pt;z-index:-251658241;visibility:visible;mso-wrap-style:square;mso-width-percent:0;mso-height-percent:0;mso-wrap-distance-left:9pt;mso-wrap-distance-top:0;mso-wrap-distance-right:9pt;mso-wrap-distance-bottom:0;mso-position-horizontal:absolute;mso-position-horizontal-relative:page;mso-position-vertical:absolute;mso-position-vertical-relative:page;mso-width-percent:0;mso-height-percent:0;mso-width-relative:margin;mso-height-relative:margin;v-text-anchor:top" o:gfxdata="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" o:allowincell="f" fillcolor="#fbe900" stroked="f">
+                  <v:rect w14:anchorId="6563FD6E" id="Rectangle 11" o:spid="_x0000_s1026" style="position:absolute;margin-left:-36pt;margin-top:0;width:9in;height:801pt;z-index:-251658241;visibility:visible;mso-wrap-style:square;mso-width-percent:0;mso-height-percent:0;mso-wrap-distance-left:9pt;mso-wrap-distance-top:0;mso-wrap-distance-right:9pt;mso-wrap-distance-bottom:0;mso-position-horizontal:absolute;mso-position-horizontal-relative:page;mso-position-vertical:absolute;mso-position-vertical-relative:page;mso-width-percent:0;mso-height-percent:0;mso-width-relative:margin;mso-height-relative:margin;v-text-anchor:top" o:gfxdata="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" o:allowincell="f" fillcolor="#fbe900" stroked="f">
                     <v:textbox inset="18pt,18pt,1in,18pt"/>
                     <w10:wrap anchorx="page" anchory="page"/>
                     <w10:anchorlock/>
@@ -163,6 +165,7 @@
           <w:r>
             <w:rPr>
               <w:noProof/>
+              <w:lang w:eastAsia="zh-TW"/>
             </w:rPr>
             <mc:AlternateContent>
               <mc:Choice Requires="wps">
@@ -216,6 +219,7 @@
                                 <w:r>
                                   <w:rPr>
                                     <w:noProof/>
+                                    <w:lang w:eastAsia="zh-TW"/>
                                   </w:rPr>
                                   <w:drawing>
                                     <wp:inline distT="0" distB="0" distL="0" distR="0" wp14:anchorId="2944F46E" wp14:editId="5561E8CA">
@@ -311,6 +315,7 @@
                           <w:r>
                             <w:rPr>
                               <w:noProof/>
+                              <w:lang w:eastAsia="zh-TW"/>
                             </w:rPr>
                             <w:drawing>
                               <wp:inline distT="0" distB="0" distL="0" distR="0" wp14:anchorId="2944F46E" wp14:editId="5561E8CA">
@@ -384,6 +389,7 @@
           <w:r>
             <w:rPr>
               <w:noProof/>
+              <w:lang w:eastAsia="zh-TW"/>
             </w:rPr>
             <mc:AlternateContent>
               <mc:Choice Requires="wps">
@@ -493,6 +499,7 @@
           <w:r>
             <w:rPr>
               <w:noProof/>
+              <w:lang w:eastAsia="zh-TW"/>
             </w:rPr>
             <mc:AlternateContent>
               <mc:Choice Requires="wps">
@@ -547,7 +554,6 @@
                                   <w:dataBinding w:prefixMappings="xmlns:ns0='http://schemas.openxmlformats.org/package/2006/metadata/core-properties' xmlns:ns1='http://purl.org/dc/elements/1.1/'" w:xpath="/ns0:coreProperties[1]/ns1:title[1]" w:storeItemID="{6C3C8BC8-F283-45AE-878A-BAB7291924A1}"/>
                                   <w:text/>
                                 </w:sdtPr>
-                                <w:sdtEndPr/>
                                 <w:sdtContent>
                                   <w:p>
                                     <w:pPr>
@@ -574,19 +580,8 @@
                                         <w:sz w:val="96"/>
                                         <w:szCs w:val="96"/>
                                       </w:rPr>
-                                      <w:t xml:space="preserve"> on </w:t>
+                                      <w:t xml:space="preserve"> on Hadoop</w:t>
                                     </w:r>
-                                    <w:proofErr w:type="spellStart"/>
-                                    <w:r>
-                                      <w:rPr>
-                                        <w:rFonts w:ascii="Futura" w:hAnsi="Futura"/>
-                                        <w:color w:val="262626" w:themeColor="text1" w:themeTint="D9"/>
-                                        <w:sz w:val="96"/>
-                                        <w:szCs w:val="96"/>
-                                      </w:rPr>
-                                      <w:t>Hadoop</w:t>
-                                    </w:r>
-                                    <w:proofErr w:type="spellEnd"/>
                                   </w:p>
                                 </w:sdtContent>
                               </w:sdt>
@@ -640,7 +635,6 @@
                             <w:dataBinding w:prefixMappings="xmlns:ns0='http://schemas.openxmlformats.org/package/2006/metadata/core-properties' xmlns:ns1='http://purl.org/dc/elements/1.1/'" w:xpath="/ns0:coreProperties[1]/ns1:title[1]" w:storeItemID="{6C3C8BC8-F283-45AE-878A-BAB7291924A1}"/>
                             <w:text/>
                           </w:sdtPr>
-                          <w:sdtEndPr/>
                           <w:sdtContent>
                             <w:p>
                               <w:pPr>
@@ -667,19 +661,8 @@
                                   <w:sz w:val="96"/>
                                   <w:szCs w:val="96"/>
                                 </w:rPr>
-                                <w:t xml:space="preserve"> on </w:t>
+                                <w:t xml:space="preserve"> on Hadoop</w:t>
                               </w:r>
-                              <w:proofErr w:type="spellStart"/>
-                              <w:r>
-                                <w:rPr>
-                                  <w:rFonts w:ascii="Futura" w:hAnsi="Futura"/>
-                                  <w:color w:val="262626" w:themeColor="text1" w:themeTint="D9"/>
-                                  <w:sz w:val="96"/>
-                                  <w:szCs w:val="96"/>
-                                </w:rPr>
-                                <w:t>Hadoop</w:t>
-                              </w:r>
-                              <w:proofErr w:type="spellEnd"/>
                             </w:p>
                           </w:sdtContent>
                         </w:sdt>
@@ -734,49 +717,44 @@
         <w:t xml:space="preserve"> </w:t>
       </w:r>
       <w:r>
-        <w:t xml:space="preserve">on </w:t>
+        <w:t>on Hadoop</w:t>
+      </w:r>
+    </w:p>
+    <w:p>
+      <w:pPr>
+        <w:pStyle w:val="Heading1"/>
+        <w:rPr>
+          <w:sz w:val="44"/>
+        </w:rPr>
+      </w:pPr>
+      <w:r>
+        <w:rPr>
+          <w:sz w:val="44"/>
+        </w:rPr>
+        <w:t>Introduction</w:t>
+      </w:r>
+    </w:p>
+    <w:p>
+      <w:r>
+        <w:t xml:space="preserve"> </w:t>
+      </w:r>
+      <w:r>
+        <w:t xml:space="preserve">H2O is the </w:t>
+      </w:r>
+      <w:r>
+        <w:t xml:space="preserve">open source math &amp; machine learning engine for big data that brings distribution and parallelism to powerful algorithms while keeping the widely used languages of R and JSON as an API. </w:t>
+      </w:r>
+      <w:r>
+        <w:t xml:space="preserve"> H2O brings and e</w:t>
+      </w:r>
+      <w:r>
+        <w:t xml:space="preserve">legant </w:t>
       </w:r>
       <w:proofErr w:type="spellStart"/>
       <w:r>
-        <w:t>Hadoop</w:t>
+        <w:t>lego</w:t>
       </w:r>
       <w:proofErr w:type="spellEnd"/>
-    </w:p>
-    <w:p>
-      <w:pPr>
-        <w:pStyle w:val="Heading1"/>
-        <w:rPr>
-          <w:sz w:val="44"/>
-        </w:rPr>
-      </w:pPr>
-      <w:r>
-        <w:rPr>
-          <w:sz w:val="44"/>
-        </w:rPr>
-        <w:t>Introduction</w:t>
-      </w:r>
-    </w:p>
-    <w:p>
-      <w:r>
-        <w:t xml:space="preserve"> </w:t>
-      </w:r>
-      <w:r>
-        <w:t xml:space="preserve">H2O is the </w:t>
-      </w:r>
-      <w:r>
-        <w:t xml:space="preserve">open source math &amp; machine learning engine for big data that brings distribution and parallelism to powerful algorithms while keeping the widely used languages of R and JSON as an API. </w:t>
-      </w:r>
-      <w:r>
-        <w:t xml:space="preserve"> H2O brings and e</w:t>
-      </w:r>
-      <w:r>
-        <w:t xml:space="preserve">legant </w:t>
-      </w:r>
-      <w:proofErr w:type="spellStart"/>
-      <w:r>
-        <w:t>lego</w:t>
-      </w:r>
-      <w:proofErr w:type="spellEnd"/>
       <w:r>
         <w:t xml:space="preserve">-like </w:t>
       </w:r>
@@ -792,23 +770,7 @@
     </w:p>
     <w:p>
       <w:r>
-        <w:t xml:space="preserve">H2O is a primary citizen of the </w:t>
-      </w:r>
-      <w:proofErr w:type="spellStart"/>
-      <w:r>
-        <w:t>Hadoop</w:t>
-      </w:r>
-      <w:proofErr w:type="spellEnd"/>
-      <w:r>
-        <w:t xml:space="preserve"> infrastructure &amp; interacts naturally with the </w:t>
-      </w:r>
-      <w:proofErr w:type="spellStart"/>
-      <w:r>
-        <w:t>Hadoop</w:t>
-      </w:r>
-      <w:proofErr w:type="spellEnd"/>
-      <w:r>
-        <w:t xml:space="preserve"> </w:t>
+        <w:t xml:space="preserve">H2O is a primary citizen of the Hadoop infrastructure &amp; interacts naturally with the Hadoop </w:t>
       </w:r>
       <w:proofErr w:type="spellStart"/>
       <w:r>
@@ -884,23 +846,7 @@
     </w:p>
     <w:p>
       <w:r>
-        <w:t xml:space="preserve">This whitepaper is appropriate for you if your organization has already made an investment in a </w:t>
-      </w:r>
-      <w:proofErr w:type="spellStart"/>
-      <w:r>
-        <w:t>Hadoop</w:t>
-      </w:r>
-      <w:proofErr w:type="spellEnd"/>
-      <w:r>
-        <w:t xml:space="preserve"> cluster, and you want to use </w:t>
-      </w:r>
-      <w:proofErr w:type="spellStart"/>
-      <w:r>
-        <w:t>Hadoop</w:t>
-      </w:r>
-      <w:proofErr w:type="spellEnd"/>
-      <w:r>
-        <w:t xml:space="preserve"> to launch and monitor H</w:t>
+        <w:t>This whitepaper is appropriate for you if your organization has already made an investment in a Hadoop cluster, and you want to use Hadoop to launch and monitor H</w:t>
       </w:r>
       <w:r>
         <w:t>2</w:t>
@@ -1044,15 +990,7 @@
               <w:spacing w:line="480" w:lineRule="auto"/>
             </w:pPr>
             <w:r>
-              <w:t xml:space="preserve">H2O makes </w:t>
-            </w:r>
-            <w:proofErr w:type="spellStart"/>
-            <w:r>
-              <w:t>Hadoop</w:t>
-            </w:r>
-            <w:proofErr w:type="spellEnd"/>
-            <w:r>
-              <w:t xml:space="preserve"> do math.  H2O is an Apache v2 licensed open source math and prediction engine.</w:t>
+              <w:t>H2O makes Hadoop do math.  H2O is an Apache v2 licensed open source math and prediction engine.</w:t>
             </w:r>
           </w:p>
           <w:p>
@@ -1074,14 +1012,12 @@
                 <w:b/>
               </w:rPr>
             </w:pPr>
-            <w:proofErr w:type="spellStart"/>
             <w:r>
               <w:rPr>
                 <w:b/>
               </w:rPr>
               <w:t>Hadoop</w:t>
             </w:r>
-            <w:proofErr w:type="spellEnd"/>
           </w:p>
         </w:tc>
         <w:tc>
@@ -1093,7 +1029,15 @@
               <w:spacing w:line="480" w:lineRule="auto"/>
             </w:pPr>
             <w:r>
-              <w:t xml:space="preserve">An open source big-data platform. Cloudera, </w:t>
+              <w:t xml:space="preserve">An open source big-data platform. </w:t>
+            </w:r>
+            <w:proofErr w:type="spellStart"/>
+            <w:r>
+              <w:t>Cloudera</w:t>
+            </w:r>
+            <w:proofErr w:type="spellEnd"/>
+            <w:r>
+              <w:t xml:space="preserve">, </w:t>
             </w:r>
             <w:proofErr w:type="spellStart"/>
             <w:r>
@@ -1117,15 +1061,7 @@
             </w:r>
             <w:proofErr w:type="spellEnd"/>
             <w:r>
-              <w:t xml:space="preserve"> providers of </w:t>
-            </w:r>
-            <w:proofErr w:type="spellStart"/>
-            <w:r>
-              <w:t>Hadoop</w:t>
-            </w:r>
-            <w:proofErr w:type="spellEnd"/>
-            <w:r>
-              <w:t xml:space="preserve">. </w:t>
+              <w:t xml:space="preserve"> providers of Hadoop. </w:t>
             </w:r>
           </w:p>
           <w:p>
@@ -1204,15 +1140,7 @@
               <w:spacing w:line="480" w:lineRule="auto"/>
             </w:pPr>
             <w:r>
-              <w:t xml:space="preserve">H2O nodes are launched via </w:t>
-            </w:r>
-            <w:proofErr w:type="spellStart"/>
-            <w:r>
-              <w:t>Hadoop</w:t>
-            </w:r>
-            <w:proofErr w:type="spellEnd"/>
-            <w:r>
-              <w:t xml:space="preserve"> </w:t>
+              <w:t xml:space="preserve">H2O nodes are launched via Hadoop </w:t>
             </w:r>
             <w:proofErr w:type="spellStart"/>
             <w:r>
@@ -1220,15 +1148,7 @@
             </w:r>
             <w:proofErr w:type="spellEnd"/>
             <w:r>
-              <w:t xml:space="preserve"> and run on </w:t>
-            </w:r>
-            <w:proofErr w:type="spellStart"/>
-            <w:r>
-              <w:t>Hadoop</w:t>
-            </w:r>
-            <w:proofErr w:type="spellEnd"/>
-            <w:r>
-              <w:t xml:space="preserve"> </w:t>
+              <w:t xml:space="preserve"> and run on Hadoop </w:t>
             </w:r>
             <w:proofErr w:type="spellStart"/>
             <w:r>
@@ -1236,15 +1156,7 @@
             </w:r>
             <w:proofErr w:type="spellEnd"/>
             <w:r>
-              <w:t xml:space="preserve">.  (At a system level, an H2O node is a Java invocation of h2o.jar.)  Note that while </w:t>
-            </w:r>
-            <w:proofErr w:type="spellStart"/>
-            <w:r>
-              <w:t>Hadoop</w:t>
-            </w:r>
-            <w:proofErr w:type="spellEnd"/>
-            <w:r>
-              <w:t xml:space="preserve"> operations are centralized around HDFS file accesses, H2O operations are memory-based when possible for best performance.  (H2O reads the dataset from HDFS into memory and then attempts to perform all operations to the data in memory.)</w:t>
+              <w:t>.  (At a system level, an H2O node is a Java invocation of h2o.jar.)  Note that while Hadoop operations are centralized around HDFS file accesses, H2O operations are memory-based when possible for best performance.  (H2O reads the dataset from HDFS into memory and then attempts to perform all operations to the data in memory.)</w:t>
             </w:r>
           </w:p>
           <w:p>
@@ -1283,15 +1195,7 @@
               <w:spacing w:line="480" w:lineRule="auto"/>
             </w:pPr>
             <w:r>
-              <w:t xml:space="preserve">A group of H2O nodes that operate together to work on jobs.  H2O scales by distributing work over many H2O nodes. (Note multiple H2O nodes can run on a single </w:t>
-            </w:r>
-            <w:proofErr w:type="spellStart"/>
-            <w:r>
-              <w:t>Hadoop</w:t>
-            </w:r>
-            <w:proofErr w:type="spellEnd"/>
-            <w:r>
-              <w:t xml:space="preserve"> node if sufficient resources are available.)  All H2O nodes in an H2O cluster are peers.  There is no "master" node.</w:t>
+              <w:t>A group of H2O nodes that operate together to work on jobs.  H2O scales by distributing work over many H2O nodes. (Note multiple H2O nodes can run on a single Hadoop node if sufficient resources are available.)  All H2O nodes in an H2O cluster are peers.  There is no "master" node.</w:t>
             </w:r>
           </w:p>
         </w:tc>
@@ -1329,15 +1233,7 @@
             </w:r>
             <w:r>
               <w:lastRenderedPageBreak/>
-              <w:t xml:space="preserve">disk.  (Think of this like swapping.)  In </w:t>
-            </w:r>
-            <w:proofErr w:type="spellStart"/>
-            <w:r>
-              <w:t>Hadoop</w:t>
-            </w:r>
-            <w:proofErr w:type="spellEnd"/>
-            <w:r>
-              <w:t xml:space="preserve"> environments, H2O spills to HDFS.  Usage is intended to function like a temporary cache, and the spilled data is discarded when the job is done.</w:t>
+              <w:t>disk.  (Think of this like swapping.)  In Hadoop environments, H2O spills to HDFS.  Usage is intended to function like a temporary cache, and the spilled data is discarded when the job is done.</w:t>
             </w:r>
           </w:p>
           <w:p>
@@ -1580,15 +1476,7 @@
     <w:p/>
     <w:p>
       <w:r>
-        <w:t xml:space="preserve">Supported </w:t>
-      </w:r>
-      <w:proofErr w:type="spellStart"/>
-      <w:r>
-        <w:t>Hadoop</w:t>
-      </w:r>
-      <w:proofErr w:type="spellEnd"/>
-      <w:r>
-        <w:t xml:space="preserve"> software distributions</w:t>
+        <w:t>Supported Hadoop software distributions</w:t>
       </w:r>
     </w:p>
     <w:p>
@@ -1717,215 +1605,128 @@
       </w:r>
       <w:proofErr w:type="spellEnd"/>
       <w:r>
+        <w:t xml:space="preserve"> HDP 2.1</w:t>
+      </w:r>
+    </w:p>
+    <w:p>
+      <w:pPr>
+        <w:pStyle w:val="ListParagraph"/>
+        <w:numPr>
+          <w:ilvl w:val="0"/>
+          <w:numId w:val="19"/>
+        </w:numPr>
+        <w:spacing w:line="240" w:lineRule="auto"/>
+      </w:pPr>
+      <w:proofErr w:type="spellStart"/>
+      <w:r>
+        <w:t>Hortonworks</w:t>
+      </w:r>
+      <w:proofErr w:type="spellEnd"/>
+      <w:r>
         <w:t xml:space="preserve"> HDP Sandbox</w:t>
       </w:r>
     </w:p>
     <w:p/>
     <w:p>
       <w:r>
-        <w:t xml:space="preserve">In general, supporting new versions of </w:t>
+        <w:t>In general, supporting new versions of Hadoop has been straightforward.  We have only needed to recompile a small portion of Java code that links with the specific .jar files for the new Hadoop version.</w:t>
+      </w:r>
+    </w:p>
+    <w:p>
+      <w:pPr>
+        <w:pStyle w:val="Heading1"/>
+        <w:rPr>
+          <w:sz w:val="40"/>
+        </w:rPr>
+      </w:pPr>
+      <w:r>
+        <w:rPr>
+          <w:sz w:val="40"/>
+        </w:rPr>
+        <w:t xml:space="preserve">How H2O Nodes are </w:t>
+      </w:r>
+      <w:proofErr w:type="gramStart"/>
+      <w:r>
+        <w:rPr>
+          <w:sz w:val="40"/>
+        </w:rPr>
+        <w:t>Deployed</w:t>
+      </w:r>
+      <w:proofErr w:type="gramEnd"/>
+      <w:r>
+        <w:rPr>
+          <w:sz w:val="40"/>
+        </w:rPr>
+        <w:t xml:space="preserve"> on Hadoop</w:t>
+      </w:r>
+    </w:p>
+    <w:p>
+      <w:r>
+        <w:t xml:space="preserve">H2O nodes run as JVM invocations on Hadoop nodes.  (Note that, for performance reasons, 0xdata recommends you avoid running an H2O node on the same hardware as the Hadoop </w:t>
       </w:r>
       <w:proofErr w:type="spellStart"/>
       <w:r>
-        <w:t>Hadoop</w:t>
+        <w:t>NameNode</w:t>
       </w:r>
       <w:proofErr w:type="spellEnd"/>
       <w:r>
-        <w:t xml:space="preserve"> has been straightforward.  We have only needed to recompile a small portion of Java code that links with the specific .jar files for the new </w:t>
+        <w:t xml:space="preserve"> if it can be avoided.)</w:t>
+      </w:r>
+    </w:p>
+    <w:p/>
+    <w:p>
+      <w:r>
+        <w:t>For interactive use of H2O, we recommend deploying on a Hadoop cluster dedicated to this purpose.  The user creates a long running service within the Hadoop cluster where the H2O cluster stays up for an extended period of time. This shows up in Hadoop Management as a Mapper with H2O_Name.</w:t>
+      </w:r>
+    </w:p>
+    <w:p/>
+    <w:p>
+      <w:r>
+        <w:t xml:space="preserve">For batch mode use of H2O, an H2O cluster may be created for the purpose of one computation or related set of computations (run from within a script, for example).  The cluster is created, the work is performed, the cluster dissolves, and resources are returned to Hadoop.  While the cluster is up, the Hadoop </w:t>
       </w:r>
       <w:proofErr w:type="spellStart"/>
       <w:r>
-        <w:t>Hadoop</w:t>
+        <w:t>JobTracker</w:t>
       </w:r>
       <w:proofErr w:type="spellEnd"/>
       <w:r>
-        <w:t xml:space="preserve"> version.</w:t>
-      </w:r>
-    </w:p>
-    <w:p>
-      <w:pPr>
-        <w:pStyle w:val="Heading1"/>
-        <w:rPr>
-          <w:sz w:val="40"/>
-        </w:rPr>
-      </w:pPr>
-      <w:r>
-        <w:rPr>
-          <w:sz w:val="40"/>
-        </w:rPr>
-        <w:t xml:space="preserve">How H2O Nodes are </w:t>
+        <w:t xml:space="preserve"> can be used to monitor the H2O nodes.</w:t>
+      </w:r>
+    </w:p>
+    <w:p/>
+    <w:p>
+      <w:r>
+        <w:t xml:space="preserve">H2O nodes appear as mapper tasks in Hadoop.  (Note that even though H2O nodes appear as mapper tasks, H2O nodes and algorithms are performing both map and reduce tasks within the H2O cluster; from a Hadoop standpoint, all of this appears as mapper work inside </w:t>
+      </w:r>
+      <w:proofErr w:type="spellStart"/>
+      <w:r>
+        <w:t>JobTracker</w:t>
+      </w:r>
+      <w:proofErr w:type="spellEnd"/>
+      <w:r>
+        <w:t>.)</w:t>
+      </w:r>
+    </w:p>
+    <w:p/>
+    <w:p>
+      <w:r>
+        <w:t xml:space="preserve">The user can specify how much memory </w:t>
       </w:r>
       <w:proofErr w:type="gramStart"/>
       <w:r>
-        <w:rPr>
-          <w:sz w:val="40"/>
-        </w:rPr>
-        <w:t>Deployed</w:t>
+        <w:t>an</w:t>
       </w:r>
       <w:proofErr w:type="gramEnd"/>
       <w:r>
-        <w:rPr>
-          <w:sz w:val="40"/>
-        </w:rPr>
-        <w:t xml:space="preserve"> on </w:t>
+        <w:t xml:space="preserve"> H2O node has available by specifying the mapper’s Java heap size (</w:t>
       </w:r>
       <w:proofErr w:type="spellStart"/>
       <w:r>
-        <w:rPr>
-          <w:sz w:val="40"/>
-        </w:rPr>
-        <w:t>Hadoop</w:t>
+        <w:t>Xmx</w:t>
       </w:r>
       <w:proofErr w:type="spellEnd"/>
-    </w:p>
-    <w:p>
-      <w:r>
-        <w:t xml:space="preserve">H2O nodes run as JVM invocations on </w:t>
-      </w:r>
-      <w:proofErr w:type="spellStart"/>
-      <w:r>
-        <w:t>Hadoop</w:t>
-      </w:r>
-      <w:proofErr w:type="spellEnd"/>
-      <w:r>
-        <w:t xml:space="preserve"> nodes.  (Note that, for performance reasons, 0xdata recommends you avoid running an H2O node on the same hardware as the </w:t>
-      </w:r>
-      <w:proofErr w:type="spellStart"/>
-      <w:r>
-        <w:t>Hadoop</w:t>
-      </w:r>
-      <w:proofErr w:type="spellEnd"/>
-      <w:r>
-        <w:t xml:space="preserve"> </w:t>
-      </w:r>
-      <w:proofErr w:type="spellStart"/>
-      <w:r>
-        <w:t>NameNode</w:t>
-      </w:r>
-      <w:proofErr w:type="spellEnd"/>
-      <w:r>
-        <w:t xml:space="preserve"> if it can be avoided.)</w:t>
-      </w:r>
-    </w:p>
-    <w:p/>
-    <w:p>
-      <w:r>
-        <w:t xml:space="preserve">For interactive use of H2O, we recommend deploying on a </w:t>
-      </w:r>
-      <w:proofErr w:type="spellStart"/>
-      <w:r>
-        <w:t>Hadoop</w:t>
-      </w:r>
-      <w:proofErr w:type="spellEnd"/>
-      <w:r>
-        <w:t xml:space="preserve"> cluster dedicated to this purpose.  The user creates a long running service within the </w:t>
-      </w:r>
-      <w:proofErr w:type="spellStart"/>
-      <w:r>
-        <w:t>Hadoop</w:t>
-      </w:r>
-      <w:proofErr w:type="spellEnd"/>
-      <w:r>
-        <w:t xml:space="preserve"> cluster where the H2O cluster stays up for an extended period of time. This shows up in </w:t>
-      </w:r>
-      <w:proofErr w:type="spellStart"/>
-      <w:r>
-        <w:t>Hadoop</w:t>
-      </w:r>
-      <w:proofErr w:type="spellEnd"/>
-      <w:r>
-        <w:t xml:space="preserve"> Management as a Mapper with H2O_Name.</w:t>
-      </w:r>
-    </w:p>
-    <w:p/>
-    <w:p>
-      <w:r>
-        <w:lastRenderedPageBreak/>
-        <w:t xml:space="preserve">For batch mode use of H2O, an H2O cluster may be created for the purpose of one computation or related set of computations (run from within a script, for example).  The cluster is created, the work is performed, the cluster dissolves, and resources are returned to </w:t>
-      </w:r>
-      <w:proofErr w:type="spellStart"/>
-      <w:r>
-        <w:t>Hadoop</w:t>
-      </w:r>
-      <w:proofErr w:type="spellEnd"/>
-      <w:r>
-        <w:t xml:space="preserve">.  While the cluster is up, the </w:t>
-      </w:r>
-      <w:proofErr w:type="spellStart"/>
-      <w:r>
-        <w:t>Hadoop</w:t>
-      </w:r>
-      <w:proofErr w:type="spellEnd"/>
-      <w:r>
-        <w:t xml:space="preserve"> </w:t>
-      </w:r>
-      <w:proofErr w:type="spellStart"/>
-      <w:r>
-        <w:t>JobTracker</w:t>
-      </w:r>
-      <w:proofErr w:type="spellEnd"/>
-      <w:r>
-        <w:t xml:space="preserve"> can be used to monitor the H2O nodes.</w:t>
-      </w:r>
-    </w:p>
-    <w:p/>
-    <w:p>
-      <w:r>
-        <w:t xml:space="preserve">H2O nodes appear as mapper tasks in </w:t>
-      </w:r>
-      <w:proofErr w:type="spellStart"/>
-      <w:r>
-        <w:t>Hadoop</w:t>
-      </w:r>
-      <w:proofErr w:type="spellEnd"/>
-      <w:r>
-        <w:t xml:space="preserve">.  (Note that even though H2O nodes appear as mapper tasks, H2O nodes and algorithms are performing both map and reduce tasks within the H2O cluster; from a </w:t>
-      </w:r>
-      <w:proofErr w:type="spellStart"/>
-      <w:r>
-        <w:t>Hadoop</w:t>
-      </w:r>
-      <w:proofErr w:type="spellEnd"/>
-      <w:r>
-        <w:t xml:space="preserve"> standpoint, all of this appears as mapper work inside </w:t>
-      </w:r>
-      <w:proofErr w:type="spellStart"/>
-      <w:r>
-        <w:t>JobTracker</w:t>
-      </w:r>
-      <w:proofErr w:type="spellEnd"/>
-      <w:r>
-        <w:t>.)</w:t>
-      </w:r>
-    </w:p>
-    <w:p/>
-    <w:p>
-      <w:r>
-        <w:t xml:space="preserve">The user can specify how much memory </w:t>
-      </w:r>
-      <w:proofErr w:type="gramStart"/>
-      <w:r>
-        <w:t>an</w:t>
-      </w:r>
-      <w:proofErr w:type="gramEnd"/>
-      <w:r>
-        <w:t xml:space="preserve"> H2O node has available by specifying the mapper’s Java heap size (</w:t>
-      </w:r>
-      <w:proofErr w:type="spellStart"/>
-      <w:r>
-        <w:t>Xmx</w:t>
-      </w:r>
-      <w:proofErr w:type="spellEnd"/>
-      <w:r>
-        <w:t xml:space="preserve">).  Memory given to H2O will be fully utilized and not be available for other </w:t>
-      </w:r>
-      <w:proofErr w:type="spellStart"/>
-      <w:r>
-        <w:t>Hadoop</w:t>
-      </w:r>
-      <w:proofErr w:type="spellEnd"/>
-      <w:r>
-        <w:t xml:space="preserve"> jobs.</w:t>
+      <w:r>
+        <w:t>).  Memory given to H2O will be fully utilized and not be available for other Hadoop jobs.</w:t>
       </w:r>
     </w:p>
     <w:p/>
@@ -1944,15 +1745,7 @@
         <w:spacing w:line="240" w:lineRule="auto"/>
       </w:pPr>
       <w:r>
-        <w:t xml:space="preserve">Start N mappers through </w:t>
-      </w:r>
-      <w:proofErr w:type="spellStart"/>
-      <w:r>
-        <w:t>Hadoop</w:t>
-      </w:r>
-      <w:proofErr w:type="spellEnd"/>
-      <w:r>
-        <w:t xml:space="preserve"> (each mapper being an H2O node).   All mappers must come up simultaneously for the job to proceed.</w:t>
+        <w:t>Start N mappers through Hadoop (each mapper being an H2O node).   All mappers must come up simultaneously for the job to proceed.</w:t>
       </w:r>
     </w:p>
     <w:p>
@@ -2032,21 +1825,7 @@
           <w:sz w:val="36"/>
         </w:rPr>
         <w:lastRenderedPageBreak/>
-        <w:t xml:space="preserve">H2O on </w:t>
-      </w:r>
-      <w:proofErr w:type="spellStart"/>
-      <w:r>
-        <w:rPr>
-          <w:sz w:val="36"/>
-        </w:rPr>
-        <w:t>Hadoop</w:t>
-      </w:r>
-      <w:proofErr w:type="spellEnd"/>
-      <w:r>
-        <w:rPr>
-          <w:sz w:val="36"/>
-        </w:rPr>
-        <w:t xml:space="preserve"> Resource Utilization Overview</w:t>
+        <w:t>H2O on Hadoop Resource Utilization Overview</w:t>
       </w:r>
     </w:p>
     <w:p/>
@@ -2150,15 +1929,7 @@
           </w:tcPr>
           <w:p>
             <w:r>
-              <w:t xml:space="preserve">Reading in the initial data set requires HDFS accesses, which means that network data requests are going to HDFS data nodes, and the data nodes are reading from disk.  An H2O node also uses disk to temporarily spill (otherwise known as swap) data to free up space in the Java heap.  For a </w:t>
-            </w:r>
-            <w:proofErr w:type="spellStart"/>
-            <w:r>
-              <w:t>Hadoop</w:t>
-            </w:r>
-            <w:proofErr w:type="spellEnd"/>
-            <w:r>
-              <w:t xml:space="preserve"> environment, this means spilling to HDFS.</w:t>
+              <w:t>Reading in the initial data set requires HDFS accesses, which means that network data requests are going to HDFS data nodes, and the data nodes are reading from disk.  An H2O node also uses disk to temporarily spill (otherwise known as swap) data to free up space in the Java heap.  For a Hadoop environment, this means spilling to HDFS.</w:t>
             </w:r>
           </w:p>
           <w:p/>
@@ -2291,15 +2062,7 @@
       </w:r>
       <w:proofErr w:type="spellEnd"/>
       <w:r>
-        <w:t xml:space="preserve">-compressed CSV, MS Excel (XLS), ARRF, HIVE file format, and others.  A typical </w:t>
-      </w:r>
-      <w:proofErr w:type="spellStart"/>
-      <w:r>
-        <w:t>Hadoop</w:t>
-      </w:r>
-      <w:proofErr w:type="spellEnd"/>
-      <w:r>
-        <w:t xml:space="preserve"> user can run a HIVE query, producing a folder containing many files, each containing a part of the full result.  H2O conveniently ingests the HIVE folder as a complete data set into one Key.</w:t>
+        <w:t>-compressed CSV, MS Excel (XLS), ARRF, HIVE file format, and others.  A typical Hadoop user can run a HIVE query, producing a folder containing many files, each containing a part of the full result.  H2O conveniently ingests the HIVE folder as a complete data set into one Key.</w:t>
       </w:r>
     </w:p>
     <w:p/>
@@ -2312,15 +2075,7 @@
     <w:p/>
     <w:p>
       <w:r>
-        <w:t xml:space="preserve">When H2O nodes are created, no attempt is made to place them on </w:t>
-      </w:r>
-      <w:proofErr w:type="spellStart"/>
-      <w:r>
-        <w:t>Hadoop</w:t>
-      </w:r>
-      <w:proofErr w:type="spellEnd"/>
-      <w:r>
-        <w:t xml:space="preserve"> nodes that have pieces of the HDFS input file on their local disk.  (Locality optimizations may be added in the future.)  Plan for the entire input file to be transferred across the network (albeit in parallel pieces).  H2O nodes communicate with each other via both TCP and UDP.</w:t>
+        <w:t>When H2O nodes are created, no attempt is made to place them on Hadoop nodes that have pieces of the HDFS input file on their local disk.  (Locality optimizations may be added in the future.)  Plan for the entire input file to be transferred across the network (albeit in parallel pieces).  H2O nodes communicate with each other via both TCP and UDP.</w:t>
       </w:r>
     </w:p>
     <w:p/>
@@ -2340,6 +2095,7 @@
       <w:r>
         <w:rPr>
           <w:noProof/>
+          <w:lang w:eastAsia="zh-TW"/>
         </w:rPr>
         <w:drawing>
           <wp:inline distT="0" distB="0" distL="0" distR="0" wp14:anchorId="6F89A2C6" wp14:editId="0E36860F">
@@ -2418,6 +2174,7 @@
       <w:r>
         <w:rPr>
           <w:noProof/>
+          <w:lang w:eastAsia="zh-TW"/>
         </w:rPr>
         <w:drawing>
           <wp:inline distT="0" distB="0" distL="0" distR="0" wp14:anchorId="5CC1B84D" wp14:editId="0EC84D6C">
@@ -2476,6 +2233,7 @@
       <w:r>
         <w:rPr>
           <w:noProof/>
+          <w:lang w:eastAsia="zh-TW"/>
         </w:rPr>
         <w:lastRenderedPageBreak/>
         <w:drawing>
@@ -2582,85 +2340,55 @@
         <w:rPr>
           <w:sz w:val="36"/>
         </w:rPr>
-        <w:t xml:space="preserve">How H2O Interacts with Built-in </w:t>
+        <w:t>How H2O Interacts with Built-in Hadoop Monitoring</w:t>
+      </w:r>
+    </w:p>
+    <w:p/>
+    <w:p>
+      <w:r>
+        <w:t xml:space="preserve">Since H2O nodes run as mapper tasks in Hadoop, administrators can see them in the normal </w:t>
       </w:r>
       <w:proofErr w:type="spellStart"/>
       <w:r>
-        <w:rPr>
-          <w:sz w:val="36"/>
-        </w:rPr>
-        <w:t>Hadoop</w:t>
+        <w:t>JobTracker</w:t>
       </w:r>
       <w:proofErr w:type="spellEnd"/>
       <w:r>
-        <w:rPr>
-          <w:sz w:val="36"/>
-        </w:rPr>
-        <w:t xml:space="preserve"> Monitoring</w:t>
+        <w:t xml:space="preserve"> and </w:t>
+      </w:r>
+      <w:proofErr w:type="spellStart"/>
+      <w:r>
+        <w:t>TaskTracker</w:t>
+      </w:r>
+      <w:proofErr w:type="spellEnd"/>
+      <w:r>
+        <w:t xml:space="preserve"> frameworks.  This provides process-level (i.e. JVM instance-level) visibility.  (Recall, each H2O node is one Java JVM instance.)</w:t>
       </w:r>
     </w:p>
     <w:p/>
     <w:p>
       <w:r>
-        <w:t xml:space="preserve">Since H2O nodes run as mapper tasks in </w:t>
-      </w:r>
-      <w:proofErr w:type="spellStart"/>
-      <w:r>
-        <w:t>Hadoop</w:t>
-      </w:r>
-      <w:proofErr w:type="spellEnd"/>
-      <w:r>
-        <w:t xml:space="preserve">, administrators can see them in the normal </w:t>
-      </w:r>
-      <w:proofErr w:type="spellStart"/>
-      <w:r>
-        <w:t>JobTracker</w:t>
-      </w:r>
-      <w:proofErr w:type="spellEnd"/>
-      <w:r>
-        <w:t xml:space="preserve"> and </w:t>
-      </w:r>
-      <w:proofErr w:type="spellStart"/>
-      <w:r>
-        <w:t>TaskTracker</w:t>
-      </w:r>
-      <w:proofErr w:type="spellEnd"/>
-      <w:r>
-        <w:t xml:space="preserve"> frameworks.  This provides process-level (i.e. JVM instance-level) visibility.  (Recall, each H2O node is one Java JVM instance.)</w:t>
+        <w:t>For H2O users and job submitters, finer-grain information is available from the embedded web server from within each H2O node.  This is accessible using a web browser or through the REST API.</w:t>
+      </w:r>
+    </w:p>
+    <w:p>
+      <w:pPr>
+        <w:pStyle w:val="Heading1"/>
+        <w:rPr>
+          <w:sz w:val="44"/>
+        </w:rPr>
+      </w:pPr>
+      <w:r>
+        <w:rPr>
+          <w:sz w:val="44"/>
+        </w:rPr>
+        <w:t>Launch Example</w:t>
       </w:r>
     </w:p>
     <w:p/>
     <w:p>
       <w:r>
-        <w:t>For H2O users and job submitters, finer-grain information is available from the embedded web server from within each H2O node.  This is accessible using a web browser or through the REST API.</w:t>
-      </w:r>
-    </w:p>
-    <w:p>
-      <w:pPr>
-        <w:pStyle w:val="Heading1"/>
-        <w:rPr>
-          <w:sz w:val="44"/>
-        </w:rPr>
-      </w:pPr>
-      <w:r>
-        <w:rPr>
-          <w:sz w:val="44"/>
-        </w:rPr>
-        <w:t>Launch Example</w:t>
-      </w:r>
-    </w:p>
-    <w:p/>
-    <w:p>
-      <w:r>
-        <w:t xml:space="preserve">0xdata provides h2odriver jar files for different flavors of </w:t>
-      </w:r>
-      <w:proofErr w:type="spellStart"/>
-      <w:r>
-        <w:t>Hadoop</w:t>
-      </w:r>
-      <w:proofErr w:type="spellEnd"/>
-      <w:r>
-        <w:t>.  Use the appropriate driver jar to start your H2O cluster with a ‘</w:t>
+        <w:t>0xdata provides h2odriver jar files for different flavors of Hadoop.  Use the appropriate driver jar to start your H2O cluster with a ‘</w:t>
       </w:r>
       <w:proofErr w:type="spellStart"/>
       <w:r>
@@ -3327,6 +3055,7 @@
       <w:r>
         <w:rPr>
           <w:noProof/>
+          <w:lang w:eastAsia="zh-TW"/>
         </w:rPr>
         <mc:AlternateContent>
           <mc:Choice Requires="wps">
@@ -3478,6 +3207,7 @@
       <w:r>
         <w:rPr>
           <w:noProof/>
+          <w:lang w:eastAsia="zh-TW"/>
         </w:rPr>
         <w:drawing>
           <wp:inline distT="0" distB="0" distL="0" distR="0" wp14:anchorId="05E77F96" wp14:editId="1D1643DC">
@@ -3546,6 +3276,7 @@
       <w:r>
         <w:rPr>
           <w:noProof/>
+          <w:lang w:eastAsia="zh-TW"/>
         </w:rPr>
         <mc:AlternateContent>
           <mc:Choice Requires="wps">
@@ -3683,6 +3414,7 @@
       <w:r>
         <w:rPr>
           <w:noProof/>
+          <w:lang w:eastAsia="zh-TW"/>
         </w:rPr>
         <w:drawing>
           <wp:inline distT="0" distB="0" distL="0" distR="0" wp14:anchorId="721BBD1B" wp14:editId="2D32B756">
@@ -3737,6 +3469,7 @@
       <w:r>
         <w:rPr>
           <w:noProof/>
+          <w:lang w:eastAsia="zh-TW"/>
         </w:rPr>
         <w:lastRenderedPageBreak/>
         <mc:AlternateContent>
@@ -3878,6 +3611,7 @@
       <w:r>
         <w:rPr>
           <w:noProof/>
+          <w:lang w:eastAsia="zh-TW"/>
         </w:rPr>
         <w:drawing>
           <wp:inline distT="0" distB="0" distL="0" distR="0" wp14:anchorId="6DD8A6B9" wp14:editId="2B80FFFE">
@@ -3949,6 +3683,7 @@
       <w:r>
         <w:rPr>
           <w:noProof/>
+          <w:lang w:eastAsia="zh-TW"/>
         </w:rPr>
         <mc:AlternateContent>
           <mc:Choice Requires="wps">
@@ -4086,6 +3821,7 @@
       <w:r>
         <w:rPr>
           <w:noProof/>
+          <w:lang w:eastAsia="zh-TW"/>
         </w:rPr>
         <w:drawing>
           <wp:inline distT="0" distB="0" distL="0" distR="0" wp14:anchorId="3E846494" wp14:editId="781350E3">
@@ -4151,6 +3887,7 @@
       <w:r>
         <w:rPr>
           <w:noProof/>
+          <w:lang w:eastAsia="zh-TW"/>
         </w:rPr>
         <w:drawing>
           <wp:inline distT="0" distB="0" distL="0" distR="0" wp14:anchorId="18130D7A" wp14:editId="2DF8C249">
@@ -4262,6 +3999,7 @@
       <w:r>
         <w:rPr>
           <w:noProof/>
+          <w:lang w:eastAsia="zh-TW"/>
         </w:rPr>
         <mc:AlternateContent>
           <mc:Choice Requires="wps">
@@ -4403,6 +4141,7 @@
           <w:noProof/>
           <w:sz w:val="44"/>
           <w:szCs w:val="32"/>
+          <w:lang w:eastAsia="zh-TW"/>
         </w:rPr>
         <w:drawing>
           <wp:inline distT="0" distB="0" distL="0" distR="0" wp14:anchorId="3D02DF2F" wp14:editId="7AA58BF6">
@@ -4486,6 +4225,7 @@
       <w:r>
         <w:rPr>
           <w:noProof/>
+          <w:lang w:eastAsia="zh-TW"/>
         </w:rPr>
         <mc:AlternateContent>
           <mc:Choice Requires="wps">
@@ -4623,6 +4363,7 @@
       <w:r>
         <w:rPr>
           <w:noProof/>
+          <w:lang w:eastAsia="zh-TW"/>
         </w:rPr>
         <w:drawing>
           <wp:inline distT="0" distB="0" distL="0" distR="0" wp14:anchorId="48E14CE9" wp14:editId="573E67F0">
@@ -4688,6 +4429,7 @@
       <w:r>
         <w:rPr>
           <w:noProof/>
+          <w:lang w:eastAsia="zh-TW"/>
         </w:rPr>
         <w:drawing>
           <wp:inline distT="0" distB="0" distL="0" distR="0" wp14:anchorId="1BFA8B89" wp14:editId="6D79B670">
@@ -4807,6 +4549,7 @@
       <w:r>
         <w:rPr>
           <w:noProof/>
+          <w:lang w:eastAsia="zh-TW"/>
         </w:rPr>
         <w:drawing>
           <wp:inline distT="0" distB="0" distL="0" distR="0" wp14:anchorId="091A0952" wp14:editId="43AF0EAC">
@@ -4879,6 +4622,7 @@
       <w:r>
         <w:rPr>
           <w:noProof/>
+          <w:lang w:eastAsia="zh-TW"/>
         </w:rPr>
         <w:drawing>
           <wp:inline distT="0" distB="0" distL="0" distR="0" wp14:anchorId="2632033F" wp14:editId="115A63D9">
@@ -4989,6 +4733,7 @@
       <w:r>
         <w:rPr>
           <w:noProof/>
+          <w:lang w:eastAsia="zh-TW"/>
         </w:rPr>
         <w:drawing>
           <wp:inline distT="0" distB="0" distL="0" distR="0" wp14:anchorId="791AA933" wp14:editId="0DF3CBD5">
@@ -5047,10 +4792,7 @@
         </w:drawing>
       </w:r>
     </w:p>
-    <w:p>
-      <w:bookmarkStart w:id="0" w:name="_GoBack"/>
-      <w:bookmarkEnd w:id="0"/>
-    </w:p>
+    <w:p/>
     <w:p>
       <w:pPr>
         <w:pStyle w:val="Heading1"/>
@@ -5086,6 +4828,7 @@
       <w:r>
         <w:rPr>
           <w:noProof/>
+          <w:lang w:eastAsia="zh-TW"/>
         </w:rPr>
         <w:drawing>
           <wp:inline distT="0" distB="0" distL="0" distR="0" wp14:anchorId="3B423081" wp14:editId="754B915D">
@@ -5154,6 +4897,7 @@
       <w:r>
         <w:rPr>
           <w:noProof/>
+          <w:lang w:eastAsia="zh-TW"/>
         </w:rPr>
         <w:drawing>
           <wp:inline distT="0" distB="0" distL="0" distR="0" wp14:anchorId="6F148814" wp14:editId="01B56BAB">
@@ -6821,7 +6565,33 @@
           <w:color w:val="auto"/>
           <w:szCs w:val="20"/>
         </w:rPr>
-        <w:t xml:space="preserve"> jar h2odriver_cdh4.jar water.hadoop.h2odriver [-</w:t>
+        <w:t xml:space="preserve"> jar h2odriver_&lt;</w:t>
+      </w:r>
+      <w:proofErr w:type="spellStart"/>
+      <w:r>
+        <w:rPr>
+          <w:rFonts w:ascii="Courier New" w:hAnsi="Courier New" w:cs="Arial"/>
+          <w:color w:val="auto"/>
+          <w:szCs w:val="20"/>
+        </w:rPr>
+        <w:t>distro_version</w:t>
+      </w:r>
+      <w:proofErr w:type="spellEnd"/>
+      <w:r>
+        <w:rPr>
+          <w:rFonts w:ascii="Courier New" w:hAnsi="Courier New" w:cs="Arial"/>
+          <w:color w:val="auto"/>
+          <w:szCs w:val="20"/>
+        </w:rPr>
+        <w:t>&gt;</w:t>
+      </w:r>
+      <w:r>
+        <w:rPr>
+          <w:rFonts w:ascii="Courier New" w:hAnsi="Courier New" w:cs="Arial"/>
+          <w:color w:val="auto"/>
+          <w:szCs w:val="20"/>
+        </w:rPr>
+        <w:t>.jar water.hadoop.h2odriver [-</w:t>
       </w:r>
       <w:proofErr w:type="spellStart"/>
       <w:r>
@@ -7440,7 +7210,25 @@
           <w:color w:val="auto"/>
           <w:szCs w:val="20"/>
         </w:rPr>
-        <w:t xml:space="preserve"> port for Cloudera.</w:t>
+        <w:t xml:space="preserve"> port for </w:t>
+      </w:r>
+      <w:proofErr w:type="spellStart"/>
+      <w:r>
+        <w:rPr>
+          <w:rFonts w:ascii="Courier New" w:hAnsi="Courier New" w:cs="Arial"/>
+          <w:color w:val="auto"/>
+          <w:szCs w:val="20"/>
+        </w:rPr>
+        <w:t>Cloudera</w:t>
+      </w:r>
+      <w:proofErr w:type="spellEnd"/>
+      <w:r>
+        <w:rPr>
+          <w:rFonts w:ascii="Courier New" w:hAnsi="Courier New" w:cs="Arial"/>
+          <w:color w:val="auto"/>
+          <w:szCs w:val="20"/>
+        </w:rPr>
+        <w:t>.</w:t>
       </w:r>
     </w:p>
     <w:p>
@@ -7704,7 +7492,15 @@
           <w:color w:val="auto"/>
           <w:szCs w:val="20"/>
         </w:rPr>
-        <w:t>Use standard job tracker web UI.  (</w:t>
+        <w:t xml:space="preserve">Use standard job tracker web UI </w:t>
+      </w:r>
+      <w:r>
+        <w:rPr>
+          <w:rFonts w:ascii="Courier New" w:hAnsi="Courier New" w:cs="Arial"/>
+          <w:color w:val="auto"/>
+          <w:szCs w:val="20"/>
+        </w:rPr>
+        <w:t>(</w:t>
       </w:r>
       <w:proofErr w:type="gramStart"/>
       <w:r>
@@ -7722,7 +7518,23 @@
           <w:color w:val="auto"/>
           <w:szCs w:val="20"/>
         </w:rPr>
-        <w:t>//&lt;jobtrackerip&gt;:50030)</w:t>
+        <w:t>//&lt;jobtrackerip&gt;:</w:t>
+      </w:r>
+      <w:r>
+        <w:rPr>
+          <w:rFonts w:ascii="Courier New" w:hAnsi="Courier New" w:cs="Arial"/>
+          <w:color w:val="auto"/>
+          <w:szCs w:val="20"/>
+        </w:rPr>
+        <w:t>&lt;default_port&gt;</w:t>
+      </w:r>
+      <w:r>
+        <w:rPr>
+          <w:rFonts w:ascii="Courier New" w:hAnsi="Courier New" w:cs="Arial"/>
+          <w:color w:val="auto"/>
+          <w:szCs w:val="20"/>
+        </w:rPr>
+        <w:t>)</w:t>
       </w:r>
     </w:p>
     <w:p>
@@ -7812,7 +7624,7 @@
           <w:color w:val="auto"/>
           <w:szCs w:val="20"/>
         </w:rPr>
-        <w:t xml:space="preserve">The </w:t>
+        <w:t xml:space="preserve">The default </w:t>
       </w:r>
       <w:proofErr w:type="spellStart"/>
       <w:r>
@@ -7821,7 +7633,7 @@
           <w:color w:val="auto"/>
           <w:szCs w:val="20"/>
         </w:rPr>
-        <w:t>cloudera</w:t>
+        <w:t>JobTracker</w:t>
       </w:r>
       <w:proofErr w:type="spellEnd"/>
       <w:r>
@@ -7830,36 +7642,80 @@
           <w:color w:val="auto"/>
           <w:szCs w:val="20"/>
         </w:rPr>
-        <w:t xml:space="preserve"> default is 50030.</w:t>
-      </w:r>
-    </w:p>
-    <w:p>
-      <w:pPr>
-        <w:tabs>
-          <w:tab w:val="left" w:pos="916"/>
-          <w:tab w:val="left" w:pos="1832"/>
-          <w:tab w:val="left" w:pos="2748"/>
-          <w:tab w:val="left" w:pos="3664"/>
-          <w:tab w:val="left" w:pos="4580"/>
-          <w:tab w:val="left" w:pos="5496"/>
-          <w:tab w:val="left" w:pos="6412"/>
-          <w:tab w:val="left" w:pos="7328"/>
-          <w:tab w:val="left" w:pos="8244"/>
-          <w:tab w:val="left" w:pos="9160"/>
-          <w:tab w:val="left" w:pos="10076"/>
-          <w:tab w:val="left" w:pos="10992"/>
-          <w:tab w:val="left" w:pos="11908"/>
-          <w:tab w:val="left" w:pos="12824"/>
-          <w:tab w:val="left" w:pos="13740"/>
-          <w:tab w:val="left" w:pos="14656"/>
-        </w:tabs>
-        <w:spacing w:line="240" w:lineRule="auto"/>
-        <w:rPr>
-          <w:rFonts w:ascii="Courier New" w:hAnsi="Courier New" w:cs="Arial"/>
-          <w:color w:val="auto"/>
-          <w:szCs w:val="20"/>
-        </w:rPr>
-      </w:pPr>
+        <w:t xml:space="preserve"> Web UI</w:t>
+      </w:r>
+      <w:r>
+        <w:rPr>
+          <w:rFonts w:ascii="Courier New" w:hAnsi="Courier New" w:cs="Arial"/>
+          <w:color w:val="auto"/>
+          <w:szCs w:val="20"/>
+        </w:rPr>
+        <w:t xml:space="preserve"> </w:t>
+      </w:r>
+      <w:bookmarkStart w:id="0" w:name="_GoBack"/>
+      <w:bookmarkEnd w:id="0"/>
+      <w:r>
+        <w:rPr>
+          <w:rFonts w:ascii="Courier New" w:hAnsi="Courier New" w:cs="Arial"/>
+          <w:color w:val="auto"/>
+          <w:szCs w:val="20"/>
+        </w:rPr>
+        <w:t xml:space="preserve">ports for the </w:t>
+      </w:r>
+      <w:proofErr w:type="spellStart"/>
+      <w:r>
+        <w:rPr>
+          <w:rFonts w:ascii="Courier New" w:hAnsi="Courier New" w:cs="Arial"/>
+          <w:color w:val="auto"/>
+          <w:szCs w:val="20"/>
+        </w:rPr>
+        <w:t>Cloudera</w:t>
+      </w:r>
+      <w:proofErr w:type="spellEnd"/>
+      <w:r>
+        <w:rPr>
+          <w:rFonts w:ascii="Courier New" w:hAnsi="Courier New" w:cs="Arial"/>
+          <w:color w:val="auto"/>
+          <w:szCs w:val="20"/>
+        </w:rPr>
+        <w:t xml:space="preserve">, </w:t>
+      </w:r>
+      <w:proofErr w:type="spellStart"/>
+      <w:r>
+        <w:rPr>
+          <w:rFonts w:ascii="Courier New" w:hAnsi="Courier New" w:cs="Arial"/>
+          <w:color w:val="auto"/>
+          <w:szCs w:val="20"/>
+        </w:rPr>
+        <w:t>Hortonworks</w:t>
+      </w:r>
+      <w:proofErr w:type="spellEnd"/>
+      <w:r>
+        <w:rPr>
+          <w:rFonts w:ascii="Courier New" w:hAnsi="Courier New" w:cs="Arial"/>
+          <w:color w:val="auto"/>
+          <w:szCs w:val="20"/>
+        </w:rPr>
+        <w:t xml:space="preserve">, and </w:t>
+      </w:r>
+      <w:proofErr w:type="spellStart"/>
+      <w:r>
+        <w:rPr>
+          <w:rFonts w:ascii="Courier New" w:hAnsi="Courier New" w:cs="Arial"/>
+          <w:color w:val="auto"/>
+          <w:szCs w:val="20"/>
+        </w:rPr>
+        <w:t>MapR</w:t>
+      </w:r>
+      <w:proofErr w:type="spellEnd"/>
+      <w:r>
+        <w:rPr>
+          <w:rFonts w:ascii="Courier New" w:hAnsi="Courier New" w:cs="Arial"/>
+          <w:color w:val="auto"/>
+          <w:szCs w:val="20"/>
+        </w:rPr>
+        <w:t xml:space="preserve"> is 50030.</w:t>
+      </w:r>
     </w:p>
     <w:p>
       <w:pPr>
@@ -8785,7 +8641,6 @@
         <w:temporary/>
         <w:showingPlcHdr/>
       </w:sdtPr>
-      <w:sdtEndPr/>
       <w:sdtContent>
         <w:r>
           <w:t>[Type text]</w:t>
@@ -8801,7 +8656,6 @@
         <w:temporary/>
         <w:showingPlcHdr/>
       </w:sdtPr>
-      <w:sdtEndPr/>
       <w:sdtContent>
         <w:r>
           <w:t>[Type text]</w:t>
@@ -8817,7 +8671,6 @@
         <w:temporary/>
         <w:showingPlcHdr/>
       </w:sdtPr>
-      <w:sdtEndPr/>
       <w:sdtContent>
         <w:r>
           <w:t>[Type text]</w:t>
@@ -8837,6 +8690,7 @@
     <w:r>
       <w:rPr>
         <w:noProof/>
+        <w:lang w:eastAsia="zh-TW"/>
       </w:rPr>
       <mc:AlternateContent>
         <mc:Choice Requires="wps">
@@ -8899,7 +8753,7 @@
         </mc:Choice>
         <mc:Fallback>
           <w:pict>
-            <v:line w14:anchorId="34B86B7F" id="Straight Connector 10" o:spid="_x0000_s1026" style="position:absolute;z-index:251659264;visibility:visible;mso-wrap-style:square;mso-wrap-distance-left:9pt;mso-wrap-distance-top:0;mso-wrap-distance-right:9pt;mso-wrap-distance-bottom:0;mso-position-horizontal:absolute;mso-position-horizontal-relative:text;mso-position-vertical:absolute;mso-position-vertical-relative:text" from="0,-12.55pt" to="6in,-12.55pt" o:gfxdata="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" strokecolor="#bfbfbf [2412]" strokeweight="1pt">
+            <v:line w14:anchorId="37965B33" id="Straight Connector 10" o:spid="_x0000_s1026" style="position:absolute;z-index:251659264;visibility:visible;mso-wrap-style:square;mso-wrap-distance-left:9pt;mso-wrap-distance-top:0;mso-wrap-distance-right:9pt;mso-wrap-distance-bottom:0;mso-position-horizontal:absolute;mso-position-horizontal-relative:text;mso-position-vertical:absolute;mso-position-vertical-relative:text" from="0,-12.55pt" to="6in,-12.55pt" o:gfxdata="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" strokecolor="#bfbfbf [2412]" strokeweight="1pt">
               <v:stroke dashstyle="dot"/>
             </v:line>
           </w:pict>
@@ -8909,6 +8763,7 @@
     <w:r>
       <w:rPr>
         <w:noProof/>
+        <w:lang w:eastAsia="zh-TW"/>
       </w:rPr>
       <w:drawing>
         <wp:inline distT="0" distB="0" distL="0" distR="0" wp14:anchorId="662EB605" wp14:editId="2909C78B">
@@ -10967,6 +10822,7 @@
   <w:style w:type="character" w:default="1" w:styleId="DefaultParagraphFont">
     <w:name w:val="Default Paragraph Font"/>
     <w:uiPriority w:val="1"/>
+    <w:semiHidden/>
     <w:unhideWhenUsed/>
   </w:style>
   <w:style w:type="table" w:default="1" w:styleId="TableNormal">
@@ -12030,7 +11886,7 @@
 </file>
 
 <file path=customXml/itemProps1.xml><?xml version="1.0" encoding="utf-8"?>
-<ds:datastoreItem xmlns:ds="http://schemas.openxmlformats.org/officeDocument/2006/customXml" ds:itemID="{0B790C06-D879-4D81-9429-86037F057869}">
+<ds:datastoreItem xmlns:ds="http://schemas.openxmlformats.org/officeDocument/2006/customXml" ds:itemID="{105E7A52-6AA0-40CF-99FC-258E96C28D5A}">
   <ds:schemaRefs>
     <ds:schemaRef ds:uri="http://schemas.openxmlformats.org/officeDocument/2006/bibliography"/>
   </ds:schemaRefs>

</xml_diff>

<commit_message>
hadoop doc updated for mapr3.1 compatibility
</commit_message>
<xml_diff>
--- a/docs/H2O_on_Hadoop_0xdata.docx
+++ b/docs/H2O_on_Hadoop_0xdata.docx
@@ -23,7 +23,7 @@
           <w:r>
             <w:rPr>
               <w:noProof/>
-              <w:lang w:eastAsia="zh-TW"/>
+              <w:lang w:eastAsia="zh-CN"/>
             </w:rPr>
             <mc:AlternateContent>
               <mc:Choice Requires="wps">
@@ -87,7 +87,7 @@
               </mc:Choice>
               <mc:Fallback>
                 <w:pict>
-                  <v:line w14:anchorId="10FF4841" id="Straight Connector 25" o:spid="_x0000_s1026" style="position:absolute;z-index:251670528;visibility:visible;mso-wrap-style:square;mso-width-percent:0;mso-wrap-distance-left:9pt;mso-wrap-distance-top:0;mso-wrap-distance-right:9pt;mso-wrap-distance-bottom:0;mso-position-horizontal:absolute;mso-position-horizontal-relative:text;mso-position-vertical:absolute;mso-position-vertical-relative:text;mso-width-percent:0;mso-width-relative:margin" from="-27pt,9in" to="468pt,9in" o:gfxdata="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" strokecolor="#f2e100" strokeweight="3pt"/>
+                  <v:line w14:anchorId="50802760" id="Straight Connector 25" o:spid="_x0000_s1026" style="position:absolute;z-index:251670528;visibility:visible;mso-wrap-style:square;mso-width-percent:0;mso-wrap-distance-left:9pt;mso-wrap-distance-top:0;mso-wrap-distance-right:9pt;mso-wrap-distance-bottom:0;mso-position-horizontal:absolute;mso-position-horizontal-relative:text;mso-position-vertical:absolute;mso-position-vertical-relative:text;mso-width-percent:0;mso-width-relative:margin" from="-27pt,9in" to="468pt,9in" o:gfxdata="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" strokecolor="#f2e100" strokeweight="3pt"/>
                 </w:pict>
               </mc:Fallback>
             </mc:AlternateContent>
@@ -95,7 +95,7 @@
           <w:r>
             <w:rPr>
               <w:noProof/>
-              <w:lang w:eastAsia="zh-TW"/>
+              <w:lang w:eastAsia="zh-CN"/>
             </w:rPr>
             <mc:AlternateContent>
               <mc:Choice Requires="wps">
@@ -153,7 +153,7 @@
               </mc:Choice>
               <mc:Fallback>
                 <w:pict>
-                  <v:rect w14:anchorId="6563FD6E" id="Rectangle 11" o:spid="_x0000_s1026" style="position:absolute;margin-left:-36pt;margin-top:0;width:9in;height:801pt;z-index:-251658241;visibility:visible;mso-wrap-style:square;mso-width-percent:0;mso-height-percent:0;mso-wrap-distance-left:9pt;mso-wrap-distance-top:0;mso-wrap-distance-right:9pt;mso-wrap-distance-bottom:0;mso-position-horizontal:absolute;mso-position-horizontal-relative:page;mso-position-vertical:absolute;mso-position-vertical-relative:page;mso-width-percent:0;mso-height-percent:0;mso-width-relative:margin;mso-height-relative:margin;v-text-anchor:top" o:gfxdata="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" o:allowincell="f" fillcolor="#fbe900" stroked="f">
+                  <v:rect w14:anchorId="02385F09" id="Rectangle 11" o:spid="_x0000_s1026" style="position:absolute;margin-left:-36pt;margin-top:0;width:9in;height:801pt;z-index:-251658241;visibility:visible;mso-wrap-style:square;mso-width-percent:0;mso-height-percent:0;mso-wrap-distance-left:9pt;mso-wrap-distance-top:0;mso-wrap-distance-right:9pt;mso-wrap-distance-bottom:0;mso-position-horizontal:absolute;mso-position-horizontal-relative:page;mso-position-vertical:absolute;mso-position-vertical-relative:page;mso-width-percent:0;mso-height-percent:0;mso-width-relative:margin;mso-height-relative:margin;v-text-anchor:top" o:gfxdata="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" o:allowincell="f" fillcolor="#fbe900" stroked="f">
                     <v:textbox inset="18pt,18pt,1in,18pt"/>
                     <w10:wrap anchorx="page" anchory="page"/>
                     <w10:anchorlock/>
@@ -165,7 +165,7 @@
           <w:r>
             <w:rPr>
               <w:noProof/>
-              <w:lang w:eastAsia="zh-TW"/>
+              <w:lang w:eastAsia="zh-CN"/>
             </w:rPr>
             <mc:AlternateContent>
               <mc:Choice Requires="wps">
@@ -219,7 +219,7 @@
                                 <w:r>
                                   <w:rPr>
                                     <w:noProof/>
-                                    <w:lang w:eastAsia="zh-TW"/>
+                                    <w:lang w:eastAsia="zh-CN"/>
                                   </w:rPr>
                                   <w:drawing>
                                     <wp:inline distT="0" distB="0" distL="0" distR="0" wp14:anchorId="2944F46E" wp14:editId="5561E8CA">
@@ -315,7 +315,7 @@
                           <w:r>
                             <w:rPr>
                               <w:noProof/>
-                              <w:lang w:eastAsia="zh-TW"/>
+                              <w:lang w:eastAsia="zh-CN"/>
                             </w:rPr>
                             <w:drawing>
                               <wp:inline distT="0" distB="0" distL="0" distR="0" wp14:anchorId="2944F46E" wp14:editId="5561E8CA">
@@ -389,7 +389,7 @@
           <w:r>
             <w:rPr>
               <w:noProof/>
-              <w:lang w:eastAsia="zh-TW"/>
+              <w:lang w:eastAsia="zh-CN"/>
             </w:rPr>
             <mc:AlternateContent>
               <mc:Choice Requires="wps">
@@ -499,7 +499,7 @@
           <w:r>
             <w:rPr>
               <w:noProof/>
-              <w:lang w:eastAsia="zh-TW"/>
+              <w:lang w:eastAsia="zh-CN"/>
             </w:rPr>
             <mc:AlternateContent>
               <mc:Choice Requires="wps">
@@ -554,6 +554,7 @@
                                   <w:dataBinding w:prefixMappings="xmlns:ns0='http://schemas.openxmlformats.org/package/2006/metadata/core-properties' xmlns:ns1='http://purl.org/dc/elements/1.1/'" w:xpath="/ns0:coreProperties[1]/ns1:title[1]" w:storeItemID="{6C3C8BC8-F283-45AE-878A-BAB7291924A1}"/>
                                   <w:text/>
                                 </w:sdtPr>
+                                <w:sdtEndPr/>
                                 <w:sdtContent>
                                   <w:p>
                                     <w:pPr>
@@ -597,7 +598,14 @@
                                     <w:color w:val="262626" w:themeColor="text1" w:themeTint="D9"/>
                                     <w:sz w:val="24"/>
                                   </w:rPr>
-                                  <w:t>March 21, 2014</w:t>
+                                  <w:t>September 30</w:t>
+                                </w:r>
+                                <w:r>
+                                  <w:rPr>
+                                    <w:color w:val="262626" w:themeColor="text1" w:themeTint="D9"/>
+                                    <w:sz w:val="24"/>
+                                  </w:rPr>
+                                  <w:t>, 2014</w:t>
                                 </w:r>
                               </w:p>
                             </w:txbxContent>
@@ -635,6 +643,7 @@
                             <w:dataBinding w:prefixMappings="xmlns:ns0='http://schemas.openxmlformats.org/package/2006/metadata/core-properties' xmlns:ns1='http://purl.org/dc/elements/1.1/'" w:xpath="/ns0:coreProperties[1]/ns1:title[1]" w:storeItemID="{6C3C8BC8-F283-45AE-878A-BAB7291924A1}"/>
                             <w:text/>
                           </w:sdtPr>
+                          <w:sdtEndPr/>
                           <w:sdtContent>
                             <w:p>
                               <w:pPr>
@@ -678,7 +687,14 @@
                               <w:color w:val="262626" w:themeColor="text1" w:themeTint="D9"/>
                               <w:sz w:val="24"/>
                             </w:rPr>
-                            <w:t>March 21, 2014</w:t>
+                            <w:t>September 30</w:t>
+                          </w:r>
+                          <w:r>
+                            <w:rPr>
+                              <w:color w:val="262626" w:themeColor="text1" w:themeTint="D9"/>
+                              <w:sz w:val="24"/>
+                            </w:rPr>
+                            <w:t>, 2014</w:t>
                           </w:r>
                         </w:p>
                       </w:txbxContent>
@@ -1565,11 +1581,11 @@
       </w:pPr>
       <w:proofErr w:type="spellStart"/>
       <w:r>
-        <w:t>Hortonworks</w:t>
+        <w:t>MapR</w:t>
       </w:r>
       <w:proofErr w:type="spellEnd"/>
       <w:r>
-        <w:t xml:space="preserve"> HDP 1.3</w:t>
+        <w:t xml:space="preserve"> 3.1</w:t>
       </w:r>
     </w:p>
     <w:p>
@@ -1587,7 +1603,7 @@
       </w:r>
       <w:proofErr w:type="spellEnd"/>
       <w:r>
-        <w:t xml:space="preserve"> HDP 2.0</w:t>
+        <w:t xml:space="preserve"> HDP 1.3</w:t>
       </w:r>
     </w:p>
     <w:p>
@@ -1605,7 +1621,7 @@
       </w:r>
       <w:proofErr w:type="spellEnd"/>
       <w:r>
-        <w:t xml:space="preserve"> HDP 2.1</w:t>
+        <w:t xml:space="preserve"> HDP 2.0</w:t>
       </w:r>
     </w:p>
     <w:p>
@@ -1623,6 +1639,24 @@
       </w:r>
       <w:proofErr w:type="spellEnd"/>
       <w:r>
+        <w:t xml:space="preserve"> HDP 2.1</w:t>
+      </w:r>
+    </w:p>
+    <w:p>
+      <w:pPr>
+        <w:pStyle w:val="ListParagraph"/>
+        <w:numPr>
+          <w:ilvl w:val="0"/>
+          <w:numId w:val="19"/>
+        </w:numPr>
+        <w:spacing w:line="240" w:lineRule="auto"/>
+      </w:pPr>
+      <w:proofErr w:type="spellStart"/>
+      <w:r>
+        <w:t>Hortonworks</w:t>
+      </w:r>
+      <w:proofErr w:type="spellEnd"/>
+      <w:r>
         <w:t xml:space="preserve"> HDP Sandbox</w:t>
       </w:r>
     </w:p>
@@ -1676,7 +1710,11 @@
     <w:p/>
     <w:p>
       <w:r>
-        <w:t>For interactive use of H2O, we recommend deploying on a Hadoop cluster dedicated to this purpose.  The user creates a long running service within the Hadoop cluster where the H2O cluster stays up for an extended period of time. This shows up in Hadoop Management as a Mapper with H2O_Name.</w:t>
+        <w:t xml:space="preserve">For interactive use of H2O, we recommend deploying on a Hadoop cluster dedicated to this purpose.  The user creates a long running service within the Hadoop cluster where the H2O </w:t>
+      </w:r>
+      <w:r>
+        <w:lastRenderedPageBreak/>
+        <w:t>cluster stays up for an extended period of time. This shows up in Hadoop Management as a Mapper with H2O_Name.</w:t>
       </w:r>
     </w:p>
     <w:p/>
@@ -2095,7 +2133,7 @@
       <w:r>
         <w:rPr>
           <w:noProof/>
-          <w:lang w:eastAsia="zh-TW"/>
+          <w:lang w:eastAsia="zh-CN"/>
         </w:rPr>
         <w:drawing>
           <wp:inline distT="0" distB="0" distL="0" distR="0" wp14:anchorId="6F89A2C6" wp14:editId="0E36860F">
@@ -2174,7 +2212,7 @@
       <w:r>
         <w:rPr>
           <w:noProof/>
-          <w:lang w:eastAsia="zh-TW"/>
+          <w:lang w:eastAsia="zh-CN"/>
         </w:rPr>
         <w:drawing>
           <wp:inline distT="0" distB="0" distL="0" distR="0" wp14:anchorId="5CC1B84D" wp14:editId="0EC84D6C">
@@ -2233,7 +2271,7 @@
       <w:r>
         <w:rPr>
           <w:noProof/>
-          <w:lang w:eastAsia="zh-TW"/>
+          <w:lang w:eastAsia="zh-CN"/>
         </w:rPr>
         <w:lastRenderedPageBreak/>
         <w:drawing>
@@ -3055,7 +3093,7 @@
       <w:r>
         <w:rPr>
           <w:noProof/>
-          <w:lang w:eastAsia="zh-TW"/>
+          <w:lang w:eastAsia="zh-CN"/>
         </w:rPr>
         <mc:AlternateContent>
           <mc:Choice Requires="wps">
@@ -3098,10 +3136,10 @@
                         </a:ln>
                         <a:extLst>
                           <a:ext uri="{FAA26D3D-D897-4be2-8F04-BA451C77F1D7}">
-                            <ma14:placeholderFlag xmlns:ma14="http://schemas.microsoft.com/office/mac/drawingml/2011/main" xmlns:w="http://schemas.openxmlformats.org/wordprocessingml/2006/main" xmlns:w10="urn:schemas-microsoft-com:office:word" xmlns:v="urn:schemas-microsoft-com:vml" xmlns:o="urn:schemas-microsoft-com:office:office" xmlns:mv="urn:schemas-microsoft-com:mac:vml" xmlns:mo="http://schemas.microsoft.com/office/mac/office/2008/main" xmlns=""/>
+                            <ma14:placeholderFlag xmlns="" xmlns:mo="http://schemas.microsoft.com/office/mac/office/2008/main" xmlns:mv="urn:schemas-microsoft-com:mac:vml" xmlns:o="urn:schemas-microsoft-com:office:office" xmlns:v="urn:schemas-microsoft-com:vml" xmlns:w10="urn:schemas-microsoft-com:office:word" xmlns:w="http://schemas.openxmlformats.org/wordprocessingml/2006/main" xmlns:ma14="http://schemas.microsoft.com/office/mac/drawingml/2011/main"/>
                           </a:ext>
                           <a:ext uri="{C572A759-6A51-4108-AA02-DFA0A04FC94B}">
-                            <ma14:wrappingTextBoxFlag xmlns:ma14="http://schemas.microsoft.com/office/mac/drawingml/2011/main" xmlns:w="http://schemas.openxmlformats.org/wordprocessingml/2006/main" xmlns:w10="urn:schemas-microsoft-com:office:word" xmlns:v="urn:schemas-microsoft-com:vml" xmlns:o="urn:schemas-microsoft-com:office:office" xmlns:mv="urn:schemas-microsoft-com:mac:vml" xmlns:mo="http://schemas.microsoft.com/office/mac/office/2008/main" xmlns=""/>
+                            <ma14:wrappingTextBoxFlag xmlns="" xmlns:mo="http://schemas.microsoft.com/office/mac/office/2008/main" xmlns:mv="urn:schemas-microsoft-com:mac:vml" xmlns:o="urn:schemas-microsoft-com:office:office" xmlns:v="urn:schemas-microsoft-com:vml" xmlns:w10="urn:schemas-microsoft-com:office:word" xmlns:w="http://schemas.openxmlformats.org/wordprocessingml/2006/main" xmlns:ma14="http://schemas.microsoft.com/office/mac/drawingml/2011/main"/>
                           </a:ext>
                         </a:extLst>
                       </wps:spPr>
@@ -3207,7 +3245,7 @@
       <w:r>
         <w:rPr>
           <w:noProof/>
-          <w:lang w:eastAsia="zh-TW"/>
+          <w:lang w:eastAsia="zh-CN"/>
         </w:rPr>
         <w:drawing>
           <wp:inline distT="0" distB="0" distL="0" distR="0" wp14:anchorId="05E77F96" wp14:editId="1D1643DC">
@@ -3276,7 +3314,7 @@
       <w:r>
         <w:rPr>
           <w:noProof/>
-          <w:lang w:eastAsia="zh-TW"/>
+          <w:lang w:eastAsia="zh-CN"/>
         </w:rPr>
         <mc:AlternateContent>
           <mc:Choice Requires="wps">
@@ -3319,10 +3357,10 @@
                         </a:ln>
                         <a:extLst>
                           <a:ext uri="{FAA26D3D-D897-4be2-8F04-BA451C77F1D7}">
-                            <ma14:placeholderFlag xmlns:ma14="http://schemas.microsoft.com/office/mac/drawingml/2011/main" xmlns:w="http://schemas.openxmlformats.org/wordprocessingml/2006/main" xmlns:w10="urn:schemas-microsoft-com:office:word" xmlns:v="urn:schemas-microsoft-com:vml" xmlns:o="urn:schemas-microsoft-com:office:office" xmlns:mv="urn:schemas-microsoft-com:mac:vml" xmlns:mo="http://schemas.microsoft.com/office/mac/office/2008/main" xmlns=""/>
+                            <ma14:placeholderFlag xmlns="" xmlns:mo="http://schemas.microsoft.com/office/mac/office/2008/main" xmlns:mv="urn:schemas-microsoft-com:mac:vml" xmlns:o="urn:schemas-microsoft-com:office:office" xmlns:v="urn:schemas-microsoft-com:vml" xmlns:w10="urn:schemas-microsoft-com:office:word" xmlns:w="http://schemas.openxmlformats.org/wordprocessingml/2006/main" xmlns:ma14="http://schemas.microsoft.com/office/mac/drawingml/2011/main"/>
                           </a:ext>
                           <a:ext uri="{C572A759-6A51-4108-AA02-DFA0A04FC94B}">
-                            <ma14:wrappingTextBoxFlag xmlns:ma14="http://schemas.microsoft.com/office/mac/drawingml/2011/main" xmlns:w="http://schemas.openxmlformats.org/wordprocessingml/2006/main" xmlns:w10="urn:schemas-microsoft-com:office:word" xmlns:v="urn:schemas-microsoft-com:vml" xmlns:o="urn:schemas-microsoft-com:office:office" xmlns:mv="urn:schemas-microsoft-com:mac:vml" xmlns:mo="http://schemas.microsoft.com/office/mac/office/2008/main" xmlns=""/>
+                            <ma14:wrappingTextBoxFlag xmlns="" xmlns:mo="http://schemas.microsoft.com/office/mac/office/2008/main" xmlns:mv="urn:schemas-microsoft-com:mac:vml" xmlns:o="urn:schemas-microsoft-com:office:office" xmlns:v="urn:schemas-microsoft-com:vml" xmlns:w10="urn:schemas-microsoft-com:office:word" xmlns:w="http://schemas.openxmlformats.org/wordprocessingml/2006/main" xmlns:ma14="http://schemas.microsoft.com/office/mac/drawingml/2011/main"/>
                           </a:ext>
                         </a:extLst>
                       </wps:spPr>
@@ -3414,7 +3452,7 @@
       <w:r>
         <w:rPr>
           <w:noProof/>
-          <w:lang w:eastAsia="zh-TW"/>
+          <w:lang w:eastAsia="zh-CN"/>
         </w:rPr>
         <w:drawing>
           <wp:inline distT="0" distB="0" distL="0" distR="0" wp14:anchorId="721BBD1B" wp14:editId="2D32B756">
@@ -3469,7 +3507,7 @@
       <w:r>
         <w:rPr>
           <w:noProof/>
-          <w:lang w:eastAsia="zh-TW"/>
+          <w:lang w:eastAsia="zh-CN"/>
         </w:rPr>
         <w:lastRenderedPageBreak/>
         <mc:AlternateContent>
@@ -3513,10 +3551,10 @@
                         </a:ln>
                         <a:extLst>
                           <a:ext uri="{FAA26D3D-D897-4be2-8F04-BA451C77F1D7}">
-                            <ma14:placeholderFlag xmlns:ma14="http://schemas.microsoft.com/office/mac/drawingml/2011/main" xmlns:w="http://schemas.openxmlformats.org/wordprocessingml/2006/main" xmlns:w10="urn:schemas-microsoft-com:office:word" xmlns:v="urn:schemas-microsoft-com:vml" xmlns:o="urn:schemas-microsoft-com:office:office" xmlns:mv="urn:schemas-microsoft-com:mac:vml" xmlns:mo="http://schemas.microsoft.com/office/mac/office/2008/main" xmlns=""/>
+                            <ma14:placeholderFlag xmlns="" xmlns:mo="http://schemas.microsoft.com/office/mac/office/2008/main" xmlns:mv="urn:schemas-microsoft-com:mac:vml" xmlns:o="urn:schemas-microsoft-com:office:office" xmlns:v="urn:schemas-microsoft-com:vml" xmlns:w10="urn:schemas-microsoft-com:office:word" xmlns:w="http://schemas.openxmlformats.org/wordprocessingml/2006/main" xmlns:ma14="http://schemas.microsoft.com/office/mac/drawingml/2011/main"/>
                           </a:ext>
                           <a:ext uri="{C572A759-6A51-4108-AA02-DFA0A04FC94B}">
-                            <ma14:wrappingTextBoxFlag xmlns:ma14="http://schemas.microsoft.com/office/mac/drawingml/2011/main" xmlns:w="http://schemas.openxmlformats.org/wordprocessingml/2006/main" xmlns:w10="urn:schemas-microsoft-com:office:word" xmlns:v="urn:schemas-microsoft-com:vml" xmlns:o="urn:schemas-microsoft-com:office:office" xmlns:mv="urn:schemas-microsoft-com:mac:vml" xmlns:mo="http://schemas.microsoft.com/office/mac/office/2008/main" xmlns=""/>
+                            <ma14:wrappingTextBoxFlag xmlns="" xmlns:mo="http://schemas.microsoft.com/office/mac/office/2008/main" xmlns:mv="urn:schemas-microsoft-com:mac:vml" xmlns:o="urn:schemas-microsoft-com:office:office" xmlns:v="urn:schemas-microsoft-com:vml" xmlns:w10="urn:schemas-microsoft-com:office:word" xmlns:w="http://schemas.openxmlformats.org/wordprocessingml/2006/main" xmlns:ma14="http://schemas.microsoft.com/office/mac/drawingml/2011/main"/>
                           </a:ext>
                         </a:extLst>
                       </wps:spPr>
@@ -3611,7 +3649,7 @@
       <w:r>
         <w:rPr>
           <w:noProof/>
-          <w:lang w:eastAsia="zh-TW"/>
+          <w:lang w:eastAsia="zh-CN"/>
         </w:rPr>
         <w:drawing>
           <wp:inline distT="0" distB="0" distL="0" distR="0" wp14:anchorId="6DD8A6B9" wp14:editId="2B80FFFE">
@@ -3683,7 +3721,7 @@
       <w:r>
         <w:rPr>
           <w:noProof/>
-          <w:lang w:eastAsia="zh-TW"/>
+          <w:lang w:eastAsia="zh-CN"/>
         </w:rPr>
         <mc:AlternateContent>
           <mc:Choice Requires="wps">
@@ -3726,10 +3764,10 @@
                         </a:ln>
                         <a:extLst>
                           <a:ext uri="{FAA26D3D-D897-4be2-8F04-BA451C77F1D7}">
-                            <ma14:placeholderFlag xmlns:ma14="http://schemas.microsoft.com/office/mac/drawingml/2011/main" xmlns:w="http://schemas.openxmlformats.org/wordprocessingml/2006/main" xmlns:w10="urn:schemas-microsoft-com:office:word" xmlns:v="urn:schemas-microsoft-com:vml" xmlns:o="urn:schemas-microsoft-com:office:office" xmlns:mv="urn:schemas-microsoft-com:mac:vml" xmlns:mo="http://schemas.microsoft.com/office/mac/office/2008/main" xmlns=""/>
+                            <ma14:placeholderFlag xmlns="" xmlns:mo="http://schemas.microsoft.com/office/mac/office/2008/main" xmlns:mv="urn:schemas-microsoft-com:mac:vml" xmlns:o="urn:schemas-microsoft-com:office:office" xmlns:v="urn:schemas-microsoft-com:vml" xmlns:w10="urn:schemas-microsoft-com:office:word" xmlns:w="http://schemas.openxmlformats.org/wordprocessingml/2006/main" xmlns:ma14="http://schemas.microsoft.com/office/mac/drawingml/2011/main"/>
                           </a:ext>
                           <a:ext uri="{C572A759-6A51-4108-AA02-DFA0A04FC94B}">
-                            <ma14:wrappingTextBoxFlag xmlns:ma14="http://schemas.microsoft.com/office/mac/drawingml/2011/main" xmlns:w="http://schemas.openxmlformats.org/wordprocessingml/2006/main" xmlns:w10="urn:schemas-microsoft-com:office:word" xmlns:v="urn:schemas-microsoft-com:vml" xmlns:o="urn:schemas-microsoft-com:office:office" xmlns:mv="urn:schemas-microsoft-com:mac:vml" xmlns:mo="http://schemas.microsoft.com/office/mac/office/2008/main" xmlns=""/>
+                            <ma14:wrappingTextBoxFlag xmlns="" xmlns:mo="http://schemas.microsoft.com/office/mac/office/2008/main" xmlns:mv="urn:schemas-microsoft-com:mac:vml" xmlns:o="urn:schemas-microsoft-com:office:office" xmlns:v="urn:schemas-microsoft-com:vml" xmlns:w10="urn:schemas-microsoft-com:office:word" xmlns:w="http://schemas.openxmlformats.org/wordprocessingml/2006/main" xmlns:ma14="http://schemas.microsoft.com/office/mac/drawingml/2011/main"/>
                           </a:ext>
                         </a:extLst>
                       </wps:spPr>
@@ -3821,7 +3859,7 @@
       <w:r>
         <w:rPr>
           <w:noProof/>
-          <w:lang w:eastAsia="zh-TW"/>
+          <w:lang w:eastAsia="zh-CN"/>
         </w:rPr>
         <w:drawing>
           <wp:inline distT="0" distB="0" distL="0" distR="0" wp14:anchorId="3E846494" wp14:editId="781350E3">
@@ -3887,7 +3925,7 @@
       <w:r>
         <w:rPr>
           <w:noProof/>
-          <w:lang w:eastAsia="zh-TW"/>
+          <w:lang w:eastAsia="zh-CN"/>
         </w:rPr>
         <w:drawing>
           <wp:inline distT="0" distB="0" distL="0" distR="0" wp14:anchorId="18130D7A" wp14:editId="2DF8C249">
@@ -3999,7 +4037,7 @@
       <w:r>
         <w:rPr>
           <w:noProof/>
-          <w:lang w:eastAsia="zh-TW"/>
+          <w:lang w:eastAsia="zh-CN"/>
         </w:rPr>
         <mc:AlternateContent>
           <mc:Choice Requires="wps">
@@ -4042,10 +4080,10 @@
                         </a:ln>
                         <a:extLst>
                           <a:ext uri="{FAA26D3D-D897-4be2-8F04-BA451C77F1D7}">
-                            <ma14:placeholderFlag xmlns:ma14="http://schemas.microsoft.com/office/mac/drawingml/2011/main" xmlns:w="http://schemas.openxmlformats.org/wordprocessingml/2006/main" xmlns:w10="urn:schemas-microsoft-com:office:word" xmlns:v="urn:schemas-microsoft-com:vml" xmlns:o="urn:schemas-microsoft-com:office:office" xmlns:mv="urn:schemas-microsoft-com:mac:vml" xmlns:mo="http://schemas.microsoft.com/office/mac/office/2008/main" xmlns=""/>
+                            <ma14:placeholderFlag xmlns="" xmlns:mo="http://schemas.microsoft.com/office/mac/office/2008/main" xmlns:mv="urn:schemas-microsoft-com:mac:vml" xmlns:o="urn:schemas-microsoft-com:office:office" xmlns:v="urn:schemas-microsoft-com:vml" xmlns:w10="urn:schemas-microsoft-com:office:word" xmlns:w="http://schemas.openxmlformats.org/wordprocessingml/2006/main" xmlns:ma14="http://schemas.microsoft.com/office/mac/drawingml/2011/main"/>
                           </a:ext>
                           <a:ext uri="{C572A759-6A51-4108-AA02-DFA0A04FC94B}">
-                            <ma14:wrappingTextBoxFlag xmlns:ma14="http://schemas.microsoft.com/office/mac/drawingml/2011/main" xmlns:w="http://schemas.openxmlformats.org/wordprocessingml/2006/main" xmlns:w10="urn:schemas-microsoft-com:office:word" xmlns:v="urn:schemas-microsoft-com:vml" xmlns:o="urn:schemas-microsoft-com:office:office" xmlns:mv="urn:schemas-microsoft-com:mac:vml" xmlns:mo="http://schemas.microsoft.com/office/mac/office/2008/main" xmlns=""/>
+                            <ma14:wrappingTextBoxFlag xmlns="" xmlns:mo="http://schemas.microsoft.com/office/mac/office/2008/main" xmlns:mv="urn:schemas-microsoft-com:mac:vml" xmlns:o="urn:schemas-microsoft-com:office:office" xmlns:v="urn:schemas-microsoft-com:vml" xmlns:w10="urn:schemas-microsoft-com:office:word" xmlns:w="http://schemas.openxmlformats.org/wordprocessingml/2006/main" xmlns:ma14="http://schemas.microsoft.com/office/mac/drawingml/2011/main"/>
                           </a:ext>
                         </a:extLst>
                       </wps:spPr>
@@ -4141,7 +4179,7 @@
           <w:noProof/>
           <w:sz w:val="44"/>
           <w:szCs w:val="32"/>
-          <w:lang w:eastAsia="zh-TW"/>
+          <w:lang w:eastAsia="zh-CN"/>
         </w:rPr>
         <w:drawing>
           <wp:inline distT="0" distB="0" distL="0" distR="0" wp14:anchorId="3D02DF2F" wp14:editId="7AA58BF6">
@@ -4225,7 +4263,7 @@
       <w:r>
         <w:rPr>
           <w:noProof/>
-          <w:lang w:eastAsia="zh-TW"/>
+          <w:lang w:eastAsia="zh-CN"/>
         </w:rPr>
         <mc:AlternateContent>
           <mc:Choice Requires="wps">
@@ -4268,10 +4306,10 @@
                         </a:ln>
                         <a:extLst>
                           <a:ext uri="{FAA26D3D-D897-4be2-8F04-BA451C77F1D7}">
-                            <ma14:placeholderFlag xmlns:ma14="http://schemas.microsoft.com/office/mac/drawingml/2011/main" xmlns:w="http://schemas.openxmlformats.org/wordprocessingml/2006/main" xmlns:w10="urn:schemas-microsoft-com:office:word" xmlns:v="urn:schemas-microsoft-com:vml" xmlns:o="urn:schemas-microsoft-com:office:office" xmlns:mv="urn:schemas-microsoft-com:mac:vml" xmlns:mo="http://schemas.microsoft.com/office/mac/office/2008/main" xmlns=""/>
+                            <ma14:placeholderFlag xmlns="" xmlns:mo="http://schemas.microsoft.com/office/mac/office/2008/main" xmlns:mv="urn:schemas-microsoft-com:mac:vml" xmlns:o="urn:schemas-microsoft-com:office:office" xmlns:v="urn:schemas-microsoft-com:vml" xmlns:w10="urn:schemas-microsoft-com:office:word" xmlns:w="http://schemas.openxmlformats.org/wordprocessingml/2006/main" xmlns:ma14="http://schemas.microsoft.com/office/mac/drawingml/2011/main"/>
                           </a:ext>
                           <a:ext uri="{C572A759-6A51-4108-AA02-DFA0A04FC94B}">
-                            <ma14:wrappingTextBoxFlag xmlns:ma14="http://schemas.microsoft.com/office/mac/drawingml/2011/main" xmlns:w="http://schemas.openxmlformats.org/wordprocessingml/2006/main" xmlns:w10="urn:schemas-microsoft-com:office:word" xmlns:v="urn:schemas-microsoft-com:vml" xmlns:o="urn:schemas-microsoft-com:office:office" xmlns:mv="urn:schemas-microsoft-com:mac:vml" xmlns:mo="http://schemas.microsoft.com/office/mac/office/2008/main" xmlns=""/>
+                            <ma14:wrappingTextBoxFlag xmlns="" xmlns:mo="http://schemas.microsoft.com/office/mac/office/2008/main" xmlns:mv="urn:schemas-microsoft-com:mac:vml" xmlns:o="urn:schemas-microsoft-com:office:office" xmlns:v="urn:schemas-microsoft-com:vml" xmlns:w10="urn:schemas-microsoft-com:office:word" xmlns:w="http://schemas.openxmlformats.org/wordprocessingml/2006/main" xmlns:ma14="http://schemas.microsoft.com/office/mac/drawingml/2011/main"/>
                           </a:ext>
                         </a:extLst>
                       </wps:spPr>
@@ -4363,7 +4401,7 @@
       <w:r>
         <w:rPr>
           <w:noProof/>
-          <w:lang w:eastAsia="zh-TW"/>
+          <w:lang w:eastAsia="zh-CN"/>
         </w:rPr>
         <w:drawing>
           <wp:inline distT="0" distB="0" distL="0" distR="0" wp14:anchorId="48E14CE9" wp14:editId="573E67F0">
@@ -4429,7 +4467,7 @@
       <w:r>
         <w:rPr>
           <w:noProof/>
-          <w:lang w:eastAsia="zh-TW"/>
+          <w:lang w:eastAsia="zh-CN"/>
         </w:rPr>
         <w:drawing>
           <wp:inline distT="0" distB="0" distL="0" distR="0" wp14:anchorId="1BFA8B89" wp14:editId="6D79B670">
@@ -4549,7 +4587,7 @@
       <w:r>
         <w:rPr>
           <w:noProof/>
-          <w:lang w:eastAsia="zh-TW"/>
+          <w:lang w:eastAsia="zh-CN"/>
         </w:rPr>
         <w:drawing>
           <wp:inline distT="0" distB="0" distL="0" distR="0" wp14:anchorId="091A0952" wp14:editId="43AF0EAC">
@@ -4622,7 +4660,7 @@
       <w:r>
         <w:rPr>
           <w:noProof/>
-          <w:lang w:eastAsia="zh-TW"/>
+          <w:lang w:eastAsia="zh-CN"/>
         </w:rPr>
         <w:drawing>
           <wp:inline distT="0" distB="0" distL="0" distR="0" wp14:anchorId="2632033F" wp14:editId="115A63D9">
@@ -4733,7 +4771,7 @@
       <w:r>
         <w:rPr>
           <w:noProof/>
-          <w:lang w:eastAsia="zh-TW"/>
+          <w:lang w:eastAsia="zh-CN"/>
         </w:rPr>
         <w:drawing>
           <wp:inline distT="0" distB="0" distL="0" distR="0" wp14:anchorId="791AA933" wp14:editId="0DF3CBD5">
@@ -4828,7 +4866,7 @@
       <w:r>
         <w:rPr>
           <w:noProof/>
-          <w:lang w:eastAsia="zh-TW"/>
+          <w:lang w:eastAsia="zh-CN"/>
         </w:rPr>
         <w:drawing>
           <wp:inline distT="0" distB="0" distL="0" distR="0" wp14:anchorId="3B423081" wp14:editId="754B915D">
@@ -4897,7 +4935,7 @@
       <w:r>
         <w:rPr>
           <w:noProof/>
-          <w:lang w:eastAsia="zh-TW"/>
+          <w:lang w:eastAsia="zh-CN"/>
         </w:rPr>
         <w:drawing>
           <wp:inline distT="0" distB="0" distL="0" distR="0" wp14:anchorId="6F148814" wp14:editId="01B56BAB">
@@ -7650,17 +7688,7 @@
           <w:color w:val="auto"/>
           <w:szCs w:val="20"/>
         </w:rPr>
-        <w:t xml:space="preserve"> </w:t>
-      </w:r>
-      <w:bookmarkStart w:id="0" w:name="_GoBack"/>
-      <w:bookmarkEnd w:id="0"/>
-      <w:r>
-        <w:rPr>
-          <w:rFonts w:ascii="Courier New" w:hAnsi="Courier New" w:cs="Arial"/>
-          <w:color w:val="auto"/>
-          <w:szCs w:val="20"/>
-        </w:rPr>
-        <w:t xml:space="preserve">ports for the </w:t>
+        <w:t xml:space="preserve"> ports for the </w:t>
       </w:r>
       <w:proofErr w:type="spellStart"/>
       <w:r>
@@ -8540,6 +8568,8 @@
             <w:r>
               <w:t>.</w:t>
             </w:r>
+            <w:bookmarkStart w:id="0" w:name="_GoBack"/>
+            <w:bookmarkEnd w:id="0"/>
           </w:p>
         </w:tc>
       </w:tr>
@@ -8641,6 +8671,7 @@
         <w:temporary/>
         <w:showingPlcHdr/>
       </w:sdtPr>
+      <w:sdtEndPr/>
       <w:sdtContent>
         <w:r>
           <w:t>[Type text]</w:t>
@@ -8656,6 +8687,7 @@
         <w:temporary/>
         <w:showingPlcHdr/>
       </w:sdtPr>
+      <w:sdtEndPr/>
       <w:sdtContent>
         <w:r>
           <w:t>[Type text]</w:t>
@@ -8671,6 +8703,7 @@
         <w:temporary/>
         <w:showingPlcHdr/>
       </w:sdtPr>
+      <w:sdtEndPr/>
       <w:sdtContent>
         <w:r>
           <w:t>[Type text]</w:t>
@@ -8690,7 +8723,7 @@
     <w:r>
       <w:rPr>
         <w:noProof/>
-        <w:lang w:eastAsia="zh-TW"/>
+        <w:lang w:eastAsia="zh-CN"/>
       </w:rPr>
       <mc:AlternateContent>
         <mc:Choice Requires="wps">
@@ -8753,7 +8786,7 @@
         </mc:Choice>
         <mc:Fallback>
           <w:pict>
-            <v:line w14:anchorId="37965B33" id="Straight Connector 10" o:spid="_x0000_s1026" style="position:absolute;z-index:251659264;visibility:visible;mso-wrap-style:square;mso-wrap-distance-left:9pt;mso-wrap-distance-top:0;mso-wrap-distance-right:9pt;mso-wrap-distance-bottom:0;mso-position-horizontal:absolute;mso-position-horizontal-relative:text;mso-position-vertical:absolute;mso-position-vertical-relative:text" from="0,-12.55pt" to="6in,-12.55pt" o:gfxdata="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" strokecolor="#bfbfbf [2412]" strokeweight="1pt">
+            <v:line w14:anchorId="6C2537EA" id="Straight Connector 10" o:spid="_x0000_s1026" style="position:absolute;z-index:251659264;visibility:visible;mso-wrap-style:square;mso-wrap-distance-left:9pt;mso-wrap-distance-top:0;mso-wrap-distance-right:9pt;mso-wrap-distance-bottom:0;mso-position-horizontal:absolute;mso-position-horizontal-relative:text;mso-position-vertical:absolute;mso-position-vertical-relative:text" from="0,-12.55pt" to="6in,-12.55pt" o:gfxdata="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" strokecolor="#bfbfbf [2412]" strokeweight="1pt">
               <v:stroke dashstyle="dot"/>
             </v:line>
           </w:pict>
@@ -8763,7 +8796,7 @@
     <w:r>
       <w:rPr>
         <w:noProof/>
-        <w:lang w:eastAsia="zh-TW"/>
+        <w:lang w:eastAsia="zh-CN"/>
       </w:rPr>
       <w:drawing>
         <wp:inline distT="0" distB="0" distL="0" distR="0" wp14:anchorId="662EB605" wp14:editId="2909C78B">
@@ -10912,17 +10945,10 @@
     <w:tblPr>
       <w:tblStyleRowBandSize w:val="1"/>
       <w:tblStyleColBandSize w:val="1"/>
-      <w:tblInd w:w="0" w:type="dxa"/>
       <w:tblBorders>
         <w:top w:val="single" w:sz="8" w:space="0" w:color="4F81BD" w:themeColor="accent1"/>
         <w:bottom w:val="single" w:sz="8" w:space="0" w:color="4F81BD" w:themeColor="accent1"/>
       </w:tblBorders>
-      <w:tblCellMar>
-        <w:top w:w="0" w:type="dxa"/>
-        <w:left w:w="108" w:type="dxa"/>
-        <w:bottom w:w="0" w:type="dxa"/>
-        <w:right w:w="108" w:type="dxa"/>
-      </w:tblCellMar>
     </w:tblPr>
     <w:tblStylePr w:type="firstRow">
       <w:pPr>
@@ -11110,7 +11136,6 @@
     <w:uiPriority w:val="59"/>
     <w:rsid w:val="00D82D08"/>
     <w:tblPr>
-      <w:tblInd w:w="0" w:type="dxa"/>
       <w:tblBorders>
         <w:top w:val="single" w:sz="4" w:space="0" w:color="auto"/>
         <w:left w:val="single" w:sz="4" w:space="0" w:color="auto"/>
@@ -11119,12 +11144,6 @@
         <w:insideH w:val="single" w:sz="4" w:space="0" w:color="auto"/>
         <w:insideV w:val="single" w:sz="4" w:space="0" w:color="auto"/>
       </w:tblBorders>
-      <w:tblCellMar>
-        <w:top w:w="0" w:type="dxa"/>
-        <w:left w:w="108" w:type="dxa"/>
-        <w:bottom w:w="0" w:type="dxa"/>
-        <w:right w:w="108" w:type="dxa"/>
-      </w:tblCellMar>
     </w:tblPr>
   </w:style>
   <w:style w:type="table" w:styleId="LightList">
@@ -11135,19 +11154,12 @@
     <w:tblPr>
       <w:tblStyleRowBandSize w:val="1"/>
       <w:tblStyleColBandSize w:val="1"/>
-      <w:tblInd w:w="0" w:type="dxa"/>
       <w:tblBorders>
         <w:top w:val="single" w:sz="8" w:space="0" w:color="000000" w:themeColor="text1"/>
         <w:left w:val="single" w:sz="8" w:space="0" w:color="000000" w:themeColor="text1"/>
         <w:bottom w:val="single" w:sz="8" w:space="0" w:color="000000" w:themeColor="text1"/>
         <w:right w:val="single" w:sz="8" w:space="0" w:color="000000" w:themeColor="text1"/>
       </w:tblBorders>
-      <w:tblCellMar>
-        <w:top w:w="0" w:type="dxa"/>
-        <w:left w:w="108" w:type="dxa"/>
-        <w:bottom w:w="0" w:type="dxa"/>
-        <w:right w:w="108" w:type="dxa"/>
-      </w:tblCellMar>
     </w:tblPr>
     <w:tblStylePr w:type="firstRow">
       <w:pPr>
@@ -11227,17 +11239,10 @@
     <w:tblPr>
       <w:tblStyleRowBandSize w:val="1"/>
       <w:tblStyleColBandSize w:val="1"/>
-      <w:tblInd w:w="0" w:type="dxa"/>
       <w:tblBorders>
         <w:top w:val="single" w:sz="8" w:space="0" w:color="000000" w:themeColor="text1"/>
         <w:bottom w:val="single" w:sz="8" w:space="0" w:color="000000" w:themeColor="text1"/>
       </w:tblBorders>
-      <w:tblCellMar>
-        <w:top w:w="0" w:type="dxa"/>
-        <w:left w:w="108" w:type="dxa"/>
-        <w:bottom w:w="0" w:type="dxa"/>
-        <w:right w:w="108" w:type="dxa"/>
-      </w:tblCellMar>
     </w:tblPr>
     <w:tblStylePr w:type="firstRow">
       <w:pPr>
@@ -11325,15 +11330,7 @@
       <w:rFonts w:ascii="Helvetica" w:hAnsi="Helvetica"/>
       <w:sz w:val="18"/>
     </w:rPr>
-    <w:tblPr>
-      <w:tblInd w:w="0" w:type="dxa"/>
-      <w:tblCellMar>
-        <w:top w:w="0" w:type="dxa"/>
-        <w:left w:w="108" w:type="dxa"/>
-        <w:bottom w:w="0" w:type="dxa"/>
-        <w:right w:w="108" w:type="dxa"/>
-      </w:tblCellMar>
-    </w:tblPr>
+    <w:tblPr/>
     <w:tblStylePr w:type="firstRow">
       <w:rPr>
         <w:color w:val="FFFFFF" w:themeColor="background1"/>
@@ -11398,45 +11395,21 @@
     <w:basedOn w:val="TableNormal"/>
     <w:uiPriority w:val="99"/>
     <w:rsid w:val="00980C5C"/>
-    <w:tblPr>
-      <w:tblInd w:w="0" w:type="dxa"/>
-      <w:tblCellMar>
-        <w:top w:w="0" w:type="dxa"/>
-        <w:left w:w="108" w:type="dxa"/>
-        <w:bottom w:w="0" w:type="dxa"/>
-        <w:right w:w="108" w:type="dxa"/>
-      </w:tblCellMar>
-    </w:tblPr>
+    <w:tblPr/>
   </w:style>
   <w:style w:type="table" w:customStyle="1" w:styleId="TableStyle">
     <w:name w:val="TableStyle"/>
     <w:basedOn w:val="TableNormal"/>
     <w:uiPriority w:val="99"/>
     <w:rsid w:val="00980C5C"/>
-    <w:tblPr>
-      <w:tblInd w:w="0" w:type="dxa"/>
-      <w:tblCellMar>
-        <w:top w:w="0" w:type="dxa"/>
-        <w:left w:w="108" w:type="dxa"/>
-        <w:bottom w:w="0" w:type="dxa"/>
-        <w:right w:w="108" w:type="dxa"/>
-      </w:tblCellMar>
-    </w:tblPr>
+    <w:tblPr/>
   </w:style>
   <w:style w:type="table" w:customStyle="1" w:styleId="SuperTable">
     <w:name w:val="Super Table"/>
     <w:basedOn w:val="TableNormal"/>
     <w:uiPriority w:val="99"/>
     <w:rsid w:val="00980C5C"/>
-    <w:tblPr>
-      <w:tblInd w:w="0" w:type="dxa"/>
-      <w:tblCellMar>
-        <w:top w:w="0" w:type="dxa"/>
-        <w:left w:w="108" w:type="dxa"/>
-        <w:bottom w:w="0" w:type="dxa"/>
-        <w:right w:w="108" w:type="dxa"/>
-      </w:tblCellMar>
-    </w:tblPr>
+    <w:tblPr/>
   </w:style>
   <w:style w:type="paragraph" w:customStyle="1" w:styleId="Code">
     <w:name w:val="Code"/>
@@ -11886,7 +11859,7 @@
 </file>
 
 <file path=customXml/itemProps1.xml><?xml version="1.0" encoding="utf-8"?>
-<ds:datastoreItem xmlns:ds="http://schemas.openxmlformats.org/officeDocument/2006/customXml" ds:itemID="{105E7A52-6AA0-40CF-99FC-258E96C28D5A}">
+<ds:datastoreItem xmlns:ds="http://schemas.openxmlformats.org/officeDocument/2006/customXml" ds:itemID="{76DF8EA2-EDB3-4774-827A-B2C91BE96C92}">
   <ds:schemaRefs>
     <ds:schemaRef ds:uri="http://schemas.openxmlformats.org/officeDocument/2006/bibliography"/>
   </ds:schemaRefs>

</xml_diff>